<commit_message>
Added rendering of bank-notification letters.
</commit_message>
<xml_diff>
--- a/resources/darbylaw/templates/bank-notification.docx
+++ b/resources/darbylaw/templates/bank-notification.docx
@@ -18,8 +18,8 @@
       </w:tblPr>
       <w:tblGrid>
         <w:gridCol w:w="4984"/>
-        <w:gridCol w:w="2503"/>
-        <w:gridCol w:w="2481"/>
+        <w:gridCol w:w="2500"/>
+        <w:gridCol w:w="2484"/>
       </w:tblGrid>
       <w:tr>
         <w:trPr>
@@ -266,8 +266,8 @@
             <w:r>
               <w:rPr/>
             </w:r>
-            <w:bookmarkStart w:id="1" w:name="_Hlk106872807"/>
-            <w:bookmarkStart w:id="2" w:name="_Hlk106872807"/>
+            <w:bookmarkStart w:id="1" w:name="_Hlk1068728071"/>
+            <w:bookmarkStart w:id="2" w:name="_Hlk1068728071"/>
             <w:bookmarkEnd w:id="2"/>
           </w:p>
           <w:p>
@@ -289,7 +289,7 @@
         </w:tc>
         <w:tc>
           <w:tcPr>
-            <w:tcW w:w="2503" w:type="dxa"/>
+            <w:tcW w:w="2500" w:type="dxa"/>
             <w:tcBorders/>
             <w:vAlign w:val="bottom"/>
           </w:tcPr>
@@ -315,7 +315,7 @@
         </w:tc>
         <w:tc>
           <w:tcPr>
-            <w:tcW w:w="2481" w:type="dxa"/>
+            <w:tcW w:w="2484" w:type="dxa"/>
             <w:tcBorders/>
             <w:vAlign w:val="bottom"/>
           </w:tcPr>
@@ -368,7 +368,7 @@
         </w:tc>
         <w:tc>
           <w:tcPr>
-            <w:tcW w:w="2503" w:type="dxa"/>
+            <w:tcW w:w="2500" w:type="dxa"/>
             <w:tcBorders/>
           </w:tcPr>
           <w:p>
@@ -394,7 +394,7 @@
         </w:tc>
         <w:tc>
           <w:tcPr>
-            <w:tcW w:w="2481" w:type="dxa"/>
+            <w:tcW w:w="2484" w:type="dxa"/>
             <w:tcBorders/>
           </w:tcPr>
           <w:p>
@@ -457,7 +457,7 @@
         </w:tc>
         <w:tc>
           <w:tcPr>
-            <w:tcW w:w="2503" w:type="dxa"/>
+            <w:tcW w:w="2500" w:type="dxa"/>
             <w:tcBorders/>
           </w:tcPr>
           <w:p>
@@ -483,7 +483,7 @@
         </w:tc>
         <w:tc>
           <w:tcPr>
-            <w:tcW w:w="2481" w:type="dxa"/>
+            <w:tcW w:w="2484" w:type="dxa"/>
             <w:tcBorders/>
           </w:tcPr>
           <w:p>
@@ -500,19 +500,7 @@
               <w:rPr>
                 <w:sz w:val="18"/>
               </w:rPr>
-              <w:t>{%=</w:t>
-            </w:r>
-            <w:r>
-              <w:rPr>
-                <w:sz w:val="18"/>
-              </w:rPr>
-              <w:t>ref</w:t>
-            </w:r>
-            <w:r>
-              <w:rPr>
-                <w:sz w:val="18"/>
-              </w:rPr>
-              <w:t>%}</w:t>
+              <w:t>{%=reference%}</w:t>
             </w:r>
           </w:p>
           <w:p>
@@ -526,7 +514,11 @@
               </w:rPr>
             </w:pPr>
             <w:r>
-              <w:rPr/>
+              <w:rPr>
+                <w:rFonts w:eastAsia="Times New Roman"/>
+                <w:sz w:val="18"/>
+                <w:szCs w:val="18"/>
+              </w:rPr>
             </w:r>
           </w:p>
         </w:tc>
@@ -560,7 +552,7 @@
         </w:tc>
         <w:tc>
           <w:tcPr>
-            <w:tcW w:w="2503" w:type="dxa"/>
+            <w:tcW w:w="2500" w:type="dxa"/>
             <w:tcBorders/>
           </w:tcPr>
           <w:p>
@@ -586,7 +578,7 @@
         </w:tc>
         <w:tc>
           <w:tcPr>
-            <w:tcW w:w="2481" w:type="dxa"/>
+            <w:tcW w:w="2484" w:type="dxa"/>
             <w:tcBorders/>
           </w:tcPr>
           <w:p>
@@ -636,7 +628,7 @@
         </w:tc>
         <w:tc>
           <w:tcPr>
-            <w:tcW w:w="2503" w:type="dxa"/>
+            <w:tcW w:w="2500" w:type="dxa"/>
             <w:tcBorders/>
           </w:tcPr>
           <w:p>
@@ -661,7 +653,7 @@
         </w:tc>
         <w:tc>
           <w:tcPr>
-            <w:tcW w:w="2481" w:type="dxa"/>
+            <w:tcW w:w="2484" w:type="dxa"/>
             <w:tcBorders/>
           </w:tcPr>
           <w:p>
@@ -711,7 +703,7 @@
         </w:tc>
         <w:tc>
           <w:tcPr>
-            <w:tcW w:w="2503" w:type="dxa"/>
+            <w:tcW w:w="2500" w:type="dxa"/>
             <w:tcBorders/>
           </w:tcPr>
           <w:p>
@@ -734,7 +726,7 @@
         </w:tc>
         <w:tc>
           <w:tcPr>
-            <w:tcW w:w="2481" w:type="dxa"/>
+            <w:tcW w:w="2484" w:type="dxa"/>
             <w:tcBorders/>
           </w:tcPr>
           <w:p>
@@ -783,7 +775,7 @@
         </w:tc>
         <w:tc>
           <w:tcPr>
-            <w:tcW w:w="2503" w:type="dxa"/>
+            <w:tcW w:w="2500" w:type="dxa"/>
             <w:tcBorders/>
           </w:tcPr>
           <w:p>
@@ -806,7 +798,7 @@
         </w:tc>
         <w:tc>
           <w:tcPr>
-            <w:tcW w:w="2481" w:type="dxa"/>
+            <w:tcW w:w="2484" w:type="dxa"/>
             <w:tcBorders/>
           </w:tcPr>
           <w:p>
@@ -852,10 +844,10 @@
           <w:szCs w:val="22"/>
         </w:rPr>
       </w:r>
-      <w:bookmarkStart w:id="3" w:name="OLE_LINK11"/>
-      <w:bookmarkStart w:id="4" w:name="OLE_LINK12"/>
-      <w:bookmarkStart w:id="5" w:name="OLE_LINK11"/>
-      <w:bookmarkStart w:id="6" w:name="OLE_LINK12"/>
+      <w:bookmarkStart w:id="3" w:name="OLE_LINK12"/>
+      <w:bookmarkStart w:id="4" w:name="OLE_LINK11"/>
+      <w:bookmarkStart w:id="5" w:name="OLE_LINK12"/>
+      <w:bookmarkStart w:id="6" w:name="OLE_LINK11"/>
       <w:bookmarkEnd w:id="5"/>
       <w:bookmarkEnd w:id="6"/>
     </w:p>
@@ -890,10 +882,10 @@
           <w:szCs w:val="22"/>
         </w:rPr>
       </w:r>
-      <w:bookmarkStart w:id="7" w:name="OLE_LINK16"/>
-      <w:bookmarkStart w:id="8" w:name="OLE_LINK15"/>
-      <w:bookmarkStart w:id="9" w:name="OLE_LINK16"/>
-      <w:bookmarkStart w:id="10" w:name="OLE_LINK15"/>
+      <w:bookmarkStart w:id="7" w:name="OLE_LINK15"/>
+      <w:bookmarkStart w:id="8" w:name="OLE_LINK16"/>
+      <w:bookmarkStart w:id="9" w:name="OLE_LINK15"/>
+      <w:bookmarkStart w:id="10" w:name="OLE_LINK16"/>
       <w:bookmarkEnd w:id="9"/>
       <w:bookmarkEnd w:id="10"/>
     </w:p>
@@ -913,8 +905,8 @@
         </w:rPr>
         <w:t>Dear Sirs</w:t>
       </w:r>
-      <w:bookmarkStart w:id="11" w:name="OLE_LINK1"/>
-      <w:bookmarkStart w:id="12" w:name="OLE_LINK2"/>
+      <w:bookmarkStart w:id="11" w:name="OLE_LINK2"/>
+      <w:bookmarkStart w:id="12" w:name="OLE_LINK1"/>
       <w:bookmarkEnd w:id="11"/>
       <w:bookmarkEnd w:id="12"/>
     </w:p>
@@ -950,7 +942,7 @@
         </w:rPr>
         <w:t>Re:</w:t>
         <w:tab/>
-        <w:t>The Estate of the [DECEASEDNAME]</w:t>
+        <w:t>The Estate of the {%=deceasedInfo.forename%} {%=deceasedInfo.surname%}</w:t>
       </w:r>
     </w:p>
     <w:p>
@@ -988,7 +980,25 @@
           <w:color w:val="000000"/>
           <w:szCs w:val="22"/>
         </w:rPr>
-        <w:t>Account: [SORTCODE] [ACCOUNTNUMBER]</w:t>
+        <w:t>Account: {%for account in bank.accounts%}{%=account.sortCode%} {%=account.accountNumber%}</w:t>
+      </w:r>
+    </w:p>
+    <w:p>
+      <w:pPr>
+        <w:pStyle w:val="Normal"/>
+        <w:ind w:left="720" w:hanging="0"/>
+        <w:jc w:val="both"/>
+        <w:rPr>
+          <w:szCs w:val="22"/>
+        </w:rPr>
+      </w:pPr>
+      <w:r>
+        <w:rPr>
+          <w:b/>
+          <w:color w:val="000000"/>
+          <w:szCs w:val="22"/>
+        </w:rPr>
+        <w:t>{%end%}</w:t>
       </w:r>
     </w:p>
     <w:p>
@@ -1101,7 +1111,7 @@
           <w:ilvl w:val="0"/>
           <w:numId w:val="1"/>
         </w:numPr>
-        <w:overflowPunct w:val="false"/>
+        <w:overflowPunct w:val="true"/>
         <w:jc w:val="both"/>
         <w:rPr>
           <w:color w:val="000000"/>
@@ -1143,7 +1153,7 @@
           <w:ilvl w:val="0"/>
           <w:numId w:val="1"/>
         </w:numPr>
-        <w:overflowPunct w:val="false"/>
+        <w:overflowPunct w:val="true"/>
         <w:jc w:val="both"/>
         <w:rPr>
           <w:color w:val="000000"/>
@@ -1165,7 +1175,7 @@
           <w:ilvl w:val="0"/>
           <w:numId w:val="1"/>
         </w:numPr>
-        <w:overflowPunct w:val="false"/>
+        <w:overflowPunct w:val="true"/>
         <w:jc w:val="both"/>
         <w:rPr>
           <w:color w:val="000000"/>
@@ -1276,7 +1286,7 @@
           <w:ilvl w:val="0"/>
           <w:numId w:val="1"/>
         </w:numPr>
-        <w:overflowPunct w:val="false"/>
+        <w:overflowPunct w:val="true"/>
         <w:jc w:val="both"/>
         <w:rPr>
           <w:color w:val="FF0000"/>
@@ -1702,71 +1712,43 @@
     </w:pPr>
     <w:r>
       <w:rPr/>
-      <mc:AlternateContent>
-        <mc:Choice Requires="wps">
-          <w:drawing>
-            <wp:inline distT="0" distB="0" distL="0" distR="0">
-              <wp:extent cx="610870" cy="358140"/>
-              <wp:effectExtent l="0" t="0" r="0" b="0"/>
-              <wp:docPr id="2" name="Picture 1"/>
-              <a:graphic xmlns:a="http://schemas.openxmlformats.org/drawingml/2006/main">
-                <a:graphicData uri="http://schemas.openxmlformats.org/drawingml/2006/picture">
-                  <pic:pic xmlns:pic="http://schemas.openxmlformats.org/drawingml/2006/picture">
-                    <pic:nvPicPr>
-                      <pic:cNvPr id="0" name="Picture 1" descr=""/>
-                      <pic:cNvPicPr/>
-                    </pic:nvPicPr>
-                    <pic:blipFill>
-                      <a:blip r:embed="rId1"/>
-                      <a:stretch/>
-                    </pic:blipFill>
-                    <pic:spPr>
-                      <a:xfrm>
-                        <a:off x="0" y="0"/>
-                        <a:ext cx="610920" cy="358200"/>
-                      </a:xfrm>
-                      <a:prstGeom prst="rect">
-                        <a:avLst/>
-                      </a:prstGeom>
-                      <a:ln w="0">
-                        <a:noFill/>
-                      </a:ln>
-                    </pic:spPr>
-                  </pic:pic>
-                </a:graphicData>
-              </a:graphic>
-            </wp:inline>
-          </w:drawing>
-        </mc:Choice>
-        <mc:Fallback>
-          <w:pict>
-            <v:shapetype id="_x0000_t75" coordsize="21600,21600" o:spt="75" o:preferrelative="t" path="m@4@5l@4@11@9@11@9@5xe" filled="f" stroked="f">
-              <v:stroke joinstyle="miter"/>
-              <v:formulas>
-                <v:f eqn="if lineDrawn pixelLineWidth 0"/>
-                <v:f eqn="sum @0 1 0"/>
-                <v:f eqn="sum 0 0 @1"/>
-                <v:f eqn="prod @2 1 2"/>
-                <v:f eqn="prod @3 21600 pixelWidth"/>
-                <v:f eqn="prod @3 21600 pixelHeight"/>
-                <v:f eqn="sum @0 0 1"/>
-                <v:f eqn="prod @6 1 2"/>
-                <v:f eqn="prod @7 21600 pixelWidth"/>
-                <v:f eqn="sum @8 21600 0"/>
-                <v:f eqn="prod @7 21600 pixelHeight"/>
-                <v:f eqn="sum @10 21600 0"/>
-              </v:formulas>
-              <v:path o:extrusionok="f" gradientshapeok="t" o:connecttype="rect"/>
-              <o:lock v:ext="edit" aspectratio="t"/>
-            </v:shapetype>
-            <v:shape id="shape_0" ID="Picture 1" stroked="f" o:allowincell="f" style="position:absolute;margin-left:0pt;margin-top:-28.25pt;width:48.05pt;height:28.15pt;mso-wrap-style:none;v-text-anchor:middle;mso-position-vertical:top" type="_x0000_t75">
-              <v:imagedata r:id="rId2" o:detectmouseclick="t"/>
-              <v:stroke color="#3465a4" joinstyle="round" endcap="flat"/>
-              <w10:wrap type="none"/>
-            </v:shape>
-          </w:pict>
-        </mc:Fallback>
-      </mc:AlternateContent>
+      <w:drawing>
+        <wp:inline distT="0" distB="0" distL="0" distR="0">
+          <wp:extent cx="610870" cy="358140"/>
+          <wp:effectExtent l="0" t="0" r="0" b="0"/>
+          <wp:docPr id="3" name="Picture 1" descr=""/>
+          <wp:cNvGraphicFramePr>
+            <a:graphicFrameLocks xmlns:a="http://schemas.openxmlformats.org/drawingml/2006/main" noChangeAspect="1"/>
+          </wp:cNvGraphicFramePr>
+          <a:graphic xmlns:a="http://schemas.openxmlformats.org/drawingml/2006/main">
+            <a:graphicData uri="http://schemas.openxmlformats.org/drawingml/2006/picture">
+              <pic:pic xmlns:pic="http://schemas.openxmlformats.org/drawingml/2006/picture">
+                <pic:nvPicPr>
+                  <pic:cNvPr id="3" name="Picture 1" descr=""/>
+                  <pic:cNvPicPr>
+                    <a:picLocks noChangeAspect="1" noChangeArrowheads="1"/>
+                  </pic:cNvPicPr>
+                </pic:nvPicPr>
+                <pic:blipFill>
+                  <a:blip r:embed="rId1"/>
+                  <a:stretch>
+                    <a:fillRect/>
+                  </a:stretch>
+                </pic:blipFill>
+                <pic:spPr bwMode="auto">
+                  <a:xfrm>
+                    <a:off x="0" y="0"/>
+                    <a:ext cx="610870" cy="358140"/>
+                  </a:xfrm>
+                  <a:prstGeom prst="rect">
+                    <a:avLst/>
+                  </a:prstGeom>
+                </pic:spPr>
+              </pic:pic>
+            </a:graphicData>
+          </a:graphic>
+        </wp:inline>
+      </w:drawing>
     </w:r>
     <w:r>
       <w:rPr>
@@ -1778,52 +1760,43 @@
     </w:r>
     <w:r>
       <w:rPr/>
-      <mc:AlternateContent>
-        <mc:Choice Requires="wps">
-          <w:drawing>
-            <wp:inline distT="0" distB="0" distL="0" distR="0">
-              <wp:extent cx="610870" cy="337185"/>
-              <wp:effectExtent l="0" t="0" r="0" b="0"/>
-              <wp:docPr id="3" name="Picture 2"/>
-              <a:graphic xmlns:a="http://schemas.openxmlformats.org/drawingml/2006/main">
-                <a:graphicData uri="http://schemas.openxmlformats.org/drawingml/2006/picture">
-                  <pic:pic xmlns:pic="http://schemas.openxmlformats.org/drawingml/2006/picture">
-                    <pic:nvPicPr>
-                      <pic:cNvPr id="1" name="Picture 2" descr=""/>
-                      <pic:cNvPicPr/>
-                    </pic:nvPicPr>
-                    <pic:blipFill>
-                      <a:blip r:embed="rId3"/>
-                      <a:stretch/>
-                    </pic:blipFill>
-                    <pic:spPr>
-                      <a:xfrm>
-                        <a:off x="0" y="0"/>
-                        <a:ext cx="610920" cy="337320"/>
-                      </a:xfrm>
-                      <a:prstGeom prst="rect">
-                        <a:avLst/>
-                      </a:prstGeom>
-                      <a:ln w="0">
-                        <a:noFill/>
-                      </a:ln>
-                    </pic:spPr>
-                  </pic:pic>
-                </a:graphicData>
-              </a:graphic>
-            </wp:inline>
-          </w:drawing>
-        </mc:Choice>
-        <mc:Fallback>
-          <w:pict>
-            <v:shape id="shape_0" ID="Picture 2" stroked="f" o:allowincell="f" style="position:absolute;margin-left:0pt;margin-top:-26.6pt;width:48.05pt;height:26.5pt;mso-wrap-style:none;v-text-anchor:middle;mso-position-vertical:top" type="_x0000_t75">
-              <v:imagedata r:id="rId4" o:detectmouseclick="t"/>
-              <v:stroke color="#3465a4" joinstyle="round" endcap="flat"/>
-              <w10:wrap type="none"/>
-            </v:shape>
-          </w:pict>
-        </mc:Fallback>
-      </mc:AlternateContent>
+      <w:drawing>
+        <wp:inline distT="0" distB="0" distL="0" distR="0">
+          <wp:extent cx="610870" cy="337185"/>
+          <wp:effectExtent l="0" t="0" r="0" b="0"/>
+          <wp:docPr id="4" name="Picture 2" descr=""/>
+          <wp:cNvGraphicFramePr>
+            <a:graphicFrameLocks xmlns:a="http://schemas.openxmlformats.org/drawingml/2006/main" noChangeAspect="1"/>
+          </wp:cNvGraphicFramePr>
+          <a:graphic xmlns:a="http://schemas.openxmlformats.org/drawingml/2006/main">
+            <a:graphicData uri="http://schemas.openxmlformats.org/drawingml/2006/picture">
+              <pic:pic xmlns:pic="http://schemas.openxmlformats.org/drawingml/2006/picture">
+                <pic:nvPicPr>
+                  <pic:cNvPr id="4" name="Picture 2" descr=""/>
+                  <pic:cNvPicPr>
+                    <a:picLocks noChangeAspect="1" noChangeArrowheads="1"/>
+                  </pic:cNvPicPr>
+                </pic:nvPicPr>
+                <pic:blipFill>
+                  <a:blip r:embed="rId2"/>
+                  <a:stretch>
+                    <a:fillRect/>
+                  </a:stretch>
+                </pic:blipFill>
+                <pic:spPr bwMode="auto">
+                  <a:xfrm>
+                    <a:off x="0" y="0"/>
+                    <a:ext cx="610870" cy="337185"/>
+                  </a:xfrm>
+                  <a:prstGeom prst="rect">
+                    <a:avLst/>
+                  </a:prstGeom>
+                </pic:spPr>
+              </pic:pic>
+            </a:graphicData>
+          </a:graphic>
+        </wp:inline>
+      </w:drawing>
     </w:r>
     <w:r>
       <w:rPr>
@@ -1835,52 +1808,43 @@
     </w:r>
     <w:r>
       <w:rPr/>
-      <mc:AlternateContent>
-        <mc:Choice Requires="wps">
-          <w:drawing>
-            <wp:inline distT="0" distB="0" distL="0" distR="0">
-              <wp:extent cx="669925" cy="328930"/>
-              <wp:effectExtent l="0" t="0" r="0" b="0"/>
-              <wp:docPr id="4" name="Picture 3"/>
-              <a:graphic xmlns:a="http://schemas.openxmlformats.org/drawingml/2006/main">
-                <a:graphicData uri="http://schemas.openxmlformats.org/drawingml/2006/picture">
-                  <pic:pic xmlns:pic="http://schemas.openxmlformats.org/drawingml/2006/picture">
-                    <pic:nvPicPr>
-                      <pic:cNvPr id="2" name="Picture 3" descr=""/>
-                      <pic:cNvPicPr/>
-                    </pic:nvPicPr>
-                    <pic:blipFill>
-                      <a:blip r:embed="rId5"/>
-                      <a:stretch/>
-                    </pic:blipFill>
-                    <pic:spPr>
-                      <a:xfrm>
-                        <a:off x="0" y="0"/>
-                        <a:ext cx="669960" cy="329040"/>
-                      </a:xfrm>
-                      <a:prstGeom prst="rect">
-                        <a:avLst/>
-                      </a:prstGeom>
-                      <a:ln w="0">
-                        <a:noFill/>
-                      </a:ln>
-                    </pic:spPr>
-                  </pic:pic>
-                </a:graphicData>
-              </a:graphic>
-            </wp:inline>
-          </w:drawing>
-        </mc:Choice>
-        <mc:Fallback>
-          <w:pict>
-            <v:shape id="shape_0" ID="Picture 3" stroked="f" o:allowincell="f" style="position:absolute;margin-left:0pt;margin-top:-25.95pt;width:52.7pt;height:25.85pt;mso-wrap-style:none;v-text-anchor:middle;mso-position-vertical:top" type="_x0000_t75">
-              <v:imagedata r:id="rId6" o:detectmouseclick="t"/>
-              <v:stroke color="#3465a4" joinstyle="round" endcap="flat"/>
-              <w10:wrap type="none"/>
-            </v:shape>
-          </w:pict>
-        </mc:Fallback>
-      </mc:AlternateContent>
+      <w:drawing>
+        <wp:inline distT="0" distB="0" distL="0" distR="0">
+          <wp:extent cx="669925" cy="328930"/>
+          <wp:effectExtent l="0" t="0" r="0" b="0"/>
+          <wp:docPr id="5" name="Picture 3" descr=""/>
+          <wp:cNvGraphicFramePr>
+            <a:graphicFrameLocks xmlns:a="http://schemas.openxmlformats.org/drawingml/2006/main" noChangeAspect="1"/>
+          </wp:cNvGraphicFramePr>
+          <a:graphic xmlns:a="http://schemas.openxmlformats.org/drawingml/2006/main">
+            <a:graphicData uri="http://schemas.openxmlformats.org/drawingml/2006/picture">
+              <pic:pic xmlns:pic="http://schemas.openxmlformats.org/drawingml/2006/picture">
+                <pic:nvPicPr>
+                  <pic:cNvPr id="5" name="Picture 3" descr=""/>
+                  <pic:cNvPicPr>
+                    <a:picLocks noChangeAspect="1" noChangeArrowheads="1"/>
+                  </pic:cNvPicPr>
+                </pic:nvPicPr>
+                <pic:blipFill>
+                  <a:blip r:embed="rId3"/>
+                  <a:stretch>
+                    <a:fillRect/>
+                  </a:stretch>
+                </pic:blipFill>
+                <pic:spPr bwMode="auto">
+                  <a:xfrm>
+                    <a:off x="0" y="0"/>
+                    <a:ext cx="669925" cy="328930"/>
+                  </a:xfrm>
+                  <a:prstGeom prst="rect">
+                    <a:avLst/>
+                  </a:prstGeom>
+                </pic:spPr>
+              </pic:pic>
+            </a:graphicData>
+          </a:graphic>
+        </wp:inline>
+      </w:drawing>
     </w:r>
   </w:p>
 </w:ftr>
@@ -1970,52 +1934,43 @@
     </w:pPr>
     <w:r>
       <w:rPr/>
-      <mc:AlternateContent>
-        <mc:Choice Requires="wps">
-          <w:drawing>
-            <wp:inline distT="0" distB="0" distL="0" distR="0">
-              <wp:extent cx="610870" cy="358140"/>
-              <wp:effectExtent l="0" t="0" r="0" b="0"/>
-              <wp:docPr id="5" name="Picture 9"/>
-              <a:graphic xmlns:a="http://schemas.openxmlformats.org/drawingml/2006/main">
-                <a:graphicData uri="http://schemas.openxmlformats.org/drawingml/2006/picture">
-                  <pic:pic xmlns:pic="http://schemas.openxmlformats.org/drawingml/2006/picture">
-                    <pic:nvPicPr>
-                      <pic:cNvPr id="3" name="Picture 9" descr=""/>
-                      <pic:cNvPicPr/>
-                    </pic:nvPicPr>
-                    <pic:blipFill>
-                      <a:blip r:embed="rId1"/>
-                      <a:stretch/>
-                    </pic:blipFill>
-                    <pic:spPr>
-                      <a:xfrm>
-                        <a:off x="0" y="0"/>
-                        <a:ext cx="610920" cy="358200"/>
-                      </a:xfrm>
-                      <a:prstGeom prst="rect">
-                        <a:avLst/>
-                      </a:prstGeom>
-                      <a:ln w="0">
-                        <a:noFill/>
-                      </a:ln>
-                    </pic:spPr>
-                  </pic:pic>
-                </a:graphicData>
-              </a:graphic>
-            </wp:inline>
-          </w:drawing>
-        </mc:Choice>
-        <mc:Fallback>
-          <w:pict>
-            <v:shape id="shape_0" ID="Picture 9" stroked="f" o:allowincell="f" style="position:absolute;margin-left:0pt;margin-top:-28.25pt;width:48.05pt;height:28.15pt;mso-wrap-style:none;v-text-anchor:middle;mso-position-vertical:top" type="_x0000_t75">
-              <v:imagedata r:id="rId2" o:detectmouseclick="t"/>
-              <v:stroke color="#3465a4" joinstyle="round" endcap="flat"/>
-              <w10:wrap type="none"/>
-            </v:shape>
-          </w:pict>
-        </mc:Fallback>
-      </mc:AlternateContent>
+      <w:drawing>
+        <wp:inline distT="0" distB="0" distL="0" distR="0">
+          <wp:extent cx="610870" cy="358140"/>
+          <wp:effectExtent l="0" t="0" r="0" b="0"/>
+          <wp:docPr id="6" name="Picture 9" descr=""/>
+          <wp:cNvGraphicFramePr>
+            <a:graphicFrameLocks xmlns:a="http://schemas.openxmlformats.org/drawingml/2006/main" noChangeAspect="1"/>
+          </wp:cNvGraphicFramePr>
+          <a:graphic xmlns:a="http://schemas.openxmlformats.org/drawingml/2006/main">
+            <a:graphicData uri="http://schemas.openxmlformats.org/drawingml/2006/picture">
+              <pic:pic xmlns:pic="http://schemas.openxmlformats.org/drawingml/2006/picture">
+                <pic:nvPicPr>
+                  <pic:cNvPr id="6" name="Picture 9" descr=""/>
+                  <pic:cNvPicPr>
+                    <a:picLocks noChangeAspect="1" noChangeArrowheads="1"/>
+                  </pic:cNvPicPr>
+                </pic:nvPicPr>
+                <pic:blipFill>
+                  <a:blip r:embed="rId1"/>
+                  <a:stretch>
+                    <a:fillRect/>
+                  </a:stretch>
+                </pic:blipFill>
+                <pic:spPr bwMode="auto">
+                  <a:xfrm>
+                    <a:off x="0" y="0"/>
+                    <a:ext cx="610870" cy="358140"/>
+                  </a:xfrm>
+                  <a:prstGeom prst="rect">
+                    <a:avLst/>
+                  </a:prstGeom>
+                </pic:spPr>
+              </pic:pic>
+            </a:graphicData>
+          </a:graphic>
+        </wp:inline>
+      </w:drawing>
     </w:r>
     <w:r>
       <w:rPr>
@@ -2027,52 +1982,43 @@
     </w:r>
     <w:r>
       <w:rPr/>
-      <mc:AlternateContent>
-        <mc:Choice Requires="wps">
-          <w:drawing>
-            <wp:inline distT="0" distB="0" distL="0" distR="0">
-              <wp:extent cx="610870" cy="337185"/>
-              <wp:effectExtent l="0" t="0" r="0" b="0"/>
-              <wp:docPr id="6" name="Picture 8"/>
-              <a:graphic xmlns:a="http://schemas.openxmlformats.org/drawingml/2006/main">
-                <a:graphicData uri="http://schemas.openxmlformats.org/drawingml/2006/picture">
-                  <pic:pic xmlns:pic="http://schemas.openxmlformats.org/drawingml/2006/picture">
-                    <pic:nvPicPr>
-                      <pic:cNvPr id="4" name="Picture 8" descr=""/>
-                      <pic:cNvPicPr/>
-                    </pic:nvPicPr>
-                    <pic:blipFill>
-                      <a:blip r:embed="rId3"/>
-                      <a:stretch/>
-                    </pic:blipFill>
-                    <pic:spPr>
-                      <a:xfrm>
-                        <a:off x="0" y="0"/>
-                        <a:ext cx="610920" cy="337320"/>
-                      </a:xfrm>
-                      <a:prstGeom prst="rect">
-                        <a:avLst/>
-                      </a:prstGeom>
-                      <a:ln w="0">
-                        <a:noFill/>
-                      </a:ln>
-                    </pic:spPr>
-                  </pic:pic>
-                </a:graphicData>
-              </a:graphic>
-            </wp:inline>
-          </w:drawing>
-        </mc:Choice>
-        <mc:Fallback>
-          <w:pict>
-            <v:shape id="shape_0" ID="Picture 8" stroked="f" o:allowincell="f" style="position:absolute;margin-left:0pt;margin-top:-26.6pt;width:48.05pt;height:26.5pt;mso-wrap-style:none;v-text-anchor:middle;mso-position-vertical:top" type="_x0000_t75">
-              <v:imagedata r:id="rId4" o:detectmouseclick="t"/>
-              <v:stroke color="#3465a4" joinstyle="round" endcap="flat"/>
-              <w10:wrap type="none"/>
-            </v:shape>
-          </w:pict>
-        </mc:Fallback>
-      </mc:AlternateContent>
+      <w:drawing>
+        <wp:inline distT="0" distB="0" distL="0" distR="0">
+          <wp:extent cx="610870" cy="337185"/>
+          <wp:effectExtent l="0" t="0" r="0" b="0"/>
+          <wp:docPr id="7" name="Picture 8" descr=""/>
+          <wp:cNvGraphicFramePr>
+            <a:graphicFrameLocks xmlns:a="http://schemas.openxmlformats.org/drawingml/2006/main" noChangeAspect="1"/>
+          </wp:cNvGraphicFramePr>
+          <a:graphic xmlns:a="http://schemas.openxmlformats.org/drawingml/2006/main">
+            <a:graphicData uri="http://schemas.openxmlformats.org/drawingml/2006/picture">
+              <pic:pic xmlns:pic="http://schemas.openxmlformats.org/drawingml/2006/picture">
+                <pic:nvPicPr>
+                  <pic:cNvPr id="7" name="Picture 8" descr=""/>
+                  <pic:cNvPicPr>
+                    <a:picLocks noChangeAspect="1" noChangeArrowheads="1"/>
+                  </pic:cNvPicPr>
+                </pic:nvPicPr>
+                <pic:blipFill>
+                  <a:blip r:embed="rId2"/>
+                  <a:stretch>
+                    <a:fillRect/>
+                  </a:stretch>
+                </pic:blipFill>
+                <pic:spPr bwMode="auto">
+                  <a:xfrm>
+                    <a:off x="0" y="0"/>
+                    <a:ext cx="610870" cy="337185"/>
+                  </a:xfrm>
+                  <a:prstGeom prst="rect">
+                    <a:avLst/>
+                  </a:prstGeom>
+                </pic:spPr>
+              </pic:pic>
+            </a:graphicData>
+          </a:graphic>
+        </wp:inline>
+      </w:drawing>
     </w:r>
     <w:r>
       <w:rPr>
@@ -2084,52 +2030,43 @@
     </w:r>
     <w:r>
       <w:rPr/>
-      <mc:AlternateContent>
-        <mc:Choice Requires="wps">
-          <w:drawing>
-            <wp:inline distT="0" distB="0" distL="0" distR="0">
-              <wp:extent cx="669925" cy="328930"/>
-              <wp:effectExtent l="0" t="0" r="0" b="0"/>
-              <wp:docPr id="7" name="Picture 7"/>
-              <a:graphic xmlns:a="http://schemas.openxmlformats.org/drawingml/2006/main">
-                <a:graphicData uri="http://schemas.openxmlformats.org/drawingml/2006/picture">
-                  <pic:pic xmlns:pic="http://schemas.openxmlformats.org/drawingml/2006/picture">
-                    <pic:nvPicPr>
-                      <pic:cNvPr id="5" name="Picture 7" descr=""/>
-                      <pic:cNvPicPr/>
-                    </pic:nvPicPr>
-                    <pic:blipFill>
-                      <a:blip r:embed="rId5"/>
-                      <a:stretch/>
-                    </pic:blipFill>
-                    <pic:spPr>
-                      <a:xfrm>
-                        <a:off x="0" y="0"/>
-                        <a:ext cx="669960" cy="329040"/>
-                      </a:xfrm>
-                      <a:prstGeom prst="rect">
-                        <a:avLst/>
-                      </a:prstGeom>
-                      <a:ln w="0">
-                        <a:noFill/>
-                      </a:ln>
-                    </pic:spPr>
-                  </pic:pic>
-                </a:graphicData>
-              </a:graphic>
-            </wp:inline>
-          </w:drawing>
-        </mc:Choice>
-        <mc:Fallback>
-          <w:pict>
-            <v:shape id="shape_0" ID="Picture 7" stroked="f" o:allowincell="f" style="position:absolute;margin-left:0pt;margin-top:-25.95pt;width:52.7pt;height:25.85pt;mso-wrap-style:none;v-text-anchor:middle;mso-position-vertical:top" type="_x0000_t75">
-              <v:imagedata r:id="rId6" o:detectmouseclick="t"/>
-              <v:stroke color="#3465a4" joinstyle="round" endcap="flat"/>
-              <w10:wrap type="none"/>
-            </v:shape>
-          </w:pict>
-        </mc:Fallback>
-      </mc:AlternateContent>
+      <w:drawing>
+        <wp:inline distT="0" distB="0" distL="0" distR="0">
+          <wp:extent cx="669925" cy="328930"/>
+          <wp:effectExtent l="0" t="0" r="0" b="0"/>
+          <wp:docPr id="8" name="Picture 7" descr=""/>
+          <wp:cNvGraphicFramePr>
+            <a:graphicFrameLocks xmlns:a="http://schemas.openxmlformats.org/drawingml/2006/main" noChangeAspect="1"/>
+          </wp:cNvGraphicFramePr>
+          <a:graphic xmlns:a="http://schemas.openxmlformats.org/drawingml/2006/main">
+            <a:graphicData uri="http://schemas.openxmlformats.org/drawingml/2006/picture">
+              <pic:pic xmlns:pic="http://schemas.openxmlformats.org/drawingml/2006/picture">
+                <pic:nvPicPr>
+                  <pic:cNvPr id="8" name="Picture 7" descr=""/>
+                  <pic:cNvPicPr>
+                    <a:picLocks noChangeAspect="1" noChangeArrowheads="1"/>
+                  </pic:cNvPicPr>
+                </pic:nvPicPr>
+                <pic:blipFill>
+                  <a:blip r:embed="rId3"/>
+                  <a:stretch>
+                    <a:fillRect/>
+                  </a:stretch>
+                </pic:blipFill>
+                <pic:spPr bwMode="auto">
+                  <a:xfrm>
+                    <a:off x="0" y="0"/>
+                    <a:ext cx="669925" cy="328930"/>
+                  </a:xfrm>
+                  <a:prstGeom prst="rect">
+                    <a:avLst/>
+                  </a:prstGeom>
+                </pic:spPr>
+              </pic:pic>
+            </a:graphicData>
+          </a:graphic>
+        </wp:inline>
+      </w:drawing>
     </w:r>
   </w:p>
 </w:ftr>
@@ -2162,17 +2099,10 @@
       <w:tab/>
     </w:r>
     <w:r>
-      <w:rPr>
-        <w:rFonts w:eastAsia="Times New Roman" w:cs="Times New Roman"/>
-        <w:szCs w:val="22"/>
-      </w:rPr>
-      <w:t xml:space="preserve">Page </w:t>
-    </w:r>
-    <w:r>
       <mc:AlternateContent>
         <mc:Choice Requires="wps">
           <w:drawing>
-            <wp:anchor behindDoc="0" distT="0" distB="0" distL="0" distR="0" simplePos="0" locked="0" layoutInCell="0" allowOverlap="1" relativeHeight="2">
+            <wp:anchor behindDoc="1" distT="0" distB="0" distL="0" distR="0" simplePos="0" locked="0" layoutInCell="0" allowOverlap="1" relativeHeight="2">
               <wp:simplePos x="0" y="0"/>
               <wp:positionH relativeFrom="page">
                 <wp:posOffset>6464935</wp:posOffset>
@@ -2180,32 +2110,38 @@
               <wp:positionV relativeFrom="paragraph">
                 <wp:posOffset>15240</wp:posOffset>
               </wp:positionV>
-              <wp:extent cx="78105" cy="160655"/>
+              <wp:extent cx="78105" cy="159385"/>
               <wp:effectExtent l="0" t="0" r="0" b="0"/>
               <wp:wrapSquare wrapText="bothSides"/>
               <wp:docPr id="1" name="Frame1"/>
               <a:graphic xmlns:a="http://schemas.openxmlformats.org/drawingml/2006/main">
                 <a:graphicData uri="http://schemas.microsoft.com/office/word/2010/wordprocessingShape">
                   <wps:wsp>
-                    <wps:cNvSpPr txBox="1"/>
+                    <wps:cNvSpPr/>
                     <wps:spPr>
                       <a:xfrm>
                         <a:off x="0" y="0"/>
-                        <a:ext cx="78105" cy="160655"/>
+                        <a:ext cx="78120" cy="159480"/>
                       </a:xfrm>
-                      <a:prstGeom prst="rect"/>
-                      <a:solidFill>
-                        <a:srgbClr val="FFFFFF">
-                          <a:alpha val="0"/>
-                        </a:srgbClr>
-                      </a:solidFill>
+                      <a:prstGeom prst="rect">
+                        <a:avLst/>
+                      </a:prstGeom>
+                      <a:noFill/>
+                      <a:ln w="0">
+                        <a:noFill/>
+                      </a:ln>
                     </wps:spPr>
+                    <wps:style>
+                      <a:lnRef idx="0"/>
+                      <a:fillRef idx="0"/>
+                      <a:effectRef idx="0"/>
+                      <a:fontRef idx="minor"/>
+                    </wps:style>
                     <wps:txbx>
                       <w:txbxContent>
                         <w:p>
                           <w:pPr>
                             <w:pStyle w:val="Normal"/>
-                            <w:pBdr/>
                             <w:tabs>
                               <w:tab w:val="clear" w:pos="720"/>
                               <w:tab w:val="center" w:pos="4320" w:leader="none"/>
@@ -2219,6 +2155,7 @@
                           <w:r>
                             <w:rPr>
                               <w:rFonts w:eastAsia="Times New Roman" w:cs="Times New Roman"/>
+                              <w:color w:val="000000"/>
                               <w:szCs w:val="22"/>
                             </w:rPr>
                             <w:fldChar w:fldCharType="begin"/>
@@ -2227,6 +2164,7 @@
                             <w:rPr>
                               <w:szCs w:val="22"/>
                               <w:rFonts w:eastAsia="Times New Roman" w:cs="Times New Roman"/>
+                              <w:color w:val="000000"/>
                             </w:rPr>
                             <w:instrText xml:space="preserve"> PAGE </w:instrText>
                           </w:r>
@@ -2234,6 +2172,7 @@
                             <w:rPr>
                               <w:szCs w:val="22"/>
                               <w:rFonts w:eastAsia="Times New Roman" w:cs="Times New Roman"/>
+                              <w:color w:val="000000"/>
                             </w:rPr>
                             <w:fldChar w:fldCharType="separate"/>
                           </w:r>
@@ -2241,6 +2180,7 @@
                             <w:rPr>
                               <w:szCs w:val="22"/>
                               <w:rFonts w:eastAsia="Times New Roman" w:cs="Times New Roman"/>
+                              <w:color w:val="000000"/>
                             </w:rPr>
                             <w:t>2</w:t>
                           </w:r>
@@ -2248,13 +2188,14 @@
                             <w:rPr>
                               <w:szCs w:val="22"/>
                               <w:rFonts w:eastAsia="Times New Roman" w:cs="Times New Roman"/>
+                              <w:color w:val="000000"/>
                             </w:rPr>
                             <w:fldChar w:fldCharType="end"/>
                           </w:r>
                         </w:p>
                       </w:txbxContent>
                     </wps:txbx>
-                    <wps:bodyPr anchor="t" lIns="0" tIns="0" rIns="0" bIns="0">
+                    <wps:bodyPr lIns="0" rIns="0" tIns="0" bIns="0" anchor="t">
                       <a:spAutoFit/>
                     </wps:bodyPr>
                   </wps:wsp>
@@ -2265,14 +2206,14 @@
         </mc:Choice>
         <mc:Fallback>
           <w:pict>
-            <v:rect fillcolor="#FFFFFF" style="position:absolute;rotation:-0;width:6.15pt;height:12.65pt;mso-wrap-distance-left:0pt;mso-wrap-distance-right:0pt;mso-wrap-distance-top:0pt;mso-wrap-distance-bottom:0pt;margin-top:1.2pt;mso-position-vertical-relative:text;margin-left:509.05pt;mso-position-horizontal-relative:page">
-              <v:fill opacity="0f"/>
-              <v:textbox inset="0in,0in,0in,0in">
+            <v:rect id="shape_0" ID="Frame1" path="m0,0l-2147483645,0l-2147483645,-2147483646l0,-2147483646xe" stroked="f" o:allowincell="f" style="position:absolute;margin-left:509.05pt;margin-top:1.2pt;width:6.1pt;height:12.5pt;mso-wrap-style:square;v-text-anchor:top;mso-position-horizontal-relative:page">
+              <v:fill o:detectmouseclick="t" on="false"/>
+              <v:stroke color="#3465a4" joinstyle="round" endcap="flat"/>
+              <v:textbox>
                 <w:txbxContent>
                   <w:p>
                     <w:pPr>
                       <w:pStyle w:val="Normal"/>
-                      <w:pBdr/>
                       <w:tabs>
                         <w:tab w:val="clear" w:pos="720"/>
                         <w:tab w:val="center" w:pos="4320" w:leader="none"/>
@@ -2286,6 +2227,7 @@
                     <w:r>
                       <w:rPr>
                         <w:rFonts w:eastAsia="Times New Roman" w:cs="Times New Roman"/>
+                        <w:color w:val="000000"/>
                         <w:szCs w:val="22"/>
                       </w:rPr>
                       <w:fldChar w:fldCharType="begin"/>
@@ -2294,6 +2236,7 @@
                       <w:rPr>
                         <w:szCs w:val="22"/>
                         <w:rFonts w:eastAsia="Times New Roman" w:cs="Times New Roman"/>
+                        <w:color w:val="000000"/>
                       </w:rPr>
                       <w:instrText xml:space="preserve"> PAGE </w:instrText>
                     </w:r>
@@ -2301,6 +2244,7 @@
                       <w:rPr>
                         <w:szCs w:val="22"/>
                         <w:rFonts w:eastAsia="Times New Roman" w:cs="Times New Roman"/>
+                        <w:color w:val="000000"/>
                       </w:rPr>
                       <w:fldChar w:fldCharType="separate"/>
                     </w:r>
@@ -2308,6 +2252,7 @@
                       <w:rPr>
                         <w:szCs w:val="22"/>
                         <w:rFonts w:eastAsia="Times New Roman" w:cs="Times New Roman"/>
+                        <w:color w:val="000000"/>
                       </w:rPr>
                       <w:t>2</w:t>
                     </w:r>
@@ -2315,6 +2260,7 @@
                       <w:rPr>
                         <w:szCs w:val="22"/>
                         <w:rFonts w:eastAsia="Times New Roman" w:cs="Times New Roman"/>
+                        <w:color w:val="000000"/>
                       </w:rPr>
                       <w:fldChar w:fldCharType="end"/>
                     </w:r>
@@ -2326,6 +2272,13 @@
           </w:pict>
         </mc:Fallback>
       </mc:AlternateContent>
+    </w:r>
+    <w:r>
+      <w:rPr>
+        <w:rFonts w:eastAsia="Times New Roman" w:cs="Times New Roman"/>
+        <w:szCs w:val="22"/>
+      </w:rPr>
+      <w:t xml:space="preserve">Page </w:t>
     </w:r>
   </w:p>
 </w:hdr>
@@ -2923,7 +2876,8 @@
     <w:rsid w:val="001a7f0c"/>
     <w:pPr>
       <w:widowControl/>
-      <w:overflowPunct w:val="true"/>
+      <w:suppressAutoHyphens w:val="true"/>
+      <w:overflowPunct w:val="false"/>
       <w:bidi w:val="0"/>
       <w:spacing w:before="0" w:after="0"/>
       <w:jc w:val="left"/>
@@ -2934,7 +2888,7 @@
       <w:kern w:val="0"/>
       <w:sz w:val="22"/>
       <w:szCs w:val="24"/>
-      <w:lang w:eastAsia="en-US" w:val="en-GB" w:bidi="ar-SA"/>
+      <w:lang w:val="en-GB" w:eastAsia="en-US" w:bidi="ar-SA"/>
     </w:rPr>
   </w:style>
   <w:style w:type="character" w:styleId="DefaultParagraphFont" w:default="1">
@@ -2971,6 +2925,13 @@
     <w:qFormat/>
     <w:rPr>
       <w:rFonts w:ascii="Liberation Mono" w:hAnsi="Liberation Mono" w:eastAsia="Liberation Mono" w:cs="Liberation Mono"/>
+    </w:rPr>
+  </w:style>
+  <w:style w:type="character" w:styleId="Bullets">
+    <w:name w:val="Bullets"/>
+    <w:qFormat/>
+    <w:rPr>
+      <w:rFonts w:ascii="OpenSymbol" w:hAnsi="OpenSymbol" w:eastAsia="OpenSymbol" w:cs="OpenSymbol"/>
     </w:rPr>
   </w:style>
   <w:style w:type="paragraph" w:styleId="Heading">
@@ -3038,7 +2999,7 @@
     <w:qFormat/>
     <w:rsid w:val="001a7f0c"/>
     <w:pPr>
-      <w:overflowPunct w:val="false"/>
+      <w:overflowPunct w:val="true"/>
       <w:spacing w:beforeAutospacing="1" w:afterAutospacing="1"/>
     </w:pPr>
     <w:rPr/>
@@ -3086,7 +3047,7 @@
     <w:qFormat/>
     <w:rsid w:val="00f46339"/>
     <w:pPr>
-      <w:overflowPunct w:val="false"/>
+      <w:overflowPunct w:val="true"/>
       <w:spacing w:before="0" w:after="0"/>
       <w:ind w:left="720" w:hanging="0"/>
       <w:contextualSpacing/>
@@ -3103,7 +3064,7 @@
     <w:qFormat/>
     <w:rsid w:val="004b6e71"/>
     <w:pPr>
-      <w:overflowPunct w:val="false"/>
+      <w:overflowPunct w:val="true"/>
       <w:ind w:left="2880" w:hanging="0"/>
     </w:pPr>
     <w:rPr>

</xml_diff>

<commit_message>
Added account data to bank-notification template.
</commit_message>
<xml_diff>
--- a/resources/darbylaw/templates/bank-notification.docx
+++ b/resources/darbylaw/templates/bank-notification.docx
@@ -18,8 +18,8 @@
       </w:tblPr>
       <w:tblGrid>
         <w:gridCol w:w="4984"/>
-        <w:gridCol w:w="2500"/>
-        <w:gridCol w:w="2484"/>
+        <w:gridCol w:w="2498"/>
+        <w:gridCol w:w="2486"/>
       </w:tblGrid>
       <w:tr>
         <w:trPr>
@@ -289,7 +289,7 @@
         </w:tc>
         <w:tc>
           <w:tcPr>
-            <w:tcW w:w="2500" w:type="dxa"/>
+            <w:tcW w:w="2498" w:type="dxa"/>
             <w:tcBorders/>
             <w:vAlign w:val="bottom"/>
           </w:tcPr>
@@ -315,7 +315,7 @@
         </w:tc>
         <w:tc>
           <w:tcPr>
-            <w:tcW w:w="2484" w:type="dxa"/>
+            <w:tcW w:w="2486" w:type="dxa"/>
             <w:tcBorders/>
             <w:vAlign w:val="bottom"/>
           </w:tcPr>
@@ -368,7 +368,7 @@
         </w:tc>
         <w:tc>
           <w:tcPr>
-            <w:tcW w:w="2500" w:type="dxa"/>
+            <w:tcW w:w="2498" w:type="dxa"/>
             <w:tcBorders/>
           </w:tcPr>
           <w:p>
@@ -394,7 +394,7 @@
         </w:tc>
         <w:tc>
           <w:tcPr>
-            <w:tcW w:w="2484" w:type="dxa"/>
+            <w:tcW w:w="2486" w:type="dxa"/>
             <w:tcBorders/>
           </w:tcPr>
           <w:p>
@@ -457,7 +457,7 @@
         </w:tc>
         <w:tc>
           <w:tcPr>
-            <w:tcW w:w="2500" w:type="dxa"/>
+            <w:tcW w:w="2498" w:type="dxa"/>
             <w:tcBorders/>
           </w:tcPr>
           <w:p>
@@ -483,7 +483,7 @@
         </w:tc>
         <w:tc>
           <w:tcPr>
-            <w:tcW w:w="2484" w:type="dxa"/>
+            <w:tcW w:w="2486" w:type="dxa"/>
             <w:tcBorders/>
           </w:tcPr>
           <w:p>
@@ -552,7 +552,7 @@
         </w:tc>
         <w:tc>
           <w:tcPr>
-            <w:tcW w:w="2500" w:type="dxa"/>
+            <w:tcW w:w="2498" w:type="dxa"/>
             <w:tcBorders/>
           </w:tcPr>
           <w:p>
@@ -578,7 +578,7 @@
         </w:tc>
         <w:tc>
           <w:tcPr>
-            <w:tcW w:w="2484" w:type="dxa"/>
+            <w:tcW w:w="2486" w:type="dxa"/>
             <w:tcBorders/>
           </w:tcPr>
           <w:p>
@@ -628,7 +628,7 @@
         </w:tc>
         <w:tc>
           <w:tcPr>
-            <w:tcW w:w="2500" w:type="dxa"/>
+            <w:tcW w:w="2498" w:type="dxa"/>
             <w:tcBorders/>
           </w:tcPr>
           <w:p>
@@ -653,7 +653,7 @@
         </w:tc>
         <w:tc>
           <w:tcPr>
-            <w:tcW w:w="2484" w:type="dxa"/>
+            <w:tcW w:w="2486" w:type="dxa"/>
             <w:tcBorders/>
           </w:tcPr>
           <w:p>
@@ -703,7 +703,7 @@
         </w:tc>
         <w:tc>
           <w:tcPr>
-            <w:tcW w:w="2500" w:type="dxa"/>
+            <w:tcW w:w="2498" w:type="dxa"/>
             <w:tcBorders/>
           </w:tcPr>
           <w:p>
@@ -726,7 +726,7 @@
         </w:tc>
         <w:tc>
           <w:tcPr>
-            <w:tcW w:w="2484" w:type="dxa"/>
+            <w:tcW w:w="2486" w:type="dxa"/>
             <w:tcBorders/>
           </w:tcPr>
           <w:p>
@@ -775,7 +775,7 @@
         </w:tc>
         <w:tc>
           <w:tcPr>
-            <w:tcW w:w="2500" w:type="dxa"/>
+            <w:tcW w:w="2498" w:type="dxa"/>
             <w:tcBorders/>
           </w:tcPr>
           <w:p>
@@ -798,7 +798,7 @@
         </w:tc>
         <w:tc>
           <w:tcPr>
-            <w:tcW w:w="2484" w:type="dxa"/>
+            <w:tcW w:w="2486" w:type="dxa"/>
             <w:tcBorders/>
           </w:tcPr>
           <w:p>
@@ -980,7 +980,23 @@
           <w:color w:val="000000"/>
           <w:szCs w:val="22"/>
         </w:rPr>
-        <w:t>Account: {%for account in bank.accounts%}{%=account.sortCode%} {%=account.accountNumber%}</w:t>
+        <w:t>Account</w:t>
+      </w:r>
+      <w:r>
+        <w:rPr>
+          <w:b/>
+          <w:color w:val="000000"/>
+          <w:szCs w:val="22"/>
+        </w:rPr>
+        <w:t>s</w:t>
+      </w:r>
+      <w:r>
+        <w:rPr>
+          <w:b/>
+          <w:color w:val="000000"/>
+          <w:szCs w:val="22"/>
+        </w:rPr>
+        <w:t>:</w:t>
       </w:r>
     </w:p>
     <w:p>
@@ -998,6 +1014,27 @@
           <w:color w:val="000000"/>
           <w:szCs w:val="22"/>
         </w:rPr>
+        <w:tab/>
+        <w:t>{%for a in bank.accounts%}{%=a.sortCode%} {%=a.accountNumber%}</w:t>
+      </w:r>
+    </w:p>
+    <w:p>
+      <w:pPr>
+        <w:pStyle w:val="Normal"/>
+        <w:ind w:hanging="0"/>
+        <w:jc w:val="both"/>
+        <w:rPr>
+          <w:szCs w:val="22"/>
+        </w:rPr>
+      </w:pPr>
+      <w:r>
+        <w:rPr>
+          <w:b/>
+          <w:color w:val="000000"/>
+          <w:szCs w:val="22"/>
+        </w:rPr>
+        <w:tab/>
+        <w:tab/>
         <w:t>{%end%}</w:t>
       </w:r>
     </w:p>

</xml_diff>

<commit_message>
Changed to reverse join in template. Updated expected return in test to include orgAddress
</commit_message>
<xml_diff>
--- a/resources/darbylaw/templates/bank-notification.docx
+++ b/resources/darbylaw/templates/bank-notification.docx
@@ -5,7 +5,7 @@
     <w:p>
       <w:pPr>
         <w:pStyle w:val="Normal"/>
-        <w:overflowPunct w:val="true"/>
+        <w:overflowPunct w:val="false"/>
         <w:spacing w:lineRule="auto" w:line="240" w:before="0" w:after="0"/>
         <w:rPr>
           <w:rFonts w:ascii="Arial" w:hAnsi="Arial" w:eastAsia="Calibri" w:cs="Arial"/>
@@ -131,12 +131,12 @@
         </mc:AlternateContent>
       </w:r>
       <w:bookmarkStart w:id="0" w:name="OLE_LINK15"/>
-      <w:bookmarkStart w:id="1" w:name="OLE_LINK12"/>
-      <w:bookmarkStart w:id="2" w:name="OLE_LINK11"/>
+      <w:bookmarkStart w:id="1" w:name="OLE_LINK11"/>
+      <w:bookmarkStart w:id="2" w:name="OLE_LINK12"/>
       <w:bookmarkStart w:id="3" w:name="OLE_LINK16"/>
       <w:bookmarkStart w:id="4" w:name="OLE_LINK15"/>
-      <w:bookmarkStart w:id="5" w:name="OLE_LINK12"/>
-      <w:bookmarkStart w:id="6" w:name="OLE_LINK11"/>
+      <w:bookmarkStart w:id="5" w:name="OLE_LINK11"/>
+      <w:bookmarkStart w:id="6" w:name="OLE_LINK12"/>
       <w:bookmarkStart w:id="7" w:name="OLE_LINK16"/>
       <w:bookmarkEnd w:id="4"/>
       <w:bookmarkEnd w:id="7"/>
@@ -144,7 +144,7 @@
     <w:p>
       <w:pPr>
         <w:pStyle w:val="Normal"/>
-        <w:overflowPunct w:val="true"/>
+        <w:overflowPunct w:val="false"/>
         <w:spacing w:lineRule="auto" w:line="240" w:before="0" w:after="0"/>
         <w:rPr>
           <w:rFonts w:ascii="Arial" w:hAnsi="Arial" w:eastAsia="Calibri" w:cs="Arial"/>
@@ -161,7 +161,7 @@
     <w:p>
       <w:pPr>
         <w:pStyle w:val="Normal"/>
-        <w:overflowPunct w:val="true"/>
+        <w:overflowPunct w:val="false"/>
         <w:spacing w:lineRule="auto" w:line="240" w:before="0" w:after="0"/>
         <w:rPr>
           <w:rFonts w:ascii="Arial" w:hAnsi="Arial" w:eastAsia="Calibri" w:cs="Arial"/>
@@ -251,7 +251,7 @@
     <w:p>
       <w:pPr>
         <w:pStyle w:val="Normal"/>
-        <w:overflowPunct w:val="true"/>
+        <w:overflowPunct w:val="false"/>
         <w:spacing w:lineRule="auto" w:line="240" w:before="0" w:after="0"/>
         <w:rPr>
           <w:rFonts w:ascii="Arial" w:hAnsi="Arial" w:eastAsia="Calibri" w:cs="Arial"/>
@@ -268,7 +268,7 @@
     <w:p>
       <w:pPr>
         <w:pStyle w:val="Normal"/>
-        <w:overflowPunct w:val="true"/>
+        <w:overflowPunct w:val="false"/>
         <w:spacing w:lineRule="auto" w:line="240" w:before="0" w:after="0"/>
         <w:rPr>
           <w:color w:val="000000"/>
@@ -286,7 +286,7 @@
     <w:p>
       <w:pPr>
         <w:pStyle w:val="Normal"/>
-        <w:overflowPunct w:val="true"/>
+        <w:overflowPunct w:val="false"/>
         <w:spacing w:lineRule="auto" w:line="240" w:before="0" w:after="0"/>
         <w:rPr>
           <w:color w:val="000000"/>
@@ -314,7 +314,7 @@
     <w:p>
       <w:pPr>
         <w:pStyle w:val="Normal"/>
-        <w:overflowPunct w:val="true"/>
+        <w:overflowPunct w:val="false"/>
         <w:spacing w:lineRule="auto" w:line="240" w:before="0" w:after="0"/>
         <w:rPr>
           <w:color w:val="000000"/>
@@ -333,7 +333,7 @@
     <w:p>
       <w:pPr>
         <w:pStyle w:val="Normal"/>
-        <w:overflowPunct w:val="true"/>
+        <w:overflowPunct w:val="false"/>
         <w:spacing w:lineRule="auto" w:line="240" w:before="0" w:after="0"/>
         <w:rPr>
           <w:rFonts w:ascii="Arial" w:hAnsi="Arial" w:eastAsia="Calibri" w:cs="Arial"/>
@@ -352,7 +352,7 @@
     <w:p>
       <w:pPr>
         <w:pStyle w:val="Normal"/>
-        <w:overflowPunct w:val="true"/>
+        <w:overflowPunct w:val="false"/>
         <w:spacing w:lineRule="auto" w:line="240" w:before="0" w:after="0"/>
         <w:rPr>
           <w:rFonts w:ascii="Arial" w:hAnsi="Arial" w:eastAsia="Calibri" w:cs="Arial"/>
@@ -372,7 +372,7 @@
       <w:pPr>
         <w:pStyle w:val="Normal"/>
         <w:widowControl/>
-        <w:overflowPunct w:val="true"/>
+        <w:overflowPunct w:val="false"/>
         <w:bidi w:val="0"/>
         <w:spacing w:lineRule="auto" w:line="240" w:before="0" w:after="0"/>
         <w:ind w:left="0" w:right="0" w:firstLine="1077"/>
@@ -381,14 +381,16 @@
         </w:rPr>
       </w:pPr>
       <w:r>
-        <w:rPr/>
+        <w:rPr>
+          <w:color w:val="000000"/>
+        </w:rPr>
       </w:r>
     </w:p>
     <w:p>
       <w:pPr>
         <w:pStyle w:val="Normal"/>
         <w:widowControl/>
-        <w:overflowPunct w:val="true"/>
+        <w:overflowPunct w:val="false"/>
         <w:bidi w:val="0"/>
         <w:spacing w:lineRule="auto" w:line="240" w:before="0" w:after="0"/>
         <w:ind w:left="0" w:right="0" w:firstLine="1077"/>
@@ -427,7 +429,7 @@
       <w:pPr>
         <w:pStyle w:val="Normal"/>
         <w:widowControl/>
-        <w:overflowPunct w:val="true"/>
+        <w:overflowPunct w:val="false"/>
         <w:bidi w:val="0"/>
         <w:spacing w:lineRule="auto" w:line="240" w:before="0" w:after="0"/>
         <w:ind w:left="0" w:right="0" w:firstLine="1077"/>
@@ -458,7 +460,7 @@
       <w:pPr>
         <w:pStyle w:val="Normal"/>
         <w:widowControl/>
-        <w:overflowPunct w:val="true"/>
+        <w:overflowPunct w:val="false"/>
         <w:bidi w:val="0"/>
         <w:spacing w:lineRule="auto" w:line="240" w:before="0" w:after="0"/>
         <w:ind w:left="0" w:right="0" w:firstLine="1077"/>
@@ -493,7 +495,7 @@
       <w:pPr>
         <w:pStyle w:val="Normal"/>
         <w:widowControl/>
-        <w:overflowPunct w:val="true"/>
+        <w:overflowPunct w:val="false"/>
         <w:bidi w:val="0"/>
         <w:spacing w:lineRule="auto" w:line="240" w:before="0" w:after="0"/>
         <w:ind w:left="0" w:right="0" w:firstLine="1077"/>
@@ -537,7 +539,7 @@
     <w:p>
       <w:pPr>
         <w:pStyle w:val="Normal"/>
-        <w:overflowPunct w:val="true"/>
+        <w:overflowPunct w:val="false"/>
         <w:spacing w:lineRule="auto" w:line="240" w:before="0" w:after="0"/>
         <w:jc w:val="both"/>
         <w:rPr>
@@ -551,17 +553,17 @@
           <w:color w:val="000000"/>
         </w:rPr>
       </w:r>
-      <w:bookmarkStart w:id="8" w:name="OLE_LINK151"/>
-      <w:bookmarkStart w:id="9" w:name="OLE_LINK161"/>
-      <w:bookmarkStart w:id="10" w:name="OLE_LINK151"/>
-      <w:bookmarkStart w:id="11" w:name="OLE_LINK161"/>
+      <w:bookmarkStart w:id="8" w:name="OLE_LINK161"/>
+      <w:bookmarkStart w:id="9" w:name="OLE_LINK151"/>
+      <w:bookmarkStart w:id="10" w:name="OLE_LINK161"/>
+      <w:bookmarkStart w:id="11" w:name="OLE_LINK151"/>
       <w:bookmarkEnd w:id="10"/>
       <w:bookmarkEnd w:id="11"/>
     </w:p>
     <w:p>
       <w:pPr>
         <w:pStyle w:val="Normal"/>
-        <w:overflowPunct w:val="true"/>
+        <w:overflowPunct w:val="false"/>
         <w:spacing w:lineRule="auto" w:line="240" w:before="0" w:after="0"/>
         <w:jc w:val="both"/>
         <w:rPr>
@@ -635,7 +637,7 @@
     <w:p>
       <w:pPr>
         <w:pStyle w:val="Normal"/>
-        <w:overflowPunct w:val="true"/>
+        <w:overflowPunct w:val="false"/>
         <w:spacing w:lineRule="auto" w:line="240" w:before="0" w:after="0"/>
         <w:jc w:val="both"/>
         <w:rPr>
@@ -653,15 +655,15 @@
     <w:p>
       <w:pPr>
         <w:pStyle w:val="Normal"/>
-        <w:overflowPunct w:val="true"/>
+        <w:overflowPunct w:val="false"/>
         <w:spacing w:lineRule="auto" w:line="240" w:before="0" w:after="0"/>
         <w:jc w:val="both"/>
         <w:rPr>
           <w:color w:val="000000"/>
         </w:rPr>
       </w:pPr>
-      <w:bookmarkStart w:id="12" w:name="OLE_LINK1"/>
-      <w:bookmarkStart w:id="13" w:name="OLE_LINK2"/>
+      <w:bookmarkStart w:id="12" w:name="OLE_LINK2"/>
+      <w:bookmarkStart w:id="13" w:name="OLE_LINK1"/>
       <w:r>
         <w:rPr>
           <w:rFonts w:eastAsia="Calibri" w:cs="Arial" w:ascii="Arial" w:hAnsi="Arial"/>
@@ -675,7 +677,7 @@
     <w:p>
       <w:pPr>
         <w:pStyle w:val="Normal"/>
-        <w:overflowPunct w:val="true"/>
+        <w:overflowPunct w:val="false"/>
         <w:spacing w:lineRule="auto" w:line="240" w:before="0" w:after="0"/>
         <w:jc w:val="both"/>
         <w:rPr>
@@ -693,7 +695,7 @@
     <w:p>
       <w:pPr>
         <w:pStyle w:val="Normal"/>
-        <w:overflowPunct w:val="true"/>
+        <w:overflowPunct w:val="false"/>
         <w:spacing w:lineRule="auto" w:line="240" w:before="0" w:after="0"/>
         <w:ind w:left="720" w:hanging="720"/>
         <w:jc w:val="both"/>
@@ -715,7 +717,7 @@
     <w:p>
       <w:pPr>
         <w:pStyle w:val="Normal"/>
-        <w:overflowPunct w:val="true"/>
+        <w:overflowPunct w:val="false"/>
         <w:spacing w:lineRule="auto" w:line="240" w:before="0" w:after="0"/>
         <w:ind w:left="720" w:hanging="0"/>
         <w:jc w:val="both"/>
@@ -735,7 +737,7 @@
     <w:p>
       <w:pPr>
         <w:pStyle w:val="Normal"/>
-        <w:overflowPunct w:val="true"/>
+        <w:overflowPunct w:val="false"/>
         <w:spacing w:lineRule="auto" w:line="240" w:before="0" w:after="0"/>
         <w:ind w:left="720" w:hanging="0"/>
         <w:jc w:val="both"/>
@@ -749,49 +751,59 @@
           <w:b/>
           <w:color w:val="000000"/>
         </w:rPr>
-        <w:t>Account</w:t>
-      </w:r>
-      <w:r>
-        <w:rPr>
-          <w:rFonts w:eastAsia="Calibri" w:cs="Arial" w:ascii="Arial" w:hAnsi="Arial"/>
-          <w:b/>
-          <w:color w:val="000000"/>
-        </w:rPr>
-        <w:t>s</w:t>
-      </w:r>
-      <w:r>
-        <w:rPr>
-          <w:rFonts w:eastAsia="Calibri" w:cs="Arial" w:ascii="Arial" w:hAnsi="Arial"/>
-          <w:b/>
-          <w:color w:val="000000"/>
-        </w:rPr>
-        <w:t xml:space="preserve">:  </w:t>
-      </w:r>
-    </w:p>
-    <w:p>
-      <w:pPr>
-        <w:pStyle w:val="Normal"/>
-        <w:overflowPunct w:val="true"/>
+        <w:t xml:space="preserve">Accounts:  </w:t>
+      </w:r>
+    </w:p>
+    <w:p>
+      <w:pPr>
+        <w:pStyle w:val="Normal"/>
+        <w:overflowPunct w:val="false"/>
         <w:spacing w:lineRule="auto" w:line="240" w:before="0" w:after="0"/>
         <w:ind w:left="720" w:hanging="0"/>
         <w:jc w:val="both"/>
         <w:rPr>
-          <w:color w:val="000000"/>
-        </w:rPr>
-      </w:pPr>
-      <w:r>
-        <w:rPr>
-          <w:rFonts w:eastAsia="Calibri" w:cs="Arial" w:ascii="Arial" w:hAnsi="Arial"/>
-          <w:b/>
-          <w:color w:val="000000"/>
-        </w:rPr>
-        <w:t>{%=bank.accountString%}</w:t>
-      </w:r>
-    </w:p>
-    <w:p>
-      <w:pPr>
-        <w:pStyle w:val="Normal"/>
-        <w:overflowPunct w:val="true"/>
+          <w:b w:val="false"/>
+          <w:b w:val="false"/>
+          <w:bCs w:val="false"/>
+        </w:rPr>
+      </w:pPr>
+      <w:r>
+        <w:rPr>
+          <w:rFonts w:eastAsia="Calibri" w:cs="Arial" w:ascii="Arial" w:hAnsi="Arial"/>
+          <w:b w:val="false"/>
+          <w:bCs w:val="false"/>
+          <w:color w:val="000000"/>
+        </w:rPr>
+        <w:t>{%for a in bank.accounts%}{%=a.sortCode%} {%=a.accountNumber%}</w:t>
+      </w:r>
+    </w:p>
+    <w:p>
+      <w:pPr>
+        <w:pStyle w:val="Normal"/>
+        <w:overflowPunct w:val="false"/>
+        <w:spacing w:lineRule="auto" w:line="240" w:before="0" w:after="0"/>
+        <w:ind w:left="720" w:hanging="0"/>
+        <w:jc w:val="both"/>
+        <w:rPr>
+          <w:b w:val="false"/>
+          <w:b w:val="false"/>
+          <w:bCs w:val="false"/>
+        </w:rPr>
+      </w:pPr>
+      <w:r>
+        <w:rPr>
+          <w:rFonts w:eastAsia="Calibri" w:cs="Arial" w:ascii="Arial" w:hAnsi="Arial"/>
+          <w:b w:val="false"/>
+          <w:bCs w:val="false"/>
+          <w:color w:val="000000"/>
+        </w:rPr>
+        <w:t>{%end%}</w:t>
+      </w:r>
+    </w:p>
+    <w:p>
+      <w:pPr>
+        <w:pStyle w:val="Normal"/>
+        <w:overflowPunct w:val="false"/>
         <w:spacing w:lineRule="auto" w:line="240" w:before="0" w:after="0"/>
         <w:jc w:val="both"/>
         <w:rPr>
@@ -887,7 +899,7 @@
     <w:p>
       <w:pPr>
         <w:pStyle w:val="Normal"/>
-        <w:overflowPunct w:val="true"/>
+        <w:overflowPunct w:val="false"/>
         <w:spacing w:lineRule="auto" w:line="240" w:before="0" w:after="0"/>
         <w:rPr>
           <w:rFonts w:ascii="Arial" w:hAnsi="Arial" w:eastAsia="Calibri" w:cs="Arial"/>
@@ -908,7 +920,7 @@
           <w:ilvl w:val="0"/>
           <w:numId w:val="1"/>
         </w:numPr>
-        <w:overflowPunct w:val="true"/>
+        <w:overflowPunct w:val="false"/>
         <w:spacing w:lineRule="auto" w:line="240" w:before="0" w:after="0"/>
         <w:jc w:val="both"/>
         <w:rPr>
@@ -931,7 +943,7 @@
           <w:ilvl w:val="0"/>
           <w:numId w:val="1"/>
         </w:numPr>
-        <w:overflowPunct w:val="true"/>
+        <w:overflowPunct w:val="false"/>
         <w:spacing w:lineRule="auto" w:line="240" w:before="0" w:after="0"/>
         <w:rPr>
           <w:rFonts w:ascii="Arial" w:hAnsi="Arial" w:eastAsia="Calibri" w:cs="Arial"/>
@@ -953,7 +965,7 @@
           <w:ilvl w:val="0"/>
           <w:numId w:val="1"/>
         </w:numPr>
-        <w:overflowPunct w:val="true"/>
+        <w:overflowPunct w:val="false"/>
         <w:spacing w:lineRule="auto" w:line="240" w:before="0" w:after="0"/>
         <w:jc w:val="both"/>
         <w:rPr>
@@ -976,7 +988,7 @@
           <w:ilvl w:val="0"/>
           <w:numId w:val="1"/>
         </w:numPr>
-        <w:overflowPunct w:val="true"/>
+        <w:overflowPunct w:val="false"/>
         <w:spacing w:lineRule="auto" w:line="240" w:before="0" w:after="0"/>
         <w:jc w:val="both"/>
         <w:rPr>
@@ -999,7 +1011,7 @@
           <w:ilvl w:val="0"/>
           <w:numId w:val="1"/>
         </w:numPr>
-        <w:overflowPunct w:val="true"/>
+        <w:overflowPunct w:val="false"/>
         <w:spacing w:lineRule="auto" w:line="240" w:before="0" w:after="0"/>
         <w:contextualSpacing/>
         <w:jc w:val="both"/>
@@ -1025,7 +1037,7 @@
           <w:ilvl w:val="0"/>
           <w:numId w:val="1"/>
         </w:numPr>
-        <w:overflowPunct w:val="true"/>
+        <w:overflowPunct w:val="false"/>
         <w:spacing w:lineRule="auto" w:line="240" w:before="0" w:after="0"/>
         <w:rPr>
           <w:rFonts w:ascii="Arial" w:hAnsi="Arial" w:eastAsia="Calibri" w:cs="Arial"/>
@@ -1045,7 +1057,7 @@
           <w:ilvl w:val="0"/>
           <w:numId w:val="1"/>
         </w:numPr>
-        <w:overflowPunct w:val="true"/>
+        <w:overflowPunct w:val="false"/>
         <w:spacing w:lineRule="auto" w:line="240" w:before="0" w:after="0"/>
         <w:rPr>
           <w:rFonts w:ascii="Arial" w:hAnsi="Arial" w:eastAsia="Calibri" w:cs="Arial"/>
@@ -1065,7 +1077,7 @@
           <w:ilvl w:val="0"/>
           <w:numId w:val="1"/>
         </w:numPr>
-        <w:overflowPunct w:val="true"/>
+        <w:overflowPunct w:val="false"/>
         <w:spacing w:lineRule="auto" w:line="240" w:before="0" w:after="0"/>
         <w:jc w:val="both"/>
         <w:rPr>
@@ -1082,7 +1094,7 @@
     <w:p>
       <w:pPr>
         <w:pStyle w:val="Normal"/>
-        <w:overflowPunct w:val="true"/>
+        <w:overflowPunct w:val="false"/>
         <w:spacing w:lineRule="auto" w:line="240" w:before="0" w:after="0"/>
         <w:rPr>
           <w:rFonts w:ascii="Arial" w:hAnsi="Arial" w:eastAsia="Calibri" w:cs="Arial"/>
@@ -1099,7 +1111,7 @@
     <w:p>
       <w:pPr>
         <w:pStyle w:val="Normal"/>
-        <w:overflowPunct w:val="true"/>
+        <w:overflowPunct w:val="false"/>
         <w:spacing w:lineRule="auto" w:line="240" w:before="0" w:after="0"/>
         <w:rPr>
           <w:rFonts w:ascii="Arial" w:hAnsi="Arial" w:eastAsia="Calibri" w:cs="Arial"/>
@@ -1117,24 +1129,24 @@
     <w:p>
       <w:pPr>
         <w:pStyle w:val="Normal"/>
-        <w:overflowPunct w:val="true"/>
-        <w:spacing w:lineRule="auto" w:line="240" w:before="0" w:after="0"/>
-        <w:rPr>
-          <w:rFonts w:ascii="Arial" w:hAnsi="Arial" w:eastAsia="Calibri" w:cs="Arial"/>
-          <w:color w:val="000000"/>
-        </w:rPr>
-      </w:pPr>
-      <w:r>
-        <w:rPr>
-          <w:rFonts w:eastAsia="Calibri" w:cs="Arial" w:ascii="Arial" w:hAnsi="Arial"/>
-          <w:color w:val="000000"/>
-        </w:rPr>
-      </w:r>
-    </w:p>
-    <w:p>
-      <w:pPr>
-        <w:pStyle w:val="Normal"/>
-        <w:overflowPunct w:val="true"/>
+        <w:overflowPunct w:val="false"/>
+        <w:spacing w:lineRule="auto" w:line="240" w:before="0" w:after="0"/>
+        <w:rPr>
+          <w:rFonts w:ascii="Arial" w:hAnsi="Arial" w:eastAsia="Calibri" w:cs="Arial"/>
+          <w:color w:val="000000"/>
+        </w:rPr>
+      </w:pPr>
+      <w:r>
+        <w:rPr>
+          <w:rFonts w:eastAsia="Calibri" w:cs="Arial" w:ascii="Arial" w:hAnsi="Arial"/>
+          <w:color w:val="000000"/>
+        </w:rPr>
+      </w:r>
+    </w:p>
+    <w:p>
+      <w:pPr>
+        <w:pStyle w:val="Normal"/>
+        <w:overflowPunct w:val="false"/>
         <w:spacing w:lineRule="auto" w:line="240" w:before="0" w:after="0"/>
         <w:jc w:val="both"/>
         <w:rPr>
@@ -1152,7 +1164,7 @@
     <w:p>
       <w:pPr>
         <w:pStyle w:val="Normal"/>
-        <w:overflowPunct w:val="true"/>
+        <w:overflowPunct w:val="false"/>
         <w:spacing w:lineRule="auto" w:line="240" w:before="0" w:after="0"/>
         <w:jc w:val="both"/>
         <w:rPr>
@@ -1171,7 +1183,7 @@
     <w:p>
       <w:pPr>
         <w:pStyle w:val="Normal"/>
-        <w:overflowPunct w:val="true"/>
+        <w:overflowPunct w:val="false"/>
         <w:spacing w:lineRule="auto" w:line="240" w:before="0" w:after="0"/>
         <w:jc w:val="both"/>
         <w:rPr>
@@ -1231,22 +1243,22 @@
     <w:p>
       <w:pPr>
         <w:pStyle w:val="Normal"/>
-        <w:overflowPunct w:val="true"/>
-        <w:spacing w:lineRule="auto" w:line="240" w:before="0" w:after="0"/>
-        <w:rPr>
-          <w:rFonts w:ascii="Arial" w:hAnsi="Arial" w:eastAsia="Calibri" w:cs="Arial"/>
-        </w:rPr>
-      </w:pPr>
-      <w:r>
-        <w:rPr>
-          <w:rFonts w:eastAsia="Calibri" w:cs="Arial" w:ascii="Arial" w:hAnsi="Arial"/>
-        </w:rPr>
-      </w:r>
-    </w:p>
-    <w:p>
-      <w:pPr>
-        <w:pStyle w:val="Normal"/>
-        <w:overflowPunct w:val="true"/>
+        <w:overflowPunct w:val="false"/>
+        <w:spacing w:lineRule="auto" w:line="240" w:before="0" w:after="0"/>
+        <w:rPr>
+          <w:rFonts w:ascii="Arial" w:hAnsi="Arial" w:eastAsia="Calibri" w:cs="Arial"/>
+        </w:rPr>
+      </w:pPr>
+      <w:r>
+        <w:rPr>
+          <w:rFonts w:eastAsia="Calibri" w:cs="Arial" w:ascii="Arial" w:hAnsi="Arial"/>
+        </w:rPr>
+      </w:r>
+    </w:p>
+    <w:p>
+      <w:pPr>
+        <w:pStyle w:val="Normal"/>
+        <w:overflowPunct w:val="false"/>
         <w:spacing w:lineRule="auto" w:line="240" w:before="0" w:after="0"/>
         <w:rPr>
           <w:rFonts w:ascii="Arial" w:hAnsi="Arial" w:eastAsia="Calibri" w:cs="Arial"/>
@@ -1262,7 +1274,7 @@
     <w:p>
       <w:pPr>
         <w:pStyle w:val="Normal"/>
-        <w:overflowPunct w:val="true"/>
+        <w:overflowPunct w:val="false"/>
         <w:spacing w:lineRule="auto" w:line="240" w:before="0" w:after="0"/>
         <w:jc w:val="both"/>
         <w:rPr>
@@ -1278,7 +1290,7 @@
     <w:p>
       <w:pPr>
         <w:pStyle w:val="Normal"/>
-        <w:overflowPunct w:val="true"/>
+        <w:overflowPunct w:val="false"/>
         <w:spacing w:lineRule="auto" w:line="240" w:before="0" w:after="0"/>
         <w:jc w:val="both"/>
         <w:rPr>
@@ -1297,7 +1309,7 @@
     <w:p>
       <w:pPr>
         <w:pStyle w:val="Normal"/>
-        <w:overflowPunct w:val="true"/>
+        <w:overflowPunct w:val="false"/>
         <w:spacing w:lineRule="auto" w:line="240" w:before="0" w:after="0"/>
         <w:jc w:val="both"/>
         <w:rPr>
@@ -1315,7 +1327,7 @@
     <w:p>
       <w:pPr>
         <w:pStyle w:val="Normal"/>
-        <w:overflowPunct w:val="true"/>
+        <w:overflowPunct w:val="false"/>
         <w:spacing w:lineRule="auto" w:line="240" w:before="0" w:after="0"/>
         <w:jc w:val="both"/>
         <w:rPr>
@@ -1333,7 +1345,7 @@
     <w:p>
       <w:pPr>
         <w:pStyle w:val="Normal"/>
-        <w:overflowPunct w:val="true"/>
+        <w:overflowPunct w:val="false"/>
         <w:spacing w:lineRule="auto" w:line="240" w:before="0" w:after="0"/>
         <w:jc w:val="both"/>
         <w:rPr>
@@ -1355,7 +1367,7 @@
     <w:p>
       <w:pPr>
         <w:pStyle w:val="Normal"/>
-        <w:overflowPunct w:val="true"/>
+        <w:overflowPunct w:val="false"/>
         <w:spacing w:lineRule="auto" w:line="240" w:before="0" w:after="0"/>
         <w:jc w:val="both"/>
         <w:rPr>
@@ -1374,7 +1386,7 @@
     <w:p>
       <w:pPr>
         <w:pStyle w:val="Normal"/>
-        <w:overflowPunct w:val="true"/>
+        <w:overflowPunct w:val="false"/>
         <w:spacing w:lineRule="auto" w:line="240" w:before="0" w:after="0"/>
         <w:jc w:val="both"/>
         <w:rPr>
@@ -1390,7 +1402,7 @@
     <w:p>
       <w:pPr>
         <w:pStyle w:val="Normal"/>
-        <w:overflowPunct w:val="true"/>
+        <w:overflowPunct w:val="false"/>
         <w:spacing w:lineRule="auto" w:line="240" w:before="0" w:after="0"/>
         <w:jc w:val="both"/>
         <w:rPr>
@@ -1466,7 +1478,7 @@
         <w:tab w:val="center" w:pos="4513" w:leader="none"/>
         <w:tab w:val="right" w:pos="9026" w:leader="none"/>
       </w:tabs>
-      <w:overflowPunct w:val="true"/>
+      <w:overflowPunct w:val="false"/>
       <w:spacing w:lineRule="auto" w:line="240" w:before="0" w:after="0"/>
       <w:rPr>
         <w:rFonts w:ascii="Arial" w:hAnsi="Arial" w:eastAsia="Calibri" w:cs="Arial"/>
@@ -1483,7 +1495,7 @@
   <w:p>
     <w:pPr>
       <w:pStyle w:val="Normal"/>
-      <w:overflowPunct w:val="true"/>
+      <w:overflowPunct w:val="false"/>
       <w:spacing w:lineRule="auto" w:line="240" w:before="0" w:after="0"/>
       <w:rPr>
         <w:rFonts w:ascii="Arial" w:hAnsi="Arial" w:eastAsia="Calibri" w:cs="Arial"/>
@@ -1506,7 +1518,7 @@
         <w:tab w:val="center" w:pos="4320" w:leader="none"/>
         <w:tab w:val="right" w:pos="8640" w:leader="none"/>
       </w:tabs>
-      <w:overflowPunct w:val="true"/>
+      <w:overflowPunct w:val="false"/>
       <w:spacing w:lineRule="auto" w:line="240" w:before="0" w:after="0"/>
       <w:jc w:val="center"/>
       <w:rPr>
@@ -1558,7 +1570,7 @@
         <w:tab w:val="center" w:pos="4320" w:leader="none"/>
         <w:tab w:val="right" w:pos="8640" w:leader="none"/>
       </w:tabs>
-      <w:overflowPunct w:val="true"/>
+      <w:overflowPunct w:val="false"/>
       <w:spacing w:lineRule="auto" w:line="240" w:before="0" w:after="0"/>
       <w:jc w:val="center"/>
       <w:rPr>
@@ -1584,7 +1596,7 @@
         <w:tab w:val="center" w:pos="4513" w:leader="none"/>
         <w:tab w:val="right" w:pos="9026" w:leader="none"/>
       </w:tabs>
-      <w:overflowPunct w:val="true"/>
+      <w:overflowPunct w:val="false"/>
       <w:spacing w:lineRule="auto" w:line="240" w:before="0" w:after="0"/>
       <w:rPr>
         <w:rFonts w:ascii="Arial" w:hAnsi="Arial" w:eastAsia="Calibri" w:cs="Arial"/>

</xml_diff>

<commit_message>
Put joint account checkbox and info back into bank and buildsoc add/edit forms. Included joint info on notification template.
</commit_message>
<xml_diff>
--- a/resources/darbylaw/templates/bank-notification.docx
+++ b/resources/darbylaw/templates/bank-notification.docx
@@ -5,7 +5,7 @@
     <w:p>
       <w:pPr>
         <w:pStyle w:val="Normal"/>
-        <w:overflowPunct w:val="false"/>
+        <w:overflowPunct w:val="true"/>
         <w:spacing w:lineRule="auto" w:line="240" w:before="0" w:after="0"/>
         <w:rPr>
           <w:rFonts w:ascii="Arial" w:hAnsi="Arial" w:eastAsia="Calibri" w:cs="Arial"/>
@@ -131,12 +131,12 @@
         </mc:AlternateContent>
       </w:r>
       <w:bookmarkStart w:id="0" w:name="OLE_LINK15"/>
-      <w:bookmarkStart w:id="1" w:name="OLE_LINK11"/>
-      <w:bookmarkStart w:id="2" w:name="OLE_LINK12"/>
+      <w:bookmarkStart w:id="1" w:name="OLE_LINK12"/>
+      <w:bookmarkStart w:id="2" w:name="OLE_LINK11"/>
       <w:bookmarkStart w:id="3" w:name="OLE_LINK16"/>
       <w:bookmarkStart w:id="4" w:name="OLE_LINK15"/>
-      <w:bookmarkStart w:id="5" w:name="OLE_LINK11"/>
-      <w:bookmarkStart w:id="6" w:name="OLE_LINK12"/>
+      <w:bookmarkStart w:id="5" w:name="OLE_LINK12"/>
+      <w:bookmarkStart w:id="6" w:name="OLE_LINK11"/>
       <w:bookmarkStart w:id="7" w:name="OLE_LINK16"/>
       <w:bookmarkEnd w:id="4"/>
       <w:bookmarkEnd w:id="7"/>
@@ -144,7 +144,7 @@
     <w:p>
       <w:pPr>
         <w:pStyle w:val="Normal"/>
-        <w:overflowPunct w:val="false"/>
+        <w:overflowPunct w:val="true"/>
         <w:spacing w:lineRule="auto" w:line="240" w:before="0" w:after="0"/>
         <w:rPr>
           <w:rFonts w:ascii="Arial" w:hAnsi="Arial" w:eastAsia="Calibri" w:cs="Arial"/>
@@ -161,7 +161,7 @@
     <w:p>
       <w:pPr>
         <w:pStyle w:val="Normal"/>
-        <w:overflowPunct w:val="false"/>
+        <w:overflowPunct w:val="true"/>
         <w:spacing w:lineRule="auto" w:line="240" w:before="0" w:after="0"/>
         <w:rPr>
           <w:rFonts w:ascii="Arial" w:hAnsi="Arial" w:eastAsia="Calibri" w:cs="Arial"/>
@@ -251,7 +251,7 @@
     <w:p>
       <w:pPr>
         <w:pStyle w:val="Normal"/>
-        <w:overflowPunct w:val="false"/>
+        <w:overflowPunct w:val="true"/>
         <w:spacing w:lineRule="auto" w:line="240" w:before="0" w:after="0"/>
         <w:rPr>
           <w:rFonts w:ascii="Arial" w:hAnsi="Arial" w:eastAsia="Calibri" w:cs="Arial"/>
@@ -268,7 +268,7 @@
     <w:p>
       <w:pPr>
         <w:pStyle w:val="Normal"/>
-        <w:overflowPunct w:val="false"/>
+        <w:overflowPunct w:val="true"/>
         <w:spacing w:lineRule="auto" w:line="240" w:before="0" w:after="0"/>
         <w:rPr>
           <w:color w:val="000000"/>
@@ -286,7 +286,7 @@
     <w:p>
       <w:pPr>
         <w:pStyle w:val="Normal"/>
-        <w:overflowPunct w:val="false"/>
+        <w:overflowPunct w:val="true"/>
         <w:spacing w:lineRule="auto" w:line="240" w:before="0" w:after="0"/>
         <w:rPr>
           <w:color w:val="000000"/>
@@ -314,7 +314,7 @@
     <w:p>
       <w:pPr>
         <w:pStyle w:val="Normal"/>
-        <w:overflowPunct w:val="false"/>
+        <w:overflowPunct w:val="true"/>
         <w:spacing w:lineRule="auto" w:line="240" w:before="0" w:after="0"/>
         <w:rPr>
           <w:color w:val="000000"/>
@@ -333,7 +333,7 @@
     <w:p>
       <w:pPr>
         <w:pStyle w:val="Normal"/>
-        <w:overflowPunct w:val="false"/>
+        <w:overflowPunct w:val="true"/>
         <w:spacing w:lineRule="auto" w:line="240" w:before="0" w:after="0"/>
         <w:rPr>
           <w:rFonts w:ascii="Arial" w:hAnsi="Arial" w:eastAsia="Calibri" w:cs="Arial"/>
@@ -352,7 +352,7 @@
     <w:p>
       <w:pPr>
         <w:pStyle w:val="Normal"/>
-        <w:overflowPunct w:val="false"/>
+        <w:overflowPunct w:val="true"/>
         <w:spacing w:lineRule="auto" w:line="240" w:before="0" w:after="0"/>
         <w:rPr>
           <w:rFonts w:ascii="Arial" w:hAnsi="Arial" w:eastAsia="Calibri" w:cs="Arial"/>
@@ -372,7 +372,7 @@
       <w:pPr>
         <w:pStyle w:val="Normal"/>
         <w:widowControl/>
-        <w:overflowPunct w:val="false"/>
+        <w:overflowPunct w:val="true"/>
         <w:bidi w:val="0"/>
         <w:spacing w:lineRule="auto" w:line="240" w:before="0" w:after="0"/>
         <w:ind w:left="0" w:right="0" w:firstLine="1077"/>
@@ -390,7 +390,7 @@
       <w:pPr>
         <w:pStyle w:val="Normal"/>
         <w:widowControl/>
-        <w:overflowPunct w:val="false"/>
+        <w:overflowPunct w:val="true"/>
         <w:bidi w:val="0"/>
         <w:spacing w:lineRule="auto" w:line="240" w:before="0" w:after="0"/>
         <w:ind w:left="0" w:right="0" w:firstLine="1077"/>
@@ -429,7 +429,7 @@
       <w:pPr>
         <w:pStyle w:val="Normal"/>
         <w:widowControl/>
-        <w:overflowPunct w:val="false"/>
+        <w:overflowPunct w:val="true"/>
         <w:bidi w:val="0"/>
         <w:spacing w:lineRule="auto" w:line="240" w:before="0" w:after="0"/>
         <w:ind w:left="0" w:right="0" w:firstLine="1077"/>
@@ -460,7 +460,7 @@
       <w:pPr>
         <w:pStyle w:val="Normal"/>
         <w:widowControl/>
-        <w:overflowPunct w:val="false"/>
+        <w:overflowPunct w:val="true"/>
         <w:bidi w:val="0"/>
         <w:spacing w:lineRule="auto" w:line="240" w:before="0" w:after="0"/>
         <w:ind w:left="0" w:right="0" w:firstLine="1077"/>
@@ -495,7 +495,7 @@
       <w:pPr>
         <w:pStyle w:val="Normal"/>
         <w:widowControl/>
-        <w:overflowPunct w:val="false"/>
+        <w:overflowPunct w:val="true"/>
         <w:bidi w:val="0"/>
         <w:spacing w:lineRule="auto" w:line="240" w:before="0" w:after="0"/>
         <w:ind w:left="0" w:right="0" w:firstLine="1077"/>
@@ -539,7 +539,7 @@
     <w:p>
       <w:pPr>
         <w:pStyle w:val="Normal"/>
-        <w:overflowPunct w:val="false"/>
+        <w:overflowPunct w:val="true"/>
         <w:spacing w:lineRule="auto" w:line="240" w:before="0" w:after="0"/>
         <w:jc w:val="both"/>
         <w:rPr>
@@ -553,17 +553,17 @@
           <w:color w:val="000000"/>
         </w:rPr>
       </w:r>
-      <w:bookmarkStart w:id="8" w:name="OLE_LINK161"/>
-      <w:bookmarkStart w:id="9" w:name="OLE_LINK151"/>
-      <w:bookmarkStart w:id="10" w:name="OLE_LINK161"/>
-      <w:bookmarkStart w:id="11" w:name="OLE_LINK151"/>
+      <w:bookmarkStart w:id="8" w:name="OLE_LINK151"/>
+      <w:bookmarkStart w:id="9" w:name="OLE_LINK161"/>
+      <w:bookmarkStart w:id="10" w:name="OLE_LINK151"/>
+      <w:bookmarkStart w:id="11" w:name="OLE_LINK161"/>
       <w:bookmarkEnd w:id="10"/>
       <w:bookmarkEnd w:id="11"/>
     </w:p>
     <w:p>
       <w:pPr>
         <w:pStyle w:val="Normal"/>
-        <w:overflowPunct w:val="false"/>
+        <w:overflowPunct w:val="true"/>
         <w:spacing w:lineRule="auto" w:line="240" w:before="0" w:after="0"/>
         <w:jc w:val="both"/>
         <w:rPr>
@@ -637,7 +637,7 @@
     <w:p>
       <w:pPr>
         <w:pStyle w:val="Normal"/>
-        <w:overflowPunct w:val="false"/>
+        <w:overflowPunct w:val="true"/>
         <w:spacing w:lineRule="auto" w:line="240" w:before="0" w:after="0"/>
         <w:jc w:val="both"/>
         <w:rPr>
@@ -655,15 +655,15 @@
     <w:p>
       <w:pPr>
         <w:pStyle w:val="Normal"/>
-        <w:overflowPunct w:val="false"/>
+        <w:overflowPunct w:val="true"/>
         <w:spacing w:lineRule="auto" w:line="240" w:before="0" w:after="0"/>
         <w:jc w:val="both"/>
         <w:rPr>
           <w:color w:val="000000"/>
         </w:rPr>
       </w:pPr>
-      <w:bookmarkStart w:id="12" w:name="OLE_LINK2"/>
-      <w:bookmarkStart w:id="13" w:name="OLE_LINK1"/>
+      <w:bookmarkStart w:id="12" w:name="OLE_LINK1"/>
+      <w:bookmarkStart w:id="13" w:name="OLE_LINK2"/>
       <w:r>
         <w:rPr>
           <w:rFonts w:eastAsia="Calibri" w:cs="Arial" w:ascii="Arial" w:hAnsi="Arial"/>
@@ -677,7 +677,7 @@
     <w:p>
       <w:pPr>
         <w:pStyle w:val="Normal"/>
-        <w:overflowPunct w:val="false"/>
+        <w:overflowPunct w:val="true"/>
         <w:spacing w:lineRule="auto" w:line="240" w:before="0" w:after="0"/>
         <w:jc w:val="both"/>
         <w:rPr>
@@ -695,7 +695,7 @@
     <w:p>
       <w:pPr>
         <w:pStyle w:val="Normal"/>
-        <w:overflowPunct w:val="false"/>
+        <w:overflowPunct w:val="true"/>
         <w:spacing w:lineRule="auto" w:line="240" w:before="0" w:after="0"/>
         <w:ind w:left="720" w:hanging="720"/>
         <w:jc w:val="both"/>
@@ -717,7 +717,7 @@
     <w:p>
       <w:pPr>
         <w:pStyle w:val="Normal"/>
-        <w:overflowPunct w:val="false"/>
+        <w:overflowPunct w:val="true"/>
         <w:spacing w:lineRule="auto" w:line="240" w:before="0" w:after="0"/>
         <w:ind w:left="720" w:hanging="0"/>
         <w:jc w:val="both"/>
@@ -737,7 +737,7 @@
     <w:p>
       <w:pPr>
         <w:pStyle w:val="Normal"/>
-        <w:overflowPunct w:val="false"/>
+        <w:overflowPunct w:val="true"/>
         <w:spacing w:lineRule="auto" w:line="240" w:before="0" w:after="0"/>
         <w:ind w:left="720" w:hanging="0"/>
         <w:jc w:val="both"/>
@@ -757,16 +757,22 @@
     <w:p>
       <w:pPr>
         <w:pStyle w:val="Normal"/>
-        <w:overflowPunct w:val="false"/>
+        <w:overflowPunct w:val="true"/>
         <w:spacing w:lineRule="auto" w:line="240" w:before="0" w:after="0"/>
         <w:ind w:left="720" w:hanging="0"/>
-        <w:jc w:val="both"/>
-        <w:rPr>
-          <w:b w:val="false"/>
+        <w:jc w:val="left"/>
+        <w:rPr/>
+      </w:pPr>
+      <w:r>
+        <w:rPr>
+          <w:rFonts w:eastAsia="Calibri" w:cs="Arial" w:ascii="Arial" w:hAnsi="Arial"/>
           <w:b w:val="false"/>
           <w:bCs w:val="false"/>
-        </w:rPr>
-      </w:pPr>
+          <w:color w:val="000000"/>
+        </w:rPr>
+        <w:t xml:space="preserve">{%for a in bank.accounts%}{%=a.sortCode%} {%=a.accountNumber%}{%if a.jointCheck%} </w:t>
+        <w:tab/>
+      </w:r>
       <w:r>
         <w:rPr>
           <w:rFonts w:eastAsia="Calibri" w:cs="Arial" w:ascii="Arial" w:hAnsi="Arial"/>
@@ -774,21 +780,26 @@
           <w:bCs w:val="false"/>
           <w:color w:val="000000"/>
         </w:rPr>
-        <w:t>{%for a in bank.accounts%}{%=a.sortCode%} {%=a.accountNumber%}</w:t>
-      </w:r>
-    </w:p>
-    <w:p>
-      <w:pPr>
-        <w:pStyle w:val="Normal"/>
-        <w:overflowPunct w:val="false"/>
-        <w:spacing w:lineRule="auto" w:line="240" w:before="0" w:after="0"/>
-        <w:ind w:left="720" w:hanging="0"/>
-        <w:jc w:val="both"/>
-        <w:rPr>
-          <w:b w:val="false"/>
+        <w:t>Second account owner:</w:t>
+      </w:r>
+      <w:r>
+        <w:rPr>
+          <w:rFonts w:eastAsia="Calibri" w:cs="Arial" w:ascii="Arial" w:hAnsi="Arial"/>
           <w:b w:val="false"/>
           <w:bCs w:val="false"/>
-        </w:rPr>
+          <w:color w:val="000000"/>
+        </w:rPr>
+        <w:t xml:space="preserve"> {%=a.jointInfo%}{%end%}</w:t>
+      </w:r>
+    </w:p>
+    <w:p>
+      <w:pPr>
+        <w:pStyle w:val="Normal"/>
+        <w:overflowPunct w:val="true"/>
+        <w:spacing w:lineRule="auto" w:line="240" w:before="0" w:after="0"/>
+        <w:ind w:left="720" w:hanging="0"/>
+        <w:jc w:val="left"/>
+        <w:rPr/>
       </w:pPr>
       <w:r>
         <w:rPr>
@@ -803,7 +814,7 @@
     <w:p>
       <w:pPr>
         <w:pStyle w:val="Normal"/>
-        <w:overflowPunct w:val="false"/>
+        <w:overflowPunct w:val="true"/>
         <w:spacing w:lineRule="auto" w:line="240" w:before="0" w:after="0"/>
         <w:jc w:val="both"/>
         <w:rPr>
@@ -899,7 +910,7 @@
     <w:p>
       <w:pPr>
         <w:pStyle w:val="Normal"/>
-        <w:overflowPunct w:val="false"/>
+        <w:overflowPunct w:val="true"/>
         <w:spacing w:lineRule="auto" w:line="240" w:before="0" w:after="0"/>
         <w:rPr>
           <w:rFonts w:ascii="Arial" w:hAnsi="Arial" w:eastAsia="Calibri" w:cs="Arial"/>
@@ -920,7 +931,7 @@
           <w:ilvl w:val="0"/>
           <w:numId w:val="1"/>
         </w:numPr>
-        <w:overflowPunct w:val="false"/>
+        <w:overflowPunct w:val="true"/>
         <w:spacing w:lineRule="auto" w:line="240" w:before="0" w:after="0"/>
         <w:jc w:val="both"/>
         <w:rPr>
@@ -943,7 +954,7 @@
           <w:ilvl w:val="0"/>
           <w:numId w:val="1"/>
         </w:numPr>
-        <w:overflowPunct w:val="false"/>
+        <w:overflowPunct w:val="true"/>
         <w:spacing w:lineRule="auto" w:line="240" w:before="0" w:after="0"/>
         <w:rPr>
           <w:rFonts w:ascii="Arial" w:hAnsi="Arial" w:eastAsia="Calibri" w:cs="Arial"/>
@@ -965,7 +976,7 @@
           <w:ilvl w:val="0"/>
           <w:numId w:val="1"/>
         </w:numPr>
-        <w:overflowPunct w:val="false"/>
+        <w:overflowPunct w:val="true"/>
         <w:spacing w:lineRule="auto" w:line="240" w:before="0" w:after="0"/>
         <w:jc w:val="both"/>
         <w:rPr>
@@ -988,7 +999,7 @@
           <w:ilvl w:val="0"/>
           <w:numId w:val="1"/>
         </w:numPr>
-        <w:overflowPunct w:val="false"/>
+        <w:overflowPunct w:val="true"/>
         <w:spacing w:lineRule="auto" w:line="240" w:before="0" w:after="0"/>
         <w:jc w:val="both"/>
         <w:rPr>
@@ -1011,7 +1022,7 @@
           <w:ilvl w:val="0"/>
           <w:numId w:val="1"/>
         </w:numPr>
-        <w:overflowPunct w:val="false"/>
+        <w:overflowPunct w:val="true"/>
         <w:spacing w:lineRule="auto" w:line="240" w:before="0" w:after="0"/>
         <w:contextualSpacing/>
         <w:jc w:val="both"/>
@@ -1037,7 +1048,7 @@
           <w:ilvl w:val="0"/>
           <w:numId w:val="1"/>
         </w:numPr>
-        <w:overflowPunct w:val="false"/>
+        <w:overflowPunct w:val="true"/>
         <w:spacing w:lineRule="auto" w:line="240" w:before="0" w:after="0"/>
         <w:rPr>
           <w:rFonts w:ascii="Arial" w:hAnsi="Arial" w:eastAsia="Calibri" w:cs="Arial"/>
@@ -1057,7 +1068,7 @@
           <w:ilvl w:val="0"/>
           <w:numId w:val="1"/>
         </w:numPr>
-        <w:overflowPunct w:val="false"/>
+        <w:overflowPunct w:val="true"/>
         <w:spacing w:lineRule="auto" w:line="240" w:before="0" w:after="0"/>
         <w:rPr>
           <w:rFonts w:ascii="Arial" w:hAnsi="Arial" w:eastAsia="Calibri" w:cs="Arial"/>
@@ -1077,7 +1088,7 @@
           <w:ilvl w:val="0"/>
           <w:numId w:val="1"/>
         </w:numPr>
-        <w:overflowPunct w:val="false"/>
+        <w:overflowPunct w:val="true"/>
         <w:spacing w:lineRule="auto" w:line="240" w:before="0" w:after="0"/>
         <w:jc w:val="both"/>
         <w:rPr>
@@ -1094,7 +1105,7 @@
     <w:p>
       <w:pPr>
         <w:pStyle w:val="Normal"/>
-        <w:overflowPunct w:val="false"/>
+        <w:overflowPunct w:val="true"/>
         <w:spacing w:lineRule="auto" w:line="240" w:before="0" w:after="0"/>
         <w:rPr>
           <w:rFonts w:ascii="Arial" w:hAnsi="Arial" w:eastAsia="Calibri" w:cs="Arial"/>
@@ -1111,7 +1122,7 @@
     <w:p>
       <w:pPr>
         <w:pStyle w:val="Normal"/>
-        <w:overflowPunct w:val="false"/>
+        <w:overflowPunct w:val="true"/>
         <w:spacing w:lineRule="auto" w:line="240" w:before="0" w:after="0"/>
         <w:rPr>
           <w:rFonts w:ascii="Arial" w:hAnsi="Arial" w:eastAsia="Calibri" w:cs="Arial"/>
@@ -1129,24 +1140,24 @@
     <w:p>
       <w:pPr>
         <w:pStyle w:val="Normal"/>
-        <w:overflowPunct w:val="false"/>
-        <w:spacing w:lineRule="auto" w:line="240" w:before="0" w:after="0"/>
-        <w:rPr>
-          <w:rFonts w:ascii="Arial" w:hAnsi="Arial" w:eastAsia="Calibri" w:cs="Arial"/>
-          <w:color w:val="000000"/>
-        </w:rPr>
-      </w:pPr>
-      <w:r>
-        <w:rPr>
-          <w:rFonts w:eastAsia="Calibri" w:cs="Arial" w:ascii="Arial" w:hAnsi="Arial"/>
-          <w:color w:val="000000"/>
-        </w:rPr>
-      </w:r>
-    </w:p>
-    <w:p>
-      <w:pPr>
-        <w:pStyle w:val="Normal"/>
-        <w:overflowPunct w:val="false"/>
+        <w:overflowPunct w:val="true"/>
+        <w:spacing w:lineRule="auto" w:line="240" w:before="0" w:after="0"/>
+        <w:rPr>
+          <w:rFonts w:ascii="Arial" w:hAnsi="Arial" w:eastAsia="Calibri" w:cs="Arial"/>
+          <w:color w:val="000000"/>
+        </w:rPr>
+      </w:pPr>
+      <w:r>
+        <w:rPr>
+          <w:rFonts w:eastAsia="Calibri" w:cs="Arial" w:ascii="Arial" w:hAnsi="Arial"/>
+          <w:color w:val="000000"/>
+        </w:rPr>
+      </w:r>
+    </w:p>
+    <w:p>
+      <w:pPr>
+        <w:pStyle w:val="Normal"/>
+        <w:overflowPunct w:val="true"/>
         <w:spacing w:lineRule="auto" w:line="240" w:before="0" w:after="0"/>
         <w:jc w:val="both"/>
         <w:rPr>
@@ -1164,7 +1175,7 @@
     <w:p>
       <w:pPr>
         <w:pStyle w:val="Normal"/>
-        <w:overflowPunct w:val="false"/>
+        <w:overflowPunct w:val="true"/>
         <w:spacing w:lineRule="auto" w:line="240" w:before="0" w:after="0"/>
         <w:jc w:val="both"/>
         <w:rPr>
@@ -1183,7 +1194,7 @@
     <w:p>
       <w:pPr>
         <w:pStyle w:val="Normal"/>
-        <w:overflowPunct w:val="false"/>
+        <w:overflowPunct w:val="true"/>
         <w:spacing w:lineRule="auto" w:line="240" w:before="0" w:after="0"/>
         <w:jc w:val="both"/>
         <w:rPr>
@@ -1243,22 +1254,22 @@
     <w:p>
       <w:pPr>
         <w:pStyle w:val="Normal"/>
-        <w:overflowPunct w:val="false"/>
-        <w:spacing w:lineRule="auto" w:line="240" w:before="0" w:after="0"/>
-        <w:rPr>
-          <w:rFonts w:ascii="Arial" w:hAnsi="Arial" w:eastAsia="Calibri" w:cs="Arial"/>
-        </w:rPr>
-      </w:pPr>
-      <w:r>
-        <w:rPr>
-          <w:rFonts w:eastAsia="Calibri" w:cs="Arial" w:ascii="Arial" w:hAnsi="Arial"/>
-        </w:rPr>
-      </w:r>
-    </w:p>
-    <w:p>
-      <w:pPr>
-        <w:pStyle w:val="Normal"/>
-        <w:overflowPunct w:val="false"/>
+        <w:overflowPunct w:val="true"/>
+        <w:spacing w:lineRule="auto" w:line="240" w:before="0" w:after="0"/>
+        <w:rPr>
+          <w:rFonts w:ascii="Arial" w:hAnsi="Arial" w:eastAsia="Calibri" w:cs="Arial"/>
+        </w:rPr>
+      </w:pPr>
+      <w:r>
+        <w:rPr>
+          <w:rFonts w:eastAsia="Calibri" w:cs="Arial" w:ascii="Arial" w:hAnsi="Arial"/>
+        </w:rPr>
+      </w:r>
+    </w:p>
+    <w:p>
+      <w:pPr>
+        <w:pStyle w:val="Normal"/>
+        <w:overflowPunct w:val="true"/>
         <w:spacing w:lineRule="auto" w:line="240" w:before="0" w:after="0"/>
         <w:rPr>
           <w:rFonts w:ascii="Arial" w:hAnsi="Arial" w:eastAsia="Calibri" w:cs="Arial"/>
@@ -1274,7 +1285,7 @@
     <w:p>
       <w:pPr>
         <w:pStyle w:val="Normal"/>
-        <w:overflowPunct w:val="false"/>
+        <w:overflowPunct w:val="true"/>
         <w:spacing w:lineRule="auto" w:line="240" w:before="0" w:after="0"/>
         <w:jc w:val="both"/>
         <w:rPr>
@@ -1290,7 +1301,7 @@
     <w:p>
       <w:pPr>
         <w:pStyle w:val="Normal"/>
-        <w:overflowPunct w:val="false"/>
+        <w:overflowPunct w:val="true"/>
         <w:spacing w:lineRule="auto" w:line="240" w:before="0" w:after="0"/>
         <w:jc w:val="both"/>
         <w:rPr>
@@ -1309,7 +1320,7 @@
     <w:p>
       <w:pPr>
         <w:pStyle w:val="Normal"/>
-        <w:overflowPunct w:val="false"/>
+        <w:overflowPunct w:val="true"/>
         <w:spacing w:lineRule="auto" w:line="240" w:before="0" w:after="0"/>
         <w:jc w:val="both"/>
         <w:rPr>
@@ -1327,7 +1338,7 @@
     <w:p>
       <w:pPr>
         <w:pStyle w:val="Normal"/>
-        <w:overflowPunct w:val="false"/>
+        <w:overflowPunct w:val="true"/>
         <w:spacing w:lineRule="auto" w:line="240" w:before="0" w:after="0"/>
         <w:jc w:val="both"/>
         <w:rPr>
@@ -1345,7 +1356,7 @@
     <w:p>
       <w:pPr>
         <w:pStyle w:val="Normal"/>
-        <w:overflowPunct w:val="false"/>
+        <w:overflowPunct w:val="true"/>
         <w:spacing w:lineRule="auto" w:line="240" w:before="0" w:after="0"/>
         <w:jc w:val="both"/>
         <w:rPr>
@@ -1367,7 +1378,7 @@
     <w:p>
       <w:pPr>
         <w:pStyle w:val="Normal"/>
-        <w:overflowPunct w:val="false"/>
+        <w:overflowPunct w:val="true"/>
         <w:spacing w:lineRule="auto" w:line="240" w:before="0" w:after="0"/>
         <w:jc w:val="both"/>
         <w:rPr>
@@ -1386,7 +1397,7 @@
     <w:p>
       <w:pPr>
         <w:pStyle w:val="Normal"/>
-        <w:overflowPunct w:val="false"/>
+        <w:overflowPunct w:val="true"/>
         <w:spacing w:lineRule="auto" w:line="240" w:before="0" w:after="0"/>
         <w:jc w:val="both"/>
         <w:rPr>
@@ -1402,7 +1413,7 @@
     <w:p>
       <w:pPr>
         <w:pStyle w:val="Normal"/>
-        <w:overflowPunct w:val="false"/>
+        <w:overflowPunct w:val="true"/>
         <w:spacing w:lineRule="auto" w:line="240" w:before="0" w:after="0"/>
         <w:jc w:val="both"/>
         <w:rPr>
@@ -1478,7 +1489,7 @@
         <w:tab w:val="center" w:pos="4513" w:leader="none"/>
         <w:tab w:val="right" w:pos="9026" w:leader="none"/>
       </w:tabs>
-      <w:overflowPunct w:val="false"/>
+      <w:overflowPunct w:val="true"/>
       <w:spacing w:lineRule="auto" w:line="240" w:before="0" w:after="0"/>
       <w:rPr>
         <w:rFonts w:ascii="Arial" w:hAnsi="Arial" w:eastAsia="Calibri" w:cs="Arial"/>
@@ -1495,7 +1506,7 @@
   <w:p>
     <w:pPr>
       <w:pStyle w:val="Normal"/>
-      <w:overflowPunct w:val="false"/>
+      <w:overflowPunct w:val="true"/>
       <w:spacing w:lineRule="auto" w:line="240" w:before="0" w:after="0"/>
       <w:rPr>
         <w:rFonts w:ascii="Arial" w:hAnsi="Arial" w:eastAsia="Calibri" w:cs="Arial"/>
@@ -1518,7 +1529,7 @@
         <w:tab w:val="center" w:pos="4320" w:leader="none"/>
         <w:tab w:val="right" w:pos="8640" w:leader="none"/>
       </w:tabs>
-      <w:overflowPunct w:val="false"/>
+      <w:overflowPunct w:val="true"/>
       <w:spacing w:lineRule="auto" w:line="240" w:before="0" w:after="0"/>
       <w:jc w:val="center"/>
       <w:rPr>
@@ -1570,7 +1581,7 @@
         <w:tab w:val="center" w:pos="4320" w:leader="none"/>
         <w:tab w:val="right" w:pos="8640" w:leader="none"/>
       </w:tabs>
-      <w:overflowPunct w:val="false"/>
+      <w:overflowPunct w:val="true"/>
       <w:spacing w:lineRule="auto" w:line="240" w:before="0" w:after="0"/>
       <w:jc w:val="center"/>
       <w:rPr>
@@ -1596,7 +1607,7 @@
         <w:tab w:val="center" w:pos="4513" w:leader="none"/>
         <w:tab w:val="right" w:pos="9026" w:leader="none"/>
       </w:tabs>
-      <w:overflowPunct w:val="false"/>
+      <w:overflowPunct w:val="true"/>
       <w:spacing w:lineRule="auto" w:line="240" w:before="0" w:after="0"/>
       <w:rPr>
         <w:rFonts w:ascii="Arial" w:hAnsi="Arial" w:eastAsia="Calibri" w:cs="Arial"/>

</xml_diff>

<commit_message>
Edited templates to remove guidelines and ensure consistent placement of address
</commit_message>
<xml_diff>
--- a/resources/darbylaw/templates/bank-notification.docx
+++ b/resources/darbylaw/templates/bank-notification.docx
@@ -8,30 +8,76 @@
         <w:overflowPunct w:val="true"/>
         <w:spacing w:lineRule="auto" w:line="240" w:before="0" w:after="0"/>
         <w:rPr>
-          <w:rFonts w:ascii="Arial" w:hAnsi="Arial" w:eastAsia="Calibri" w:cs="Arial"/>
+          <w:rFonts w:ascii="DejaVu Sans Condensed" w:hAnsi="DejaVu Sans Condensed" w:eastAsia="Calibri" w:cs="Arial"/>
           <w:szCs w:val="24"/>
         </w:rPr>
       </w:pPr>
       <w:r>
         <w:rPr>
-          <w:rFonts w:eastAsia="Calibri" w:cs="Arial" w:ascii="Arial" w:hAnsi="Arial"/>
+          <w:rFonts w:eastAsia="Calibri" w:cs="Arial" w:ascii="DejaVu Sans Condensed" w:hAnsi="DejaVu Sans Condensed"/>
           <w:szCs w:val="24"/>
         </w:rPr>
+        <w:drawing>
+          <wp:anchor behindDoc="1" distT="0" distB="0" distL="0" distR="0" simplePos="0" locked="0" layoutInCell="0" allowOverlap="1" relativeHeight="10">
+            <wp:simplePos x="0" y="0"/>
+            <wp:positionH relativeFrom="page">
+              <wp:posOffset>0</wp:posOffset>
+            </wp:positionH>
+            <wp:positionV relativeFrom="page">
+              <wp:posOffset>0</wp:posOffset>
+            </wp:positionV>
+            <wp:extent cx="7560310" cy="1210945"/>
+            <wp:effectExtent l="0" t="0" r="0" b="0"/>
+            <wp:wrapNone/>
+            <wp:docPr id="1" name="WordPictureWatermark76053611" descr=""/>
+            <wp:cNvGraphicFramePr>
+              <a:graphicFrameLocks xmlns:a="http://schemas.openxmlformats.org/drawingml/2006/main" noChangeAspect="1"/>
+            </wp:cNvGraphicFramePr>
+            <a:graphic xmlns:a="http://schemas.openxmlformats.org/drawingml/2006/main">
+              <a:graphicData uri="http://schemas.openxmlformats.org/drawingml/2006/picture">
+                <pic:pic xmlns:pic="http://schemas.openxmlformats.org/drawingml/2006/picture">
+                  <pic:nvPicPr>
+                    <pic:cNvPr id="1" name="WordPictureWatermark76053611" descr=""/>
+                    <pic:cNvPicPr>
+                      <a:picLocks noChangeAspect="1" noChangeArrowheads="1"/>
+                    </pic:cNvPicPr>
+                  </pic:nvPicPr>
+                  <pic:blipFill>
+                    <a:blip r:embed="rId2"/>
+                    <a:srcRect l="0" t="3249" r="0" b="85589"/>
+                    <a:stretch>
+                      <a:fillRect/>
+                    </a:stretch>
+                  </pic:blipFill>
+                  <pic:spPr bwMode="auto">
+                    <a:xfrm>
+                      <a:off x="0" y="0"/>
+                      <a:ext cx="7560310" cy="1210945"/>
+                    </a:xfrm>
+                    <a:prstGeom prst="rect">
+                      <a:avLst/>
+                    </a:prstGeom>
+                  </pic:spPr>
+                </pic:pic>
+              </a:graphicData>
+            </a:graphic>
+          </wp:anchor>
+        </w:drawing>
         <mc:AlternateContent>
           <mc:Choice Requires="wps">
             <w:drawing>
-              <wp:anchor behindDoc="0" distT="635" distB="635" distL="635" distR="635" simplePos="0" locked="0" layoutInCell="0" allowOverlap="1" relativeHeight="15">
+              <wp:anchor behindDoc="0" distT="635" distB="635" distL="635" distR="635" simplePos="0" locked="0" layoutInCell="0" allowOverlap="1" relativeHeight="12">
                 <wp:simplePos x="0" y="0"/>
                 <wp:positionH relativeFrom="page">
-                  <wp:posOffset>3564255</wp:posOffset>
+                  <wp:posOffset>791845</wp:posOffset>
                 </wp:positionH>
-                <wp:positionV relativeFrom="paragraph">
-                  <wp:posOffset>90170</wp:posOffset>
+                <wp:positionV relativeFrom="page">
+                  <wp:posOffset>1871980</wp:posOffset>
                 </wp:positionV>
-                <wp:extent cx="635" cy="1943100"/>
+                <wp:extent cx="2771775" cy="1296035"/>
                 <wp:effectExtent l="635" t="635" r="635" b="635"/>
                 <wp:wrapNone/>
-                <wp:docPr id="1" name="Vertical line 2"/>
+                <wp:docPr id="2" name="Text Frame 1"/>
                 <a:graphic xmlns:a="http://schemas.openxmlformats.org/drawingml/2006/main">
                   <a:graphicData uri="http://schemas.microsoft.com/office/word/2010/wordprocessingShape">
                     <wps:wsp>
@@ -39,15 +85,17 @@
                       <wps:spPr>
                         <a:xfrm>
                           <a:off x="0" y="0"/>
-                          <a:ext cx="720" cy="1943280"/>
+                          <a:ext cx="2771640" cy="1296000"/>
                         </a:xfrm>
-                        <a:prstGeom prst="line">
+                        <a:prstGeom prst="rect">
                           <a:avLst/>
                         </a:prstGeom>
+                        <a:noFill/>
                         <a:ln w="0">
                           <a:solidFill>
-                            <a:srgbClr val="3465a4"/>
+                            <a:srgbClr val="cccccc"/>
                           </a:solidFill>
+                          <a:prstDash val="dot"/>
                         </a:ln>
                       </wps:spPr>
                       <wps:style>
@@ -56,7 +104,60 @@
                         <a:effectRef idx="0"/>
                         <a:fontRef idx="minor"/>
                       </wps:style>
-                      <wps:bodyPr/>
+                      <wps:txbx>
+                        <w:txbxContent>
+                          <w:p>
+                            <w:pPr>
+                              <w:pStyle w:val="Normal"/>
+                              <w:spacing w:before="0" w:after="160"/>
+                              <w:rPr>
+                                <w:sz w:val="21"/>
+                                <w:szCs w:val="21"/>
+                              </w:rPr>
+                            </w:pPr>
+                            <w:r>
+                              <w:rPr>
+                                <w:rFonts w:ascii="Arial" w:hAnsi="Arial"/>
+                                <w:color w:val="000000"/>
+                                <w:sz w:val="21"/>
+                                <w:szCs w:val="21"/>
+                              </w:rPr>
+                              <w:t>{%=bank.orgName%</w:t>
+                            </w:r>
+                            <w:r>
+                              <w:rPr>
+                                <w:rFonts w:ascii="Arial" w:hAnsi="Arial"/>
+                                <w:color w:val="000000"/>
+                                <w:sz w:val="21"/>
+                                <w:szCs w:val="21"/>
+                              </w:rPr>
+                              <w:t>}</w:t>
+                            </w:r>
+                          </w:p>
+                          <w:p>
+                            <w:pPr>
+                              <w:pStyle w:val="Normal"/>
+                              <w:spacing w:before="0" w:after="160"/>
+                              <w:rPr>
+                                <w:sz w:val="21"/>
+                                <w:szCs w:val="21"/>
+                              </w:rPr>
+                            </w:pPr>
+                            <w:r>
+                              <w:rPr>
+                                <w:rFonts w:ascii="Arial" w:hAnsi="Arial"/>
+                                <w:color w:val="000000"/>
+                                <w:sz w:val="21"/>
+                                <w:szCs w:val="21"/>
+                              </w:rPr>
+                              <w:t>{%=bank.orgAddress%}</w:t>
+                            </w:r>
+                          </w:p>
+                        </w:txbxContent>
+                      </wps:txbx>
+                      <wps:bodyPr lIns="179640" rIns="179640" tIns="179640" bIns="179640" anchor="t">
+                        <a:noAutofit/>
+                      </wps:bodyPr>
                     </wps:wsp>
                   </a:graphicData>
                 </a:graphic>
@@ -65,29 +166,80 @@
           </mc:Choice>
           <mc:Fallback>
             <w:pict>
-              <v:line id="shape_0" from="280.65pt,7.1pt" to="280.65pt,160.05pt" ID="Vertical line 2" stroked="t" o:allowincell="f" style="position:absolute;mso-position-horizontal-relative:page">
-                <v:stroke color="#3465a4" joinstyle="round" endcap="flat"/>
+              <v:rect id="shape_0" ID="Text Frame 1" path="m0,0l-2147483645,0l-2147483645,-2147483646l0,-2147483646xe" stroked="t" o:allowincell="f" style="position:absolute;margin-left:62.35pt;margin-top:147.4pt;width:218.2pt;height:102pt;mso-wrap-style:square;v-text-anchor:top;mso-position-horizontal-relative:page;mso-position-vertical-relative:page">
                 <v:fill o:detectmouseclick="t" on="false"/>
+                <v:stroke color="#cccccc" dashstyle="dot" joinstyle="round" endcap="flat"/>
+                <v:textbox>
+                  <w:txbxContent>
+                    <w:p>
+                      <w:pPr>
+                        <w:pStyle w:val="Normal"/>
+                        <w:spacing w:before="0" w:after="160"/>
+                        <w:rPr>
+                          <w:sz w:val="21"/>
+                          <w:szCs w:val="21"/>
+                        </w:rPr>
+                      </w:pPr>
+                      <w:r>
+                        <w:rPr>
+                          <w:rFonts w:ascii="Arial" w:hAnsi="Arial"/>
+                          <w:color w:val="000000"/>
+                          <w:sz w:val="21"/>
+                          <w:szCs w:val="21"/>
+                        </w:rPr>
+                        <w:t>{%=bank.orgName%</w:t>
+                      </w:r>
+                      <w:r>
+                        <w:rPr>
+                          <w:rFonts w:ascii="Arial" w:hAnsi="Arial"/>
+                          <w:color w:val="000000"/>
+                          <w:sz w:val="21"/>
+                          <w:szCs w:val="21"/>
+                        </w:rPr>
+                        <w:t>}</w:t>
+                      </w:r>
+                    </w:p>
+                    <w:p>
+                      <w:pPr>
+                        <w:pStyle w:val="Normal"/>
+                        <w:spacing w:before="0" w:after="160"/>
+                        <w:rPr>
+                          <w:sz w:val="21"/>
+                          <w:szCs w:val="21"/>
+                        </w:rPr>
+                      </w:pPr>
+                      <w:r>
+                        <w:rPr>
+                          <w:rFonts w:ascii="Arial" w:hAnsi="Arial"/>
+                          <w:color w:val="000000"/>
+                          <w:sz w:val="21"/>
+                          <w:szCs w:val="21"/>
+                        </w:rPr>
+                        <w:t>{%=bank.orgAddress%}</w:t>
+                      </w:r>
+                    </w:p>
+                  </w:txbxContent>
+                </v:textbox>
                 <w10:wrap type="none"/>
-              </v:line>
+              </v:rect>
             </w:pict>
           </mc:Fallback>
         </mc:AlternateContent>
         <mc:AlternateContent>
           <mc:Choice Requires="wps">
             <w:drawing>
-              <wp:anchor behindDoc="0" distT="635" distB="635" distL="635" distR="635" simplePos="0" locked="0" layoutInCell="0" allowOverlap="1" relativeHeight="16">
+              <wp:anchor behindDoc="0" distT="0" distB="0" distL="0" distR="0" simplePos="0" locked="0" layoutInCell="0" allowOverlap="1" relativeHeight="14">
                 <wp:simplePos x="0" y="0"/>
-                <wp:positionH relativeFrom="column">
-                  <wp:posOffset>-511175</wp:posOffset>
+                <wp:positionH relativeFrom="page">
+                  <wp:posOffset>4491990</wp:posOffset>
                 </wp:positionH>
                 <wp:positionV relativeFrom="page">
-                  <wp:posOffset>1403350</wp:posOffset>
+                  <wp:posOffset>1866900</wp:posOffset>
                 </wp:positionV>
-                <wp:extent cx="3829050" cy="635"/>
-                <wp:effectExtent l="635" t="635" r="635" b="635"/>
+                <wp:extent cx="2156460" cy="1296035"/>
+                <wp:effectExtent l="0" t="0" r="0" b="0"/>
                 <wp:wrapNone/>
-                <wp:docPr id="2" name="Horizontal line 3"/>
+                <wp:docPr id="4" name="Text Frame 3"/>
                 <a:graphic xmlns:a="http://schemas.openxmlformats.org/drawingml/2006/main">
                   <a:graphicData uri="http://schemas.microsoft.com/office/word/2010/wordprocessingShape">
                     <wps:wsp>
@@ -95,15 +247,14 @@
                       <wps:spPr>
                         <a:xfrm>
                           <a:off x="0" y="0"/>
-                          <a:ext cx="3828960" cy="720"/>
+                          <a:ext cx="2156400" cy="1296000"/>
                         </a:xfrm>
-                        <a:prstGeom prst="line">
+                        <a:prstGeom prst="rect">
                           <a:avLst/>
                         </a:prstGeom>
+                        <a:noFill/>
                         <a:ln w="0">
-                          <a:solidFill>
-                            <a:srgbClr val="3465a4"/>
-                          </a:solidFill>
+                          <a:noFill/>
                         </a:ln>
                       </wps:spPr>
                       <wps:style>
@@ -112,7 +263,126 @@
                         <a:effectRef idx="0"/>
                         <a:fontRef idx="minor"/>
                       </wps:style>
-                      <wps:bodyPr/>
+                      <wps:txbx>
+                        <w:txbxContent>
+                          <w:p>
+                            <w:pPr>
+                              <w:pStyle w:val="Normal"/>
+                              <w:spacing w:lineRule="auto" w:line="240"/>
+                              <w:rPr>
+                                <w:rFonts w:ascii="Arial" w:hAnsi="Arial"/>
+                              </w:rPr>
+                            </w:pPr>
+                            <w:r>
+                              <w:rPr>
+                                <w:rFonts w:cs="Arial" w:ascii="Arial" w:hAnsi="Arial"/>
+                                <w:color w:val="000000"/>
+                                <w:sz w:val="22"/>
+                                <w:szCs w:val="22"/>
+                              </w:rPr>
+                              <w:t xml:space="preserve">Our ref: </w:t>
+                            </w:r>
+                            <w:r>
+                              <w:rPr>
+                                <w:rFonts w:eastAsia="Calibri" w:cs="" w:ascii="Arial" w:hAnsi="Arial" w:cstheme="minorBidi" w:eastAsiaTheme="minorHAnsi"/>
+                                <w:color w:val="000000"/>
+                                <w:sz w:val="22"/>
+                                <w:szCs w:val="22"/>
+                              </w:rPr>
+                              <w:t xml:space="preserve">{%=reference%} </w:t>
+                            </w:r>
+                          </w:p>
+                          <w:p>
+                            <w:pPr>
+                              <w:pStyle w:val="Normal"/>
+                              <w:spacing w:lineRule="auto" w:line="240"/>
+                              <w:rPr>
+                                <w:rFonts w:ascii="Arial" w:hAnsi="Arial"/>
+                              </w:rPr>
+                            </w:pPr>
+                            <w:r>
+                              <w:rPr>
+                                <w:rFonts w:ascii="Arial" w:hAnsi="Arial"/>
+                              </w:rPr>
+                              <w:t>Date: {%=date%}</w:t>
+                            </w:r>
+                          </w:p>
+                          <w:p>
+                            <w:pPr>
+                              <w:pStyle w:val="Normal"/>
+                              <w:spacing w:lineRule="auto" w:line="240"/>
+                              <w:rPr>
+                                <w:rFonts w:ascii="Arial" w:hAnsi="Arial"/>
+                              </w:rPr>
+                            </w:pPr>
+                            <w:r>
+                              <w:rPr>
+                                <w:rFonts w:eastAsia="Calibri" w:cs="" w:ascii="Arial" w:hAnsi="Arial" w:cstheme="minorBidi" w:eastAsiaTheme="minorHAnsi"/>
+                                <w:color w:val="000000"/>
+                                <w:sz w:val="22"/>
+                                <w:szCs w:val="22"/>
+                              </w:rPr>
+                              <w:t xml:space="preserve">Reply to: </w:t>
+                            </w:r>
+                            <w:r>
+                              <w:rPr>
+                                <w:rFonts w:eastAsia="Calibri" w:cs="" w:ascii="Arial" w:hAnsi="Arial" w:cstheme="minorBidi" w:eastAsiaTheme="minorHAnsi"/>
+                                <w:b/>
+                                <w:bCs/>
+                                <w:color w:val="000000"/>
+                                <w:sz w:val="22"/>
+                                <w:szCs w:val="22"/>
+                              </w:rPr>
+                              <w:t>TORQUAY</w:t>
+                            </w:r>
+                            <w:r>
+                              <w:rPr>
+                                <w:rFonts w:eastAsia="Calibri" w:cs="" w:ascii="Arial" w:hAnsi="Arial" w:cstheme="minorBidi" w:eastAsiaTheme="minorHAnsi"/>
+                                <w:b w:val="false"/>
+                                <w:bCs w:val="false"/>
+                                <w:color w:val="000000"/>
+                                <w:sz w:val="22"/>
+                                <w:szCs w:val="22"/>
+                              </w:rPr>
+                              <w:t xml:space="preserve"> office</w:t>
+                            </w:r>
+                          </w:p>
+                          <w:p>
+                            <w:pPr>
+                              <w:pStyle w:val="Normal"/>
+                              <w:spacing w:lineRule="auto" w:line="240" w:before="0" w:after="160"/>
+                              <w:rPr>
+                                <w:rFonts w:ascii="Arial" w:hAnsi="Arial"/>
+                              </w:rPr>
+                            </w:pPr>
+                            <w:r>
+                              <w:rPr>
+                                <w:rFonts w:eastAsia="Calibri" w:cs="" w:ascii="Arial" w:hAnsi="Arial" w:cstheme="minorBidi" w:eastAsiaTheme="minorHAnsi"/>
+                                <w:b w:val="false"/>
+                                <w:bCs w:val="false"/>
+                                <w:color w:val="000000"/>
+                                <w:sz w:val="22"/>
+                                <w:szCs w:val="22"/>
+                              </w:rPr>
+                              <w:t xml:space="preserve">Tel.: </w:t>
+                            </w:r>
+                            <w:r>
+                              <w:rPr>
+                                <w:rFonts w:eastAsia="Calibri" w:cs="" w:ascii="Arial" w:hAnsi="Arial" w:cstheme="minorBidi" w:eastAsiaTheme="minorHAnsi"/>
+                                <w:b/>
+                                <w:bCs w:val="false"/>
+                                <w:color w:val="000000"/>
+                                <w:sz w:val="22"/>
+                                <w:szCs w:val="22"/>
+                              </w:rPr>
+                              <w:t>01803 313656</w:t>
+                            </w:r>
+                          </w:p>
+                        </w:txbxContent>
+                      </wps:txbx>
+                      <wps:bodyPr lIns="179640" rIns="179640" tIns="179640" bIns="179640" anchor="t">
+                        <a:noAutofit/>
+                      </wps:bodyPr>
                     </wps:wsp>
                   </a:graphicData>
                 </a:graphic>
@@ -121,24 +391,189 @@
           </mc:Choice>
           <mc:Fallback>
             <w:pict>
-              <v:line id="shape_0" from="-40.25pt,110.5pt" to="261.2pt,110.5pt" ID="Horizontal line 3" stroked="t" o:allowincell="f" style="position:absolute;mso-position-vertical-relative:page">
+              <v:rect id="shape_0" ID="Text Frame 3" path="m0,0l-2147483645,0l-2147483645,-2147483646l0,-2147483646xe" stroked="f" o:allowincell="f" style="position:absolute;margin-left:353.7pt;margin-top:147pt;width:169.75pt;height:102pt;mso-wrap-style:square;v-text-anchor:top;mso-position-horizontal-relative:page;mso-position-vertical-relative:page">
+                <v:fill o:detectmouseclick="t" on="false"/>
                 <v:stroke color="#3465a4" joinstyle="round" endcap="flat"/>
-                <v:fill o:detectmouseclick="t" on="false"/>
+                <v:textbox>
+                  <w:txbxContent>
+                    <w:p>
+                      <w:pPr>
+                        <w:pStyle w:val="Normal"/>
+                        <w:spacing w:lineRule="auto" w:line="240"/>
+                        <w:rPr>
+                          <w:rFonts w:ascii="Arial" w:hAnsi="Arial"/>
+                        </w:rPr>
+                      </w:pPr>
+                      <w:r>
+                        <w:rPr>
+                          <w:rFonts w:cs="Arial" w:ascii="Arial" w:hAnsi="Arial"/>
+                          <w:color w:val="000000"/>
+                          <w:sz w:val="22"/>
+                          <w:szCs w:val="22"/>
+                        </w:rPr>
+                        <w:t xml:space="preserve">Our ref: </w:t>
+                      </w:r>
+                      <w:r>
+                        <w:rPr>
+                          <w:rFonts w:eastAsia="Calibri" w:cs="" w:ascii="Arial" w:hAnsi="Arial" w:cstheme="minorBidi" w:eastAsiaTheme="minorHAnsi"/>
+                          <w:color w:val="000000"/>
+                          <w:sz w:val="22"/>
+                          <w:szCs w:val="22"/>
+                        </w:rPr>
+                        <w:t xml:space="preserve">{%=reference%} </w:t>
+                      </w:r>
+                    </w:p>
+                    <w:p>
+                      <w:pPr>
+                        <w:pStyle w:val="Normal"/>
+                        <w:spacing w:lineRule="auto" w:line="240"/>
+                        <w:rPr>
+                          <w:rFonts w:ascii="Arial" w:hAnsi="Arial"/>
+                        </w:rPr>
+                      </w:pPr>
+                      <w:r>
+                        <w:rPr>
+                          <w:rFonts w:ascii="Arial" w:hAnsi="Arial"/>
+                        </w:rPr>
+                        <w:t>Date: {%=date%}</w:t>
+                      </w:r>
+                    </w:p>
+                    <w:p>
+                      <w:pPr>
+                        <w:pStyle w:val="Normal"/>
+                        <w:spacing w:lineRule="auto" w:line="240"/>
+                        <w:rPr>
+                          <w:rFonts w:ascii="Arial" w:hAnsi="Arial"/>
+                        </w:rPr>
+                      </w:pPr>
+                      <w:r>
+                        <w:rPr>
+                          <w:rFonts w:eastAsia="Calibri" w:cs="" w:ascii="Arial" w:hAnsi="Arial" w:cstheme="minorBidi" w:eastAsiaTheme="minorHAnsi"/>
+                          <w:color w:val="000000"/>
+                          <w:sz w:val="22"/>
+                          <w:szCs w:val="22"/>
+                        </w:rPr>
+                        <w:t xml:space="preserve">Reply to: </w:t>
+                      </w:r>
+                      <w:r>
+                        <w:rPr>
+                          <w:rFonts w:eastAsia="Calibri" w:cs="" w:ascii="Arial" w:hAnsi="Arial" w:cstheme="minorBidi" w:eastAsiaTheme="minorHAnsi"/>
+                          <w:b/>
+                          <w:bCs/>
+                          <w:color w:val="000000"/>
+                          <w:sz w:val="22"/>
+                          <w:szCs w:val="22"/>
+                        </w:rPr>
+                        <w:t>TORQUAY</w:t>
+                      </w:r>
+                      <w:r>
+                        <w:rPr>
+                          <w:rFonts w:eastAsia="Calibri" w:cs="" w:ascii="Arial" w:hAnsi="Arial" w:cstheme="minorBidi" w:eastAsiaTheme="minorHAnsi"/>
+                          <w:b w:val="false"/>
+                          <w:bCs w:val="false"/>
+                          <w:color w:val="000000"/>
+                          <w:sz w:val="22"/>
+                          <w:szCs w:val="22"/>
+                        </w:rPr>
+                        <w:t xml:space="preserve"> office</w:t>
+                      </w:r>
+                    </w:p>
+                    <w:p>
+                      <w:pPr>
+                        <w:pStyle w:val="Normal"/>
+                        <w:spacing w:lineRule="auto" w:line="240" w:before="0" w:after="160"/>
+                        <w:rPr>
+                          <w:rFonts w:ascii="Arial" w:hAnsi="Arial"/>
+                        </w:rPr>
+                      </w:pPr>
+                      <w:r>
+                        <w:rPr>
+                          <w:rFonts w:eastAsia="Calibri" w:cs="" w:ascii="Arial" w:hAnsi="Arial" w:cstheme="minorBidi" w:eastAsiaTheme="minorHAnsi"/>
+                          <w:b w:val="false"/>
+                          <w:bCs w:val="false"/>
+                          <w:color w:val="000000"/>
+                          <w:sz w:val="22"/>
+                          <w:szCs w:val="22"/>
+                        </w:rPr>
+                        <w:t xml:space="preserve">Tel.: </w:t>
+                      </w:r>
+                      <w:r>
+                        <w:rPr>
+                          <w:rFonts w:eastAsia="Calibri" w:cs="" w:ascii="Arial" w:hAnsi="Arial" w:cstheme="minorBidi" w:eastAsiaTheme="minorHAnsi"/>
+                          <w:b/>
+                          <w:bCs w:val="false"/>
+                          <w:color w:val="000000"/>
+                          <w:sz w:val="22"/>
+                          <w:szCs w:val="22"/>
+                        </w:rPr>
+                        <w:t>01803 313656</w:t>
+                      </w:r>
+                    </w:p>
+                  </w:txbxContent>
+                </v:textbox>
                 <w10:wrap type="none"/>
-              </v:line>
+              </v:rect>
             </w:pict>
           </mc:Fallback>
         </mc:AlternateContent>
-      </w:r>
-      <w:bookmarkStart w:id="0" w:name="OLE_LINK15"/>
+        <w:drawing>
+          <wp:anchor behindDoc="1" distT="0" distB="0" distL="0" distR="0" simplePos="0" locked="0" layoutInCell="0" allowOverlap="1" relativeHeight="16">
+            <wp:simplePos x="0" y="0"/>
+            <wp:positionH relativeFrom="page">
+              <wp:posOffset>0</wp:posOffset>
+            </wp:positionH>
+            <wp:positionV relativeFrom="page">
+              <wp:posOffset>9356725</wp:posOffset>
+            </wp:positionV>
+            <wp:extent cx="7560310" cy="1318260"/>
+            <wp:effectExtent l="0" t="0" r="0" b="0"/>
+            <wp:wrapNone/>
+            <wp:docPr id="6" name="Image3" descr=""/>
+            <wp:cNvGraphicFramePr>
+              <a:graphicFrameLocks xmlns:a="http://schemas.openxmlformats.org/drawingml/2006/main" noChangeAspect="1"/>
+            </wp:cNvGraphicFramePr>
+            <a:graphic xmlns:a="http://schemas.openxmlformats.org/drawingml/2006/main">
+              <a:graphicData uri="http://schemas.openxmlformats.org/drawingml/2006/picture">
+                <pic:pic xmlns:pic="http://schemas.openxmlformats.org/drawingml/2006/picture">
+                  <pic:nvPicPr>
+                    <pic:cNvPr id="6" name="Image3" descr=""/>
+                    <pic:cNvPicPr>
+                      <a:picLocks noChangeAspect="1" noChangeArrowheads="1"/>
+                    </pic:cNvPicPr>
+                  </pic:nvPicPr>
+                  <pic:blipFill>
+                    <a:blip r:embed="rId3"/>
+                    <a:srcRect l="0" t="87858" r="0" b="-7"/>
+                    <a:stretch>
+                      <a:fillRect/>
+                    </a:stretch>
+                  </pic:blipFill>
+                  <pic:spPr bwMode="auto">
+                    <a:xfrm>
+                      <a:off x="0" y="0"/>
+                      <a:ext cx="7560310" cy="1318260"/>
+                    </a:xfrm>
+                    <a:prstGeom prst="rect">
+                      <a:avLst/>
+                    </a:prstGeom>
+                  </pic:spPr>
+                </pic:pic>
+              </a:graphicData>
+            </a:graphic>
+          </wp:anchor>
+        </w:drawing>
+      </w:r>
+      <w:bookmarkStart w:id="0" w:name="OLE_LINK16"/>
       <w:bookmarkStart w:id="1" w:name="OLE_LINK12"/>
       <w:bookmarkStart w:id="2" w:name="OLE_LINK11"/>
-      <w:bookmarkStart w:id="3" w:name="OLE_LINK16"/>
-      <w:bookmarkStart w:id="4" w:name="OLE_LINK15"/>
+      <w:bookmarkStart w:id="3" w:name="OLE_LINK15"/>
+      <w:bookmarkStart w:id="4" w:name="OLE_LINK16"/>
       <w:bookmarkStart w:id="5" w:name="OLE_LINK12"/>
       <w:bookmarkStart w:id="6" w:name="OLE_LINK11"/>
-      <w:bookmarkStart w:id="7" w:name="OLE_LINK16"/>
+      <w:bookmarkStart w:id="7" w:name="OLE_LINK15"/>
       <w:bookmarkEnd w:id="4"/>
+      <w:bookmarkEnd w:id="5"/>
+      <w:bookmarkEnd w:id="6"/>
       <w:bookmarkEnd w:id="7"/>
     </w:p>
     <w:p>
@@ -147,13 +582,13 @@
         <w:overflowPunct w:val="true"/>
         <w:spacing w:lineRule="auto" w:line="240" w:before="0" w:after="0"/>
         <w:rPr>
-          <w:rFonts w:ascii="Arial" w:hAnsi="Arial" w:eastAsia="Calibri" w:cs="Arial"/>
+          <w:rFonts w:ascii="DejaVu Sans Condensed" w:hAnsi="DejaVu Sans Condensed" w:eastAsia="Calibri" w:cs="Arial"/>
           <w:szCs w:val="24"/>
         </w:rPr>
       </w:pPr>
       <w:r>
         <w:rPr>
-          <w:rFonts w:eastAsia="Calibri" w:cs="Arial" w:ascii="Arial" w:hAnsi="Arial"/>
+          <w:rFonts w:eastAsia="Calibri" w:cs="Arial" w:ascii="DejaVu Sans Condensed" w:hAnsi="DejaVu Sans Condensed"/>
           <w:szCs w:val="24"/>
         </w:rPr>
       </w:r>
@@ -164,80 +599,160 @@
         <w:overflowPunct w:val="true"/>
         <w:spacing w:lineRule="auto" w:line="240" w:before="0" w:after="0"/>
         <w:rPr>
-          <w:rFonts w:ascii="Arial" w:hAnsi="Arial" w:eastAsia="Calibri" w:cs="Arial"/>
+          <w:rFonts w:ascii="DejaVu Sans Condensed" w:hAnsi="DejaVu Sans Condensed" w:eastAsia="Calibri" w:cs="Arial"/>
           <w:szCs w:val="24"/>
         </w:rPr>
       </w:pPr>
       <w:r>
         <w:rPr>
-          <w:rFonts w:eastAsia="Calibri" w:cs="Arial" w:ascii="Arial" w:hAnsi="Arial"/>
+          <w:rFonts w:eastAsia="Calibri" w:cs="Arial" w:ascii="DejaVu Sans Condensed" w:hAnsi="DejaVu Sans Condensed"/>
           <w:szCs w:val="24"/>
         </w:rPr>
-        <mc:AlternateContent>
-          <mc:Choice Requires="wps">
-            <w:drawing>
-              <wp:anchor behindDoc="0" distT="635" distB="635" distL="635" distR="635" simplePos="0" locked="0" layoutInCell="0" allowOverlap="1" relativeHeight="13">
-                <wp:simplePos x="0" y="0"/>
-                <wp:positionH relativeFrom="column">
-                  <wp:posOffset>0</wp:posOffset>
-                </wp:positionH>
-                <wp:positionV relativeFrom="page">
-                  <wp:posOffset>1835785</wp:posOffset>
-                </wp:positionV>
-                <wp:extent cx="6486525" cy="0"/>
-                <wp:effectExtent l="635" t="635" r="635" b="635"/>
-                <wp:wrapNone/>
-                <wp:docPr id="3" name="Horizontal line 1"/>
-                <a:graphic xmlns:a="http://schemas.openxmlformats.org/drawingml/2006/main">
-                  <a:graphicData uri="http://schemas.microsoft.com/office/word/2010/wordprocessingShape">
-                    <wps:wsp>
-                      <wps:cNvSpPr/>
-                      <wps:spPr>
-                        <a:xfrm>
-                          <a:off x="0" y="0"/>
-                          <a:ext cx="6486480" cy="0"/>
-                        </a:xfrm>
-                        <a:prstGeom prst="line">
-                          <a:avLst/>
-                        </a:prstGeom>
-                        <a:ln w="0">
-                          <a:solidFill>
-                            <a:srgbClr val="3465a4"/>
-                          </a:solidFill>
-                        </a:ln>
-                      </wps:spPr>
-                      <wps:style>
-                        <a:lnRef idx="0"/>
-                        <a:fillRef idx="0"/>
-                        <a:effectRef idx="0"/>
-                        <a:fontRef idx="minor"/>
-                      </wps:style>
-                      <wps:bodyPr/>
-                    </wps:wsp>
-                  </a:graphicData>
-                </a:graphic>
-              </wp:anchor>
-            </w:drawing>
-          </mc:Choice>
-          <mc:Fallback>
-            <w:pict>
-              <v:line id="shape_0" from="0pt,144.55pt" to="510.7pt,144.55pt" ID="Horizontal line 1" stroked="t" o:allowincell="f" style="position:absolute;mso-position-vertical-relative:page">
-                <v:stroke color="#3465a4" joinstyle="round" endcap="flat"/>
-                <v:fill o:detectmouseclick="t" on="false"/>
-                <w10:wrap type="none"/>
-              </v:line>
-            </w:pict>
-          </mc:Fallback>
-        </mc:AlternateContent>
+      </w:r>
+    </w:p>
+    <w:p>
+      <w:pPr>
+        <w:pStyle w:val="Normal"/>
+        <w:overflowPunct w:val="true"/>
+        <w:spacing w:lineRule="auto" w:line="240" w:before="0" w:after="0"/>
+        <w:rPr>
+          <w:rFonts w:ascii="DejaVu Sans Condensed" w:hAnsi="DejaVu Sans Condensed" w:eastAsia="Calibri" w:cs="Arial"/>
+          <w:szCs w:val="24"/>
+        </w:rPr>
+      </w:pPr>
+      <w:r>
+        <w:rPr>
+          <w:rFonts w:eastAsia="Calibri" w:cs="Arial" w:ascii="DejaVu Sans Condensed" w:hAnsi="DejaVu Sans Condensed"/>
+          <w:szCs w:val="24"/>
+        </w:rPr>
+      </w:r>
+    </w:p>
+    <w:p>
+      <w:pPr>
+        <w:pStyle w:val="Normal"/>
+        <w:overflowPunct w:val="true"/>
+        <w:spacing w:lineRule="auto" w:line="240" w:before="0" w:after="0"/>
+        <w:rPr>
+          <w:rFonts w:ascii="DejaVu Sans Condensed" w:hAnsi="DejaVu Sans Condensed" w:eastAsia="Calibri" w:cs="Arial"/>
+          <w:szCs w:val="24"/>
+        </w:rPr>
+      </w:pPr>
+      <w:r>
+        <w:rPr>
+          <w:rFonts w:eastAsia="Calibri" w:cs="Arial" w:ascii="DejaVu Sans Condensed" w:hAnsi="DejaVu Sans Condensed"/>
+          <w:szCs w:val="24"/>
+        </w:rPr>
+      </w:r>
+    </w:p>
+    <w:p>
+      <w:pPr>
+        <w:pStyle w:val="Normal"/>
+        <w:overflowPunct w:val="true"/>
+        <w:spacing w:lineRule="auto" w:line="240" w:before="0" w:after="0"/>
+        <w:rPr>
+          <w:rFonts w:ascii="DejaVu Sans Condensed" w:hAnsi="DejaVu Sans Condensed" w:eastAsia="Calibri" w:cs="Arial"/>
+          <w:szCs w:val="24"/>
+        </w:rPr>
+      </w:pPr>
+      <w:r>
+        <w:rPr>
+          <w:rFonts w:eastAsia="Calibri" w:cs="Arial" w:ascii="DejaVu Sans Condensed" w:hAnsi="DejaVu Sans Condensed"/>
+          <w:szCs w:val="24"/>
+        </w:rPr>
+      </w:r>
+    </w:p>
+    <w:p>
+      <w:pPr>
+        <w:pStyle w:val="Normal"/>
+        <w:overflowPunct w:val="true"/>
+        <w:spacing w:lineRule="auto" w:line="240" w:before="0" w:after="0"/>
+        <w:rPr>
+          <w:rFonts w:ascii="DejaVu Sans Condensed" w:hAnsi="DejaVu Sans Condensed" w:eastAsia="Calibri" w:cs="Arial"/>
+          <w:szCs w:val="24"/>
+        </w:rPr>
+      </w:pPr>
+      <w:r>
+        <w:rPr>
+          <w:rFonts w:eastAsia="Calibri" w:cs="Arial" w:ascii="DejaVu Sans Condensed" w:hAnsi="DejaVu Sans Condensed"/>
+          <w:szCs w:val="24"/>
+        </w:rPr>
+      </w:r>
+    </w:p>
+    <w:p>
+      <w:pPr>
+        <w:pStyle w:val="Normal"/>
+        <w:overflowPunct w:val="true"/>
+        <w:spacing w:lineRule="auto" w:line="240" w:before="0" w:after="0"/>
+        <w:rPr>
+          <w:rFonts w:ascii="DejaVu Sans Condensed" w:hAnsi="DejaVu Sans Condensed" w:eastAsia="Calibri" w:cs="Arial"/>
+          <w:szCs w:val="24"/>
+        </w:rPr>
+      </w:pPr>
+      <w:r>
+        <w:rPr>
+          <w:rFonts w:eastAsia="Calibri" w:cs="Arial" w:ascii="DejaVu Sans Condensed" w:hAnsi="DejaVu Sans Condensed"/>
+          <w:szCs w:val="24"/>
+        </w:rPr>
+      </w:r>
+    </w:p>
+    <w:p>
+      <w:pPr>
+        <w:pStyle w:val="Normal"/>
+        <w:overflowPunct w:val="true"/>
+        <w:spacing w:lineRule="auto" w:line="240" w:before="0" w:after="0"/>
+        <w:rPr>
+          <w:rFonts w:ascii="DejaVu Sans Condensed" w:hAnsi="DejaVu Sans Condensed" w:eastAsia="Calibri" w:cs="Arial"/>
+          <w:szCs w:val="24"/>
+        </w:rPr>
+      </w:pPr>
+      <w:r>
+        <w:rPr>
+          <w:rFonts w:eastAsia="Calibri" w:cs="Arial" w:ascii="DejaVu Sans Condensed" w:hAnsi="DejaVu Sans Condensed"/>
+          <w:szCs w:val="24"/>
+        </w:rPr>
+      </w:r>
+    </w:p>
+    <w:p>
+      <w:pPr>
+        <w:pStyle w:val="Normal"/>
+        <w:overflowPunct w:val="true"/>
+        <w:spacing w:lineRule="auto" w:line="240" w:before="0" w:after="0"/>
+        <w:rPr>
+          <w:rFonts w:ascii="DejaVu Sans Condensed" w:hAnsi="DejaVu Sans Condensed" w:eastAsia="Calibri" w:cs="Arial"/>
+          <w:szCs w:val="24"/>
+        </w:rPr>
+      </w:pPr>
+      <w:r>
+        <w:rPr>
+          <w:rFonts w:eastAsia="Calibri" w:cs="Arial" w:ascii="DejaVu Sans Condensed" w:hAnsi="DejaVu Sans Condensed"/>
+          <w:szCs w:val="24"/>
+        </w:rPr>
+      </w:r>
+    </w:p>
+    <w:p>
+      <w:pPr>
+        <w:pStyle w:val="Normal"/>
+        <w:overflowPunct w:val="true"/>
+        <w:spacing w:lineRule="auto" w:line="240" w:before="0" w:after="0"/>
+        <w:rPr>
+          <w:rFonts w:ascii="DejaVu Sans Condensed" w:hAnsi="DejaVu Sans Condensed" w:eastAsia="Calibri" w:cs="Arial"/>
+          <w:szCs w:val="24"/>
+        </w:rPr>
+      </w:pPr>
+      <w:r>
+        <w:rPr>
+          <w:rFonts w:eastAsia="Calibri" w:cs="Arial" w:ascii="DejaVu Sans Condensed" w:hAnsi="DejaVu Sans Condensed"/>
+          <w:szCs w:val="24"/>
+        </w:rPr>
       </w:r>
     </w:p>
     <w:p>
       <w:pPr>
         <w:sectPr>
-          <w:headerReference w:type="even" r:id="rId2"/>
-          <w:headerReference w:type="default" r:id="rId3"/>
-          <w:headerReference w:type="first" r:id="rId4"/>
-          <w:footerReference w:type="default" r:id="rId5"/>
+          <w:headerReference w:type="even" r:id="rId4"/>
+          <w:headerReference w:type="default" r:id="rId5"/>
+          <w:headerReference w:type="first" r:id="rId6"/>
+          <w:footerReference w:type="default" r:id="rId7"/>
           <w:type w:val="nextPage"/>
           <w:pgSz w:w="11906" w:h="16838"/>
           <w:pgMar w:left="1440" w:right="1440" w:gutter="0" w:header="1418" w:top="1639" w:footer="57" w:bottom="1440"/>
@@ -252,25 +767,36 @@
       <w:pPr>
         <w:pStyle w:val="Normal"/>
         <w:overflowPunct w:val="true"/>
-        <w:spacing w:lineRule="auto" w:line="240" w:before="0" w:after="0"/>
+        <w:spacing w:lineRule="auto" w:line="240" w:before="680" w:after="0"/>
+        <w:jc w:val="both"/>
+        <w:rPr>
+          <w:rFonts w:ascii="Arial" w:hAnsi="Arial"/>
+        </w:rPr>
+      </w:pPr>
+      <w:bookmarkStart w:id="8" w:name="OLE_LINK1"/>
+      <w:bookmarkStart w:id="9" w:name="OLE_LINK2"/>
+      <w:bookmarkStart w:id="10" w:name="OLE_LINK121"/>
+      <w:bookmarkStart w:id="11" w:name="OLE_LINK111"/>
+      <w:bookmarkEnd w:id="10"/>
+      <w:bookmarkEnd w:id="11"/>
+      <w:r>
+        <w:rPr>
+          <w:rFonts w:eastAsia="Calibri" w:cs="Arial" w:ascii="Arial" w:hAnsi="Arial"/>
+          <w:color w:val="000000"/>
+        </w:rPr>
+        <w:t>Dear Sirs</w:t>
+      </w:r>
+      <w:bookmarkEnd w:id="8"/>
+      <w:bookmarkEnd w:id="9"/>
+    </w:p>
+    <w:p>
+      <w:pPr>
+        <w:pStyle w:val="Normal"/>
+        <w:overflowPunct w:val="true"/>
+        <w:spacing w:lineRule="auto" w:line="240" w:before="0" w:after="0"/>
+        <w:jc w:val="both"/>
         <w:rPr>
           <w:rFonts w:ascii="Arial" w:hAnsi="Arial" w:eastAsia="Calibri" w:cs="Arial"/>
-          <w:szCs w:val="24"/>
-        </w:rPr>
-      </w:pPr>
-      <w:r>
-        <w:rPr>
-          <w:rFonts w:eastAsia="Calibri" w:cs="Arial" w:ascii="Arial" w:hAnsi="Arial"/>
-          <w:szCs w:val="24"/>
-        </w:rPr>
-      </w:r>
-    </w:p>
-    <w:p>
-      <w:pPr>
-        <w:pStyle w:val="Normal"/>
-        <w:overflowPunct w:val="true"/>
-        <w:spacing w:lineRule="auto" w:line="240" w:before="0" w:after="0"/>
-        <w:rPr>
           <w:color w:val="000000"/>
         </w:rPr>
       </w:pPr>
@@ -278,480 +804,90 @@
         <w:rPr>
           <w:rFonts w:eastAsia="Calibri" w:cs="Arial" w:ascii="Arial" w:hAnsi="Arial"/>
           <w:color w:val="000000"/>
-          <w:szCs w:val="24"/>
-        </w:rPr>
-        <w:t>{%=bank.orgName%}</w:t>
-      </w:r>
-    </w:p>
-    <w:p>
-      <w:pPr>
-        <w:pStyle w:val="Normal"/>
-        <w:overflowPunct w:val="true"/>
-        <w:spacing w:lineRule="auto" w:line="240" w:before="0" w:after="0"/>
-        <w:rPr>
+        </w:rPr>
+      </w:r>
+    </w:p>
+    <w:p>
+      <w:pPr>
+        <w:pStyle w:val="Normal"/>
+        <w:overflowPunct w:val="true"/>
+        <w:spacing w:lineRule="auto" w:line="240" w:before="0" w:after="0"/>
+        <w:ind w:left="720" w:hanging="720"/>
+        <w:jc w:val="both"/>
+        <w:rPr>
+          <w:rFonts w:ascii="Arial" w:hAnsi="Arial"/>
+        </w:rPr>
+      </w:pPr>
+      <w:r>
+        <w:rPr>
+          <w:rFonts w:eastAsia="Calibri" w:cs="Arial" w:ascii="Arial" w:hAnsi="Arial"/>
+          <w:b/>
           <w:color w:val="000000"/>
         </w:rPr>
-      </w:pPr>
-      <w:r>
-        <w:rPr>
-          <w:rFonts w:eastAsia="Calibri" w:cs="Arial" w:ascii="Arial" w:hAnsi="Arial"/>
+        <w:t>Re:</w:t>
+        <w:tab/>
+        <w:t>The Estate of the Late: {%=deceased.forename%} {%=deceased.surname%}</w:t>
+      </w:r>
+    </w:p>
+    <w:p>
+      <w:pPr>
+        <w:pStyle w:val="Normal"/>
+        <w:overflowPunct w:val="true"/>
+        <w:spacing w:lineRule="auto" w:line="240" w:before="0" w:after="0"/>
+        <w:ind w:left="720" w:hanging="0"/>
+        <w:jc w:val="both"/>
+        <w:rPr>
+          <w:rFonts w:ascii="Arial" w:hAnsi="Arial"/>
+        </w:rPr>
+      </w:pPr>
+      <w:r>
+        <w:rPr>
+          <w:rFonts w:eastAsia="Calibri" w:cs="Arial" w:ascii="Arial" w:hAnsi="Arial"/>
+          <w:b/>
           <w:color w:val="000000"/>
-          <w:szCs w:val="24"/>
-        </w:rPr>
-        <w:t>{%=bank.org</w:t>
-      </w:r>
+        </w:rPr>
+        <w:t>Date of death: {%=deceased.dateOfDeath%}</w:t>
+      </w:r>
+    </w:p>
+    <w:p>
+      <w:pPr>
+        <w:pStyle w:val="Normal"/>
+        <w:overflowPunct w:val="true"/>
+        <w:spacing w:lineRule="auto" w:line="240" w:before="0" w:after="0"/>
+        <w:ind w:left="720" w:hanging="0"/>
+        <w:jc w:val="both"/>
+        <w:rPr>
+          <w:rFonts w:ascii="Arial" w:hAnsi="Arial"/>
+        </w:rPr>
+      </w:pPr>
+      <w:r>
+        <w:rPr>
+          <w:rFonts w:eastAsia="Calibri" w:cs="Arial" w:ascii="Arial" w:hAnsi="Arial"/>
+          <w:b/>
+          <w:color w:val="000000"/>
+        </w:rPr>
+        <w:t xml:space="preserve">Accounts:  </w:t>
+      </w:r>
+    </w:p>
+    <w:p>
+      <w:pPr>
+        <w:pStyle w:val="Normal"/>
+        <w:overflowPunct w:val="true"/>
+        <w:spacing w:lineRule="auto" w:line="240" w:before="0" w:after="0"/>
+        <w:ind w:left="720" w:hanging="0"/>
+        <w:jc w:val="left"/>
+        <w:rPr>
+          <w:rFonts w:ascii="Arial" w:hAnsi="Arial"/>
+        </w:rPr>
+      </w:pPr>
       <w:r>
         <w:rPr>
           <w:rFonts w:eastAsia="Calibri" w:cs="Arial" w:ascii="Arial" w:hAnsi="Arial"/>
           <w:b w:val="false"/>
           <w:bCs w:val="false"/>
           <w:color w:val="000000"/>
-          <w:szCs w:val="24"/>
-        </w:rPr>
-        <w:t>Address%}</w:t>
-      </w:r>
-    </w:p>
-    <w:p>
-      <w:pPr>
-        <w:pStyle w:val="Normal"/>
-        <w:overflowPunct w:val="true"/>
-        <w:spacing w:lineRule="auto" w:line="240" w:before="0" w:after="0"/>
-        <w:rPr>
-          <w:color w:val="000000"/>
-        </w:rPr>
-      </w:pPr>
-      <w:r>
-        <w:rPr>
-          <w:rFonts w:eastAsia="Calibri" w:cs="Arial" w:ascii="Arial" w:hAnsi="Arial"/>
-          <w:color w:val="000000"/>
-          <w:szCs w:val="24"/>
-        </w:rPr>
-        <w:tab/>
-        <w:tab/>
-      </w:r>
-    </w:p>
-    <w:p>
-      <w:pPr>
-        <w:pStyle w:val="Normal"/>
-        <w:overflowPunct w:val="true"/>
-        <w:spacing w:lineRule="auto" w:line="240" w:before="0" w:after="0"/>
-        <w:rPr>
-          <w:rFonts w:ascii="Arial" w:hAnsi="Arial" w:eastAsia="Calibri" w:cs="Arial"/>
-          <w:color w:val="000000"/>
-          <w:szCs w:val="24"/>
-        </w:rPr>
-      </w:pPr>
-      <w:r>
-        <w:rPr>
-          <w:rFonts w:eastAsia="Calibri" w:cs="Arial" w:ascii="Arial" w:hAnsi="Arial"/>
-          <w:color w:val="000000"/>
-          <w:szCs w:val="24"/>
-        </w:rPr>
-      </w:r>
-    </w:p>
-    <w:p>
-      <w:pPr>
-        <w:pStyle w:val="Normal"/>
-        <w:overflowPunct w:val="true"/>
-        <w:spacing w:lineRule="auto" w:line="240" w:before="0" w:after="0"/>
-        <w:rPr>
-          <w:rFonts w:ascii="Arial" w:hAnsi="Arial" w:eastAsia="Calibri" w:cs="Arial"/>
-          <w:color w:val="000000"/>
-          <w:szCs w:val="24"/>
-        </w:rPr>
-      </w:pPr>
-      <w:r>
-        <w:rPr>
-          <w:rFonts w:eastAsia="Calibri" w:cs="Arial" w:ascii="Arial" w:hAnsi="Arial"/>
-          <w:color w:val="000000"/>
-          <w:szCs w:val="24"/>
-        </w:rPr>
-      </w:r>
-    </w:p>
-    <w:p>
-      <w:pPr>
-        <w:pStyle w:val="Normal"/>
-        <w:widowControl/>
-        <w:overflowPunct w:val="true"/>
-        <w:bidi w:val="0"/>
-        <w:spacing w:lineRule="auto" w:line="240" w:before="0" w:after="0"/>
-        <w:ind w:left="0" w:right="0" w:firstLine="1077"/>
-        <w:rPr>
-          <w:color w:val="000000"/>
-        </w:rPr>
-      </w:pPr>
-      <w:r>
-        <w:rPr>
-          <w:color w:val="000000"/>
-        </w:rPr>
-      </w:r>
-    </w:p>
-    <w:p>
-      <w:pPr>
-        <w:pStyle w:val="Normal"/>
-        <w:widowControl/>
-        <w:overflowPunct w:val="true"/>
-        <w:bidi w:val="0"/>
-        <w:spacing w:lineRule="auto" w:line="240" w:before="0" w:after="0"/>
-        <w:ind w:left="0" w:right="0" w:firstLine="1077"/>
-        <w:rPr>
-          <w:color w:val="000000"/>
-        </w:rPr>
-      </w:pPr>
-      <w:r>
-        <w:rPr>
-          <w:rFonts w:eastAsia="Calibri" w:cs="Arial" w:ascii="Arial" w:hAnsi="Arial"/>
-          <w:color w:val="000000"/>
-          <w:szCs w:val="24"/>
-        </w:rPr>
-        <w:t xml:space="preserve">Our ref:  </w:t>
-      </w:r>
-      <w:r>
-        <w:rPr>
-          <w:rFonts w:eastAsia="Calibri" w:cs="Arial" w:ascii="Arial" w:hAnsi="Arial"/>
-          <w:color w:val="000000"/>
-          <w:sz w:val="22"/>
-          <w:szCs w:val="22"/>
-        </w:rPr>
-        <w:t>{%=reference%}</w:t>
-      </w:r>
-      <w:r>
-        <w:rPr>
-          <w:rFonts w:eastAsia="Calibri" w:cs="Arial" w:ascii="Arial" w:hAnsi="Arial"/>
-          <w:color w:val="000000"/>
-          <w:sz w:val="16"/>
-          <w:szCs w:val="16"/>
-        </w:rPr>
-        <w:t xml:space="preserve">  </w:t>
-      </w:r>
-    </w:p>
-    <w:p>
-      <w:pPr>
-        <w:pStyle w:val="Normal"/>
-        <w:widowControl/>
-        <w:overflowPunct w:val="true"/>
-        <w:bidi w:val="0"/>
-        <w:spacing w:lineRule="auto" w:line="240" w:before="0" w:after="0"/>
-        <w:ind w:left="0" w:right="0" w:firstLine="1077"/>
-        <w:rPr>
-          <w:color w:val="000000"/>
-        </w:rPr>
-      </w:pPr>
-      <w:r>
-        <w:rPr>
-          <w:rFonts w:eastAsia="Calibri" w:cs="Arial" w:ascii="Arial" w:hAnsi="Arial"/>
-          <w:color w:val="000000"/>
-          <w:szCs w:val="24"/>
-        </w:rPr>
-        <w:t xml:space="preserve">Date: </w:t>
-        <w:tab/>
-        <w:t>{%=date%}</w:t>
-      </w:r>
-      <w:r>
-        <w:rPr>
-          <w:rFonts w:eastAsia="Calibri" w:cs="Arial" w:ascii="Arial" w:hAnsi="Arial"/>
-          <w:color w:val="000000"/>
-        </w:rPr>
-        <w:tab/>
-        <w:tab/>
-      </w:r>
-    </w:p>
-    <w:p>
-      <w:pPr>
-        <w:pStyle w:val="Normal"/>
-        <w:widowControl/>
-        <w:overflowPunct w:val="true"/>
-        <w:bidi w:val="0"/>
-        <w:spacing w:lineRule="auto" w:line="240" w:before="0" w:after="0"/>
-        <w:ind w:left="0" w:right="0" w:firstLine="1077"/>
-        <w:rPr>
-          <w:color w:val="000000"/>
-        </w:rPr>
-      </w:pPr>
-      <w:r>
-        <w:rPr>
-          <w:rFonts w:eastAsia="Calibri" w:cs="Arial" w:ascii="Arial" w:hAnsi="Arial"/>
-          <w:color w:val="000000"/>
-        </w:rPr>
-        <w:t xml:space="preserve">Reply to: </w:t>
-      </w:r>
-      <w:r>
-        <w:rPr>
-          <w:rFonts w:eastAsia="Calibri" w:cs="Arial" w:ascii="Arial" w:hAnsi="Arial"/>
-          <w:b/>
-          <w:color w:val="000000"/>
-        </w:rPr>
-        <w:t>TORQUAY</w:t>
-      </w:r>
-      <w:r>
-        <w:rPr>
-          <w:rFonts w:eastAsia="Calibri" w:cs="Arial" w:ascii="Arial" w:hAnsi="Arial"/>
-          <w:color w:val="000000"/>
-        </w:rPr>
-        <w:t xml:space="preserve"> office</w:t>
-      </w:r>
-    </w:p>
-    <w:p>
-      <w:pPr>
-        <w:pStyle w:val="Normal"/>
-        <w:widowControl/>
-        <w:overflowPunct w:val="true"/>
-        <w:bidi w:val="0"/>
-        <w:spacing w:lineRule="auto" w:line="240" w:before="0" w:after="0"/>
-        <w:ind w:left="0" w:right="0" w:firstLine="1077"/>
-        <w:jc w:val="both"/>
-        <w:rPr>
-          <w:color w:val="000000"/>
-        </w:rPr>
-      </w:pPr>
-      <w:r>
-        <w:rPr>
-          <w:rFonts w:eastAsia="Calibri" w:cs="Arial" w:ascii="Arial" w:hAnsi="Arial"/>
-          <w:color w:val="000000"/>
-        </w:rPr>
-        <w:t>Tel.:</w:t>
-        <w:tab/>
-      </w:r>
-      <w:r>
-        <w:rPr>
-          <w:rFonts w:eastAsia="Calibri" w:cs="Arial" w:ascii="Arial" w:hAnsi="Arial"/>
-          <w:b/>
-          <w:color w:val="000000"/>
-        </w:rPr>
-        <w:t>01803 313656</w:t>
-      </w:r>
-      <w:bookmarkEnd w:id="5"/>
-      <w:bookmarkEnd w:id="6"/>
-    </w:p>
-    <w:p>
-      <w:pPr>
-        <w:sectPr>
-          <w:type w:val="continuous"/>
-          <w:pgSz w:w="11906" w:h="16838"/>
-          <w:pgMar w:left="1440" w:right="1440" w:gutter="0" w:header="1418" w:top="1639" w:footer="57" w:bottom="1440"/>
-          <w:cols w:num="2" w:space="0" w:equalWidth="true" w:sep="false"/>
-          <w:formProt w:val="false"/>
-          <w:textDirection w:val="lrTb"/>
-          <w:docGrid w:type="default" w:linePitch="360" w:charSpace="4096"/>
-        </w:sectPr>
-      </w:pPr>
-    </w:p>
-    <w:p>
-      <w:pPr>
-        <w:pStyle w:val="Normal"/>
-        <w:overflowPunct w:val="true"/>
-        <w:spacing w:lineRule="auto" w:line="240" w:before="0" w:after="0"/>
-        <w:jc w:val="both"/>
-        <w:rPr>
-          <w:rFonts w:ascii="Arial" w:hAnsi="Arial" w:eastAsia="Calibri" w:cs="Arial"/>
-          <w:color w:val="000000"/>
-        </w:rPr>
-      </w:pPr>
-      <w:r>
-        <w:rPr>
-          <w:rFonts w:eastAsia="Calibri" w:cs="Arial" w:ascii="Arial" w:hAnsi="Arial"/>
-          <w:color w:val="000000"/>
-        </w:rPr>
-      </w:r>
-      <w:bookmarkStart w:id="8" w:name="OLE_LINK151"/>
-      <w:bookmarkStart w:id="9" w:name="OLE_LINK161"/>
-      <w:bookmarkStart w:id="10" w:name="OLE_LINK151"/>
-      <w:bookmarkStart w:id="11" w:name="OLE_LINK161"/>
-      <w:bookmarkEnd w:id="10"/>
-      <w:bookmarkEnd w:id="11"/>
-    </w:p>
-    <w:p>
-      <w:pPr>
-        <w:pStyle w:val="Normal"/>
-        <w:overflowPunct w:val="true"/>
-        <w:spacing w:lineRule="auto" w:line="240" w:before="0" w:after="0"/>
-        <w:jc w:val="both"/>
-        <w:rPr>
-          <w:rFonts w:ascii="Arial" w:hAnsi="Arial" w:eastAsia="Calibri" w:cs="Arial"/>
-          <w:color w:val="000000"/>
-        </w:rPr>
-      </w:pPr>
-      <w:r>
-        <w:rPr>
-          <w:rFonts w:eastAsia="Calibri" w:cs="Arial" w:ascii="Arial" w:hAnsi="Arial"/>
-          <w:color w:val="000000"/>
-        </w:rPr>
-        <mc:AlternateContent>
-          <mc:Choice Requires="wps">
-            <w:drawing>
-              <wp:anchor behindDoc="0" distT="635" distB="635" distL="635" distR="635" simplePos="0" locked="0" layoutInCell="0" allowOverlap="1" relativeHeight="14">
-                <wp:simplePos x="0" y="0"/>
-                <wp:positionH relativeFrom="column">
-                  <wp:posOffset>0</wp:posOffset>
-                </wp:positionH>
-                <wp:positionV relativeFrom="page">
-                  <wp:posOffset>3167380</wp:posOffset>
-                </wp:positionV>
-                <wp:extent cx="6486525" cy="635"/>
-                <wp:effectExtent l="635" t="635" r="635" b="635"/>
-                <wp:wrapNone/>
-                <wp:docPr id="12" name="Horizontal line 2"/>
-                <a:graphic xmlns:a="http://schemas.openxmlformats.org/drawingml/2006/main">
-                  <a:graphicData uri="http://schemas.microsoft.com/office/word/2010/wordprocessingShape">
-                    <wps:wsp>
-                      <wps:cNvSpPr/>
-                      <wps:spPr>
-                        <a:xfrm>
-                          <a:off x="0" y="0"/>
-                          <a:ext cx="6486480" cy="720"/>
-                        </a:xfrm>
-                        <a:prstGeom prst="line">
-                          <a:avLst/>
-                        </a:prstGeom>
-                        <a:ln w="0">
-                          <a:solidFill>
-                            <a:srgbClr val="3465a4"/>
-                          </a:solidFill>
-                        </a:ln>
-                      </wps:spPr>
-                      <wps:style>
-                        <a:lnRef idx="0"/>
-                        <a:fillRef idx="0"/>
-                        <a:effectRef idx="0"/>
-                        <a:fontRef idx="minor"/>
-                      </wps:style>
-                      <wps:bodyPr/>
-                    </wps:wsp>
-                  </a:graphicData>
-                </a:graphic>
-              </wp:anchor>
-            </w:drawing>
-          </mc:Choice>
-          <mc:Fallback>
-            <w:pict>
-              <v:line id="shape_0" from="0pt,249.4pt" to="510.7pt,249.4pt" ID="Horizontal line 2" stroked="t" o:allowincell="f" style="position:absolute;mso-position-vertical-relative:page">
-                <v:stroke color="#3465a4" joinstyle="round" endcap="flat"/>
-                <v:fill o:detectmouseclick="t" on="false"/>
-                <w10:wrap type="none"/>
-              </v:line>
-            </w:pict>
-          </mc:Fallback>
-        </mc:AlternateContent>
-      </w:r>
-    </w:p>
-    <w:p>
-      <w:pPr>
-        <w:pStyle w:val="Normal"/>
-        <w:overflowPunct w:val="true"/>
-        <w:spacing w:lineRule="auto" w:line="240" w:before="0" w:after="0"/>
-        <w:jc w:val="both"/>
-        <w:rPr>
-          <w:rFonts w:ascii="Arial" w:hAnsi="Arial" w:eastAsia="Calibri" w:cs="Arial"/>
-          <w:color w:val="000000"/>
-        </w:rPr>
-      </w:pPr>
-      <w:r>
-        <w:rPr>
-          <w:rFonts w:eastAsia="Calibri" w:cs="Arial" w:ascii="Arial" w:hAnsi="Arial"/>
-          <w:color w:val="000000"/>
-        </w:rPr>
-      </w:r>
-    </w:p>
-    <w:p>
-      <w:pPr>
-        <w:pStyle w:val="Normal"/>
-        <w:overflowPunct w:val="true"/>
-        <w:spacing w:lineRule="auto" w:line="240" w:before="0" w:after="0"/>
-        <w:jc w:val="both"/>
-        <w:rPr>
-          <w:color w:val="000000"/>
-        </w:rPr>
-      </w:pPr>
-      <w:bookmarkStart w:id="12" w:name="OLE_LINK1"/>
-      <w:bookmarkStart w:id="13" w:name="OLE_LINK2"/>
-      <w:r>
-        <w:rPr>
-          <w:rFonts w:eastAsia="Calibri" w:cs="Arial" w:ascii="Arial" w:hAnsi="Arial"/>
-          <w:color w:val="000000"/>
-        </w:rPr>
-        <w:t>Dear Sirs</w:t>
-      </w:r>
-      <w:bookmarkEnd w:id="12"/>
-      <w:bookmarkEnd w:id="13"/>
-    </w:p>
-    <w:p>
-      <w:pPr>
-        <w:pStyle w:val="Normal"/>
-        <w:overflowPunct w:val="true"/>
-        <w:spacing w:lineRule="auto" w:line="240" w:before="0" w:after="0"/>
-        <w:jc w:val="both"/>
-        <w:rPr>
-          <w:rFonts w:ascii="Arial" w:hAnsi="Arial" w:eastAsia="Calibri" w:cs="Arial"/>
-          <w:color w:val="000000"/>
-        </w:rPr>
-      </w:pPr>
-      <w:r>
-        <w:rPr>
-          <w:rFonts w:eastAsia="Calibri" w:cs="Arial" w:ascii="Arial" w:hAnsi="Arial"/>
-          <w:color w:val="000000"/>
-        </w:rPr>
-      </w:r>
-    </w:p>
-    <w:p>
-      <w:pPr>
-        <w:pStyle w:val="Normal"/>
-        <w:overflowPunct w:val="true"/>
-        <w:spacing w:lineRule="auto" w:line="240" w:before="0" w:after="0"/>
-        <w:ind w:left="720" w:hanging="720"/>
-        <w:jc w:val="both"/>
-        <w:rPr>
-          <w:color w:val="000000"/>
-        </w:rPr>
-      </w:pPr>
-      <w:r>
-        <w:rPr>
-          <w:rFonts w:eastAsia="Calibri" w:cs="Arial" w:ascii="Arial" w:hAnsi="Arial"/>
-          <w:b/>
-          <w:color w:val="000000"/>
-        </w:rPr>
-        <w:t>Re:</w:t>
-        <w:tab/>
-        <w:t>The Estate of the Late: {%=deceased.forename%} {%=deceased.surname%}</w:t>
-      </w:r>
-    </w:p>
-    <w:p>
-      <w:pPr>
-        <w:pStyle w:val="Normal"/>
-        <w:overflowPunct w:val="true"/>
-        <w:spacing w:lineRule="auto" w:line="240" w:before="0" w:after="0"/>
-        <w:ind w:left="720" w:hanging="0"/>
-        <w:jc w:val="both"/>
-        <w:rPr>
-          <w:color w:val="000000"/>
-        </w:rPr>
-      </w:pPr>
-      <w:r>
-        <w:rPr>
-          <w:rFonts w:eastAsia="Calibri" w:cs="Arial" w:ascii="Arial" w:hAnsi="Arial"/>
-          <w:b/>
-          <w:color w:val="000000"/>
-        </w:rPr>
-        <w:t>Date of death: {%=deceased.dateOfDeath%}</w:t>
-      </w:r>
-    </w:p>
-    <w:p>
-      <w:pPr>
-        <w:pStyle w:val="Normal"/>
-        <w:overflowPunct w:val="true"/>
-        <w:spacing w:lineRule="auto" w:line="240" w:before="0" w:after="0"/>
-        <w:ind w:left="720" w:hanging="0"/>
-        <w:jc w:val="both"/>
-        <w:rPr>
-          <w:color w:val="000000"/>
-        </w:rPr>
-      </w:pPr>
-      <w:r>
-        <w:rPr>
-          <w:rFonts w:eastAsia="Calibri" w:cs="Arial" w:ascii="Arial" w:hAnsi="Arial"/>
-          <w:b/>
-          <w:color w:val="000000"/>
-        </w:rPr>
-        <w:t xml:space="preserve">Accounts:  </w:t>
+        </w:rPr>
+        <w:t>{%for a in bank.accounts%}{%=a.sortCode%} {%=a.accountNumber%}</w:t>
       </w:r>
     </w:p>
     <w:p>
@@ -761,7 +897,9 @@
         <w:spacing w:lineRule="auto" w:line="240" w:before="0" w:after="0"/>
         <w:ind w:left="720" w:hanging="0"/>
         <w:jc w:val="left"/>
-        <w:rPr/>
+        <w:rPr>
+          <w:rFonts w:ascii="Arial" w:hAnsi="Arial"/>
+        </w:rPr>
       </w:pPr>
       <w:r>
         <w:rPr>
@@ -770,9 +908,20 @@
           <w:bCs w:val="false"/>
           <w:color w:val="000000"/>
         </w:rPr>
-        <w:t xml:space="preserve">{%for a in bank.accounts%}{%=a.sortCode%} {%=a.accountNumber%}{%if a.jointCheck%} </w:t>
-        <w:tab/>
-      </w:r>
+        <w:t>{%if a.jointCheck%} - Joint account with: {%=a.jointInfo%}{%end%}</w:t>
+      </w:r>
+    </w:p>
+    <w:p>
+      <w:pPr>
+        <w:pStyle w:val="Normal"/>
+        <w:overflowPunct w:val="true"/>
+        <w:spacing w:lineRule="auto" w:line="240" w:before="0" w:after="0"/>
+        <w:ind w:left="720" w:hanging="0"/>
+        <w:jc w:val="left"/>
+        <w:rPr>
+          <w:rFonts w:ascii="Arial" w:hAnsi="Arial"/>
+        </w:rPr>
+      </w:pPr>
       <w:r>
         <w:rPr>
           <w:rFonts w:eastAsia="Calibri" w:cs="Arial" w:ascii="Arial" w:hAnsi="Arial"/>
@@ -780,34 +929,6 @@
           <w:bCs w:val="false"/>
           <w:color w:val="000000"/>
         </w:rPr>
-        <w:t>Second account owner:</w:t>
-      </w:r>
-      <w:r>
-        <w:rPr>
-          <w:rFonts w:eastAsia="Calibri" w:cs="Arial" w:ascii="Arial" w:hAnsi="Arial"/>
-          <w:b w:val="false"/>
-          <w:bCs w:val="false"/>
-          <w:color w:val="000000"/>
-        </w:rPr>
-        <w:t xml:space="preserve"> {%=a.jointInfo%}{%end%}</w:t>
-      </w:r>
-    </w:p>
-    <w:p>
-      <w:pPr>
-        <w:pStyle w:val="Normal"/>
-        <w:overflowPunct w:val="true"/>
-        <w:spacing w:lineRule="auto" w:line="240" w:before="0" w:after="0"/>
-        <w:ind w:left="720" w:hanging="0"/>
-        <w:jc w:val="left"/>
-        <w:rPr/>
-      </w:pPr>
-      <w:r>
-        <w:rPr>
-          <w:rFonts w:eastAsia="Calibri" w:cs="Arial" w:ascii="Arial" w:hAnsi="Arial"/>
-          <w:b w:val="false"/>
-          <w:bCs w:val="false"/>
-          <w:color w:val="000000"/>
-        </w:rPr>
         <w:t>{%end%}</w:t>
       </w:r>
     </w:p>
@@ -832,6 +953,50 @@
         <w:pStyle w:val="Normal"/>
         <w:spacing w:lineRule="auto" w:line="240" w:before="0" w:after="0"/>
         <w:jc w:val="both"/>
+        <w:rPr>
+          <w:rFonts w:ascii="Arial" w:hAnsi="Arial"/>
+        </w:rPr>
+      </w:pPr>
+      <w:r>
+        <w:rPr>
+          <w:rFonts w:eastAsia="Calibri" w:cs="Arial" w:ascii="Arial" w:hAnsi="Arial"/>
+          <w:lang w:val="en-US"/>
+        </w:rPr>
+        <w:t xml:space="preserve">We have been instructed to act in the administration of the Estate of the above named deceased who died on </w:t>
+      </w:r>
+      <w:r>
+        <w:rPr>
+          <w:rFonts w:eastAsia="Calibri" w:cs="Arial" w:ascii="Arial" w:hAnsi="Arial"/>
+        </w:rPr>
+        <w:t xml:space="preserve">the above date </w:t>
+      </w:r>
+      <w:r>
+        <w:rPr>
+          <w:rFonts w:eastAsia="Calibri" w:cs="Arial" w:ascii="Arial" w:hAnsi="Arial"/>
+          <w:lang w:val="en-US"/>
+        </w:rPr>
+        <w:t xml:space="preserve">and we </w:t>
+      </w:r>
+      <w:r>
+        <w:rPr>
+          <w:rFonts w:eastAsia="Calibri" w:cs="Arial" w:ascii="Arial" w:hAnsi="Arial"/>
+          <w:bCs/>
+          <w:lang w:val="en-US"/>
+        </w:rPr>
+        <w:t xml:space="preserve">enclose a </w:t>
+      </w:r>
+      <w:r>
+        <w:rPr>
+          <w:rFonts w:eastAsia="Calibri" w:cs="Arial" w:ascii="Arial" w:hAnsi="Arial"/>
+          <w:lang w:val="en-US"/>
+        </w:rPr>
+        <w:t>Death Certificate Verification Form for your noting and return.</w:t>
+      </w:r>
+    </w:p>
+    <w:p>
+      <w:pPr>
+        <w:pStyle w:val="Normal"/>
+        <w:spacing w:lineRule="auto" w:line="240" w:before="0" w:after="0"/>
         <w:rPr>
           <w:rFonts w:ascii="Arial" w:hAnsi="Arial" w:eastAsia="Calibri" w:cs="Arial"/>
           <w:lang w:val="en-US"/>
@@ -842,51 +1007,6 @@
           <w:rFonts w:eastAsia="Calibri" w:cs="Arial" w:ascii="Arial" w:hAnsi="Arial"/>
           <w:lang w:val="en-US"/>
         </w:rPr>
-        <w:t xml:space="preserve">We have been instructed to act in the administration of the Estate of the above named deceased who died on </w:t>
-      </w:r>
-      <w:r>
-        <w:rPr>
-          <w:rFonts w:eastAsia="Calibri" w:cs="Arial" w:ascii="Arial" w:hAnsi="Arial"/>
-        </w:rPr>
-        <w:t xml:space="preserve">the above date </w:t>
-      </w:r>
-      <w:r>
-        <w:rPr>
-          <w:rFonts w:eastAsia="Calibri" w:cs="Arial" w:ascii="Arial" w:hAnsi="Arial"/>
-          <w:lang w:val="en-US"/>
-        </w:rPr>
-        <w:t xml:space="preserve">and we </w:t>
-      </w:r>
-      <w:r>
-        <w:rPr>
-          <w:rFonts w:eastAsia="Calibri" w:cs="Arial" w:ascii="Arial" w:hAnsi="Arial"/>
-          <w:bCs/>
-          <w:lang w:val="en-US"/>
-        </w:rPr>
-        <w:t xml:space="preserve">enclose a </w:t>
-      </w:r>
-      <w:r>
-        <w:rPr>
-          <w:rFonts w:eastAsia="Calibri" w:cs="Arial" w:ascii="Arial" w:hAnsi="Arial"/>
-          <w:lang w:val="en-US"/>
-        </w:rPr>
-        <w:t>Death Certificate Verification Form for your noting and return.</w:t>
-      </w:r>
-    </w:p>
-    <w:p>
-      <w:pPr>
-        <w:pStyle w:val="Normal"/>
-        <w:spacing w:lineRule="auto" w:line="240" w:before="0" w:after="0"/>
-        <w:rPr>
-          <w:rFonts w:ascii="Arial" w:hAnsi="Arial" w:eastAsia="Calibri" w:cs="Arial"/>
-          <w:lang w:val="en-US"/>
-        </w:rPr>
-      </w:pPr>
-      <w:r>
-        <w:rPr>
-          <w:rFonts w:eastAsia="Calibri" w:cs="Arial" w:ascii="Arial" w:hAnsi="Arial"/>
-          <w:lang w:val="en-US"/>
-        </w:rPr>
       </w:r>
     </w:p>
     <w:p>
@@ -895,8 +1015,7 @@
         <w:spacing w:lineRule="auto" w:line="240" w:before="0" w:after="0"/>
         <w:jc w:val="both"/>
         <w:rPr>
-          <w:rFonts w:ascii="Arial" w:hAnsi="Arial" w:eastAsia="Calibri" w:cs="Arial"/>
-          <w:lang w:val="en-US"/>
+          <w:rFonts w:ascii="Arial" w:hAnsi="Arial"/>
         </w:rPr>
       </w:pPr>
       <w:r>
@@ -935,8 +1054,7 @@
         <w:spacing w:lineRule="auto" w:line="240" w:before="0" w:after="0"/>
         <w:jc w:val="both"/>
         <w:rPr>
-          <w:rFonts w:ascii="Arial" w:hAnsi="Arial" w:eastAsia="Calibri" w:cs="Arial"/>
-          <w:color w:val="000000"/>
+          <w:rFonts w:ascii="Arial" w:hAnsi="Arial"/>
         </w:rPr>
       </w:pPr>
       <w:r>
@@ -957,8 +1075,7 @@
         <w:overflowPunct w:val="true"/>
         <w:spacing w:lineRule="auto" w:line="240" w:before="0" w:after="0"/>
         <w:rPr>
-          <w:rFonts w:ascii="Arial" w:hAnsi="Arial" w:eastAsia="Calibri" w:cs="Arial"/>
-          <w:color w:val="000000"/>
+          <w:rFonts w:ascii="Arial" w:hAnsi="Arial"/>
         </w:rPr>
       </w:pPr>
       <w:r>
@@ -980,8 +1097,7 @@
         <w:spacing w:lineRule="auto" w:line="240" w:before="0" w:after="0"/>
         <w:jc w:val="both"/>
         <w:rPr>
-          <w:rFonts w:ascii="Arial" w:hAnsi="Arial" w:eastAsia="Calibri" w:cs="Arial"/>
-          <w:color w:val="000000"/>
+          <w:rFonts w:ascii="Arial" w:hAnsi="Arial"/>
         </w:rPr>
       </w:pPr>
       <w:r>
@@ -1003,8 +1119,7 @@
         <w:spacing w:lineRule="auto" w:line="240" w:before="0" w:after="0"/>
         <w:jc w:val="both"/>
         <w:rPr>
-          <w:rFonts w:ascii="Arial" w:hAnsi="Arial" w:eastAsia="Calibri" w:cs="Arial"/>
-          <w:color w:val="000000"/>
+          <w:rFonts w:ascii="Arial" w:hAnsi="Arial"/>
         </w:rPr>
       </w:pPr>
       <w:r>
@@ -1027,10 +1142,7 @@
         <w:contextualSpacing/>
         <w:jc w:val="both"/>
         <w:rPr>
-          <w:rFonts w:ascii="Arial" w:hAnsi="Arial" w:eastAsia="Calibri" w:cs="Arial"/>
-          <w:b/>
-          <w:b/>
-          <w:color w:val="000000"/>
+          <w:rFonts w:ascii="Arial" w:hAnsi="Arial"/>
         </w:rPr>
       </w:pPr>
       <w:r>
@@ -1051,7 +1163,7 @@
         <w:overflowPunct w:val="true"/>
         <w:spacing w:lineRule="auto" w:line="240" w:before="0" w:after="0"/>
         <w:rPr>
-          <w:rFonts w:ascii="Arial" w:hAnsi="Arial" w:eastAsia="Calibri" w:cs="Arial"/>
+          <w:rFonts w:ascii="Arial" w:hAnsi="Arial"/>
         </w:rPr>
       </w:pPr>
       <w:r>
@@ -1071,7 +1183,7 @@
         <w:overflowPunct w:val="true"/>
         <w:spacing w:lineRule="auto" w:line="240" w:before="0" w:after="0"/>
         <w:rPr>
-          <w:rFonts w:ascii="Arial" w:hAnsi="Arial" w:eastAsia="Calibri" w:cs="Arial"/>
+          <w:rFonts w:ascii="Arial" w:hAnsi="Arial"/>
         </w:rPr>
       </w:pPr>
       <w:r>
@@ -1092,7 +1204,7 @@
         <w:spacing w:lineRule="auto" w:line="240" w:before="0" w:after="0"/>
         <w:jc w:val="both"/>
         <w:rPr>
-          <w:rFonts w:ascii="Arial" w:hAnsi="Arial" w:eastAsia="Calibri" w:cs="Arial"/>
+          <w:rFonts w:ascii="Arial" w:hAnsi="Arial"/>
         </w:rPr>
       </w:pPr>
       <w:r>
@@ -1125,6 +1237,117 @@
         <w:overflowPunct w:val="true"/>
         <w:spacing w:lineRule="auto" w:line="240" w:before="0" w:after="0"/>
         <w:rPr>
+          <w:rFonts w:ascii="Arial" w:hAnsi="Arial"/>
+        </w:rPr>
+      </w:pPr>
+      <w:r>
+        <w:drawing>
+          <wp:anchor behindDoc="1" distT="0" distB="0" distL="0" distR="0" simplePos="0" locked="0" layoutInCell="0" allowOverlap="1" relativeHeight="11">
+            <wp:simplePos x="0" y="0"/>
+            <wp:positionH relativeFrom="page">
+              <wp:posOffset>0</wp:posOffset>
+            </wp:positionH>
+            <wp:positionV relativeFrom="page">
+              <wp:posOffset>0</wp:posOffset>
+            </wp:positionV>
+            <wp:extent cx="7560310" cy="1210945"/>
+            <wp:effectExtent l="0" t="0" r="0" b="0"/>
+            <wp:wrapNone/>
+            <wp:docPr id="12" name="Image1" descr=""/>
+            <wp:cNvGraphicFramePr>
+              <a:graphicFrameLocks xmlns:a="http://schemas.openxmlformats.org/drawingml/2006/main" noChangeAspect="1"/>
+            </wp:cNvGraphicFramePr>
+            <a:graphic xmlns:a="http://schemas.openxmlformats.org/drawingml/2006/main">
+              <a:graphicData uri="http://schemas.openxmlformats.org/drawingml/2006/picture">
+                <pic:pic xmlns:pic="http://schemas.openxmlformats.org/drawingml/2006/picture">
+                  <pic:nvPicPr>
+                    <pic:cNvPr id="12" name="Image1" descr=""/>
+                    <pic:cNvPicPr>
+                      <a:picLocks noChangeAspect="1" noChangeArrowheads="1"/>
+                    </pic:cNvPicPr>
+                  </pic:nvPicPr>
+                  <pic:blipFill>
+                    <a:blip r:embed="rId8"/>
+                    <a:srcRect l="0" t="3249" r="0" b="85589"/>
+                    <a:stretch>
+                      <a:fillRect/>
+                    </a:stretch>
+                  </pic:blipFill>
+                  <pic:spPr bwMode="auto">
+                    <a:xfrm>
+                      <a:off x="0" y="0"/>
+                      <a:ext cx="7560310" cy="1210945"/>
+                    </a:xfrm>
+                    <a:prstGeom prst="rect">
+                      <a:avLst/>
+                    </a:prstGeom>
+                  </pic:spPr>
+                </pic:pic>
+              </a:graphicData>
+            </a:graphic>
+          </wp:anchor>
+        </w:drawing>
+        <w:drawing>
+          <wp:anchor behindDoc="1" distT="0" distB="0" distL="0" distR="0" simplePos="0" locked="0" layoutInCell="0" allowOverlap="1" relativeHeight="17">
+            <wp:simplePos x="0" y="0"/>
+            <wp:positionH relativeFrom="page">
+              <wp:posOffset>0</wp:posOffset>
+            </wp:positionH>
+            <wp:positionV relativeFrom="page">
+              <wp:posOffset>9324975</wp:posOffset>
+            </wp:positionV>
+            <wp:extent cx="7560310" cy="1318260"/>
+            <wp:effectExtent l="0" t="0" r="0" b="0"/>
+            <wp:wrapNone/>
+            <wp:docPr id="13" name="Image4" descr=""/>
+            <wp:cNvGraphicFramePr>
+              <a:graphicFrameLocks xmlns:a="http://schemas.openxmlformats.org/drawingml/2006/main" noChangeAspect="1"/>
+            </wp:cNvGraphicFramePr>
+            <a:graphic xmlns:a="http://schemas.openxmlformats.org/drawingml/2006/main">
+              <a:graphicData uri="http://schemas.openxmlformats.org/drawingml/2006/picture">
+                <pic:pic xmlns:pic="http://schemas.openxmlformats.org/drawingml/2006/picture">
+                  <pic:nvPicPr>
+                    <pic:cNvPr id="13" name="Image4" descr=""/>
+                    <pic:cNvPicPr>
+                      <a:picLocks noChangeAspect="1" noChangeArrowheads="1"/>
+                    </pic:cNvPicPr>
+                  </pic:nvPicPr>
+                  <pic:blipFill>
+                    <a:blip r:embed="rId9"/>
+                    <a:srcRect l="0" t="87858" r="0" b="-7"/>
+                    <a:stretch>
+                      <a:fillRect/>
+                    </a:stretch>
+                  </pic:blipFill>
+                  <pic:spPr bwMode="auto">
+                    <a:xfrm>
+                      <a:off x="0" y="0"/>
+                      <a:ext cx="7560310" cy="1318260"/>
+                    </a:xfrm>
+                    <a:prstGeom prst="rect">
+                      <a:avLst/>
+                    </a:prstGeom>
+                  </pic:spPr>
+                </pic:pic>
+              </a:graphicData>
+            </a:graphic>
+          </wp:anchor>
+        </w:drawing>
+      </w:r>
+      <w:r>
+        <w:rPr>
+          <w:rFonts w:eastAsia="Calibri" w:cs="Arial" w:ascii="Arial" w:hAnsi="Arial"/>
+          <w:color w:val="000000"/>
+        </w:rPr>
+        <w:t>When replying please let us have the appropriate withdrawal forms.</w:t>
+      </w:r>
+    </w:p>
+    <w:p>
+      <w:pPr>
+        <w:pStyle w:val="Normal"/>
+        <w:overflowPunct w:val="true"/>
+        <w:spacing w:lineRule="auto" w:line="240" w:before="0" w:after="0"/>
+        <w:rPr>
           <w:rFonts w:ascii="Arial" w:hAnsi="Arial" w:eastAsia="Calibri" w:cs="Arial"/>
           <w:color w:val="000000"/>
         </w:rPr>
@@ -1134,14 +1357,160 @@
           <w:rFonts w:eastAsia="Calibri" w:cs="Arial" w:ascii="Arial" w:hAnsi="Arial"/>
           <w:color w:val="000000"/>
         </w:rPr>
-        <w:t>When replying please let us have the appropriate withdrawal forms.</w:t>
-      </w:r>
-    </w:p>
-    <w:p>
-      <w:pPr>
-        <w:pStyle w:val="Normal"/>
-        <w:overflowPunct w:val="true"/>
-        <w:spacing w:lineRule="auto" w:line="240" w:before="0" w:after="0"/>
+      </w:r>
+    </w:p>
+    <w:p>
+      <w:pPr>
+        <w:pStyle w:val="Normal"/>
+        <w:overflowPunct w:val="true"/>
+        <w:spacing w:lineRule="auto" w:line="240" w:before="0" w:after="0"/>
+        <w:jc w:val="both"/>
+        <w:rPr>
+          <w:rFonts w:ascii="Arial" w:hAnsi="Arial" w:eastAsia="Calibri" w:cs="Arial"/>
+          <w:color w:val="C9211E"/>
+        </w:rPr>
+      </w:pPr>
+      <w:r>
+        <w:rPr>
+          <w:rFonts w:eastAsia="Calibri" w:cs="Arial" w:ascii="Arial" w:hAnsi="Arial"/>
+          <w:color w:val="C9211E"/>
+        </w:rPr>
+      </w:r>
+      <w:bookmarkStart w:id="12" w:name="_GoBack"/>
+      <w:bookmarkStart w:id="13" w:name="_GoBack"/>
+      <w:bookmarkEnd w:id="13"/>
+    </w:p>
+    <w:p>
+      <w:pPr>
+        <w:pStyle w:val="Normal"/>
+        <w:overflowPunct w:val="true"/>
+        <w:spacing w:lineRule="auto" w:line="240" w:before="0" w:after="0"/>
+        <w:jc w:val="both"/>
+        <w:rPr>
+          <w:rFonts w:ascii="Arial" w:hAnsi="Arial"/>
+        </w:rPr>
+      </w:pPr>
+      <w:r>
+        <w:rPr>
+          <w:rFonts w:eastAsia="Calibri" w:cs="Arial" w:ascii="Arial" w:hAnsi="Arial"/>
+        </w:rPr>
+        <w:t xml:space="preserve">Would you please also ensure that you forward all future correspondence to this office quoting our reference </w:t>
+      </w:r>
+      <w:r>
+        <w:fldChar w:fldCharType="begin"/>
+      </w:r>
+      <w:r>
+        <w:rPr>
+          <w:rFonts w:eastAsia="Calibri" w:cs="Arial" w:ascii="Arial" w:hAnsi="Arial"/>
+        </w:rPr>
+        <w:instrText xml:space="preserve">vnd.oasis.opendocument.field.UNHANDLED</w:instrText>
+      </w:r>
+      <w:r>
+        <w:rPr>
+          <w:rFonts w:eastAsia="Calibri" w:cs="Arial" w:ascii="Arial" w:hAnsi="Arial"/>
+        </w:rPr>
+      </w:r>
+      <w:r>
+        <w:rPr>
+          <w:rFonts w:eastAsia="Calibri" w:cs="Arial" w:ascii="Arial" w:hAnsi="Arial"/>
+        </w:rPr>
+        <w:fldChar w:fldCharType="separate"/>
+      </w:r>
+      <w:r>
+        <w:rPr>
+          <w:rFonts w:eastAsia="Calibri" w:cs="Arial" w:ascii="Arial" w:hAnsi="Arial"/>
+        </w:rPr>
+      </w:r>
+      <w:r>
+        <w:rPr>
+          <w:rFonts w:eastAsia="Calibri" w:cs="Arial" w:ascii="Arial" w:hAnsi="Arial"/>
+        </w:rPr>
+      </w:r>
+      <w:r>
+        <w:rPr>
+          <w:rFonts w:eastAsia="Calibri" w:cs="Arial" w:ascii="Arial" w:hAnsi="Arial"/>
+        </w:rPr>
+        <w:fldChar w:fldCharType="end"/>
+      </w:r>
+      <w:r>
+        <w:rPr>
+          <w:rFonts w:eastAsia="Calibri" w:cs="Arial" w:ascii="Arial" w:hAnsi="Arial"/>
+          <w:color w:val="000000"/>
+        </w:rPr>
+        <w:t>at all times.</w:t>
+      </w:r>
+    </w:p>
+    <w:p>
+      <w:pPr>
+        <w:pStyle w:val="Normal"/>
+        <w:overflowPunct w:val="true"/>
+        <w:spacing w:lineRule="auto" w:line="240" w:before="0" w:after="0"/>
+        <w:rPr>
+          <w:rFonts w:ascii="Arial" w:hAnsi="Arial" w:eastAsia="Calibri" w:cs="Arial"/>
+        </w:rPr>
+      </w:pPr>
+      <w:r>
+        <w:rPr>
+          <w:rFonts w:eastAsia="Calibri" w:cs="Arial" w:ascii="Arial" w:hAnsi="Arial"/>
+        </w:rPr>
+      </w:r>
+    </w:p>
+    <w:p>
+      <w:pPr>
+        <w:pStyle w:val="Normal"/>
+        <w:overflowPunct w:val="true"/>
+        <w:spacing w:lineRule="auto" w:line="240" w:before="0" w:after="0"/>
+        <w:rPr>
+          <w:rFonts w:ascii="Arial" w:hAnsi="Arial"/>
+        </w:rPr>
+      </w:pPr>
+      <w:r>
+        <w:rPr>
+          <w:rFonts w:eastAsia="Calibri" w:cs="Arial" w:ascii="Arial" w:hAnsi="Arial"/>
+        </w:rPr>
+        <w:t>We look forward to hearing from you and thank you in anticipation of your response.</w:t>
+      </w:r>
+    </w:p>
+    <w:p>
+      <w:pPr>
+        <w:pStyle w:val="Normal"/>
+        <w:overflowPunct w:val="true"/>
+        <w:spacing w:lineRule="auto" w:line="240" w:before="0" w:after="0"/>
+        <w:jc w:val="both"/>
+        <w:rPr>
+          <w:rFonts w:ascii="Arial" w:hAnsi="Arial" w:eastAsia="Calibri" w:cs="Arial"/>
+        </w:rPr>
+      </w:pPr>
+      <w:r>
+        <w:rPr>
+          <w:rFonts w:eastAsia="Calibri" w:cs="Arial" w:ascii="Arial" w:hAnsi="Arial"/>
+        </w:rPr>
+      </w:r>
+    </w:p>
+    <w:p>
+      <w:pPr>
+        <w:pStyle w:val="Normal"/>
+        <w:overflowPunct w:val="true"/>
+        <w:spacing w:lineRule="auto" w:line="240" w:before="0" w:after="0"/>
+        <w:jc w:val="both"/>
+        <w:rPr>
+          <w:rFonts w:ascii="Arial" w:hAnsi="Arial"/>
+        </w:rPr>
+      </w:pPr>
+      <w:r>
+        <w:rPr>
+          <w:rFonts w:eastAsia="Calibri" w:cs="Arial" w:ascii="Arial" w:hAnsi="Arial"/>
+          <w:color w:val="000000"/>
+        </w:rPr>
+        <w:t>Yours faithfully</w:t>
+      </w:r>
+    </w:p>
+    <w:p>
+      <w:pPr>
+        <w:pStyle w:val="Normal"/>
+        <w:overflowPunct w:val="true"/>
+        <w:spacing w:lineRule="auto" w:line="240" w:before="0" w:after="0"/>
+        <w:jc w:val="both"/>
         <w:rPr>
           <w:rFonts w:ascii="Arial" w:hAnsi="Arial" w:eastAsia="Calibri" w:cs="Arial"/>
           <w:color w:val="000000"/>
@@ -1179,200 +1548,34 @@
         <w:spacing w:lineRule="auto" w:line="240" w:before="0" w:after="0"/>
         <w:jc w:val="both"/>
         <w:rPr>
-          <w:rFonts w:ascii="Arial" w:hAnsi="Arial" w:eastAsia="Calibri" w:cs="Arial"/>
-        </w:rPr>
-      </w:pPr>
-      <w:r>
-        <w:rPr>
-          <w:rFonts w:eastAsia="Calibri" w:cs="Arial" w:ascii="Arial" w:hAnsi="Arial"/>
-        </w:rPr>
-      </w:r>
-      <w:bookmarkStart w:id="14" w:name="_GoBack"/>
-      <w:bookmarkStart w:id="15" w:name="_GoBack"/>
-      <w:bookmarkEnd w:id="15"/>
-    </w:p>
-    <w:p>
-      <w:pPr>
-        <w:pStyle w:val="Normal"/>
-        <w:overflowPunct w:val="true"/>
-        <w:spacing w:lineRule="auto" w:line="240" w:before="0" w:after="0"/>
-        <w:jc w:val="both"/>
-        <w:rPr>
-          <w:rFonts w:ascii="Arial" w:hAnsi="Arial" w:eastAsia="Calibri" w:cs="Arial"/>
-          <w:color w:val="000000"/>
-        </w:rPr>
-      </w:pPr>
-      <w:r>
-        <w:rPr>
-          <w:rFonts w:eastAsia="Calibri" w:cs="Arial" w:ascii="Arial" w:hAnsi="Arial"/>
-        </w:rPr>
-        <w:t xml:space="preserve">Would you please also ensure that you forward all future correspondence to this office quoting our reference </w:t>
-      </w:r>
-      <w:r>
-        <w:fldChar w:fldCharType="begin"/>
-      </w:r>
-      <w:r>
-        <w:rPr>
-          <w:rFonts w:eastAsia="Calibri" w:cs="Arial" w:ascii="Arial" w:hAnsi="Arial"/>
-        </w:rPr>
-      </w:r>
-      <w:r>
-        <w:rPr>
-          <w:rFonts w:eastAsia="Calibri" w:cs="Arial" w:ascii="Arial" w:hAnsi="Arial"/>
-        </w:rPr>
-      </w:r>
-      <w:r>
-        <w:rPr>
-          <w:rFonts w:eastAsia="Calibri" w:cs="Arial" w:ascii="Arial" w:hAnsi="Arial"/>
-        </w:rPr>
-        <w:fldChar w:fldCharType="separate"/>
-      </w:r>
-      <w:r>
-        <w:rPr>
-          <w:rFonts w:eastAsia="Calibri" w:cs="Arial" w:ascii="Arial" w:hAnsi="Arial"/>
-        </w:rPr>
-      </w:r>
-      <w:r>
-        <w:rPr>
-          <w:rFonts w:eastAsia="Calibri" w:cs="Arial" w:ascii="Arial" w:hAnsi="Arial"/>
-        </w:rPr>
-      </w:r>
-      <w:r>
-        <w:rPr>
-          <w:rFonts w:eastAsia="Calibri" w:cs="Arial" w:ascii="Arial" w:hAnsi="Arial"/>
-        </w:rPr>
-        <w:fldChar w:fldCharType="end"/>
-      </w:r>
-      <w:r>
-        <w:rPr>
-          <w:rFonts w:eastAsia="Calibri" w:cs="Arial" w:ascii="Arial" w:hAnsi="Arial"/>
-          <w:color w:val="000000"/>
-        </w:rPr>
-        <w:t>at all times.</w:t>
-      </w:r>
-    </w:p>
-    <w:p>
-      <w:pPr>
-        <w:pStyle w:val="Normal"/>
-        <w:overflowPunct w:val="true"/>
-        <w:spacing w:lineRule="auto" w:line="240" w:before="0" w:after="0"/>
-        <w:rPr>
-          <w:rFonts w:ascii="Arial" w:hAnsi="Arial" w:eastAsia="Calibri" w:cs="Arial"/>
-        </w:rPr>
-      </w:pPr>
-      <w:r>
-        <w:rPr>
-          <w:rFonts w:eastAsia="Calibri" w:cs="Arial" w:ascii="Arial" w:hAnsi="Arial"/>
-        </w:rPr>
-      </w:r>
-    </w:p>
-    <w:p>
-      <w:pPr>
-        <w:pStyle w:val="Normal"/>
-        <w:overflowPunct w:val="true"/>
-        <w:spacing w:lineRule="auto" w:line="240" w:before="0" w:after="0"/>
-        <w:rPr>
-          <w:rFonts w:ascii="Arial" w:hAnsi="Arial" w:eastAsia="Calibri" w:cs="Arial"/>
-        </w:rPr>
-      </w:pPr>
-      <w:r>
-        <w:rPr>
-          <w:rFonts w:eastAsia="Calibri" w:cs="Arial" w:ascii="Arial" w:hAnsi="Arial"/>
-        </w:rPr>
-        <w:t>We look forward to hearing from you and thank you in anticipation of your response.</w:t>
-      </w:r>
-    </w:p>
-    <w:p>
-      <w:pPr>
-        <w:pStyle w:val="Normal"/>
-        <w:overflowPunct w:val="true"/>
-        <w:spacing w:lineRule="auto" w:line="240" w:before="0" w:after="0"/>
-        <w:jc w:val="both"/>
-        <w:rPr>
-          <w:rFonts w:ascii="Arial" w:hAnsi="Arial" w:eastAsia="Calibri" w:cs="Arial"/>
-        </w:rPr>
-      </w:pPr>
-      <w:r>
-        <w:rPr>
-          <w:rFonts w:eastAsia="Calibri" w:cs="Arial" w:ascii="Arial" w:hAnsi="Arial"/>
-        </w:rPr>
-      </w:r>
-    </w:p>
-    <w:p>
-      <w:pPr>
-        <w:pStyle w:val="Normal"/>
-        <w:overflowPunct w:val="true"/>
-        <w:spacing w:lineRule="auto" w:line="240" w:before="0" w:after="0"/>
-        <w:jc w:val="both"/>
-        <w:rPr>
-          <w:rFonts w:ascii="Arial" w:hAnsi="Arial" w:eastAsia="Calibri" w:cs="Arial"/>
-          <w:color w:val="000000"/>
-        </w:rPr>
-      </w:pPr>
-      <w:r>
-        <w:rPr>
-          <w:rFonts w:eastAsia="Calibri" w:cs="Arial" w:ascii="Arial" w:hAnsi="Arial"/>
-          <w:color w:val="000000"/>
-        </w:rPr>
-        <w:t>Yours faithfully</w:t>
-      </w:r>
-    </w:p>
-    <w:p>
-      <w:pPr>
-        <w:pStyle w:val="Normal"/>
-        <w:overflowPunct w:val="true"/>
-        <w:spacing w:lineRule="auto" w:line="240" w:before="0" w:after="0"/>
-        <w:jc w:val="both"/>
-        <w:rPr>
-          <w:rFonts w:ascii="Arial" w:hAnsi="Arial" w:eastAsia="Calibri" w:cs="Arial"/>
-          <w:color w:val="000000"/>
-        </w:rPr>
-      </w:pPr>
-      <w:r>
-        <w:rPr>
-          <w:rFonts w:eastAsia="Calibri" w:cs="Arial" w:ascii="Arial" w:hAnsi="Arial"/>
-          <w:color w:val="000000"/>
-        </w:rPr>
-      </w:r>
-    </w:p>
-    <w:p>
-      <w:pPr>
-        <w:pStyle w:val="Normal"/>
-        <w:overflowPunct w:val="true"/>
-        <w:spacing w:lineRule="auto" w:line="240" w:before="0" w:after="0"/>
-        <w:jc w:val="both"/>
-        <w:rPr>
-          <w:rFonts w:ascii="Arial" w:hAnsi="Arial" w:eastAsia="Calibri" w:cs="Arial"/>
-          <w:color w:val="000000"/>
-        </w:rPr>
-      </w:pPr>
-      <w:r>
-        <w:rPr>
-          <w:rFonts w:eastAsia="Calibri" w:cs="Arial" w:ascii="Arial" w:hAnsi="Arial"/>
-          <w:color w:val="000000"/>
-        </w:rPr>
-      </w:r>
-    </w:p>
-    <w:p>
-      <w:pPr>
-        <w:pStyle w:val="Normal"/>
-        <w:overflowPunct w:val="true"/>
-        <w:spacing w:lineRule="auto" w:line="240" w:before="0" w:after="0"/>
-        <w:jc w:val="both"/>
-        <w:rPr>
-          <w:rFonts w:ascii="Arial" w:hAnsi="Arial" w:eastAsia="Calibri" w:cs="Arial"/>
-          <w:b/>
+          <w:rFonts w:ascii="Arial" w:hAnsi="Arial"/>
+        </w:rPr>
+      </w:pPr>
+      <w:r>
+        <w:rPr>
+          <w:rFonts w:eastAsia="Calibri" w:cs="Arial" w:ascii="Arial" w:hAnsi="Arial"/>
           <w:b/>
           <w:color w:val="000000"/>
         </w:rPr>
-      </w:pPr>
-      <w:r>
-        <w:rPr>
-          <w:rFonts w:eastAsia="Calibri" w:cs="Arial" w:ascii="Arial" w:hAnsi="Arial"/>
-          <w:b/>
+        <w:t>Darby and Darby</w:t>
+      </w:r>
+    </w:p>
+    <w:p>
+      <w:pPr>
+        <w:pStyle w:val="Normal"/>
+        <w:overflowPunct w:val="true"/>
+        <w:spacing w:lineRule="auto" w:line="240" w:before="0" w:after="0"/>
+        <w:jc w:val="both"/>
+        <w:rPr>
+          <w:rFonts w:ascii="Arial" w:hAnsi="Arial"/>
+        </w:rPr>
+      </w:pPr>
+      <w:r>
+        <w:rPr>
+          <w:rFonts w:eastAsia="Calibri" w:cs="Arial" w:ascii="Arial" w:hAnsi="Arial"/>
           <w:color w:val="000000"/>
         </w:rPr>
-        <w:t>Darby and Darby</w:t>
+        <w:t>ben@darbylaw.co.uk</w:t>
       </w:r>
     </w:p>
     <w:p>
@@ -1383,15 +1586,12 @@
         <w:jc w:val="both"/>
         <w:rPr>
           <w:rFonts w:ascii="Arial" w:hAnsi="Arial" w:eastAsia="Calibri" w:cs="Arial"/>
-          <w:color w:val="000000"/>
-        </w:rPr>
-      </w:pPr>
-      <w:r>
-        <w:rPr>
-          <w:rFonts w:eastAsia="Calibri" w:cs="Arial" w:ascii="Arial" w:hAnsi="Arial"/>
-          <w:color w:val="000000"/>
-        </w:rPr>
-        <w:t>ben@darbylaw.co.uk</w:t>
+        </w:rPr>
+      </w:pPr>
+      <w:r>
+        <w:rPr>
+          <w:rFonts w:eastAsia="Calibri" w:cs="Arial" w:ascii="Arial" w:hAnsi="Arial"/>
+        </w:rPr>
       </w:r>
     </w:p>
     <w:p>
@@ -1401,23 +1601,7 @@
         <w:spacing w:lineRule="auto" w:line="240" w:before="0" w:after="0"/>
         <w:jc w:val="both"/>
         <w:rPr>
-          <w:rFonts w:ascii="Arial" w:hAnsi="Arial" w:eastAsia="Calibri" w:cs="Arial"/>
-        </w:rPr>
-      </w:pPr>
-      <w:r>
-        <w:rPr>
-          <w:rFonts w:eastAsia="Calibri" w:cs="Arial" w:ascii="Arial" w:hAnsi="Arial"/>
-        </w:rPr>
-      </w:r>
-    </w:p>
-    <w:p>
-      <w:pPr>
-        <w:pStyle w:val="Normal"/>
-        <w:overflowPunct w:val="true"/>
-        <w:spacing w:lineRule="auto" w:line="240" w:before="0" w:after="0"/>
-        <w:jc w:val="both"/>
-        <w:rPr>
-          <w:rFonts w:ascii="Arial" w:hAnsi="Arial" w:eastAsia="Calibri" w:cs="Arial"/>
+          <w:rFonts w:ascii="Arial" w:hAnsi="Arial"/>
         </w:rPr>
       </w:pPr>
       <w:r>
@@ -1434,7 +1618,9 @@
         <w:bidi w:val="0"/>
         <w:spacing w:lineRule="auto" w:line="259" w:before="0" w:after="160"/>
         <w:jc w:val="left"/>
-        <w:rPr/>
+        <w:rPr>
+          <w:rFonts w:ascii="Arial" w:hAnsi="Arial"/>
+        </w:rPr>
       </w:pPr>
       <w:r>
         <w:rPr/>
@@ -1475,32 +1661,62 @@
   <w:p>
     <w:pPr>
       <w:pStyle w:val="Footer"/>
-      <w:rPr/>
+      <w:rPr>
+        <w:rFonts w:ascii="Arial" w:hAnsi="Arial" w:eastAsia="Calibri" w:cs="Arial"/>
+        <w:szCs w:val="24"/>
+      </w:rPr>
     </w:pPr>
     <w:r>
-      <w:rPr/>
-    </w:r>
-  </w:p>
-  <w:p>
-    <w:pPr>
-      <w:pStyle w:val="Normal"/>
-      <w:tabs>
-        <w:tab w:val="clear" w:pos="720"/>
-        <w:tab w:val="center" w:pos="4513" w:leader="none"/>
-        <w:tab w:val="right" w:pos="9026" w:leader="none"/>
-      </w:tabs>
-      <w:overflowPunct w:val="true"/>
-      <w:spacing w:lineRule="auto" w:line="240" w:before="0" w:after="0"/>
-      <w:rPr>
-        <w:rFonts w:ascii="Arial" w:hAnsi="Arial" w:eastAsia="Calibri" w:cs="Arial"/>
-        <w:szCs w:val="24"/>
-      </w:rPr>
-    </w:pPr>
-    <w:r>
       <w:rPr>
         <w:rFonts w:eastAsia="Calibri" w:cs="Arial" w:ascii="Arial" w:hAnsi="Arial"/>
         <w:szCs w:val="24"/>
       </w:rPr>
+      <w:drawing>
+        <wp:anchor behindDoc="1" distT="0" distB="0" distL="0" distR="0" simplePos="0" locked="0" layoutInCell="0" allowOverlap="1" relativeHeight="3">
+          <wp:simplePos x="0" y="0"/>
+          <wp:positionH relativeFrom="page">
+            <wp:posOffset>0</wp:posOffset>
+          </wp:positionH>
+          <wp:positionV relativeFrom="page">
+            <wp:posOffset>9324975</wp:posOffset>
+          </wp:positionV>
+          <wp:extent cx="7560310" cy="1318260"/>
+          <wp:effectExtent l="0" t="0" r="0" b="0"/>
+          <wp:wrapNone/>
+          <wp:docPr id="8" name="Image2" descr=""/>
+          <wp:cNvGraphicFramePr>
+            <a:graphicFrameLocks xmlns:a="http://schemas.openxmlformats.org/drawingml/2006/main" noChangeAspect="1"/>
+          </wp:cNvGraphicFramePr>
+          <a:graphic xmlns:a="http://schemas.openxmlformats.org/drawingml/2006/main">
+            <a:graphicData uri="http://schemas.openxmlformats.org/drawingml/2006/picture">
+              <pic:pic xmlns:pic="http://schemas.openxmlformats.org/drawingml/2006/picture">
+                <pic:nvPicPr>
+                  <pic:cNvPr id="8" name="Image2" descr=""/>
+                  <pic:cNvPicPr>
+                    <a:picLocks noChangeAspect="1" noChangeArrowheads="1"/>
+                  </pic:cNvPicPr>
+                </pic:nvPicPr>
+                <pic:blipFill>
+                  <a:blip r:embed="rId1"/>
+                  <a:srcRect l="0" t="87858" r="0" b="-7"/>
+                  <a:stretch>
+                    <a:fillRect/>
+                  </a:stretch>
+                </pic:blipFill>
+                <pic:spPr bwMode="auto">
+                  <a:xfrm>
+                    <a:off x="0" y="0"/>
+                    <a:ext cx="7560310" cy="1318260"/>
+                  </a:xfrm>
+                  <a:prstGeom prst="rect">
+                    <a:avLst/>
+                  </a:prstGeom>
+                </pic:spPr>
+              </pic:pic>
+            </a:graphicData>
+          </a:graphic>
+        </wp:anchor>
+      </w:drawing>
     </w:r>
   </w:p>
   <w:p>
@@ -1634,7 +1850,7 @@
                   </pic:cNvPicPr>
                 </pic:nvPicPr>
                 <pic:blipFill>
-                  <a:blip r:embed="rId1"/>
+                  <a:blip r:embed="rId2"/>
                   <a:stretch>
                     <a:fillRect/>
                   </a:stretch>
@@ -1682,7 +1898,7 @@
                   </pic:cNvPicPr>
                 </pic:nvPicPr>
                 <pic:blipFill>
-                  <a:blip r:embed="rId2"/>
+                  <a:blip r:embed="rId3"/>
                   <a:stretch>
                     <a:fillRect/>
                   </a:stretch>
@@ -1730,7 +1946,7 @@
                   </pic:cNvPicPr>
                 </pic:nvPicPr>
                 <pic:blipFill>
-                  <a:blip r:embed="rId3"/>
+                  <a:blip r:embed="rId4"/>
                   <a:stretch>
                     <a:fillRect/>
                   </a:stretch>
@@ -1784,7 +2000,7 @@
           <wp:extent cx="7560310" cy="10692130"/>
           <wp:effectExtent l="0" t="0" r="0" b="0"/>
           <wp:wrapNone/>
-          <wp:docPr id="4" name="WordPictureWatermark76053610" descr=""/>
+          <wp:docPr id="7" name="WordPictureWatermark76053610" descr=""/>
           <wp:cNvGraphicFramePr>
             <a:graphicFrameLocks xmlns:a="http://schemas.openxmlformats.org/drawingml/2006/main" noChangeAspect="1"/>
           </wp:cNvGraphicFramePr>
@@ -1792,7 +2008,7 @@
             <a:graphicData uri="http://schemas.openxmlformats.org/drawingml/2006/picture">
               <pic:pic xmlns:pic="http://schemas.openxmlformats.org/drawingml/2006/picture">
                 <pic:nvPicPr>
-                  <pic:cNvPr id="4" name="WordPictureWatermark76053610" descr=""/>
+                  <pic:cNvPr id="7" name="WordPictureWatermark76053610" descr=""/>
                   <pic:cNvPicPr>
                     <a:picLocks noChangeAspect="1" noChangeArrowheads="1"/>
                   </pic:cNvPicPr>
@@ -1831,54 +2047,6 @@
       <w:rPr/>
     </w:pPr>
     <w:r>
-      <w:drawing>
-        <wp:anchor behindDoc="1" distT="0" distB="0" distL="0" distR="0" simplePos="0" locked="0" layoutInCell="0" allowOverlap="1" relativeHeight="3">
-          <wp:simplePos x="0" y="0"/>
-          <wp:positionH relativeFrom="column">
-            <wp:posOffset>-914400</wp:posOffset>
-          </wp:positionH>
-          <wp:positionV relativeFrom="paragraph">
-            <wp:posOffset>-786130</wp:posOffset>
-          </wp:positionV>
-          <wp:extent cx="7560310" cy="10501630"/>
-          <wp:effectExtent l="0" t="0" r="0" b="0"/>
-          <wp:wrapNone/>
-          <wp:docPr id="5" name="WordPictureWatermark76053611" descr=""/>
-          <wp:cNvGraphicFramePr>
-            <a:graphicFrameLocks xmlns:a="http://schemas.openxmlformats.org/drawingml/2006/main" noChangeAspect="1"/>
-          </wp:cNvGraphicFramePr>
-          <a:graphic xmlns:a="http://schemas.openxmlformats.org/drawingml/2006/main">
-            <a:graphicData uri="http://schemas.openxmlformats.org/drawingml/2006/picture">
-              <pic:pic xmlns:pic="http://schemas.openxmlformats.org/drawingml/2006/picture">
-                <pic:nvPicPr>
-                  <pic:cNvPr id="5" name="WordPictureWatermark76053611" descr=""/>
-                  <pic:cNvPicPr>
-                    <a:picLocks noChangeAspect="1" noChangeArrowheads="1"/>
-                  </pic:cNvPicPr>
-                </pic:nvPicPr>
-                <pic:blipFill>
-                  <a:blip r:embed="rId1"/>
-                  <a:srcRect l="0" t="3249" r="0" b="0"/>
-                  <a:stretch>
-                    <a:fillRect/>
-                  </a:stretch>
-                </pic:blipFill>
-                <pic:spPr bwMode="auto">
-                  <a:xfrm>
-                    <a:off x="0" y="0"/>
-                    <a:ext cx="7560310" cy="10501630"/>
-                  </a:xfrm>
-                  <a:prstGeom prst="rect">
-                    <a:avLst/>
-                  </a:prstGeom>
-                </pic:spPr>
-              </pic:pic>
-            </a:graphicData>
-          </a:graphic>
-        </wp:anchor>
-      </w:drawing>
-    </w:r>
-    <w:r>
       <w:rPr>
         <w:sz w:val="18"/>
         <w:szCs w:val="18"/>
@@ -1896,64 +2064,6 @@
       </w:rPr>
     </w:pPr>
     <w:r>
-      <mc:AlternateContent>
-        <mc:Choice Requires="wps">
-          <w:drawing>
-            <wp:anchor behindDoc="1" distT="635" distB="635" distL="635" distR="635" simplePos="0" locked="0" layoutInCell="0" allowOverlap="1" relativeHeight="6">
-              <wp:simplePos x="0" y="0"/>
-              <wp:positionH relativeFrom="page">
-                <wp:posOffset>756285</wp:posOffset>
-              </wp:positionH>
-              <wp:positionV relativeFrom="paragraph">
-                <wp:posOffset>147320</wp:posOffset>
-              </wp:positionV>
-              <wp:extent cx="635" cy="2771775"/>
-              <wp:effectExtent l="635" t="635" r="635" b="635"/>
-              <wp:wrapNone/>
-              <wp:docPr id="6" name="Vertical line 1"/>
-              <a:graphic xmlns:a="http://schemas.openxmlformats.org/drawingml/2006/main">
-                <a:graphicData uri="http://schemas.microsoft.com/office/word/2010/wordprocessingShape">
-                  <wps:wsp>
-                    <wps:cNvSpPr/>
-                    <wps:spPr>
-                      <a:xfrm>
-                        <a:off x="0" y="0"/>
-                        <a:ext cx="720" cy="2771640"/>
-                      </a:xfrm>
-                      <a:prstGeom prst="line">
-                        <a:avLst/>
-                      </a:prstGeom>
-                      <a:ln w="0">
-                        <a:solidFill>
-                          <a:srgbClr val="3465a4"/>
-                        </a:solidFill>
-                      </a:ln>
-                    </wps:spPr>
-                    <wps:style>
-                      <a:lnRef idx="0"/>
-                      <a:fillRef idx="0"/>
-                      <a:effectRef idx="0"/>
-                      <a:fontRef idx="minor"/>
-                    </wps:style>
-                    <wps:bodyPr/>
-                  </wps:wsp>
-                </a:graphicData>
-              </a:graphic>
-            </wp:anchor>
-          </w:drawing>
-        </mc:Choice>
-        <mc:Fallback>
-          <w:pict>
-            <v:line id="shape_0" from="59.55pt,11.6pt" to="59.55pt,229.8pt" ID="Vertical line 1" stroked="t" o:allowincell="f" style="position:absolute;mso-position-horizontal-relative:page">
-              <v:stroke color="#3465a4" joinstyle="round" endcap="flat"/>
-              <v:fill o:detectmouseclick="t" on="false"/>
-              <w10:wrap type="none"/>
-            </v:line>
-          </w:pict>
-        </mc:Fallback>
-      </mc:AlternateContent>
-    </w:r>
-    <w:r>
       <w:rPr>
         <w:sz w:val="18"/>
         <w:szCs w:val="18"/>
@@ -1976,6 +2086,22 @@
         <w:szCs w:val="18"/>
       </w:rPr>
       <w:t>4-5 Hauley Road, Dartmouth, TQ6 9AA</w:t>
+    </w:r>
+  </w:p>
+  <w:p>
+    <w:pPr>
+      <w:pStyle w:val="Header"/>
+      <w:jc w:val="center"/>
+      <w:rPr>
+        <w:sz w:val="18"/>
+        <w:szCs w:val="18"/>
+      </w:rPr>
+    </w:pPr>
+    <w:r>
+      <w:rPr>
+        <w:sz w:val="18"/>
+        <w:szCs w:val="18"/>
+      </w:rPr>
     </w:r>
   </w:p>
 </w:hdr>
@@ -1990,54 +2116,6 @@
       <w:rPr/>
     </w:pPr>
     <w:r>
-      <w:drawing>
-        <wp:anchor behindDoc="1" distT="0" distB="0" distL="0" distR="0" simplePos="0" locked="0" layoutInCell="0" allowOverlap="1" relativeHeight="3">
-          <wp:simplePos x="0" y="0"/>
-          <wp:positionH relativeFrom="column">
-            <wp:posOffset>-914400</wp:posOffset>
-          </wp:positionH>
-          <wp:positionV relativeFrom="paragraph">
-            <wp:posOffset>-786130</wp:posOffset>
-          </wp:positionV>
-          <wp:extent cx="7560310" cy="10501630"/>
-          <wp:effectExtent l="0" t="0" r="0" b="0"/>
-          <wp:wrapNone/>
-          <wp:docPr id="7" name="WordPictureWatermark76053611" descr=""/>
-          <wp:cNvGraphicFramePr>
-            <a:graphicFrameLocks xmlns:a="http://schemas.openxmlformats.org/drawingml/2006/main" noChangeAspect="1"/>
-          </wp:cNvGraphicFramePr>
-          <a:graphic xmlns:a="http://schemas.openxmlformats.org/drawingml/2006/main">
-            <a:graphicData uri="http://schemas.openxmlformats.org/drawingml/2006/picture">
-              <pic:pic xmlns:pic="http://schemas.openxmlformats.org/drawingml/2006/picture">
-                <pic:nvPicPr>
-                  <pic:cNvPr id="7" name="WordPictureWatermark76053611" descr=""/>
-                  <pic:cNvPicPr>
-                    <a:picLocks noChangeAspect="1" noChangeArrowheads="1"/>
-                  </pic:cNvPicPr>
-                </pic:nvPicPr>
-                <pic:blipFill>
-                  <a:blip r:embed="rId1"/>
-                  <a:srcRect l="0" t="3249" r="0" b="0"/>
-                  <a:stretch>
-                    <a:fillRect/>
-                  </a:stretch>
-                </pic:blipFill>
-                <pic:spPr bwMode="auto">
-                  <a:xfrm>
-                    <a:off x="0" y="0"/>
-                    <a:ext cx="7560310" cy="10501630"/>
-                  </a:xfrm>
-                  <a:prstGeom prst="rect">
-                    <a:avLst/>
-                  </a:prstGeom>
-                </pic:spPr>
-              </pic:pic>
-            </a:graphicData>
-          </a:graphic>
-        </wp:anchor>
-      </w:drawing>
-    </w:r>
-    <w:r>
       <w:rPr>
         <w:sz w:val="18"/>
         <w:szCs w:val="18"/>
@@ -2055,64 +2133,6 @@
       </w:rPr>
     </w:pPr>
     <w:r>
-      <mc:AlternateContent>
-        <mc:Choice Requires="wps">
-          <w:drawing>
-            <wp:anchor behindDoc="1" distT="635" distB="635" distL="635" distR="635" simplePos="0" locked="0" layoutInCell="0" allowOverlap="1" relativeHeight="6">
-              <wp:simplePos x="0" y="0"/>
-              <wp:positionH relativeFrom="page">
-                <wp:posOffset>756285</wp:posOffset>
-              </wp:positionH>
-              <wp:positionV relativeFrom="paragraph">
-                <wp:posOffset>147320</wp:posOffset>
-              </wp:positionV>
-              <wp:extent cx="635" cy="2771775"/>
-              <wp:effectExtent l="635" t="635" r="635" b="635"/>
-              <wp:wrapNone/>
-              <wp:docPr id="8" name="Vertical line 1"/>
-              <a:graphic xmlns:a="http://schemas.openxmlformats.org/drawingml/2006/main">
-                <a:graphicData uri="http://schemas.microsoft.com/office/word/2010/wordprocessingShape">
-                  <wps:wsp>
-                    <wps:cNvSpPr/>
-                    <wps:spPr>
-                      <a:xfrm>
-                        <a:off x="0" y="0"/>
-                        <a:ext cx="720" cy="2771640"/>
-                      </a:xfrm>
-                      <a:prstGeom prst="line">
-                        <a:avLst/>
-                      </a:prstGeom>
-                      <a:ln w="0">
-                        <a:solidFill>
-                          <a:srgbClr val="3465a4"/>
-                        </a:solidFill>
-                      </a:ln>
-                    </wps:spPr>
-                    <wps:style>
-                      <a:lnRef idx="0"/>
-                      <a:fillRef idx="0"/>
-                      <a:effectRef idx="0"/>
-                      <a:fontRef idx="minor"/>
-                    </wps:style>
-                    <wps:bodyPr/>
-                  </wps:wsp>
-                </a:graphicData>
-              </a:graphic>
-            </wp:anchor>
-          </w:drawing>
-        </mc:Choice>
-        <mc:Fallback>
-          <w:pict>
-            <v:line id="shape_0" from="59.55pt,11.6pt" to="59.55pt,229.8pt" ID="Vertical line 1" stroked="t" o:allowincell="f" style="position:absolute;mso-position-horizontal-relative:page">
-              <v:stroke color="#3465a4" joinstyle="round" endcap="flat"/>
-              <v:fill o:detectmouseclick="t" on="false"/>
-              <w10:wrap type="none"/>
-            </v:line>
-          </w:pict>
-        </mc:Fallback>
-      </mc:AlternateContent>
-    </w:r>
-    <w:r>
       <w:rPr>
         <w:sz w:val="18"/>
         <w:szCs w:val="18"/>
@@ -2135,6 +2155,22 @@
         <w:szCs w:val="18"/>
       </w:rPr>
       <w:t>4-5 Hauley Road, Dartmouth, TQ6 9AA</w:t>
+    </w:r>
+  </w:p>
+  <w:p>
+    <w:pPr>
+      <w:pStyle w:val="Header"/>
+      <w:jc w:val="center"/>
+      <w:rPr>
+        <w:sz w:val="18"/>
+        <w:szCs w:val="18"/>
+      </w:rPr>
+    </w:pPr>
+    <w:r>
+      <w:rPr>
+        <w:sz w:val="18"/>
+        <w:szCs w:val="18"/>
+      </w:rPr>
     </w:r>
   </w:p>
 </w:hdr>
@@ -2938,6 +2974,13 @@
     </w:pPr>
     <w:rPr/>
   </w:style>
+  <w:style w:type="paragraph" w:styleId="FrameContents">
+    <w:name w:val="Frame Contents"/>
+    <w:basedOn w:val="Normal"/>
+    <w:qFormat/>
+    <w:pPr/>
+    <w:rPr/>
+  </w:style>
   <w:style w:type="numbering" w:styleId="NoList" w:default="1">
     <w:name w:val="No List"/>
     <w:uiPriority w:val="99"/>

</xml_diff>

<commit_message>
Removed strange spacing in templates.
</commit_message>
<xml_diff>
--- a/resources/darbylaw/templates/bank-notification.docx
+++ b/resources/darbylaw/templates/bank-notification.docx
@@ -5,20 +5,20 @@
     <w:p>
       <w:pPr>
         <w:pStyle w:val="Normal"/>
-        <w:overflowPunct w:val="true"/>
-        <w:spacing w:lineRule="auto" w:line="240" w:before="0" w:after="0"/>
-        <w:rPr>
-          <w:rFonts w:ascii="DejaVu Sans Condensed" w:hAnsi="DejaVu Sans Condensed" w:eastAsia="Calibri" w:cs="Arial"/>
+        <w:overflowPunct w:val="false"/>
+        <w:spacing w:lineRule="auto" w:line="240" w:before="0" w:after="0"/>
+        <w:rPr>
+          <w:rFonts w:ascii="arial" w:hAnsi="arial" w:eastAsia="Calibri" w:cs="Arial"/>
           <w:szCs w:val="24"/>
         </w:rPr>
       </w:pPr>
       <w:r>
         <w:rPr>
-          <w:rFonts w:eastAsia="Calibri" w:cs="Arial" w:ascii="DejaVu Sans Condensed" w:hAnsi="DejaVu Sans Condensed"/>
+          <w:rFonts w:eastAsia="Calibri" w:cs="Arial" w:ascii="arial" w:hAnsi="arial"/>
           <w:szCs w:val="24"/>
         </w:rPr>
         <w:drawing>
-          <wp:anchor behindDoc="1" distT="0" distB="0" distL="0" distR="0" simplePos="0" locked="0" layoutInCell="0" allowOverlap="1" relativeHeight="10">
+          <wp:anchor behindDoc="1" distT="0" distB="0" distL="0" distR="0" simplePos="0" locked="0" layoutInCell="0" allowOverlap="1" relativeHeight="4">
             <wp:simplePos x="0" y="0"/>
             <wp:positionH relativeFrom="page">
               <wp:posOffset>0</wp:posOffset>
@@ -63,10 +63,56 @@
             </a:graphic>
           </wp:anchor>
         </w:drawing>
+        <w:drawing>
+          <wp:anchor behindDoc="1" distT="0" distB="0" distL="0" distR="0" simplePos="0" locked="0" layoutInCell="0" allowOverlap="1" relativeHeight="6">
+            <wp:simplePos x="0" y="0"/>
+            <wp:positionH relativeFrom="page">
+              <wp:posOffset>0</wp:posOffset>
+            </wp:positionH>
+            <wp:positionV relativeFrom="page">
+              <wp:posOffset>9356725</wp:posOffset>
+            </wp:positionV>
+            <wp:extent cx="7560310" cy="1318260"/>
+            <wp:effectExtent l="0" t="0" r="0" b="0"/>
+            <wp:wrapNone/>
+            <wp:docPr id="2" name="Image3" descr=""/>
+            <wp:cNvGraphicFramePr>
+              <a:graphicFrameLocks xmlns:a="http://schemas.openxmlformats.org/drawingml/2006/main" noChangeAspect="1"/>
+            </wp:cNvGraphicFramePr>
+            <a:graphic xmlns:a="http://schemas.openxmlformats.org/drawingml/2006/main">
+              <a:graphicData uri="http://schemas.openxmlformats.org/drawingml/2006/picture">
+                <pic:pic xmlns:pic="http://schemas.openxmlformats.org/drawingml/2006/picture">
+                  <pic:nvPicPr>
+                    <pic:cNvPr id="2" name="Image3" descr=""/>
+                    <pic:cNvPicPr>
+                      <a:picLocks noChangeAspect="1" noChangeArrowheads="1"/>
+                    </pic:cNvPicPr>
+                  </pic:nvPicPr>
+                  <pic:blipFill>
+                    <a:blip r:embed="rId3"/>
+                    <a:srcRect l="0" t="87858" r="0" b="-7"/>
+                    <a:stretch>
+                      <a:fillRect/>
+                    </a:stretch>
+                  </pic:blipFill>
+                  <pic:spPr bwMode="auto">
+                    <a:xfrm>
+                      <a:off x="0" y="0"/>
+                      <a:ext cx="7560310" cy="1318260"/>
+                    </a:xfrm>
+                    <a:prstGeom prst="rect">
+                      <a:avLst/>
+                    </a:prstGeom>
+                  </pic:spPr>
+                </pic:pic>
+              </a:graphicData>
+            </a:graphic>
+          </wp:anchor>
+        </w:drawing>
         <mc:AlternateContent>
           <mc:Choice Requires="wps">
             <w:drawing>
-              <wp:anchor behindDoc="0" distT="635" distB="635" distL="635" distR="635" simplePos="0" locked="0" layoutInCell="0" allowOverlap="1" relativeHeight="12">
+              <wp:anchor behindDoc="0" distT="635" distB="635" distL="635" distR="635" simplePos="0" locked="0" layoutInCell="0" allowOverlap="1" relativeHeight="14">
                 <wp:simplePos x="0" y="0"/>
                 <wp:positionH relativeFrom="page">
                   <wp:posOffset>791845</wp:posOffset>
@@ -77,7 +123,7 @@
                 <wp:extent cx="2771775" cy="1296035"/>
                 <wp:effectExtent l="635" t="635" r="635" b="635"/>
                 <wp:wrapNone/>
-                <wp:docPr id="2" name="Text Frame 1"/>
+                <wp:docPr id="3" name="Text Frame 1"/>
                 <a:graphic xmlns:a="http://schemas.openxmlformats.org/drawingml/2006/main">
                   <a:graphicData uri="http://schemas.microsoft.com/office/word/2010/wordprocessingShape">
                     <wps:wsp>
@@ -109,11 +155,8 @@
                           <w:p>
                             <w:pPr>
                               <w:pStyle w:val="Normal"/>
-                              <w:spacing w:before="0" w:after="160"/>
-                              <w:rPr>
-                                <w:sz w:val="21"/>
-                                <w:szCs w:val="21"/>
-                              </w:rPr>
+                              <w:spacing w:lineRule="auto" w:line="240" w:before="0" w:after="0"/>
+                              <w:rPr/>
                             </w:pPr>
                             <w:r>
                               <w:rPr>
@@ -122,7 +165,23 @@
                                 <w:sz w:val="21"/>
                                 <w:szCs w:val="21"/>
                               </w:rPr>
-                              <w:t>{%=bank.orgName%</w:t>
+                              <w:t>{%=bank.orgName%}</w:t>
+                            </w:r>
+                          </w:p>
+                          <w:p>
+                            <w:pPr>
+                              <w:pStyle w:val="Normal"/>
+                              <w:spacing w:lineRule="auto" w:line="240" w:before="0" w:after="0"/>
+                              <w:rPr/>
+                            </w:pPr>
+                            <w:r>
+                              <w:rPr>
+                                <w:rFonts w:ascii="Arial" w:hAnsi="Arial"/>
+                                <w:color w:val="000000"/>
+                                <w:sz w:val="21"/>
+                                <w:szCs w:val="21"/>
+                              </w:rPr>
+                              <w:t>{</w:t>
                             </w:r>
                             <w:r>
                               <w:rPr>
@@ -131,26 +190,7 @@
                                 <w:sz w:val="21"/>
                                 <w:szCs w:val="21"/>
                               </w:rPr>
-                              <w:t>}</w:t>
-                            </w:r>
-                          </w:p>
-                          <w:p>
-                            <w:pPr>
-                              <w:pStyle w:val="Normal"/>
-                              <w:spacing w:before="0" w:after="160"/>
-                              <w:rPr>
-                                <w:sz w:val="21"/>
-                                <w:szCs w:val="21"/>
-                              </w:rPr>
-                            </w:pPr>
-                            <w:r>
-                              <w:rPr>
-                                <w:rFonts w:ascii="Arial" w:hAnsi="Arial"/>
-                                <w:color w:val="000000"/>
-                                <w:sz w:val="21"/>
-                                <w:szCs w:val="21"/>
-                              </w:rPr>
-                              <w:t>{%=bank.orgAddress%}</w:t>
+                              <w:t>%=bank.orgAddress%}</w:t>
                             </w:r>
                           </w:p>
                         </w:txbxContent>
@@ -174,11 +214,8 @@
                     <w:p>
                       <w:pPr>
                         <w:pStyle w:val="Normal"/>
-                        <w:spacing w:before="0" w:after="160"/>
-                        <w:rPr>
-                          <w:sz w:val="21"/>
-                          <w:szCs w:val="21"/>
-                        </w:rPr>
+                        <w:spacing w:lineRule="auto" w:line="240" w:before="0" w:after="0"/>
+                        <w:rPr/>
                       </w:pPr>
                       <w:r>
                         <w:rPr>
@@ -187,7 +224,23 @@
                           <w:sz w:val="21"/>
                           <w:szCs w:val="21"/>
                         </w:rPr>
-                        <w:t>{%=bank.orgName%</w:t>
+                        <w:t>{%=bank.orgName%}</w:t>
+                      </w:r>
+                    </w:p>
+                    <w:p>
+                      <w:pPr>
+                        <w:pStyle w:val="Normal"/>
+                        <w:spacing w:lineRule="auto" w:line="240" w:before="0" w:after="0"/>
+                        <w:rPr/>
+                      </w:pPr>
+                      <w:r>
+                        <w:rPr>
+                          <w:rFonts w:ascii="Arial" w:hAnsi="Arial"/>
+                          <w:color w:val="000000"/>
+                          <w:sz w:val="21"/>
+                          <w:szCs w:val="21"/>
+                        </w:rPr>
+                        <w:t>{</w:t>
                       </w:r>
                       <w:r>
                         <w:rPr>
@@ -196,26 +249,7 @@
                           <w:sz w:val="21"/>
                           <w:szCs w:val="21"/>
                         </w:rPr>
-                        <w:t>}</w:t>
-                      </w:r>
-                    </w:p>
-                    <w:p>
-                      <w:pPr>
-                        <w:pStyle w:val="Normal"/>
-                        <w:spacing w:before="0" w:after="160"/>
-                        <w:rPr>
-                          <w:sz w:val="21"/>
-                          <w:szCs w:val="21"/>
-                        </w:rPr>
-                      </w:pPr>
-                      <w:r>
-                        <w:rPr>
-                          <w:rFonts w:ascii="Arial" w:hAnsi="Arial"/>
-                          <w:color w:val="000000"/>
-                          <w:sz w:val="21"/>
-                          <w:szCs w:val="21"/>
-                        </w:rPr>
-                        <w:t>{%=bank.orgAddress%}</w:t>
+                        <w:t>%=bank.orgAddress%}</w:t>
                       </w:r>
                     </w:p>
                   </w:txbxContent>
@@ -228,7 +262,7 @@
         <mc:AlternateContent>
           <mc:Choice Requires="wps">
             <w:drawing>
-              <wp:anchor behindDoc="0" distT="0" distB="0" distL="0" distR="0" simplePos="0" locked="0" layoutInCell="0" allowOverlap="1" relativeHeight="14">
+              <wp:anchor behindDoc="0" distT="0" distB="0" distL="0" distR="0" simplePos="0" locked="0" layoutInCell="0" allowOverlap="1" relativeHeight="16">
                 <wp:simplePos x="0" y="0"/>
                 <wp:positionH relativeFrom="page">
                   <wp:posOffset>4491990</wp:posOffset>
@@ -239,7 +273,7 @@
                 <wp:extent cx="2156460" cy="1296035"/>
                 <wp:effectExtent l="0" t="0" r="0" b="0"/>
                 <wp:wrapNone/>
-                <wp:docPr id="4" name="Text Frame 3"/>
+                <wp:docPr id="5" name="Text Frame 3"/>
                 <a:graphic xmlns:a="http://schemas.openxmlformats.org/drawingml/2006/main">
                   <a:graphicData uri="http://schemas.microsoft.com/office/word/2010/wordprocessingShape">
                     <wps:wsp>
@@ -516,61 +550,15 @@
             </w:pict>
           </mc:Fallback>
         </mc:AlternateContent>
-        <w:drawing>
-          <wp:anchor behindDoc="1" distT="0" distB="0" distL="0" distR="0" simplePos="0" locked="0" layoutInCell="0" allowOverlap="1" relativeHeight="16">
-            <wp:simplePos x="0" y="0"/>
-            <wp:positionH relativeFrom="page">
-              <wp:posOffset>0</wp:posOffset>
-            </wp:positionH>
-            <wp:positionV relativeFrom="page">
-              <wp:posOffset>9356725</wp:posOffset>
-            </wp:positionV>
-            <wp:extent cx="7560310" cy="1318260"/>
-            <wp:effectExtent l="0" t="0" r="0" b="0"/>
-            <wp:wrapNone/>
-            <wp:docPr id="6" name="Image3" descr=""/>
-            <wp:cNvGraphicFramePr>
-              <a:graphicFrameLocks xmlns:a="http://schemas.openxmlformats.org/drawingml/2006/main" noChangeAspect="1"/>
-            </wp:cNvGraphicFramePr>
-            <a:graphic xmlns:a="http://schemas.openxmlformats.org/drawingml/2006/main">
-              <a:graphicData uri="http://schemas.openxmlformats.org/drawingml/2006/picture">
-                <pic:pic xmlns:pic="http://schemas.openxmlformats.org/drawingml/2006/picture">
-                  <pic:nvPicPr>
-                    <pic:cNvPr id="6" name="Image3" descr=""/>
-                    <pic:cNvPicPr>
-                      <a:picLocks noChangeAspect="1" noChangeArrowheads="1"/>
-                    </pic:cNvPicPr>
-                  </pic:nvPicPr>
-                  <pic:blipFill>
-                    <a:blip r:embed="rId3"/>
-                    <a:srcRect l="0" t="87858" r="0" b="-7"/>
-                    <a:stretch>
-                      <a:fillRect/>
-                    </a:stretch>
-                  </pic:blipFill>
-                  <pic:spPr bwMode="auto">
-                    <a:xfrm>
-                      <a:off x="0" y="0"/>
-                      <a:ext cx="7560310" cy="1318260"/>
-                    </a:xfrm>
-                    <a:prstGeom prst="rect">
-                      <a:avLst/>
-                    </a:prstGeom>
-                  </pic:spPr>
-                </pic:pic>
-              </a:graphicData>
-            </a:graphic>
-          </wp:anchor>
-        </w:drawing>
-      </w:r>
-      <w:bookmarkStart w:id="0" w:name="OLE_LINK16"/>
-      <w:bookmarkStart w:id="1" w:name="OLE_LINK12"/>
-      <w:bookmarkStart w:id="2" w:name="OLE_LINK11"/>
-      <w:bookmarkStart w:id="3" w:name="OLE_LINK15"/>
-      <w:bookmarkStart w:id="4" w:name="OLE_LINK16"/>
-      <w:bookmarkStart w:id="5" w:name="OLE_LINK12"/>
-      <w:bookmarkStart w:id="6" w:name="OLE_LINK11"/>
-      <w:bookmarkStart w:id="7" w:name="OLE_LINK15"/>
+      </w:r>
+      <w:bookmarkStart w:id="0" w:name="OLE_LINK15"/>
+      <w:bookmarkStart w:id="1" w:name="OLE_LINK11"/>
+      <w:bookmarkStart w:id="2" w:name="OLE_LINK12"/>
+      <w:bookmarkStart w:id="3" w:name="OLE_LINK16"/>
+      <w:bookmarkStart w:id="4" w:name="OLE_LINK15"/>
+      <w:bookmarkStart w:id="5" w:name="OLE_LINK11"/>
+      <w:bookmarkStart w:id="6" w:name="OLE_LINK12"/>
+      <w:bookmarkStart w:id="7" w:name="OLE_LINK16"/>
       <w:bookmarkEnd w:id="4"/>
       <w:bookmarkEnd w:id="5"/>
       <w:bookmarkEnd w:id="6"/>
@@ -579,16 +567,16 @@
     <w:p>
       <w:pPr>
         <w:pStyle w:val="Normal"/>
-        <w:overflowPunct w:val="true"/>
-        <w:spacing w:lineRule="auto" w:line="240" w:before="0" w:after="0"/>
-        <w:rPr>
-          <w:rFonts w:ascii="DejaVu Sans Condensed" w:hAnsi="DejaVu Sans Condensed" w:eastAsia="Calibri" w:cs="Arial"/>
+        <w:overflowPunct w:val="false"/>
+        <w:spacing w:lineRule="auto" w:line="240" w:before="0" w:after="0"/>
+        <w:rPr>
+          <w:rFonts w:ascii="arial" w:hAnsi="arial" w:eastAsia="Calibri" w:cs="Arial"/>
           <w:szCs w:val="24"/>
         </w:rPr>
       </w:pPr>
       <w:r>
         <w:rPr>
-          <w:rFonts w:eastAsia="Calibri" w:cs="Arial" w:ascii="DejaVu Sans Condensed" w:hAnsi="DejaVu Sans Condensed"/>
+          <w:rFonts w:eastAsia="Calibri" w:cs="Arial" w:ascii="arial" w:hAnsi="arial"/>
           <w:szCs w:val="24"/>
         </w:rPr>
       </w:r>
@@ -596,16 +584,16 @@
     <w:p>
       <w:pPr>
         <w:pStyle w:val="Normal"/>
-        <w:overflowPunct w:val="true"/>
-        <w:spacing w:lineRule="auto" w:line="240" w:before="0" w:after="0"/>
-        <w:rPr>
-          <w:rFonts w:ascii="DejaVu Sans Condensed" w:hAnsi="DejaVu Sans Condensed" w:eastAsia="Calibri" w:cs="Arial"/>
+        <w:overflowPunct w:val="false"/>
+        <w:spacing w:lineRule="auto" w:line="240" w:before="0" w:after="0"/>
+        <w:rPr>
+          <w:rFonts w:ascii="arial" w:hAnsi="arial" w:eastAsia="Calibri" w:cs="Arial"/>
           <w:szCs w:val="24"/>
         </w:rPr>
       </w:pPr>
       <w:r>
         <w:rPr>
-          <w:rFonts w:eastAsia="Calibri" w:cs="Arial" w:ascii="DejaVu Sans Condensed" w:hAnsi="DejaVu Sans Condensed"/>
+          <w:rFonts w:eastAsia="Calibri" w:cs="Arial" w:ascii="arial" w:hAnsi="arial"/>
           <w:szCs w:val="24"/>
         </w:rPr>
       </w:r>
@@ -613,16 +601,16 @@
     <w:p>
       <w:pPr>
         <w:pStyle w:val="Normal"/>
-        <w:overflowPunct w:val="true"/>
-        <w:spacing w:lineRule="auto" w:line="240" w:before="0" w:after="0"/>
-        <w:rPr>
-          <w:rFonts w:ascii="DejaVu Sans Condensed" w:hAnsi="DejaVu Sans Condensed" w:eastAsia="Calibri" w:cs="Arial"/>
+        <w:overflowPunct w:val="false"/>
+        <w:spacing w:lineRule="auto" w:line="240" w:before="0" w:after="0"/>
+        <w:rPr>
+          <w:rFonts w:ascii="arial" w:hAnsi="arial" w:eastAsia="Calibri" w:cs="Arial"/>
           <w:szCs w:val="24"/>
         </w:rPr>
       </w:pPr>
       <w:r>
         <w:rPr>
-          <w:rFonts w:eastAsia="Calibri" w:cs="Arial" w:ascii="DejaVu Sans Condensed" w:hAnsi="DejaVu Sans Condensed"/>
+          <w:rFonts w:eastAsia="Calibri" w:cs="Arial" w:ascii="arial" w:hAnsi="arial"/>
           <w:szCs w:val="24"/>
         </w:rPr>
       </w:r>
@@ -630,16 +618,16 @@
     <w:p>
       <w:pPr>
         <w:pStyle w:val="Normal"/>
-        <w:overflowPunct w:val="true"/>
-        <w:spacing w:lineRule="auto" w:line="240" w:before="0" w:after="0"/>
-        <w:rPr>
-          <w:rFonts w:ascii="DejaVu Sans Condensed" w:hAnsi="DejaVu Sans Condensed" w:eastAsia="Calibri" w:cs="Arial"/>
+        <w:overflowPunct w:val="false"/>
+        <w:spacing w:lineRule="auto" w:line="240" w:before="0" w:after="0"/>
+        <w:rPr>
+          <w:rFonts w:ascii="arial" w:hAnsi="arial" w:eastAsia="Calibri" w:cs="Arial"/>
           <w:szCs w:val="24"/>
         </w:rPr>
       </w:pPr>
       <w:r>
         <w:rPr>
-          <w:rFonts w:eastAsia="Calibri" w:cs="Arial" w:ascii="DejaVu Sans Condensed" w:hAnsi="DejaVu Sans Condensed"/>
+          <w:rFonts w:eastAsia="Calibri" w:cs="Arial" w:ascii="arial" w:hAnsi="arial"/>
           <w:szCs w:val="24"/>
         </w:rPr>
       </w:r>
@@ -647,16 +635,16 @@
     <w:p>
       <w:pPr>
         <w:pStyle w:val="Normal"/>
-        <w:overflowPunct w:val="true"/>
-        <w:spacing w:lineRule="auto" w:line="240" w:before="0" w:after="0"/>
-        <w:rPr>
-          <w:rFonts w:ascii="DejaVu Sans Condensed" w:hAnsi="DejaVu Sans Condensed" w:eastAsia="Calibri" w:cs="Arial"/>
+        <w:overflowPunct w:val="false"/>
+        <w:spacing w:lineRule="auto" w:line="240" w:before="0" w:after="0"/>
+        <w:rPr>
+          <w:rFonts w:ascii="arial" w:hAnsi="arial" w:eastAsia="Calibri" w:cs="Arial"/>
           <w:szCs w:val="24"/>
         </w:rPr>
       </w:pPr>
       <w:r>
         <w:rPr>
-          <w:rFonts w:eastAsia="Calibri" w:cs="Arial" w:ascii="DejaVu Sans Condensed" w:hAnsi="DejaVu Sans Condensed"/>
+          <w:rFonts w:eastAsia="Calibri" w:cs="Arial" w:ascii="arial" w:hAnsi="arial"/>
           <w:szCs w:val="24"/>
         </w:rPr>
       </w:r>
@@ -664,16 +652,16 @@
     <w:p>
       <w:pPr>
         <w:pStyle w:val="Normal"/>
-        <w:overflowPunct w:val="true"/>
-        <w:spacing w:lineRule="auto" w:line="240" w:before="0" w:after="0"/>
-        <w:rPr>
-          <w:rFonts w:ascii="DejaVu Sans Condensed" w:hAnsi="DejaVu Sans Condensed" w:eastAsia="Calibri" w:cs="Arial"/>
+        <w:overflowPunct w:val="false"/>
+        <w:spacing w:lineRule="auto" w:line="240" w:before="0" w:after="0"/>
+        <w:rPr>
+          <w:rFonts w:ascii="arial" w:hAnsi="arial" w:eastAsia="Calibri" w:cs="Arial"/>
           <w:szCs w:val="24"/>
         </w:rPr>
       </w:pPr>
       <w:r>
         <w:rPr>
-          <w:rFonts w:eastAsia="Calibri" w:cs="Arial" w:ascii="DejaVu Sans Condensed" w:hAnsi="DejaVu Sans Condensed"/>
+          <w:rFonts w:eastAsia="Calibri" w:cs="Arial" w:ascii="arial" w:hAnsi="arial"/>
           <w:szCs w:val="24"/>
         </w:rPr>
       </w:r>
@@ -681,16 +669,16 @@
     <w:p>
       <w:pPr>
         <w:pStyle w:val="Normal"/>
-        <w:overflowPunct w:val="true"/>
-        <w:spacing w:lineRule="auto" w:line="240" w:before="0" w:after="0"/>
-        <w:rPr>
-          <w:rFonts w:ascii="DejaVu Sans Condensed" w:hAnsi="DejaVu Sans Condensed" w:eastAsia="Calibri" w:cs="Arial"/>
+        <w:overflowPunct w:val="false"/>
+        <w:spacing w:lineRule="auto" w:line="240" w:before="0" w:after="0"/>
+        <w:rPr>
+          <w:rFonts w:ascii="arial" w:hAnsi="arial" w:eastAsia="Calibri" w:cs="Arial"/>
           <w:szCs w:val="24"/>
         </w:rPr>
       </w:pPr>
       <w:r>
         <w:rPr>
-          <w:rFonts w:eastAsia="Calibri" w:cs="Arial" w:ascii="DejaVu Sans Condensed" w:hAnsi="DejaVu Sans Condensed"/>
+          <w:rFonts w:eastAsia="Calibri" w:cs="Arial" w:ascii="arial" w:hAnsi="arial"/>
           <w:szCs w:val="24"/>
         </w:rPr>
       </w:r>
@@ -698,16 +686,16 @@
     <w:p>
       <w:pPr>
         <w:pStyle w:val="Normal"/>
-        <w:overflowPunct w:val="true"/>
-        <w:spacing w:lineRule="auto" w:line="240" w:before="0" w:after="0"/>
-        <w:rPr>
-          <w:rFonts w:ascii="DejaVu Sans Condensed" w:hAnsi="DejaVu Sans Condensed" w:eastAsia="Calibri" w:cs="Arial"/>
+        <w:overflowPunct w:val="false"/>
+        <w:spacing w:lineRule="auto" w:line="240" w:before="0" w:after="0"/>
+        <w:rPr>
+          <w:rFonts w:ascii="arial" w:hAnsi="arial" w:eastAsia="Calibri" w:cs="Arial"/>
           <w:szCs w:val="24"/>
         </w:rPr>
       </w:pPr>
       <w:r>
         <w:rPr>
-          <w:rFonts w:eastAsia="Calibri" w:cs="Arial" w:ascii="DejaVu Sans Condensed" w:hAnsi="DejaVu Sans Condensed"/>
+          <w:rFonts w:eastAsia="Calibri" w:cs="Arial" w:ascii="arial" w:hAnsi="arial"/>
           <w:szCs w:val="24"/>
         </w:rPr>
       </w:r>
@@ -715,16 +703,16 @@
     <w:p>
       <w:pPr>
         <w:pStyle w:val="Normal"/>
-        <w:overflowPunct w:val="true"/>
-        <w:spacing w:lineRule="auto" w:line="240" w:before="0" w:after="0"/>
-        <w:rPr>
-          <w:rFonts w:ascii="DejaVu Sans Condensed" w:hAnsi="DejaVu Sans Condensed" w:eastAsia="Calibri" w:cs="Arial"/>
+        <w:overflowPunct w:val="false"/>
+        <w:spacing w:lineRule="auto" w:line="240" w:before="0" w:after="0"/>
+        <w:rPr>
+          <w:rFonts w:ascii="arial" w:hAnsi="arial" w:eastAsia="Calibri" w:cs="Arial"/>
           <w:szCs w:val="24"/>
         </w:rPr>
       </w:pPr>
       <w:r>
         <w:rPr>
-          <w:rFonts w:eastAsia="Calibri" w:cs="Arial" w:ascii="DejaVu Sans Condensed" w:hAnsi="DejaVu Sans Condensed"/>
+          <w:rFonts w:eastAsia="Calibri" w:cs="Arial" w:ascii="arial" w:hAnsi="arial"/>
           <w:szCs w:val="24"/>
         </w:rPr>
       </w:r>
@@ -732,16 +720,16 @@
     <w:p>
       <w:pPr>
         <w:pStyle w:val="Normal"/>
-        <w:overflowPunct w:val="true"/>
-        <w:spacing w:lineRule="auto" w:line="240" w:before="0" w:after="0"/>
-        <w:rPr>
-          <w:rFonts w:ascii="DejaVu Sans Condensed" w:hAnsi="DejaVu Sans Condensed" w:eastAsia="Calibri" w:cs="Arial"/>
+        <w:overflowPunct w:val="false"/>
+        <w:spacing w:lineRule="auto" w:line="240" w:before="0" w:after="0"/>
+        <w:rPr>
+          <w:rFonts w:ascii="arial" w:hAnsi="arial" w:eastAsia="Calibri" w:cs="Arial"/>
           <w:szCs w:val="24"/>
         </w:rPr>
       </w:pPr>
       <w:r>
         <w:rPr>
-          <w:rFonts w:eastAsia="Calibri" w:cs="Arial" w:ascii="DejaVu Sans Condensed" w:hAnsi="DejaVu Sans Condensed"/>
+          <w:rFonts w:eastAsia="Calibri" w:cs="Arial" w:ascii="arial" w:hAnsi="arial"/>
           <w:szCs w:val="24"/>
         </w:rPr>
       </w:r>
@@ -766,22 +754,23 @@
     <w:p>
       <w:pPr>
         <w:pStyle w:val="Normal"/>
-        <w:overflowPunct w:val="true"/>
+        <w:overflowPunct w:val="false"/>
         <w:spacing w:lineRule="auto" w:line="240" w:before="680" w:after="0"/>
+        <w:contextualSpacing/>
         <w:jc w:val="both"/>
         <w:rPr>
-          <w:rFonts w:ascii="Arial" w:hAnsi="Arial"/>
-        </w:rPr>
-      </w:pPr>
-      <w:bookmarkStart w:id="8" w:name="OLE_LINK1"/>
-      <w:bookmarkStart w:id="9" w:name="OLE_LINK2"/>
-      <w:bookmarkStart w:id="10" w:name="OLE_LINK121"/>
-      <w:bookmarkStart w:id="11" w:name="OLE_LINK111"/>
+          <w:rFonts w:ascii="arial" w:hAnsi="arial"/>
+        </w:rPr>
+      </w:pPr>
+      <w:bookmarkStart w:id="8" w:name="OLE_LINK2"/>
+      <w:bookmarkStart w:id="9" w:name="OLE_LINK1"/>
+      <w:bookmarkStart w:id="10" w:name="OLE_LINK111"/>
+      <w:bookmarkStart w:id="11" w:name="OLE_LINK121"/>
       <w:bookmarkEnd w:id="10"/>
       <w:bookmarkEnd w:id="11"/>
       <w:r>
         <w:rPr>
-          <w:rFonts w:eastAsia="Calibri" w:cs="Arial" w:ascii="Arial" w:hAnsi="Arial"/>
+          <w:rFonts w:eastAsia="Calibri" w:cs="Arial" w:ascii="arial" w:hAnsi="arial"/>
           <w:color w:val="000000"/>
         </w:rPr>
         <w:t>Dear Sirs</w:t>
@@ -792,35 +781,34 @@
     <w:p>
       <w:pPr>
         <w:pStyle w:val="Normal"/>
-        <w:overflowPunct w:val="true"/>
+        <w:overflowPunct w:val="false"/>
         <w:spacing w:lineRule="auto" w:line="240" w:before="0" w:after="0"/>
         <w:jc w:val="both"/>
         <w:rPr>
-          <w:rFonts w:ascii="Arial" w:hAnsi="Arial" w:eastAsia="Calibri" w:cs="Arial"/>
+          <w:rFonts w:eastAsia="Calibri" w:cs="Arial"/>
           <w:color w:val="000000"/>
         </w:rPr>
       </w:pPr>
       <w:r>
         <w:rPr>
-          <w:rFonts w:eastAsia="Calibri" w:cs="Arial" w:ascii="Arial" w:hAnsi="Arial"/>
-          <w:color w:val="000000"/>
-        </w:rPr>
-      </w:r>
-    </w:p>
-    <w:p>
-      <w:pPr>
-        <w:pStyle w:val="Normal"/>
-        <w:overflowPunct w:val="true"/>
+          <w:rFonts w:ascii="arial" w:hAnsi="arial"/>
+        </w:rPr>
+      </w:r>
+    </w:p>
+    <w:p>
+      <w:pPr>
+        <w:pStyle w:val="Normal"/>
+        <w:overflowPunct w:val="false"/>
         <w:spacing w:lineRule="auto" w:line="240" w:before="0" w:after="0"/>
         <w:ind w:left="720" w:hanging="720"/>
         <w:jc w:val="both"/>
         <w:rPr>
-          <w:rFonts w:ascii="Arial" w:hAnsi="Arial"/>
-        </w:rPr>
-      </w:pPr>
-      <w:r>
-        <w:rPr>
-          <w:rFonts w:eastAsia="Calibri" w:cs="Arial" w:ascii="Arial" w:hAnsi="Arial"/>
+          <w:rFonts w:ascii="arial" w:hAnsi="arial"/>
+        </w:rPr>
+      </w:pPr>
+      <w:r>
+        <w:rPr>
+          <w:rFonts w:eastAsia="Calibri" w:cs="Arial" w:ascii="arial" w:hAnsi="arial"/>
           <w:b/>
           <w:color w:val="000000"/>
         </w:rPr>
@@ -832,17 +820,17 @@
     <w:p>
       <w:pPr>
         <w:pStyle w:val="Normal"/>
-        <w:overflowPunct w:val="true"/>
+        <w:overflowPunct w:val="false"/>
         <w:spacing w:lineRule="auto" w:line="240" w:before="0" w:after="0"/>
         <w:ind w:left="720" w:hanging="0"/>
         <w:jc w:val="both"/>
         <w:rPr>
-          <w:rFonts w:ascii="Arial" w:hAnsi="Arial"/>
-        </w:rPr>
-      </w:pPr>
-      <w:r>
-        <w:rPr>
-          <w:rFonts w:eastAsia="Calibri" w:cs="Arial" w:ascii="Arial" w:hAnsi="Arial"/>
+          <w:rFonts w:ascii="arial" w:hAnsi="arial"/>
+        </w:rPr>
+      </w:pPr>
+      <w:r>
+        <w:rPr>
+          <w:rFonts w:eastAsia="Calibri" w:cs="Arial" w:ascii="arial" w:hAnsi="arial"/>
           <w:b/>
           <w:color w:val="000000"/>
         </w:rPr>
@@ -852,17 +840,17 @@
     <w:p>
       <w:pPr>
         <w:pStyle w:val="Normal"/>
-        <w:overflowPunct w:val="true"/>
+        <w:overflowPunct w:val="false"/>
         <w:spacing w:lineRule="auto" w:line="240" w:before="0" w:after="0"/>
         <w:ind w:left="720" w:hanging="0"/>
         <w:jc w:val="both"/>
         <w:rPr>
-          <w:rFonts w:ascii="Arial" w:hAnsi="Arial"/>
-        </w:rPr>
-      </w:pPr>
-      <w:r>
-        <w:rPr>
-          <w:rFonts w:eastAsia="Calibri" w:cs="Arial" w:ascii="Arial" w:hAnsi="Arial"/>
+          <w:rFonts w:ascii="arial" w:hAnsi="arial"/>
+        </w:rPr>
+      </w:pPr>
+      <w:r>
+        <w:rPr>
+          <w:rFonts w:eastAsia="Calibri" w:cs="Arial" w:ascii="arial" w:hAnsi="arial"/>
           <w:b/>
           <w:color w:val="000000"/>
         </w:rPr>
@@ -872,114 +860,136 @@
     <w:p>
       <w:pPr>
         <w:pStyle w:val="Normal"/>
-        <w:overflowPunct w:val="true"/>
+        <w:overflowPunct w:val="false"/>
         <w:spacing w:lineRule="auto" w:line="240" w:before="0" w:after="0"/>
         <w:ind w:left="720" w:hanging="0"/>
         <w:jc w:val="left"/>
         <w:rPr>
-          <w:rFonts w:ascii="Arial" w:hAnsi="Arial"/>
-        </w:rPr>
-      </w:pPr>
-      <w:r>
-        <w:rPr>
-          <w:rFonts w:eastAsia="Calibri" w:cs="Arial" w:ascii="Arial" w:hAnsi="Arial"/>
+          <w:rFonts w:ascii="arial" w:hAnsi="arial"/>
+        </w:rPr>
+      </w:pPr>
+      <w:r>
+        <w:rPr>
+          <w:rFonts w:eastAsia="Calibri" w:cs="Arial" w:ascii="arial" w:hAnsi="arial"/>
           <w:b w:val="false"/>
           <w:bCs w:val="false"/>
           <w:color w:val="000000"/>
         </w:rPr>
-        <w:t>{%for a in bank.accounts%}{%=a.sortCode%} {%=a.accountNumber%}</w:t>
-      </w:r>
-    </w:p>
-    <w:p>
-      <w:pPr>
-        <w:pStyle w:val="Normal"/>
-        <w:overflowPunct w:val="true"/>
-        <w:spacing w:lineRule="auto" w:line="240" w:before="0" w:after="0"/>
-        <w:ind w:left="720" w:hanging="0"/>
-        <w:jc w:val="left"/>
-        <w:rPr>
-          <w:rFonts w:ascii="Arial" w:hAnsi="Arial"/>
-        </w:rPr>
-      </w:pPr>
-      <w:r>
-        <w:rPr>
-          <w:rFonts w:eastAsia="Calibri" w:cs="Arial" w:ascii="Arial" w:hAnsi="Arial"/>
+        <w:t>{%for a in bank.accounts%}</w:t>
+      </w:r>
+      <w:r>
+        <w:rPr>
+          <w:rFonts w:eastAsia="Calibri" w:cs="Arial" w:ascii="arial" w:hAnsi="arial"/>
           <w:b w:val="false"/>
           <w:bCs w:val="false"/>
           <w:color w:val="000000"/>
         </w:rPr>
-        <w:t>{%if a.jointCheck%} - Joint account with: {%=a.jointInfo%}{%end%}</w:t>
-      </w:r>
-    </w:p>
-    <w:p>
-      <w:pPr>
-        <w:pStyle w:val="Normal"/>
-        <w:overflowPunct w:val="true"/>
-        <w:spacing w:lineRule="auto" w:line="240" w:before="0" w:after="0"/>
-        <w:ind w:left="720" w:hanging="0"/>
-        <w:jc w:val="left"/>
-        <w:rPr>
-          <w:rFonts w:ascii="Arial" w:hAnsi="Arial"/>
-        </w:rPr>
-      </w:pPr>
-      <w:r>
-        <w:rPr>
-          <w:rFonts w:eastAsia="Calibri" w:cs="Arial" w:ascii="Arial" w:hAnsi="Arial"/>
+        <w:t xml:space="preserve">Sort Code: </w:t>
+      </w:r>
+      <w:r>
+        <w:rPr>
+          <w:rFonts w:eastAsia="Calibri" w:cs="Arial" w:ascii="arial" w:hAnsi="arial"/>
           <w:b w:val="false"/>
           <w:bCs w:val="false"/>
           <w:color w:val="000000"/>
         </w:rPr>
+        <w:t>{%=a.sortCode%}</w:t>
+      </w:r>
+      <w:r>
+        <w:rPr>
+          <w:rFonts w:eastAsia="Calibri" w:cs="Arial" w:ascii="arial" w:hAnsi="arial"/>
+          <w:b w:val="false"/>
+          <w:bCs w:val="false"/>
+          <w:color w:val="000000"/>
+        </w:rPr>
+        <w:t xml:space="preserve"> Acc No: </w:t>
+      </w:r>
+      <w:r>
+        <w:rPr>
+          <w:rFonts w:eastAsia="Calibri" w:cs="Arial" w:ascii="arial" w:hAnsi="arial"/>
+          <w:b w:val="false"/>
+          <w:bCs w:val="false"/>
+          <w:color w:val="000000"/>
+        </w:rPr>
+        <w:t>{%=a.accountNumber%}</w:t>
+      </w:r>
+    </w:p>
+    <w:p>
+      <w:pPr>
+        <w:pStyle w:val="Normal"/>
+        <w:overflowPunct w:val="false"/>
+        <w:spacing w:lineRule="auto" w:line="240" w:before="0" w:after="0"/>
+        <w:ind w:left="720" w:hanging="0"/>
+        <w:jc w:val="left"/>
+        <w:rPr>
+          <w:rFonts w:ascii="arial" w:hAnsi="arial"/>
+        </w:rPr>
+      </w:pPr>
+      <w:r>
+        <w:rPr>
+          <w:rFonts w:eastAsia="Calibri" w:cs="Arial" w:ascii="arial" w:hAnsi="arial"/>
+          <w:b w:val="false"/>
+          <w:bCs w:val="false"/>
+          <w:color w:val="000000"/>
+        </w:rPr>
+        <w:t>{%if a.jointCheck%} - Joint account with: {%=a.jointInfo%}{%end%}</w:t>
+      </w:r>
+    </w:p>
+    <w:p>
+      <w:pPr>
+        <w:pStyle w:val="Normal"/>
+        <w:overflowPunct w:val="false"/>
+        <w:spacing w:lineRule="auto" w:line="240" w:before="0" w:after="0"/>
+        <w:ind w:left="720" w:hanging="0"/>
+        <w:jc w:val="left"/>
+        <w:rPr>
+          <w:rFonts w:ascii="arial" w:hAnsi="arial"/>
+        </w:rPr>
+      </w:pPr>
+      <w:r>
+        <w:rPr>
+          <w:rFonts w:eastAsia="Calibri" w:cs="Arial" w:ascii="arial" w:hAnsi="arial"/>
+          <w:b w:val="false"/>
+          <w:bCs w:val="false"/>
+          <w:color w:val="000000"/>
+        </w:rPr>
         <w:t>{%end%}</w:t>
       </w:r>
     </w:p>
     <w:p>
       <w:pPr>
         <w:pStyle w:val="Normal"/>
-        <w:overflowPunct w:val="true"/>
-        <w:spacing w:lineRule="auto" w:line="240" w:before="0" w:after="0"/>
+        <w:snapToGrid w:val="false"/>
+        <w:spacing w:lineRule="auto" w:line="240" w:before="0" w:after="0"/>
+        <w:contextualSpacing/>
         <w:jc w:val="both"/>
         <w:rPr>
-          <w:rFonts w:ascii="Arial" w:hAnsi="Arial" w:eastAsia="Calibri" w:cs="Arial"/>
-        </w:rPr>
-      </w:pPr>
-      <w:r>
-        <w:rPr>
-          <w:rFonts w:eastAsia="Calibri" w:cs="Arial" w:ascii="Arial" w:hAnsi="Arial"/>
-        </w:rPr>
-      </w:r>
-    </w:p>
-    <w:p>
-      <w:pPr>
-        <w:pStyle w:val="Normal"/>
-        <w:spacing w:lineRule="auto" w:line="240" w:before="0" w:after="0"/>
-        <w:jc w:val="both"/>
-        <w:rPr>
-          <w:rFonts w:ascii="Arial" w:hAnsi="Arial"/>
-        </w:rPr>
-      </w:pPr>
-      <w:r>
-        <w:rPr>
-          <w:rFonts w:eastAsia="Calibri" w:cs="Arial" w:ascii="Arial" w:hAnsi="Arial"/>
+          <w:rFonts w:ascii="arial" w:hAnsi="arial"/>
+        </w:rPr>
+      </w:pPr>
+      <w:r>
+        <w:rPr>
+          <w:rFonts w:eastAsia="Calibri" w:cs="Arial" w:ascii="arial" w:hAnsi="arial"/>
           <w:lang w:val="en-US"/>
         </w:rPr>
         <w:t xml:space="preserve">We have been instructed to act in the administration of the Estate of the above named deceased who died on </w:t>
       </w:r>
       <w:r>
         <w:rPr>
-          <w:rFonts w:eastAsia="Calibri" w:cs="Arial" w:ascii="Arial" w:hAnsi="Arial"/>
+          <w:rFonts w:eastAsia="Calibri" w:cs="Arial" w:ascii="arial" w:hAnsi="arial"/>
         </w:rPr>
         <w:t xml:space="preserve">the above date </w:t>
       </w:r>
       <w:r>
         <w:rPr>
-          <w:rFonts w:eastAsia="Calibri" w:cs="Arial" w:ascii="Arial" w:hAnsi="Arial"/>
+          <w:rFonts w:eastAsia="Calibri" w:cs="Arial" w:ascii="arial" w:hAnsi="arial"/>
           <w:lang w:val="en-US"/>
         </w:rPr>
         <w:t xml:space="preserve">and we </w:t>
       </w:r>
       <w:r>
         <w:rPr>
-          <w:rFonts w:eastAsia="Calibri" w:cs="Arial" w:ascii="Arial" w:hAnsi="Arial"/>
+          <w:rFonts w:eastAsia="Calibri" w:cs="Arial" w:ascii="arial" w:hAnsi="arial"/>
           <w:bCs/>
           <w:lang w:val="en-US"/>
         </w:rPr>
@@ -987,7 +997,7 @@
       </w:r>
       <w:r>
         <w:rPr>
-          <w:rFonts w:eastAsia="Calibri" w:cs="Arial" w:ascii="Arial" w:hAnsi="Arial"/>
+          <w:rFonts w:eastAsia="Calibri" w:cs="Arial" w:ascii="arial" w:hAnsi="arial"/>
           <w:lang w:val="en-US"/>
         </w:rPr>
         <w:t>Death Certificate Verification Form for your noting and return.</w:t>
@@ -998,13 +1008,13 @@
         <w:pStyle w:val="Normal"/>
         <w:spacing w:lineRule="auto" w:line="240" w:before="0" w:after="0"/>
         <w:rPr>
-          <w:rFonts w:ascii="Arial" w:hAnsi="Arial" w:eastAsia="Calibri" w:cs="Arial"/>
+          <w:rFonts w:ascii="arial" w:hAnsi="arial" w:eastAsia="Calibri" w:cs="Arial"/>
           <w:lang w:val="en-US"/>
         </w:rPr>
       </w:pPr>
       <w:r>
         <w:rPr>
-          <w:rFonts w:eastAsia="Calibri" w:cs="Arial" w:ascii="Arial" w:hAnsi="Arial"/>
+          <w:rFonts w:eastAsia="Calibri" w:cs="Arial" w:ascii="arial" w:hAnsi="arial"/>
           <w:lang w:val="en-US"/>
         </w:rPr>
       </w:r>
@@ -1015,12 +1025,12 @@
         <w:spacing w:lineRule="auto" w:line="240" w:before="0" w:after="0"/>
         <w:jc w:val="both"/>
         <w:rPr>
-          <w:rFonts w:ascii="Arial" w:hAnsi="Arial"/>
-        </w:rPr>
-      </w:pPr>
-      <w:r>
-        <w:rPr>
-          <w:rFonts w:eastAsia="Calibri" w:cs="Arial" w:ascii="Arial" w:hAnsi="Arial"/>
+          <w:rFonts w:ascii="arial" w:hAnsi="arial"/>
+        </w:rPr>
+      </w:pPr>
+      <w:r>
+        <w:rPr>
+          <w:rFonts w:eastAsia="Calibri" w:cs="Arial" w:ascii="arial" w:hAnsi="arial"/>
           <w:lang w:val="en-US"/>
         </w:rPr>
         <w:t>We would be grateful if you could please supply us with the following in relation to all accounts held by the deceased:</w:t>
@@ -1029,16 +1039,16 @@
     <w:p>
       <w:pPr>
         <w:pStyle w:val="Normal"/>
-        <w:overflowPunct w:val="true"/>
-        <w:spacing w:lineRule="auto" w:line="240" w:before="0" w:after="0"/>
-        <w:rPr>
-          <w:rFonts w:ascii="Arial" w:hAnsi="Arial" w:eastAsia="Calibri" w:cs="Arial"/>
+        <w:overflowPunct w:val="false"/>
+        <w:spacing w:lineRule="auto" w:line="240" w:before="0" w:after="0"/>
+        <w:rPr>
+          <w:rFonts w:ascii="arial" w:hAnsi="arial" w:eastAsia="Calibri" w:cs="Arial"/>
           <w:color w:val="000000"/>
         </w:rPr>
       </w:pPr>
       <w:r>
         <w:rPr>
-          <w:rFonts w:eastAsia="Calibri" w:cs="Arial" w:ascii="Arial" w:hAnsi="Arial"/>
+          <w:rFonts w:eastAsia="Calibri" w:cs="Arial" w:ascii="arial" w:hAnsi="arial"/>
           <w:color w:val="000000"/>
         </w:rPr>
       </w:r>
@@ -1048,18 +1058,18 @@
         <w:pStyle w:val="Normal"/>
         <w:numPr>
           <w:ilvl w:val="0"/>
-          <w:numId w:val="1"/>
+          <w:numId w:val="2"/>
         </w:numPr>
-        <w:overflowPunct w:val="true"/>
+        <w:overflowPunct w:val="false"/>
         <w:spacing w:lineRule="auto" w:line="240" w:before="0" w:after="0"/>
         <w:jc w:val="both"/>
         <w:rPr>
-          <w:rFonts w:ascii="Arial" w:hAnsi="Arial"/>
-        </w:rPr>
-      </w:pPr>
-      <w:r>
-        <w:rPr>
-          <w:rFonts w:eastAsia="Calibri" w:cs="Arial" w:ascii="Arial" w:hAnsi="Arial"/>
+          <w:rFonts w:ascii="arial" w:hAnsi="arial"/>
+        </w:rPr>
+      </w:pPr>
+      <w:r>
+        <w:rPr>
+          <w:rFonts w:eastAsia="Calibri" w:cs="Arial" w:ascii="arial" w:hAnsi="arial"/>
           <w:color w:val="000000"/>
         </w:rPr>
         <w:t>Confirm the balance of the accounts, together with any interest accrued but not yet credited, as at the date of death.</w:t>
@@ -1070,17 +1080,17 @@
         <w:pStyle w:val="Normal"/>
         <w:numPr>
           <w:ilvl w:val="0"/>
-          <w:numId w:val="1"/>
+          <w:numId w:val="2"/>
         </w:numPr>
-        <w:overflowPunct w:val="true"/>
-        <w:spacing w:lineRule="auto" w:line="240" w:before="0" w:after="0"/>
-        <w:rPr>
-          <w:rFonts w:ascii="Arial" w:hAnsi="Arial"/>
-        </w:rPr>
-      </w:pPr>
-      <w:r>
-        <w:rPr>
-          <w:rFonts w:eastAsia="Calibri" w:cs="Arial" w:ascii="Arial" w:hAnsi="Arial"/>
+        <w:overflowPunct w:val="false"/>
+        <w:spacing w:lineRule="auto" w:line="240" w:before="0" w:after="0"/>
+        <w:rPr>
+          <w:rFonts w:ascii="arial" w:hAnsi="arial"/>
+        </w:rPr>
+      </w:pPr>
+      <w:r>
+        <w:rPr>
+          <w:rFonts w:eastAsia="Calibri" w:cs="Arial" w:ascii="arial" w:hAnsi="arial"/>
           <w:color w:val="000000"/>
         </w:rPr>
         <w:t xml:space="preserve">Details of interest accrued as at the date of death. </w:t>
@@ -1091,18 +1101,18 @@
         <w:pStyle w:val="Normal"/>
         <w:numPr>
           <w:ilvl w:val="0"/>
-          <w:numId w:val="1"/>
+          <w:numId w:val="2"/>
         </w:numPr>
-        <w:overflowPunct w:val="true"/>
+        <w:overflowPunct w:val="false"/>
         <w:spacing w:lineRule="auto" w:line="240" w:before="0" w:after="0"/>
         <w:jc w:val="both"/>
         <w:rPr>
-          <w:rFonts w:ascii="Arial" w:hAnsi="Arial"/>
-        </w:rPr>
-      </w:pPr>
-      <w:r>
-        <w:rPr>
-          <w:rFonts w:eastAsia="Calibri" w:cs="Arial" w:ascii="Arial" w:hAnsi="Arial"/>
+          <w:rFonts w:ascii="arial" w:hAnsi="arial"/>
+        </w:rPr>
+      </w:pPr>
+      <w:r>
+        <w:rPr>
+          <w:rFonts w:eastAsia="Calibri" w:cs="Arial" w:ascii="arial" w:hAnsi="arial"/>
           <w:color w:val="000000"/>
         </w:rPr>
         <w:t xml:space="preserve">Confirm the balance and details of any other accounts or investments that the deceased may have held either in their sole name or jointly with any other person. </w:t>
@@ -1113,18 +1123,18 @@
         <w:pStyle w:val="Normal"/>
         <w:numPr>
           <w:ilvl w:val="0"/>
-          <w:numId w:val="1"/>
+          <w:numId w:val="2"/>
         </w:numPr>
-        <w:overflowPunct w:val="true"/>
+        <w:overflowPunct w:val="false"/>
         <w:spacing w:lineRule="auto" w:line="240" w:before="0" w:after="0"/>
         <w:jc w:val="both"/>
         <w:rPr>
-          <w:rFonts w:ascii="Arial" w:hAnsi="Arial"/>
-        </w:rPr>
-      </w:pPr>
-      <w:r>
-        <w:rPr>
-          <w:rFonts w:eastAsia="Calibri" w:cs="Arial" w:ascii="Arial" w:hAnsi="Arial"/>
+          <w:rFonts w:ascii="arial" w:hAnsi="arial"/>
+        </w:rPr>
+      </w:pPr>
+      <w:r>
+        <w:rPr>
+          <w:rFonts w:eastAsia="Calibri" w:cs="Arial" w:ascii="arial" w:hAnsi="arial"/>
           <w:color w:val="000000"/>
         </w:rPr>
         <w:t>Transfer any balance to an account that pays the highest rate of interest for repayment without notice. A tax deduction certificate for the year period 6 April to the date of death would also be useful if appropriate.</w:t>
@@ -1135,19 +1145,18 @@
         <w:pStyle w:val="Normal"/>
         <w:numPr>
           <w:ilvl w:val="0"/>
-          <w:numId w:val="1"/>
+          <w:numId w:val="2"/>
         </w:numPr>
-        <w:overflowPunct w:val="true"/>
-        <w:spacing w:lineRule="auto" w:line="240" w:before="0" w:after="0"/>
-        <w:contextualSpacing/>
+        <w:overflowPunct w:val="false"/>
+        <w:spacing w:lineRule="auto" w:line="240" w:before="0" w:after="0"/>
         <w:jc w:val="both"/>
         <w:rPr>
-          <w:rFonts w:ascii="Arial" w:hAnsi="Arial"/>
-        </w:rPr>
-      </w:pPr>
-      <w:r>
-        <w:rPr>
-          <w:rFonts w:eastAsia="Calibri" w:cs="Arial" w:ascii="Arial" w:hAnsi="Arial"/>
+          <w:rFonts w:ascii="arial" w:hAnsi="arial"/>
+        </w:rPr>
+      </w:pPr>
+      <w:r>
+        <w:rPr>
+          <w:rFonts w:eastAsia="Calibri" w:cs="Arial" w:ascii="arial" w:hAnsi="arial"/>
           <w:color w:val="000000"/>
         </w:rPr>
         <w:t>Supply a list of all direct debits/standing orders relating to the above accounts and let us have a copy of the last statement relating to the accounts or a copy of the most recent transactions on the accounts.</w:t>
@@ -1158,17 +1167,17 @@
         <w:pStyle w:val="Normal"/>
         <w:numPr>
           <w:ilvl w:val="0"/>
-          <w:numId w:val="1"/>
+          <w:numId w:val="2"/>
         </w:numPr>
-        <w:overflowPunct w:val="true"/>
-        <w:spacing w:lineRule="auto" w:line="240" w:before="0" w:after="0"/>
-        <w:rPr>
-          <w:rFonts w:ascii="Arial" w:hAnsi="Arial"/>
-        </w:rPr>
-      </w:pPr>
-      <w:r>
-        <w:rPr>
-          <w:rFonts w:eastAsia="Calibri" w:cs="Arial" w:ascii="Arial" w:hAnsi="Arial"/>
+        <w:overflowPunct w:val="false"/>
+        <w:spacing w:lineRule="auto" w:line="240" w:before="0" w:after="0"/>
+        <w:rPr>
+          <w:rFonts w:ascii="arial" w:hAnsi="arial"/>
+        </w:rPr>
+      </w:pPr>
+      <w:r>
+        <w:rPr>
+          <w:rFonts w:eastAsia="Calibri" w:cs="Arial" w:ascii="arial" w:hAnsi="arial"/>
         </w:rPr>
         <w:t>Confirmation as to whether you participate in the Inland Revenue direct payment scheme relating to Inheritance Tax.</w:t>
       </w:r>
@@ -1178,17 +1187,17 @@
         <w:pStyle w:val="Normal"/>
         <w:numPr>
           <w:ilvl w:val="0"/>
-          <w:numId w:val="1"/>
+          <w:numId w:val="2"/>
         </w:numPr>
-        <w:overflowPunct w:val="true"/>
-        <w:spacing w:lineRule="auto" w:line="240" w:before="0" w:after="0"/>
-        <w:rPr>
-          <w:rFonts w:ascii="Arial" w:hAnsi="Arial"/>
-        </w:rPr>
-      </w:pPr>
-      <w:r>
-        <w:rPr>
-          <w:rFonts w:eastAsia="Calibri" w:cs="Arial" w:ascii="Arial" w:hAnsi="Arial"/>
+        <w:overflowPunct w:val="false"/>
+        <w:spacing w:lineRule="auto" w:line="240" w:before="0" w:after="0"/>
+        <w:rPr>
+          <w:rFonts w:ascii="arial" w:hAnsi="arial"/>
+        </w:rPr>
+      </w:pPr>
+      <w:r>
+        <w:rPr>
+          <w:rFonts w:eastAsia="Calibri" w:cs="Arial" w:ascii="arial" w:hAnsi="arial"/>
         </w:rPr>
         <w:t>Whether you hold any Title Deeds, original or copy Wills, Stocks and Securities or other documents in safe custody on behalf of the deceased.</w:t>
       </w:r>
@@ -1198,18 +1207,18 @@
         <w:pStyle w:val="Normal"/>
         <w:numPr>
           <w:ilvl w:val="0"/>
-          <w:numId w:val="1"/>
+          <w:numId w:val="2"/>
         </w:numPr>
-        <w:overflowPunct w:val="true"/>
+        <w:overflowPunct w:val="false"/>
         <w:spacing w:lineRule="auto" w:line="240" w:before="0" w:after="0"/>
         <w:jc w:val="both"/>
         <w:rPr>
-          <w:rFonts w:ascii="Arial" w:hAnsi="Arial"/>
-        </w:rPr>
-      </w:pPr>
-      <w:r>
-        <w:rPr>
-          <w:rFonts w:eastAsia="Calibri" w:cs="Arial" w:ascii="Arial" w:hAnsi="Arial"/>
+          <w:rFonts w:ascii="arial" w:hAnsi="arial"/>
+        </w:rPr>
+      </w:pPr>
+      <w:r>
+        <w:rPr>
+          <w:rFonts w:eastAsia="Calibri" w:cs="Arial" w:ascii="arial" w:hAnsi="arial"/>
         </w:rPr>
         <w:t>If applicable, provide details of Home Insurance held.</w:t>
       </w:r>
@@ -1217,16 +1226,16 @@
     <w:p>
       <w:pPr>
         <w:pStyle w:val="Normal"/>
-        <w:overflowPunct w:val="true"/>
-        <w:spacing w:lineRule="auto" w:line="240" w:before="0" w:after="0"/>
-        <w:rPr>
-          <w:rFonts w:ascii="Arial" w:hAnsi="Arial" w:eastAsia="Calibri" w:cs="Arial"/>
+        <w:overflowPunct w:val="false"/>
+        <w:spacing w:lineRule="auto" w:line="240" w:before="0" w:after="0"/>
+        <w:rPr>
+          <w:rFonts w:ascii="arial" w:hAnsi="arial" w:eastAsia="Calibri" w:cs="Arial"/>
           <w:color w:val="FF0000"/>
         </w:rPr>
       </w:pPr>
       <w:r>
         <w:rPr>
-          <w:rFonts w:eastAsia="Calibri" w:cs="Arial" w:ascii="Arial" w:hAnsi="Arial"/>
+          <w:rFonts w:eastAsia="Calibri" w:cs="Arial" w:ascii="arial" w:hAnsi="arial"/>
           <w:color w:val="FF0000"/>
         </w:rPr>
       </w:r>
@@ -1234,15 +1243,15 @@
     <w:p>
       <w:pPr>
         <w:pStyle w:val="Normal"/>
-        <w:overflowPunct w:val="true"/>
-        <w:spacing w:lineRule="auto" w:line="240" w:before="0" w:after="0"/>
-        <w:rPr>
-          <w:rFonts w:ascii="Arial" w:hAnsi="Arial"/>
+        <w:overflowPunct w:val="false"/>
+        <w:spacing w:lineRule="auto" w:line="240" w:before="0" w:after="0"/>
+        <w:rPr>
+          <w:rFonts w:ascii="arial" w:hAnsi="arial"/>
         </w:rPr>
       </w:pPr>
       <w:r>
         <w:drawing>
-          <wp:anchor behindDoc="1" distT="0" distB="0" distL="0" distR="0" simplePos="0" locked="0" layoutInCell="0" allowOverlap="1" relativeHeight="11">
+          <wp:anchor behindDoc="1" distT="0" distB="0" distL="0" distR="0" simplePos="0" locked="0" layoutInCell="0" allowOverlap="1" relativeHeight="5">
             <wp:simplePos x="0" y="0"/>
             <wp:positionH relativeFrom="page">
               <wp:posOffset>0</wp:posOffset>
@@ -1288,7 +1297,7 @@
           </wp:anchor>
         </w:drawing>
         <w:drawing>
-          <wp:anchor behindDoc="1" distT="0" distB="0" distL="0" distR="0" simplePos="0" locked="0" layoutInCell="0" allowOverlap="1" relativeHeight="17">
+          <wp:anchor behindDoc="1" distT="0" distB="0" distL="0" distR="0" simplePos="0" locked="0" layoutInCell="0" allowOverlap="1" relativeHeight="7">
             <wp:simplePos x="0" y="0"/>
             <wp:positionH relativeFrom="page">
               <wp:posOffset>0</wp:posOffset>
@@ -1336,7 +1345,7 @@
       </w:r>
       <w:r>
         <w:rPr>
-          <w:rFonts w:eastAsia="Calibri" w:cs="Arial" w:ascii="Arial" w:hAnsi="Arial"/>
+          <w:rFonts w:eastAsia="Calibri" w:cs="Arial" w:ascii="arial" w:hAnsi="arial"/>
           <w:color w:val="000000"/>
         </w:rPr>
         <w:t>When replying please let us have the appropriate withdrawal forms.</w:t>
@@ -1345,16 +1354,16 @@
     <w:p>
       <w:pPr>
         <w:pStyle w:val="Normal"/>
-        <w:overflowPunct w:val="true"/>
-        <w:spacing w:lineRule="auto" w:line="240" w:before="0" w:after="0"/>
-        <w:rPr>
-          <w:rFonts w:ascii="Arial" w:hAnsi="Arial" w:eastAsia="Calibri" w:cs="Arial"/>
+        <w:overflowPunct w:val="false"/>
+        <w:spacing w:lineRule="auto" w:line="240" w:before="0" w:after="0"/>
+        <w:rPr>
+          <w:rFonts w:ascii="arial" w:hAnsi="arial" w:eastAsia="Calibri" w:cs="Arial"/>
           <w:color w:val="000000"/>
         </w:rPr>
       </w:pPr>
       <w:r>
         <w:rPr>
-          <w:rFonts w:eastAsia="Calibri" w:cs="Arial" w:ascii="Arial" w:hAnsi="Arial"/>
+          <w:rFonts w:eastAsia="Calibri" w:cs="Arial" w:ascii="arial" w:hAnsi="arial"/>
           <w:color w:val="000000"/>
         </w:rPr>
       </w:r>
@@ -1362,17 +1371,17 @@
     <w:p>
       <w:pPr>
         <w:pStyle w:val="Normal"/>
-        <w:overflowPunct w:val="true"/>
+        <w:overflowPunct w:val="false"/>
         <w:spacing w:lineRule="auto" w:line="240" w:before="0" w:after="0"/>
         <w:jc w:val="both"/>
         <w:rPr>
-          <w:rFonts w:ascii="Arial" w:hAnsi="Arial" w:eastAsia="Calibri" w:cs="Arial"/>
+          <w:rFonts w:ascii="arial" w:hAnsi="arial" w:eastAsia="Calibri" w:cs="Arial"/>
           <w:color w:val="C9211E"/>
         </w:rPr>
       </w:pPr>
       <w:r>
         <w:rPr>
-          <w:rFonts w:eastAsia="Calibri" w:cs="Arial" w:ascii="Arial" w:hAnsi="Arial"/>
+          <w:rFonts w:eastAsia="Calibri" w:cs="Arial" w:ascii="arial" w:hAnsi="arial"/>
           <w:color w:val="C9211E"/>
         </w:rPr>
       </w:r>
@@ -1383,16 +1392,16 @@
     <w:p>
       <w:pPr>
         <w:pStyle w:val="Normal"/>
-        <w:overflowPunct w:val="true"/>
+        <w:overflowPunct w:val="false"/>
         <w:spacing w:lineRule="auto" w:line="240" w:before="0" w:after="0"/>
         <w:jc w:val="both"/>
         <w:rPr>
-          <w:rFonts w:ascii="Arial" w:hAnsi="Arial"/>
-        </w:rPr>
-      </w:pPr>
-      <w:r>
-        <w:rPr>
-          <w:rFonts w:eastAsia="Calibri" w:cs="Arial" w:ascii="Arial" w:hAnsi="Arial"/>
+          <w:rFonts w:ascii="arial" w:hAnsi="arial"/>
+        </w:rPr>
+      </w:pPr>
+      <w:r>
+        <w:rPr>
+          <w:rFonts w:eastAsia="Calibri" w:cs="Arial" w:ascii="arial" w:hAnsi="arial"/>
         </w:rPr>
         <w:t xml:space="preserve">Would you please also ensure that you forward all future correspondence to this office quoting our reference </w:t>
       </w:r>
@@ -1401,40 +1410,40 @@
       </w:r>
       <w:r>
         <w:rPr>
-          <w:rFonts w:eastAsia="Calibri" w:cs="Arial" w:ascii="Arial" w:hAnsi="Arial"/>
+          <w:rFonts w:eastAsia="Calibri" w:cs="Arial" w:ascii="arial" w:hAnsi="arial"/>
         </w:rPr>
         <w:instrText xml:space="preserve">vnd.oasis.opendocument.field.UNHANDLED</w:instrText>
       </w:r>
       <w:r>
         <w:rPr>
-          <w:rFonts w:eastAsia="Calibri" w:cs="Arial" w:ascii="Arial" w:hAnsi="Arial"/>
-        </w:rPr>
-      </w:r>
-      <w:r>
-        <w:rPr>
-          <w:rFonts w:eastAsia="Calibri" w:cs="Arial" w:ascii="Arial" w:hAnsi="Arial"/>
+          <w:rFonts w:eastAsia="Calibri" w:cs="Arial" w:ascii="arial" w:hAnsi="arial"/>
+        </w:rPr>
+      </w:r>
+      <w:r>
+        <w:rPr>
+          <w:rFonts w:eastAsia="Calibri" w:cs="Arial" w:ascii="arial" w:hAnsi="arial"/>
         </w:rPr>
         <w:fldChar w:fldCharType="separate"/>
       </w:r>
       <w:r>
         <w:rPr>
-          <w:rFonts w:eastAsia="Calibri" w:cs="Arial" w:ascii="Arial" w:hAnsi="Arial"/>
-        </w:rPr>
-      </w:r>
-      <w:r>
-        <w:rPr>
-          <w:rFonts w:eastAsia="Calibri" w:cs="Arial" w:ascii="Arial" w:hAnsi="Arial"/>
-        </w:rPr>
-      </w:r>
-      <w:r>
-        <w:rPr>
-          <w:rFonts w:eastAsia="Calibri" w:cs="Arial" w:ascii="Arial" w:hAnsi="Arial"/>
+          <w:rFonts w:eastAsia="Calibri" w:cs="Arial" w:ascii="arial" w:hAnsi="arial"/>
+        </w:rPr>
+      </w:r>
+      <w:r>
+        <w:rPr>
+          <w:rFonts w:eastAsia="Calibri" w:cs="Arial" w:ascii="arial" w:hAnsi="arial"/>
+        </w:rPr>
+      </w:r>
+      <w:r>
+        <w:rPr>
+          <w:rFonts w:eastAsia="Calibri" w:cs="Arial" w:ascii="arial" w:hAnsi="arial"/>
         </w:rPr>
         <w:fldChar w:fldCharType="end"/>
       </w:r>
       <w:r>
         <w:rPr>
-          <w:rFonts w:eastAsia="Calibri" w:cs="Arial" w:ascii="Arial" w:hAnsi="Arial"/>
+          <w:rFonts w:eastAsia="Calibri" w:cs="Arial" w:ascii="arial" w:hAnsi="arial"/>
           <w:color w:val="000000"/>
         </w:rPr>
         <w:t>at all times.</w:t>
@@ -1443,30 +1452,30 @@
     <w:p>
       <w:pPr>
         <w:pStyle w:val="Normal"/>
-        <w:overflowPunct w:val="true"/>
-        <w:spacing w:lineRule="auto" w:line="240" w:before="0" w:after="0"/>
-        <w:rPr>
-          <w:rFonts w:ascii="Arial" w:hAnsi="Arial" w:eastAsia="Calibri" w:cs="Arial"/>
-        </w:rPr>
-      </w:pPr>
-      <w:r>
-        <w:rPr>
-          <w:rFonts w:eastAsia="Calibri" w:cs="Arial" w:ascii="Arial" w:hAnsi="Arial"/>
-        </w:rPr>
-      </w:r>
-    </w:p>
-    <w:p>
-      <w:pPr>
-        <w:pStyle w:val="Normal"/>
-        <w:overflowPunct w:val="true"/>
-        <w:spacing w:lineRule="auto" w:line="240" w:before="0" w:after="0"/>
-        <w:rPr>
-          <w:rFonts w:ascii="Arial" w:hAnsi="Arial"/>
-        </w:rPr>
-      </w:pPr>
-      <w:r>
-        <w:rPr>
-          <w:rFonts w:eastAsia="Calibri" w:cs="Arial" w:ascii="Arial" w:hAnsi="Arial"/>
+        <w:overflowPunct w:val="false"/>
+        <w:spacing w:lineRule="auto" w:line="240" w:before="0" w:after="0"/>
+        <w:rPr>
+          <w:rFonts w:ascii="arial" w:hAnsi="arial" w:eastAsia="Calibri" w:cs="Arial"/>
+        </w:rPr>
+      </w:pPr>
+      <w:r>
+        <w:rPr>
+          <w:rFonts w:eastAsia="Calibri" w:cs="Arial" w:ascii="arial" w:hAnsi="arial"/>
+        </w:rPr>
+      </w:r>
+    </w:p>
+    <w:p>
+      <w:pPr>
+        <w:pStyle w:val="Normal"/>
+        <w:overflowPunct w:val="false"/>
+        <w:spacing w:lineRule="auto" w:line="240" w:before="0" w:after="0"/>
+        <w:rPr>
+          <w:rFonts w:ascii="arial" w:hAnsi="arial"/>
+        </w:rPr>
+      </w:pPr>
+      <w:r>
+        <w:rPr>
+          <w:rFonts w:eastAsia="Calibri" w:cs="Arial" w:ascii="arial" w:hAnsi="arial"/>
         </w:rPr>
         <w:t>We look forward to hearing from you and thank you in anticipation of your response.</w:t>
       </w:r>
@@ -1474,32 +1483,32 @@
     <w:p>
       <w:pPr>
         <w:pStyle w:val="Normal"/>
-        <w:overflowPunct w:val="true"/>
+        <w:overflowPunct w:val="false"/>
         <w:spacing w:lineRule="auto" w:line="240" w:before="0" w:after="0"/>
         <w:jc w:val="both"/>
         <w:rPr>
-          <w:rFonts w:ascii="Arial" w:hAnsi="Arial" w:eastAsia="Calibri" w:cs="Arial"/>
-        </w:rPr>
-      </w:pPr>
-      <w:r>
-        <w:rPr>
-          <w:rFonts w:eastAsia="Calibri" w:cs="Arial" w:ascii="Arial" w:hAnsi="Arial"/>
-        </w:rPr>
-      </w:r>
-    </w:p>
-    <w:p>
-      <w:pPr>
-        <w:pStyle w:val="Normal"/>
-        <w:overflowPunct w:val="true"/>
+          <w:rFonts w:ascii="arial" w:hAnsi="arial" w:eastAsia="Calibri" w:cs="Arial"/>
+        </w:rPr>
+      </w:pPr>
+      <w:r>
+        <w:rPr>
+          <w:rFonts w:eastAsia="Calibri" w:cs="Arial" w:ascii="arial" w:hAnsi="arial"/>
+        </w:rPr>
+      </w:r>
+    </w:p>
+    <w:p>
+      <w:pPr>
+        <w:pStyle w:val="Normal"/>
+        <w:overflowPunct w:val="false"/>
         <w:spacing w:lineRule="auto" w:line="240" w:before="0" w:after="0"/>
         <w:jc w:val="both"/>
         <w:rPr>
-          <w:rFonts w:ascii="Arial" w:hAnsi="Arial"/>
-        </w:rPr>
-      </w:pPr>
-      <w:r>
-        <w:rPr>
-          <w:rFonts w:eastAsia="Calibri" w:cs="Arial" w:ascii="Arial" w:hAnsi="Arial"/>
+          <w:rFonts w:ascii="arial" w:hAnsi="arial"/>
+        </w:rPr>
+      </w:pPr>
+      <w:r>
+        <w:rPr>
+          <w:rFonts w:eastAsia="Calibri" w:cs="Arial" w:ascii="arial" w:hAnsi="arial"/>
           <w:color w:val="000000"/>
         </w:rPr>
         <w:t>Yours faithfully</w:t>
@@ -1508,17 +1517,17 @@
     <w:p>
       <w:pPr>
         <w:pStyle w:val="Normal"/>
-        <w:overflowPunct w:val="true"/>
+        <w:overflowPunct w:val="false"/>
         <w:spacing w:lineRule="auto" w:line="240" w:before="0" w:after="0"/>
         <w:jc w:val="both"/>
         <w:rPr>
-          <w:rFonts w:ascii="Arial" w:hAnsi="Arial" w:eastAsia="Calibri" w:cs="Arial"/>
+          <w:rFonts w:ascii="arial" w:hAnsi="arial" w:eastAsia="Calibri" w:cs="Arial"/>
           <w:color w:val="000000"/>
         </w:rPr>
       </w:pPr>
       <w:r>
         <w:rPr>
-          <w:rFonts w:eastAsia="Calibri" w:cs="Arial" w:ascii="Arial" w:hAnsi="Arial"/>
+          <w:rFonts w:eastAsia="Calibri" w:cs="Arial" w:ascii="arial" w:hAnsi="arial"/>
           <w:color w:val="000000"/>
         </w:rPr>
       </w:r>
@@ -1526,17 +1535,17 @@
     <w:p>
       <w:pPr>
         <w:pStyle w:val="Normal"/>
-        <w:overflowPunct w:val="true"/>
+        <w:overflowPunct w:val="false"/>
         <w:spacing w:lineRule="auto" w:line="240" w:before="0" w:after="0"/>
         <w:jc w:val="both"/>
         <w:rPr>
-          <w:rFonts w:ascii="Arial" w:hAnsi="Arial" w:eastAsia="Calibri" w:cs="Arial"/>
+          <w:rFonts w:ascii="arial" w:hAnsi="arial" w:eastAsia="Calibri" w:cs="Arial"/>
           <w:color w:val="000000"/>
         </w:rPr>
       </w:pPr>
       <w:r>
         <w:rPr>
-          <w:rFonts w:eastAsia="Calibri" w:cs="Arial" w:ascii="Arial" w:hAnsi="Arial"/>
+          <w:rFonts w:eastAsia="Calibri" w:cs="Arial" w:ascii="arial" w:hAnsi="arial"/>
           <w:color w:val="000000"/>
         </w:rPr>
       </w:r>
@@ -1544,16 +1553,16 @@
     <w:p>
       <w:pPr>
         <w:pStyle w:val="Normal"/>
-        <w:overflowPunct w:val="true"/>
+        <w:overflowPunct w:val="false"/>
         <w:spacing w:lineRule="auto" w:line="240" w:before="0" w:after="0"/>
         <w:jc w:val="both"/>
         <w:rPr>
-          <w:rFonts w:ascii="Arial" w:hAnsi="Arial"/>
-        </w:rPr>
-      </w:pPr>
-      <w:r>
-        <w:rPr>
-          <w:rFonts w:eastAsia="Calibri" w:cs="Arial" w:ascii="Arial" w:hAnsi="Arial"/>
+          <w:rFonts w:ascii="arial" w:hAnsi="arial"/>
+        </w:rPr>
+      </w:pPr>
+      <w:r>
+        <w:rPr>
+          <w:rFonts w:eastAsia="Calibri" w:cs="Arial" w:ascii="arial" w:hAnsi="arial"/>
           <w:b/>
           <w:color w:val="000000"/>
         </w:rPr>
@@ -1563,16 +1572,16 @@
     <w:p>
       <w:pPr>
         <w:pStyle w:val="Normal"/>
-        <w:overflowPunct w:val="true"/>
+        <w:overflowPunct w:val="false"/>
         <w:spacing w:lineRule="auto" w:line="240" w:before="0" w:after="0"/>
         <w:jc w:val="both"/>
         <w:rPr>
-          <w:rFonts w:ascii="Arial" w:hAnsi="Arial"/>
-        </w:rPr>
-      </w:pPr>
-      <w:r>
-        <w:rPr>
-          <w:rFonts w:eastAsia="Calibri" w:cs="Arial" w:ascii="Arial" w:hAnsi="Arial"/>
+          <w:rFonts w:ascii="arial" w:hAnsi="arial"/>
+        </w:rPr>
+      </w:pPr>
+      <w:r>
+        <w:rPr>
+          <w:rFonts w:eastAsia="Calibri" w:cs="Arial" w:ascii="arial" w:hAnsi="arial"/>
           <w:color w:val="000000"/>
         </w:rPr>
         <w:t>ben@darbylaw.co.uk</w:t>
@@ -1581,32 +1590,32 @@
     <w:p>
       <w:pPr>
         <w:pStyle w:val="Normal"/>
-        <w:overflowPunct w:val="true"/>
+        <w:overflowPunct w:val="false"/>
         <w:spacing w:lineRule="auto" w:line="240" w:before="0" w:after="0"/>
         <w:jc w:val="both"/>
         <w:rPr>
-          <w:rFonts w:ascii="Arial" w:hAnsi="Arial" w:eastAsia="Calibri" w:cs="Arial"/>
-        </w:rPr>
-      </w:pPr>
-      <w:r>
-        <w:rPr>
-          <w:rFonts w:eastAsia="Calibri" w:cs="Arial" w:ascii="Arial" w:hAnsi="Arial"/>
-        </w:rPr>
-      </w:r>
-    </w:p>
-    <w:p>
-      <w:pPr>
-        <w:pStyle w:val="Normal"/>
-        <w:overflowPunct w:val="true"/>
+          <w:rFonts w:ascii="arial" w:hAnsi="arial" w:eastAsia="Calibri" w:cs="Arial"/>
+        </w:rPr>
+      </w:pPr>
+      <w:r>
+        <w:rPr>
+          <w:rFonts w:eastAsia="Calibri" w:cs="Arial" w:ascii="arial" w:hAnsi="arial"/>
+        </w:rPr>
+      </w:r>
+    </w:p>
+    <w:p>
+      <w:pPr>
+        <w:pStyle w:val="Normal"/>
+        <w:overflowPunct w:val="false"/>
         <w:spacing w:lineRule="auto" w:line="240" w:before="0" w:after="0"/>
         <w:jc w:val="both"/>
         <w:rPr>
-          <w:rFonts w:ascii="Arial" w:hAnsi="Arial"/>
-        </w:rPr>
-      </w:pPr>
-      <w:r>
-        <w:rPr>
-          <w:rFonts w:eastAsia="Calibri" w:cs="Arial" w:ascii="Arial" w:hAnsi="Arial"/>
+          <w:rFonts w:ascii="arial" w:hAnsi="arial"/>
+        </w:rPr>
+      </w:pPr>
+      <w:r>
+        <w:rPr>
+          <w:rFonts w:eastAsia="Calibri" w:cs="Arial" w:ascii="arial" w:hAnsi="arial"/>
         </w:rPr>
         <w:t>Enc</w:t>
       </w:r>
@@ -1616,14 +1625,16 @@
         <w:pStyle w:val="Normal"/>
         <w:widowControl/>
         <w:bidi w:val="0"/>
-        <w:spacing w:lineRule="auto" w:line="259" w:before="0" w:after="160"/>
+        <w:spacing w:lineRule="auto" w:line="259" w:before="0" w:after="0"/>
         <w:jc w:val="left"/>
         <w:rPr>
-          <w:rFonts w:ascii="Arial" w:hAnsi="Arial"/>
-        </w:rPr>
-      </w:pPr>
-      <w:r>
-        <w:rPr/>
+          <w:rFonts w:ascii="arial" w:hAnsi="arial"/>
+        </w:rPr>
+      </w:pPr>
+      <w:r>
+        <w:rPr>
+          <w:rFonts w:ascii="arial" w:hAnsi="arial"/>
+        </w:rPr>
       </w:r>
     </w:p>
     <w:sectPr>
@@ -1672,7 +1683,7 @@
         <w:szCs w:val="24"/>
       </w:rPr>
       <w:drawing>
-        <wp:anchor behindDoc="1" distT="0" distB="0" distL="0" distR="0" simplePos="0" locked="0" layoutInCell="0" allowOverlap="1" relativeHeight="3">
+        <wp:anchor behindDoc="1" distT="0" distB="0" distL="0" distR="0" simplePos="0" locked="0" layoutInCell="0" allowOverlap="1" relativeHeight="2">
           <wp:simplePos x="0" y="0"/>
           <wp:positionH relativeFrom="page">
             <wp:posOffset>0</wp:posOffset>
@@ -1722,7 +1733,7 @@
   <w:p>
     <w:pPr>
       <w:pStyle w:val="Normal"/>
-      <w:overflowPunct w:val="true"/>
+      <w:overflowPunct w:val="false"/>
       <w:spacing w:lineRule="auto" w:line="240" w:before="0" w:after="0"/>
       <w:rPr>
         <w:rFonts w:ascii="Arial" w:hAnsi="Arial" w:eastAsia="Calibri" w:cs="Arial"/>
@@ -1745,7 +1756,7 @@
         <w:tab w:val="center" w:pos="4320" w:leader="none"/>
         <w:tab w:val="right" w:pos="8640" w:leader="none"/>
       </w:tabs>
-      <w:overflowPunct w:val="true"/>
+      <w:overflowPunct w:val="false"/>
       <w:spacing w:lineRule="auto" w:line="240" w:before="0" w:after="0"/>
       <w:jc w:val="center"/>
       <w:rPr>
@@ -1797,7 +1808,7 @@
         <w:tab w:val="center" w:pos="4320" w:leader="none"/>
         <w:tab w:val="right" w:pos="8640" w:leader="none"/>
       </w:tabs>
-      <w:overflowPunct w:val="true"/>
+      <w:overflowPunct w:val="false"/>
       <w:spacing w:lineRule="auto" w:line="240" w:before="0" w:after="0"/>
       <w:jc w:val="center"/>
       <w:rPr>
@@ -1823,7 +1834,7 @@
         <w:tab w:val="center" w:pos="4513" w:leader="none"/>
         <w:tab w:val="right" w:pos="9026" w:leader="none"/>
       </w:tabs>
-      <w:overflowPunct w:val="true"/>
+      <w:overflowPunct w:val="false"/>
       <w:spacing w:lineRule="auto" w:line="240" w:before="0" w:after="0"/>
       <w:rPr>
         <w:rFonts w:ascii="Arial" w:hAnsi="Arial" w:eastAsia="Calibri" w:cs="Arial"/>
@@ -2181,143 +2192,6 @@
   <w:abstractNum w:abstractNumId="1">
     <w:lvl w:ilvl="0">
       <w:start w:val="1"/>
-      <w:numFmt w:val="bullet"/>
-      <w:lvlText w:val=""/>
-      <w:lvlJc w:val="left"/>
-      <w:pPr>
-        <w:tabs>
-          <w:tab w:val="num" w:pos="0"/>
-        </w:tabs>
-        <w:ind w:left="720" w:hanging="360"/>
-      </w:pPr>
-      <w:rPr>
-        <w:rFonts w:ascii="Symbol" w:hAnsi="Symbol" w:cs="Symbol" w:hint="default"/>
-      </w:rPr>
-    </w:lvl>
-    <w:lvl w:ilvl="1">
-      <w:start w:val="1"/>
-      <w:numFmt w:val="bullet"/>
-      <w:lvlText w:val="o"/>
-      <w:lvlJc w:val="left"/>
-      <w:pPr>
-        <w:tabs>
-          <w:tab w:val="num" w:pos="0"/>
-        </w:tabs>
-        <w:ind w:left="1440" w:hanging="360"/>
-      </w:pPr>
-      <w:rPr>
-        <w:rFonts w:ascii="Courier New" w:hAnsi="Courier New" w:cs="Courier New" w:hint="default"/>
-      </w:rPr>
-    </w:lvl>
-    <w:lvl w:ilvl="2">
-      <w:start w:val="1"/>
-      <w:numFmt w:val="bullet"/>
-      <w:lvlText w:val=""/>
-      <w:lvlJc w:val="left"/>
-      <w:pPr>
-        <w:tabs>
-          <w:tab w:val="num" w:pos="0"/>
-        </w:tabs>
-        <w:ind w:left="2160" w:hanging="360"/>
-      </w:pPr>
-      <w:rPr>
-        <w:rFonts w:ascii="Wingdings" w:hAnsi="Wingdings" w:cs="Wingdings" w:hint="default"/>
-      </w:rPr>
-    </w:lvl>
-    <w:lvl w:ilvl="3">
-      <w:start w:val="1"/>
-      <w:numFmt w:val="bullet"/>
-      <w:lvlText w:val=""/>
-      <w:lvlJc w:val="left"/>
-      <w:pPr>
-        <w:tabs>
-          <w:tab w:val="num" w:pos="0"/>
-        </w:tabs>
-        <w:ind w:left="2880" w:hanging="360"/>
-      </w:pPr>
-      <w:rPr>
-        <w:rFonts w:ascii="Symbol" w:hAnsi="Symbol" w:cs="Symbol" w:hint="default"/>
-      </w:rPr>
-    </w:lvl>
-    <w:lvl w:ilvl="4">
-      <w:start w:val="1"/>
-      <w:numFmt w:val="bullet"/>
-      <w:lvlText w:val="o"/>
-      <w:lvlJc w:val="left"/>
-      <w:pPr>
-        <w:tabs>
-          <w:tab w:val="num" w:pos="0"/>
-        </w:tabs>
-        <w:ind w:left="3600" w:hanging="360"/>
-      </w:pPr>
-      <w:rPr>
-        <w:rFonts w:ascii="Courier New" w:hAnsi="Courier New" w:cs="Courier New" w:hint="default"/>
-      </w:rPr>
-    </w:lvl>
-    <w:lvl w:ilvl="5">
-      <w:start w:val="1"/>
-      <w:numFmt w:val="bullet"/>
-      <w:lvlText w:val=""/>
-      <w:lvlJc w:val="left"/>
-      <w:pPr>
-        <w:tabs>
-          <w:tab w:val="num" w:pos="0"/>
-        </w:tabs>
-        <w:ind w:left="4320" w:hanging="360"/>
-      </w:pPr>
-      <w:rPr>
-        <w:rFonts w:ascii="Wingdings" w:hAnsi="Wingdings" w:cs="Wingdings" w:hint="default"/>
-      </w:rPr>
-    </w:lvl>
-    <w:lvl w:ilvl="6">
-      <w:start w:val="1"/>
-      <w:numFmt w:val="bullet"/>
-      <w:lvlText w:val=""/>
-      <w:lvlJc w:val="left"/>
-      <w:pPr>
-        <w:tabs>
-          <w:tab w:val="num" w:pos="0"/>
-        </w:tabs>
-        <w:ind w:left="5040" w:hanging="360"/>
-      </w:pPr>
-      <w:rPr>
-        <w:rFonts w:ascii="Symbol" w:hAnsi="Symbol" w:cs="Symbol" w:hint="default"/>
-      </w:rPr>
-    </w:lvl>
-    <w:lvl w:ilvl="7">
-      <w:start w:val="1"/>
-      <w:numFmt w:val="bullet"/>
-      <w:lvlText w:val="o"/>
-      <w:lvlJc w:val="left"/>
-      <w:pPr>
-        <w:tabs>
-          <w:tab w:val="num" w:pos="0"/>
-        </w:tabs>
-        <w:ind w:left="5760" w:hanging="360"/>
-      </w:pPr>
-      <w:rPr>
-        <w:rFonts w:ascii="Courier New" w:hAnsi="Courier New" w:cs="Courier New" w:hint="default"/>
-      </w:rPr>
-    </w:lvl>
-    <w:lvl w:ilvl="8">
-      <w:start w:val="1"/>
-      <w:numFmt w:val="bullet"/>
-      <w:lvlText w:val=""/>
-      <w:lvlJc w:val="left"/>
-      <w:pPr>
-        <w:tabs>
-          <w:tab w:val="num" w:pos="0"/>
-        </w:tabs>
-        <w:ind w:left="6480" w:hanging="360"/>
-      </w:pPr>
-      <w:rPr>
-        <w:rFonts w:ascii="Wingdings" w:hAnsi="Wingdings" w:cs="Wingdings" w:hint="default"/>
-      </w:rPr>
-    </w:lvl>
-  </w:abstractNum>
-  <w:abstractNum w:abstractNumId="2">
-    <w:lvl w:ilvl="0">
-      <w:start w:val="1"/>
       <w:numFmt w:val="none"/>
       <w:suff w:val="nothing"/>
       <w:lvlText w:val=""/>
@@ -2432,6 +2306,143 @@
         </w:tabs>
         <w:ind w:left="0" w:hanging="0"/>
       </w:pPr>
+    </w:lvl>
+  </w:abstractNum>
+  <w:abstractNum w:abstractNumId="2">
+    <w:lvl w:ilvl="0">
+      <w:start w:val="1"/>
+      <w:numFmt w:val="bullet"/>
+      <w:lvlText w:val=""/>
+      <w:lvlJc w:val="left"/>
+      <w:pPr>
+        <w:tabs>
+          <w:tab w:val="num" w:pos="0"/>
+        </w:tabs>
+        <w:ind w:left="720" w:hanging="360"/>
+      </w:pPr>
+      <w:rPr>
+        <w:rFonts w:ascii="Symbol" w:hAnsi="Symbol" w:cs="Symbol" w:hint="default"/>
+      </w:rPr>
+    </w:lvl>
+    <w:lvl w:ilvl="1">
+      <w:start w:val="1"/>
+      <w:numFmt w:val="bullet"/>
+      <w:lvlText w:val="o"/>
+      <w:lvlJc w:val="left"/>
+      <w:pPr>
+        <w:tabs>
+          <w:tab w:val="num" w:pos="0"/>
+        </w:tabs>
+        <w:ind w:left="1440" w:hanging="360"/>
+      </w:pPr>
+      <w:rPr>
+        <w:rFonts w:ascii="Courier New" w:hAnsi="Courier New" w:cs="Courier New" w:hint="default"/>
+      </w:rPr>
+    </w:lvl>
+    <w:lvl w:ilvl="2">
+      <w:start w:val="1"/>
+      <w:numFmt w:val="bullet"/>
+      <w:lvlText w:val=""/>
+      <w:lvlJc w:val="left"/>
+      <w:pPr>
+        <w:tabs>
+          <w:tab w:val="num" w:pos="0"/>
+        </w:tabs>
+        <w:ind w:left="2160" w:hanging="360"/>
+      </w:pPr>
+      <w:rPr>
+        <w:rFonts w:ascii="Wingdings" w:hAnsi="Wingdings" w:cs="Wingdings" w:hint="default"/>
+      </w:rPr>
+    </w:lvl>
+    <w:lvl w:ilvl="3">
+      <w:start w:val="1"/>
+      <w:numFmt w:val="bullet"/>
+      <w:lvlText w:val=""/>
+      <w:lvlJc w:val="left"/>
+      <w:pPr>
+        <w:tabs>
+          <w:tab w:val="num" w:pos="0"/>
+        </w:tabs>
+        <w:ind w:left="2880" w:hanging="360"/>
+      </w:pPr>
+      <w:rPr>
+        <w:rFonts w:ascii="Symbol" w:hAnsi="Symbol" w:cs="Symbol" w:hint="default"/>
+      </w:rPr>
+    </w:lvl>
+    <w:lvl w:ilvl="4">
+      <w:start w:val="1"/>
+      <w:numFmt w:val="bullet"/>
+      <w:lvlText w:val="o"/>
+      <w:lvlJc w:val="left"/>
+      <w:pPr>
+        <w:tabs>
+          <w:tab w:val="num" w:pos="0"/>
+        </w:tabs>
+        <w:ind w:left="3600" w:hanging="360"/>
+      </w:pPr>
+      <w:rPr>
+        <w:rFonts w:ascii="Courier New" w:hAnsi="Courier New" w:cs="Courier New" w:hint="default"/>
+      </w:rPr>
+    </w:lvl>
+    <w:lvl w:ilvl="5">
+      <w:start w:val="1"/>
+      <w:numFmt w:val="bullet"/>
+      <w:lvlText w:val=""/>
+      <w:lvlJc w:val="left"/>
+      <w:pPr>
+        <w:tabs>
+          <w:tab w:val="num" w:pos="0"/>
+        </w:tabs>
+        <w:ind w:left="4320" w:hanging="360"/>
+      </w:pPr>
+      <w:rPr>
+        <w:rFonts w:ascii="Wingdings" w:hAnsi="Wingdings" w:cs="Wingdings" w:hint="default"/>
+      </w:rPr>
+    </w:lvl>
+    <w:lvl w:ilvl="6">
+      <w:start w:val="1"/>
+      <w:numFmt w:val="bullet"/>
+      <w:lvlText w:val=""/>
+      <w:lvlJc w:val="left"/>
+      <w:pPr>
+        <w:tabs>
+          <w:tab w:val="num" w:pos="0"/>
+        </w:tabs>
+        <w:ind w:left="5040" w:hanging="360"/>
+      </w:pPr>
+      <w:rPr>
+        <w:rFonts w:ascii="Symbol" w:hAnsi="Symbol" w:cs="Symbol" w:hint="default"/>
+      </w:rPr>
+    </w:lvl>
+    <w:lvl w:ilvl="7">
+      <w:start w:val="1"/>
+      <w:numFmt w:val="bullet"/>
+      <w:lvlText w:val="o"/>
+      <w:lvlJc w:val="left"/>
+      <w:pPr>
+        <w:tabs>
+          <w:tab w:val="num" w:pos="0"/>
+        </w:tabs>
+        <w:ind w:left="5760" w:hanging="360"/>
+      </w:pPr>
+      <w:rPr>
+        <w:rFonts w:ascii="Courier New" w:hAnsi="Courier New" w:cs="Courier New" w:hint="default"/>
+      </w:rPr>
+    </w:lvl>
+    <w:lvl w:ilvl="8">
+      <w:start w:val="1"/>
+      <w:numFmt w:val="bullet"/>
+      <w:lvlText w:val=""/>
+      <w:lvlJc w:val="left"/>
+      <w:pPr>
+        <w:tabs>
+          <w:tab w:val="num" w:pos="0"/>
+        </w:tabs>
+        <w:ind w:left="6480" w:hanging="360"/>
+      </w:pPr>
+      <w:rPr>
+        <w:rFonts w:ascii="Wingdings" w:hAnsi="Wingdings" w:cs="Wingdings" w:hint="default"/>
+      </w:rPr>
     </w:lvl>
   </w:abstractNum>
   <w:num w:numId="1">
@@ -2840,7 +2851,7 @@
       <w:widowControl/>
       <w:suppressAutoHyphens w:val="true"/>
       <w:bidi w:val="0"/>
-      <w:spacing w:lineRule="auto" w:line="259" w:before="0" w:after="160"/>
+      <w:spacing w:lineRule="auto" w:line="240" w:before="0" w:after="0"/>
       <w:jc w:val="left"/>
     </w:pPr>
     <w:rPr>

</xml_diff>

<commit_message>
Bank and buildsoc templates updated
</commit_message>
<xml_diff>
--- a/resources/darbylaw/templates/bank-notification.docx
+++ b/resources/darbylaw/templates/bank-notification.docx
@@ -5,117 +5,25 @@
     <w:p>
       <w:pPr>
         <w:pStyle w:val="Normal"/>
-        <w:overflowPunct w:val="true"/>
-        <w:spacing w:lineRule="auto" w:line="240" w:before="0" w:after="0"/>
-        <w:rPr>
-          <w:rFonts w:ascii="arial" w:hAnsi="arial" w:eastAsia="Calibri" w:cs="Arial"/>
+        <w:overflowPunct w:val="false"/>
+        <w:spacing w:lineRule="auto" w:line="240" w:before="0" w:after="0"/>
+        <w:rPr>
+          <w:rFonts w:ascii="DejaVu Sans Condensed" w:hAnsi="DejaVu Sans Condensed" w:eastAsia="Calibri" w:cs="Arial"/>
           <w:szCs w:val="24"/>
         </w:rPr>
       </w:pPr>
       <w:r>
         <w:rPr>
-          <w:rFonts w:eastAsia="Calibri" w:cs="Arial" w:ascii="arial" w:hAnsi="arial"/>
+          <w:rFonts w:eastAsia="Calibri" w:cs="Arial" w:ascii="DejaVu Sans Condensed" w:hAnsi="DejaVu Sans Condensed"/>
           <w:szCs w:val="24"/>
         </w:rPr>
-        <w:drawing>
-          <wp:anchor behindDoc="1" distT="0" distB="0" distL="0" distR="0" simplePos="0" locked="0" layoutInCell="0" allowOverlap="1" relativeHeight="10">
-            <wp:simplePos x="0" y="0"/>
-            <wp:positionH relativeFrom="page">
-              <wp:posOffset>0</wp:posOffset>
-            </wp:positionH>
-            <wp:positionV relativeFrom="page">
-              <wp:posOffset>0</wp:posOffset>
-            </wp:positionV>
-            <wp:extent cx="7560310" cy="1210945"/>
-            <wp:effectExtent l="0" t="0" r="0" b="0"/>
-            <wp:wrapNone/>
-            <wp:docPr id="1" name="WordPictureWatermark76053611" descr=""/>
-            <wp:cNvGraphicFramePr>
-              <a:graphicFrameLocks xmlns:a="http://schemas.openxmlformats.org/drawingml/2006/main" noChangeAspect="1"/>
-            </wp:cNvGraphicFramePr>
-            <a:graphic xmlns:a="http://schemas.openxmlformats.org/drawingml/2006/main">
-              <a:graphicData uri="http://schemas.openxmlformats.org/drawingml/2006/picture">
-                <pic:pic xmlns:pic="http://schemas.openxmlformats.org/drawingml/2006/picture">
-                  <pic:nvPicPr>
-                    <pic:cNvPr id="1" name="WordPictureWatermark76053611" descr=""/>
-                    <pic:cNvPicPr>
-                      <a:picLocks noChangeAspect="1" noChangeArrowheads="1"/>
-                    </pic:cNvPicPr>
-                  </pic:nvPicPr>
-                  <pic:blipFill>
-                    <a:blip r:embed="rId2"/>
-                    <a:srcRect l="0" t="3249" r="0" b="85589"/>
-                    <a:stretch>
-                      <a:fillRect/>
-                    </a:stretch>
-                  </pic:blipFill>
-                  <pic:spPr bwMode="auto">
-                    <a:xfrm>
-                      <a:off x="0" y="0"/>
-                      <a:ext cx="7560310" cy="1210945"/>
-                    </a:xfrm>
-                    <a:prstGeom prst="rect">
-                      <a:avLst/>
-                    </a:prstGeom>
-                  </pic:spPr>
-                </pic:pic>
-              </a:graphicData>
-            </a:graphic>
-          </wp:anchor>
-        </w:drawing>
-        <w:drawing>
-          <wp:anchor behindDoc="1" distT="0" distB="0" distL="0" distR="0" simplePos="0" locked="0" layoutInCell="0" allowOverlap="1" relativeHeight="12">
-            <wp:simplePos x="0" y="0"/>
-            <wp:positionH relativeFrom="page">
-              <wp:posOffset>0</wp:posOffset>
-            </wp:positionH>
-            <wp:positionV relativeFrom="page">
-              <wp:posOffset>9356725</wp:posOffset>
-            </wp:positionV>
-            <wp:extent cx="7560310" cy="1318260"/>
-            <wp:effectExtent l="0" t="0" r="0" b="0"/>
-            <wp:wrapNone/>
-            <wp:docPr id="2" name="Image3" descr=""/>
-            <wp:cNvGraphicFramePr>
-              <a:graphicFrameLocks xmlns:a="http://schemas.openxmlformats.org/drawingml/2006/main" noChangeAspect="1"/>
-            </wp:cNvGraphicFramePr>
-            <a:graphic xmlns:a="http://schemas.openxmlformats.org/drawingml/2006/main">
-              <a:graphicData uri="http://schemas.openxmlformats.org/drawingml/2006/picture">
-                <pic:pic xmlns:pic="http://schemas.openxmlformats.org/drawingml/2006/picture">
-                  <pic:nvPicPr>
-                    <pic:cNvPr id="2" name="Image3" descr=""/>
-                    <pic:cNvPicPr>
-                      <a:picLocks noChangeAspect="1" noChangeArrowheads="1"/>
-                    </pic:cNvPicPr>
-                  </pic:nvPicPr>
-                  <pic:blipFill>
-                    <a:blip r:embed="rId3"/>
-                    <a:srcRect l="0" t="87858" r="0" b="-7"/>
-                    <a:stretch>
-                      <a:fillRect/>
-                    </a:stretch>
-                  </pic:blipFill>
-                  <pic:spPr bwMode="auto">
-                    <a:xfrm>
-                      <a:off x="0" y="0"/>
-                      <a:ext cx="7560310" cy="1318260"/>
-                    </a:xfrm>
-                    <a:prstGeom prst="rect">
-                      <a:avLst/>
-                    </a:prstGeom>
-                  </pic:spPr>
-                </pic:pic>
-              </a:graphicData>
-            </a:graphic>
-          </wp:anchor>
-        </w:drawing>
         <mc:AlternateContent>
           <mc:Choice Requires="wps">
             <w:drawing>
-              <wp:anchor behindDoc="0" distT="635" distB="635" distL="635" distR="635" simplePos="0" locked="0" layoutInCell="0" allowOverlap="1" relativeHeight="14">
+              <wp:anchor behindDoc="0" distT="635" distB="635" distL="635" distR="635" simplePos="0" locked="0" layoutInCell="0" allowOverlap="1" relativeHeight="12">
                 <wp:simplePos x="0" y="0"/>
                 <wp:positionH relativeFrom="page">
-                  <wp:posOffset>791845</wp:posOffset>
+                  <wp:posOffset>828040</wp:posOffset>
                 </wp:positionH>
                 <wp:positionV relativeFrom="page">
                   <wp:posOffset>1871980</wp:posOffset>
@@ -123,7 +31,7 @@
                 <wp:extent cx="2771775" cy="1296035"/>
                 <wp:effectExtent l="635" t="635" r="635" b="635"/>
                 <wp:wrapNone/>
-                <wp:docPr id="3" name="Text Frame 1"/>
+                <wp:docPr id="1" name="Text Frame 1"/>
                 <a:graphic xmlns:a="http://schemas.openxmlformats.org/drawingml/2006/main">
                   <a:graphicData uri="http://schemas.microsoft.com/office/word/2010/wordprocessingShape">
                     <wps:wsp>
@@ -156,7 +64,12 @@
                             <w:pPr>
                               <w:pStyle w:val="Normal"/>
                               <w:spacing w:lineRule="auto" w:line="240" w:before="0" w:after="0"/>
-                              <w:rPr/>
+                              <w:rPr>
+                                <w:rFonts w:ascii="Arial" w:hAnsi="Arial"/>
+                                <w:color w:val="000000"/>
+                                <w:sz w:val="21"/>
+                                <w:szCs w:val="21"/>
+                              </w:rPr>
                             </w:pPr>
                             <w:r>
                               <w:rPr>
@@ -172,16 +85,43 @@
                             <w:pPr>
                               <w:pStyle w:val="Normal"/>
                               <w:spacing w:lineRule="auto" w:line="240" w:before="0" w:after="0"/>
-                              <w:rPr/>
+                              <w:rPr>
+                                <w:rFonts w:ascii="Arial" w:hAnsi="Arial" w:cs="Arial"/>
+                                <w:color w:val="000000"/>
+                                <w:sz w:val="21"/>
+                                <w:szCs w:val="21"/>
+                              </w:rPr>
                             </w:pPr>
                             <w:r>
                               <w:rPr>
-                                <w:rFonts w:ascii="Arial" w:hAnsi="Arial"/>
+                                <w:rFonts w:cs="Arial" w:ascii="Arial" w:hAnsi="Arial"/>
                                 <w:color w:val="000000"/>
                                 <w:sz w:val="21"/>
                                 <w:szCs w:val="21"/>
                               </w:rPr>
                               <w:t>{%=bank.orgAddress%}</w:t>
+                            </w:r>
+                          </w:p>
+                          <w:p>
+                            <w:pPr>
+                              <w:pStyle w:val="Normal"/>
+                              <w:spacing w:lineRule="auto" w:line="240" w:before="0" w:after="0"/>
+                              <w:rPr>
+                                <w:rFonts w:ascii="Arial" w:hAnsi="Arial" w:cs="Arial"/>
+                                <w:sz w:val="21"/>
+                                <w:szCs w:val="21"/>
+                              </w:rPr>
+                            </w:pPr>
+                            <w:r>
+                              <w:rPr>
+                                <w:rFonts w:cs="Arial" w:ascii="Arial" w:hAnsi="Arial"/>
+                                <w:b/>
+                                <w:bCs/>
+                                <w:color w:val="C9211E"/>
+                                <w:sz w:val="21"/>
+                                <w:szCs w:val="21"/>
+                              </w:rPr>
+                              <w:t>{%=noAddress%}</w:t>
                             </w:r>
                           </w:p>
                         </w:txbxContent>
@@ -197,7 +137,7 @@
           </mc:Choice>
           <mc:Fallback>
             <w:pict>
-              <v:rect id="shape_0" ID="Text Frame 1" path="m0,0l-2147483645,0l-2147483645,-2147483646l0,-2147483646xe" stroked="t" o:allowincell="f" style="position:absolute;margin-left:62.35pt;margin-top:147.4pt;width:218.2pt;height:102pt;mso-wrap-style:square;v-text-anchor:top;mso-position-horizontal-relative:page;mso-position-vertical-relative:page">
+              <v:rect id="shape_0" ID="Text Frame 1" path="m0,0l-2147483645,0l-2147483645,-2147483646l0,-2147483646xe" stroked="t" o:allowincell="f" style="position:absolute;margin-left:65.2pt;margin-top:147.4pt;width:218.2pt;height:102pt;mso-wrap-style:square;v-text-anchor:top;mso-position-horizontal-relative:page;mso-position-vertical-relative:page">
                 <v:fill o:detectmouseclick="t" on="false"/>
                 <v:stroke color="#cccccc" dashstyle="dot" joinstyle="round" endcap="flat"/>
                 <v:textbox>
@@ -206,7 +146,12 @@
                       <w:pPr>
                         <w:pStyle w:val="Normal"/>
                         <w:spacing w:lineRule="auto" w:line="240" w:before="0" w:after="0"/>
-                        <w:rPr/>
+                        <w:rPr>
+                          <w:rFonts w:ascii="Arial" w:hAnsi="Arial"/>
+                          <w:color w:val="000000"/>
+                          <w:sz w:val="21"/>
+                          <w:szCs w:val="21"/>
+                        </w:rPr>
                       </w:pPr>
                       <w:r>
                         <w:rPr>
@@ -222,16 +167,43 @@
                       <w:pPr>
                         <w:pStyle w:val="Normal"/>
                         <w:spacing w:lineRule="auto" w:line="240" w:before="0" w:after="0"/>
-                        <w:rPr/>
+                        <w:rPr>
+                          <w:rFonts w:ascii="Arial" w:hAnsi="Arial" w:cs="Arial"/>
+                          <w:color w:val="000000"/>
+                          <w:sz w:val="21"/>
+                          <w:szCs w:val="21"/>
+                        </w:rPr>
                       </w:pPr>
                       <w:r>
                         <w:rPr>
-                          <w:rFonts w:ascii="Arial" w:hAnsi="Arial"/>
+                          <w:rFonts w:cs="Arial" w:ascii="Arial" w:hAnsi="Arial"/>
                           <w:color w:val="000000"/>
                           <w:sz w:val="21"/>
                           <w:szCs w:val="21"/>
                         </w:rPr>
                         <w:t>{%=bank.orgAddress%}</w:t>
+                      </w:r>
+                    </w:p>
+                    <w:p>
+                      <w:pPr>
+                        <w:pStyle w:val="Normal"/>
+                        <w:spacing w:lineRule="auto" w:line="240" w:before="0" w:after="0"/>
+                        <w:rPr>
+                          <w:rFonts w:ascii="Arial" w:hAnsi="Arial" w:cs="Arial"/>
+                          <w:sz w:val="21"/>
+                          <w:szCs w:val="21"/>
+                        </w:rPr>
+                      </w:pPr>
+                      <w:r>
+                        <w:rPr>
+                          <w:rFonts w:cs="Arial" w:ascii="Arial" w:hAnsi="Arial"/>
+                          <w:b/>
+                          <w:bCs/>
+                          <w:color w:val="C9211E"/>
+                          <w:sz w:val="21"/>
+                          <w:szCs w:val="21"/>
+                        </w:rPr>
+                        <w:t>{%=noAddress%}</w:t>
                       </w:r>
                     </w:p>
                   </w:txbxContent>
@@ -244,7 +216,7 @@
         <mc:AlternateContent>
           <mc:Choice Requires="wps">
             <w:drawing>
-              <wp:anchor behindDoc="0" distT="0" distB="0" distL="0" distR="0" simplePos="0" locked="0" layoutInCell="0" allowOverlap="1" relativeHeight="16">
+              <wp:anchor behindDoc="0" distT="0" distB="0" distL="0" distR="0" simplePos="0" locked="0" layoutInCell="0" allowOverlap="1" relativeHeight="14">
                 <wp:simplePos x="0" y="0"/>
                 <wp:positionH relativeFrom="page">
                   <wp:posOffset>4491990</wp:posOffset>
@@ -255,7 +227,7 @@
                 <wp:extent cx="2156460" cy="1296035"/>
                 <wp:effectExtent l="0" t="0" r="0" b="0"/>
                 <wp:wrapNone/>
-                <wp:docPr id="5" name="Text Frame 3"/>
+                <wp:docPr id="3" name="Text Frame 3"/>
                 <a:graphic xmlns:a="http://schemas.openxmlformats.org/drawingml/2006/main">
                   <a:graphicData uri="http://schemas.microsoft.com/office/word/2010/wordprocessingShape">
                     <wps:wsp>
@@ -318,7 +290,26 @@
                             </w:pPr>
                             <w:r>
                               <w:rPr>
+                                <w:rFonts w:eastAsia="Calibri" w:cs="" w:ascii="Arial" w:hAnsi="Arial" w:cstheme="minorBidi" w:eastAsiaTheme="minorHAnsi"/>
+                                <w:color w:val="000000"/>
+                                <w:sz w:val="22"/>
+                                <w:szCs w:val="22"/>
+                              </w:rPr>
+                              <w:t>Your ref:</w:t>
+                            </w:r>
+                          </w:p>
+                          <w:p>
+                            <w:pPr>
+                              <w:pStyle w:val="Normal"/>
+                              <w:spacing w:lineRule="auto" w:line="240"/>
+                              <w:rPr>
                                 <w:rFonts w:ascii="Arial" w:hAnsi="Arial"/>
+                              </w:rPr>
+                            </w:pPr>
+                            <w:r>
+                              <w:rPr>
+                                <w:rFonts w:ascii="Arial" w:hAnsi="Arial"/>
+                                <w:color w:val="000000"/>
                               </w:rPr>
                               <w:t>Date: {%=date%}</w:t>
                             </w:r>
@@ -449,7 +440,26 @@
                       </w:pPr>
                       <w:r>
                         <w:rPr>
+                          <w:rFonts w:eastAsia="Calibri" w:cs="" w:ascii="Arial" w:hAnsi="Arial" w:cstheme="minorBidi" w:eastAsiaTheme="minorHAnsi"/>
+                          <w:color w:val="000000"/>
+                          <w:sz w:val="22"/>
+                          <w:szCs w:val="22"/>
+                        </w:rPr>
+                        <w:t>Your ref:</w:t>
+                      </w:r>
+                    </w:p>
+                    <w:p>
+                      <w:pPr>
+                        <w:pStyle w:val="Normal"/>
+                        <w:spacing w:lineRule="auto" w:line="240"/>
+                        <w:rPr>
                           <w:rFonts w:ascii="Arial" w:hAnsi="Arial"/>
+                        </w:rPr>
+                      </w:pPr>
+                      <w:r>
+                        <w:rPr>
+                          <w:rFonts w:ascii="Arial" w:hAnsi="Arial"/>
+                          <w:color w:val="000000"/>
                         </w:rPr>
                         <w:t>Date: {%=date%}</w:t>
                       </w:r>
@@ -532,15 +542,78 @@
             </w:pict>
           </mc:Fallback>
         </mc:AlternateContent>
-      </w:r>
-      <w:bookmarkStart w:id="0" w:name="OLE_LINK16"/>
-      <w:bookmarkStart w:id="1" w:name="OLE_LINK12"/>
-      <w:bookmarkStart w:id="2" w:name="OLE_LINK11"/>
-      <w:bookmarkStart w:id="3" w:name="OLE_LINK15"/>
-      <w:bookmarkStart w:id="4" w:name="OLE_LINK16"/>
-      <w:bookmarkStart w:id="5" w:name="OLE_LINK12"/>
-      <w:bookmarkStart w:id="6" w:name="OLE_LINK11"/>
-      <w:bookmarkStart w:id="7" w:name="OLE_LINK15"/>
+        <mc:AlternateContent>
+          <mc:Choice Requires="wps">
+            <w:drawing>
+              <wp:anchor behindDoc="0" distT="0" distB="635" distL="635" distR="0" simplePos="0" locked="0" layoutInCell="0" allowOverlap="1" relativeHeight="16">
+                <wp:simplePos x="0" y="0"/>
+                <wp:positionH relativeFrom="page">
+                  <wp:posOffset>323850</wp:posOffset>
+                </wp:positionH>
+                <wp:positionV relativeFrom="page">
+                  <wp:posOffset>1403985</wp:posOffset>
+                </wp:positionV>
+                <wp:extent cx="3672205" cy="2195830"/>
+                <wp:effectExtent l="635" t="0" r="0" b="0"/>
+                <wp:wrapThrough wrapText="bothSides">
+                  <wp:wrapPolygon edited="0">
+                    <wp:start x="-2" y="21600"/>
+                    <wp:lineTo x="-2" y="0"/>
+                    <wp:lineTo x="21598" y="0"/>
+                    <wp:lineTo x="21598" y="21600"/>
+                    <wp:lineTo x="-2" y="21600"/>
+                  </wp:wrapPolygon>
+                </wp:wrapThrough>
+                <wp:docPr id="5" name="Shape 1"/>
+                <a:graphic xmlns:a="http://schemas.openxmlformats.org/drawingml/2006/main">
+                  <a:graphicData uri="http://schemas.microsoft.com/office/word/2010/wordprocessingShape">
+                    <wps:wsp>
+                      <wps:cNvSpPr/>
+                      <wps:spPr>
+                        <a:xfrm>
+                          <a:off x="0" y="0"/>
+                          <a:ext cx="3672360" cy="2196000"/>
+                        </a:xfrm>
+                        <a:prstGeom prst="rect">
+                          <a:avLst/>
+                        </a:prstGeom>
+                        <a:noFill/>
+                        <a:ln w="0">
+                          <a:noFill/>
+                        </a:ln>
+                      </wps:spPr>
+                      <wps:style>
+                        <a:lnRef idx="0"/>
+                        <a:fillRef idx="0"/>
+                        <a:effectRef idx="0"/>
+                        <a:fontRef idx="minor"/>
+                      </wps:style>
+                      <wps:bodyPr/>
+                    </wps:wsp>
+                  </a:graphicData>
+                </a:graphic>
+              </wp:anchor>
+            </w:drawing>
+          </mc:Choice>
+          <mc:Fallback>
+            <w:pict>
+              <v:rect id="shape_0" ID="Shape 1" path="m0,0l-2147483645,0l-2147483645,-2147483646l0,-2147483646xe" stroked="f" o:allowincell="f" style="position:absolute;margin-left:25.5pt;margin-top:110.55pt;width:289.1pt;height:172.85pt;mso-wrap-style:none;v-text-anchor:middle;mso-position-horizontal-relative:page;mso-position-vertical-relative:page">
+                <v:fill o:detectmouseclick="t" on="false"/>
+                <v:stroke color="#3465a4" joinstyle="round" endcap="flat"/>
+                <w10:wrap type="square"/>
+              </v:rect>
+            </w:pict>
+          </mc:Fallback>
+        </mc:AlternateContent>
+      </w:r>
+      <w:bookmarkStart w:id="0" w:name="OLE_LINK15"/>
+      <w:bookmarkStart w:id="1" w:name="OLE_LINK11"/>
+      <w:bookmarkStart w:id="2" w:name="OLE_LINK12"/>
+      <w:bookmarkStart w:id="3" w:name="OLE_LINK16"/>
+      <w:bookmarkStart w:id="4" w:name="OLE_LINK15"/>
+      <w:bookmarkStart w:id="5" w:name="OLE_LINK11"/>
+      <w:bookmarkStart w:id="6" w:name="OLE_LINK12"/>
+      <w:bookmarkStart w:id="7" w:name="OLE_LINK16"/>
       <w:bookmarkEnd w:id="4"/>
       <w:bookmarkEnd w:id="5"/>
       <w:bookmarkEnd w:id="6"/>
@@ -549,17 +622,188 @@
     <w:p>
       <w:pPr>
         <w:pStyle w:val="Normal"/>
+        <w:overflowPunct w:val="false"/>
+        <w:spacing w:lineRule="auto" w:line="240" w:before="0" w:after="0"/>
+        <w:rPr>
+          <w:rFonts w:ascii="DejaVu Sans Condensed" w:hAnsi="DejaVu Sans Condensed" w:eastAsia="Calibri" w:cs="Arial"/>
+          <w:szCs w:val="24"/>
+        </w:rPr>
+      </w:pPr>
+      <w:r>
+        <w:rPr>
+          <w:rFonts w:eastAsia="Calibri" w:cs="Arial" w:ascii="DejaVu Sans Condensed" w:hAnsi="DejaVu Sans Condensed"/>
+          <w:szCs w:val="24"/>
+        </w:rPr>
+      </w:r>
+    </w:p>
+    <w:p>
+      <w:pPr>
+        <w:pStyle w:val="Normal"/>
+        <w:overflowPunct w:val="false"/>
+        <w:spacing w:lineRule="auto" w:line="240" w:before="0" w:after="0"/>
+        <w:rPr>
+          <w:rFonts w:ascii="DejaVu Sans Condensed" w:hAnsi="DejaVu Sans Condensed" w:eastAsia="Calibri" w:cs="Arial"/>
+          <w:szCs w:val="24"/>
+        </w:rPr>
+      </w:pPr>
+      <w:r>
+        <w:rPr>
+          <w:rFonts w:eastAsia="Calibri" w:cs="Arial" w:ascii="DejaVu Sans Condensed" w:hAnsi="DejaVu Sans Condensed"/>
+          <w:szCs w:val="24"/>
+        </w:rPr>
+      </w:r>
+    </w:p>
+    <w:p>
+      <w:pPr>
+        <w:pStyle w:val="Normal"/>
+        <w:overflowPunct w:val="false"/>
+        <w:spacing w:lineRule="auto" w:line="240" w:before="0" w:after="0"/>
+        <w:rPr>
+          <w:rFonts w:ascii="DejaVu Sans Condensed" w:hAnsi="DejaVu Sans Condensed" w:eastAsia="Calibri" w:cs="Arial"/>
+          <w:szCs w:val="24"/>
+        </w:rPr>
+      </w:pPr>
+      <w:r>
+        <w:rPr>
+          <w:rFonts w:eastAsia="Calibri" w:cs="Arial" w:ascii="DejaVu Sans Condensed" w:hAnsi="DejaVu Sans Condensed"/>
+          <w:szCs w:val="24"/>
+        </w:rPr>
+      </w:r>
+    </w:p>
+    <w:p>
+      <w:pPr>
+        <w:pStyle w:val="Normal"/>
+        <w:overflowPunct w:val="false"/>
+        <w:spacing w:lineRule="auto" w:line="240" w:before="0" w:after="0"/>
+        <w:rPr>
+          <w:rFonts w:ascii="DejaVu Sans Condensed" w:hAnsi="DejaVu Sans Condensed" w:eastAsia="Calibri" w:cs="Arial"/>
+          <w:szCs w:val="24"/>
+        </w:rPr>
+      </w:pPr>
+      <w:r>
+        <w:rPr>
+          <w:rFonts w:eastAsia="Calibri" w:cs="Arial" w:ascii="DejaVu Sans Condensed" w:hAnsi="DejaVu Sans Condensed"/>
+          <w:szCs w:val="24"/>
+        </w:rPr>
+      </w:r>
+    </w:p>
+    <w:p>
+      <w:pPr>
+        <w:pStyle w:val="Normal"/>
+        <w:overflowPunct w:val="false"/>
+        <w:spacing w:lineRule="auto" w:line="240" w:before="0" w:after="0"/>
+        <w:rPr>
+          <w:rFonts w:ascii="DejaVu Sans Condensed" w:hAnsi="DejaVu Sans Condensed" w:eastAsia="Calibri" w:cs="Arial"/>
+          <w:szCs w:val="24"/>
+        </w:rPr>
+      </w:pPr>
+      <w:r>
+        <w:rPr>
+          <w:rFonts w:eastAsia="Calibri" w:cs="Arial" w:ascii="DejaVu Sans Condensed" w:hAnsi="DejaVu Sans Condensed"/>
+          <w:szCs w:val="24"/>
+        </w:rPr>
+      </w:r>
+    </w:p>
+    <w:p>
+      <w:pPr>
+        <w:pStyle w:val="Normal"/>
+        <w:overflowPunct w:val="false"/>
+        <w:spacing w:lineRule="auto" w:line="240" w:before="0" w:after="0"/>
+        <w:rPr>
+          <w:rFonts w:ascii="DejaVu Sans Condensed" w:hAnsi="DejaVu Sans Condensed" w:eastAsia="Calibri" w:cs="Arial"/>
+          <w:szCs w:val="24"/>
+        </w:rPr>
+      </w:pPr>
+      <w:r>
+        <w:rPr>
+          <w:rFonts w:eastAsia="Calibri" w:cs="Arial" w:ascii="DejaVu Sans Condensed" w:hAnsi="DejaVu Sans Condensed"/>
+          <w:szCs w:val="24"/>
+        </w:rPr>
+      </w:r>
+    </w:p>
+    <w:p>
+      <w:pPr>
+        <w:pStyle w:val="Normal"/>
+        <w:overflowPunct w:val="false"/>
+        <w:spacing w:lineRule="auto" w:line="240" w:before="0" w:after="0"/>
+        <w:rPr>
+          <w:rFonts w:ascii="DejaVu Sans Condensed" w:hAnsi="DejaVu Sans Condensed" w:eastAsia="Calibri" w:cs="Arial"/>
+          <w:szCs w:val="24"/>
+        </w:rPr>
+      </w:pPr>
+      <w:r>
+        <w:rPr>
+          <w:rFonts w:eastAsia="Calibri" w:cs="Arial" w:ascii="DejaVu Sans Condensed" w:hAnsi="DejaVu Sans Condensed"/>
+          <w:szCs w:val="24"/>
+        </w:rPr>
+      </w:r>
+    </w:p>
+    <w:p>
+      <w:pPr>
+        <w:pStyle w:val="Normal"/>
+        <w:overflowPunct w:val="false"/>
+        <w:spacing w:lineRule="auto" w:line="240" w:before="0" w:after="0"/>
+        <w:rPr>
+          <w:rFonts w:ascii="DejaVu Sans Condensed" w:hAnsi="DejaVu Sans Condensed" w:eastAsia="Calibri" w:cs="Arial"/>
+          <w:szCs w:val="24"/>
+        </w:rPr>
+      </w:pPr>
+      <w:r>
+        <w:rPr>
+          <w:rFonts w:eastAsia="Calibri" w:cs="Arial" w:ascii="DejaVu Sans Condensed" w:hAnsi="DejaVu Sans Condensed"/>
+          <w:szCs w:val="24"/>
+        </w:rPr>
+      </w:r>
+    </w:p>
+    <w:p>
+      <w:pPr>
+        <w:pStyle w:val="Normal"/>
+        <w:overflowPunct w:val="false"/>
+        <w:spacing w:lineRule="auto" w:line="240" w:before="0" w:after="0"/>
+        <w:rPr>
+          <w:rFonts w:ascii="DejaVu Sans Condensed" w:hAnsi="DejaVu Sans Condensed" w:eastAsia="Calibri" w:cs="Arial"/>
+          <w:szCs w:val="24"/>
+        </w:rPr>
+      </w:pPr>
+      <w:r>
+        <w:rPr>
+          <w:rFonts w:eastAsia="Calibri" w:cs="Arial" w:ascii="DejaVu Sans Condensed" w:hAnsi="DejaVu Sans Condensed"/>
+          <w:szCs w:val="24"/>
+        </w:rPr>
+      </w:r>
+    </w:p>
+    <w:p>
+      <w:pPr>
+        <w:pStyle w:val="Normal"/>
+        <w:overflowPunct w:val="false"/>
+        <w:spacing w:lineRule="auto" w:line="240" w:before="0" w:after="0"/>
+        <w:rPr>
+          <w:rFonts w:ascii="DejaVu Sans Condensed" w:hAnsi="DejaVu Sans Condensed" w:eastAsia="Calibri" w:cs="Arial"/>
+          <w:szCs w:val="24"/>
+        </w:rPr>
+      </w:pPr>
+      <w:r>
+        <w:rPr>
+          <w:rFonts w:eastAsia="Calibri" w:cs="Arial" w:ascii="DejaVu Sans Condensed" w:hAnsi="DejaVu Sans Condensed"/>
+          <w:szCs w:val="24"/>
+        </w:rPr>
+      </w:r>
+    </w:p>
+    <w:p>
+      <w:pPr>
+        <w:pStyle w:val="Normal"/>
         <w:overflowPunct w:val="true"/>
         <w:spacing w:lineRule="auto" w:line="240" w:before="0" w:after="0"/>
+        <w:jc w:val="both"/>
         <w:rPr>
           <w:rFonts w:ascii="arial" w:hAnsi="arial" w:eastAsia="Calibri" w:cs="Arial"/>
-          <w:szCs w:val="24"/>
-        </w:rPr>
-      </w:pPr>
-      <w:r>
-        <w:rPr>
-          <w:rFonts w:eastAsia="Calibri" w:cs="Arial" w:ascii="arial" w:hAnsi="arial"/>
-          <w:szCs w:val="24"/>
+          <w:color w:val="000000"/>
+        </w:rPr>
+      </w:pPr>
+      <w:r>
+        <w:rPr>
+          <w:rFonts w:eastAsia="Calibri" w:cs="Arial" w:ascii="arial" w:hAnsi="arial"/>
+          <w:color w:val="000000"/>
         </w:rPr>
       </w:r>
     </w:p>
@@ -568,16 +812,14 @@
         <w:pStyle w:val="Normal"/>
         <w:overflowPunct w:val="true"/>
         <w:spacing w:lineRule="auto" w:line="240" w:before="0" w:after="0"/>
+        <w:jc w:val="both"/>
         <w:rPr>
           <w:rFonts w:ascii="arial" w:hAnsi="arial" w:eastAsia="Calibri" w:cs="Arial"/>
-          <w:szCs w:val="24"/>
-        </w:rPr>
-      </w:pPr>
-      <w:r>
-        <w:rPr>
-          <w:rFonts w:eastAsia="Calibri" w:cs="Arial" w:ascii="arial" w:hAnsi="arial"/>
-          <w:szCs w:val="24"/>
-        </w:rPr>
+          <w:color w:val="000000"/>
+        </w:rPr>
+      </w:pPr>
+      <w:r>
+        <w:rPr/>
       </w:r>
     </w:p>
     <w:p>
@@ -585,16 +827,14 @@
         <w:pStyle w:val="Normal"/>
         <w:overflowPunct w:val="true"/>
         <w:spacing w:lineRule="auto" w:line="240" w:before="0" w:after="0"/>
+        <w:jc w:val="both"/>
         <w:rPr>
           <w:rFonts w:ascii="arial" w:hAnsi="arial" w:eastAsia="Calibri" w:cs="Arial"/>
-          <w:szCs w:val="24"/>
-        </w:rPr>
-      </w:pPr>
-      <w:r>
-        <w:rPr>
-          <w:rFonts w:eastAsia="Calibri" w:cs="Arial" w:ascii="arial" w:hAnsi="arial"/>
-          <w:szCs w:val="24"/>
-        </w:rPr>
+          <w:color w:val="000000"/>
+        </w:rPr>
+      </w:pPr>
+      <w:r>
+        <w:rPr/>
       </w:r>
     </w:p>
     <w:p>
@@ -602,158 +842,24 @@
         <w:pStyle w:val="Normal"/>
         <w:overflowPunct w:val="true"/>
         <w:spacing w:lineRule="auto" w:line="240" w:before="0" w:after="0"/>
+        <w:jc w:val="both"/>
         <w:rPr>
           <w:rFonts w:ascii="arial" w:hAnsi="arial" w:eastAsia="Calibri" w:cs="Arial"/>
-          <w:szCs w:val="24"/>
-        </w:rPr>
-      </w:pPr>
-      <w:r>
-        <w:rPr>
-          <w:rFonts w:eastAsia="Calibri" w:cs="Arial" w:ascii="arial" w:hAnsi="arial"/>
-          <w:szCs w:val="24"/>
-        </w:rPr>
-      </w:r>
-    </w:p>
-    <w:p>
-      <w:pPr>
-        <w:pStyle w:val="Normal"/>
-        <w:overflowPunct w:val="true"/>
-        <w:spacing w:lineRule="auto" w:line="240" w:before="0" w:after="0"/>
-        <w:rPr>
-          <w:rFonts w:ascii="arial" w:hAnsi="arial" w:eastAsia="Calibri" w:cs="Arial"/>
-          <w:szCs w:val="24"/>
-        </w:rPr>
-      </w:pPr>
-      <w:r>
-        <w:rPr>
-          <w:rFonts w:eastAsia="Calibri" w:cs="Arial" w:ascii="arial" w:hAnsi="arial"/>
-          <w:szCs w:val="24"/>
-        </w:rPr>
-      </w:r>
-    </w:p>
-    <w:p>
-      <w:pPr>
-        <w:pStyle w:val="Normal"/>
-        <w:overflowPunct w:val="true"/>
-        <w:spacing w:lineRule="auto" w:line="240" w:before="0" w:after="0"/>
-        <w:rPr>
-          <w:rFonts w:ascii="arial" w:hAnsi="arial" w:eastAsia="Calibri" w:cs="Arial"/>
-          <w:szCs w:val="24"/>
-        </w:rPr>
-      </w:pPr>
-      <w:r>
-        <w:rPr>
-          <w:rFonts w:eastAsia="Calibri" w:cs="Arial" w:ascii="arial" w:hAnsi="arial"/>
-          <w:szCs w:val="24"/>
-        </w:rPr>
-      </w:r>
-    </w:p>
-    <w:p>
-      <w:pPr>
-        <w:pStyle w:val="Normal"/>
-        <w:overflowPunct w:val="true"/>
-        <w:spacing w:lineRule="auto" w:line="240" w:before="0" w:after="0"/>
-        <w:rPr>
-          <w:rFonts w:ascii="arial" w:hAnsi="arial" w:eastAsia="Calibri" w:cs="Arial"/>
-          <w:szCs w:val="24"/>
-        </w:rPr>
-      </w:pPr>
-      <w:r>
-        <w:rPr>
-          <w:rFonts w:eastAsia="Calibri" w:cs="Arial" w:ascii="arial" w:hAnsi="arial"/>
-          <w:szCs w:val="24"/>
-        </w:rPr>
-      </w:r>
-    </w:p>
-    <w:p>
-      <w:pPr>
-        <w:pStyle w:val="Normal"/>
-        <w:overflowPunct w:val="true"/>
-        <w:spacing w:lineRule="auto" w:line="240" w:before="0" w:after="0"/>
-        <w:rPr>
-          <w:rFonts w:ascii="arial" w:hAnsi="arial" w:eastAsia="Calibri" w:cs="Arial"/>
-          <w:szCs w:val="24"/>
-        </w:rPr>
-      </w:pPr>
-      <w:r>
-        <w:rPr>
-          <w:rFonts w:eastAsia="Calibri" w:cs="Arial" w:ascii="arial" w:hAnsi="arial"/>
-          <w:szCs w:val="24"/>
-        </w:rPr>
-      </w:r>
-    </w:p>
-    <w:p>
-      <w:pPr>
-        <w:pStyle w:val="Normal"/>
-        <w:overflowPunct w:val="true"/>
-        <w:spacing w:lineRule="auto" w:line="240" w:before="0" w:after="0"/>
-        <w:rPr>
-          <w:rFonts w:ascii="arial" w:hAnsi="arial" w:eastAsia="Calibri" w:cs="Arial"/>
-          <w:szCs w:val="24"/>
-        </w:rPr>
-      </w:pPr>
-      <w:r>
-        <w:rPr>
-          <w:rFonts w:eastAsia="Calibri" w:cs="Arial" w:ascii="arial" w:hAnsi="arial"/>
-          <w:szCs w:val="24"/>
-        </w:rPr>
-      </w:r>
-    </w:p>
-    <w:p>
-      <w:pPr>
-        <w:pStyle w:val="Normal"/>
-        <w:overflowPunct w:val="true"/>
-        <w:spacing w:lineRule="auto" w:line="240" w:before="0" w:after="0"/>
-        <w:rPr>
-          <w:rFonts w:ascii="arial" w:hAnsi="arial" w:eastAsia="Calibri" w:cs="Arial"/>
-          <w:szCs w:val="24"/>
-        </w:rPr>
-      </w:pPr>
-      <w:r>
-        <w:rPr>
-          <w:rFonts w:eastAsia="Calibri" w:cs="Arial" w:ascii="arial" w:hAnsi="arial"/>
-          <w:szCs w:val="24"/>
-        </w:rPr>
-      </w:r>
-    </w:p>
-    <w:p>
-      <w:pPr>
-        <w:sectPr>
-          <w:headerReference w:type="even" r:id="rId4"/>
-          <w:headerReference w:type="default" r:id="rId5"/>
-          <w:headerReference w:type="first" r:id="rId6"/>
-          <w:footerReference w:type="default" r:id="rId7"/>
-          <w:type w:val="nextPage"/>
-          <w:pgSz w:w="11906" w:h="16838"/>
-          <w:pgMar w:left="1440" w:right="1440" w:gutter="0" w:header="1418" w:top="1639" w:footer="57" w:bottom="1440"/>
-          <w:pgNumType w:fmt="decimal"/>
-          <w:formProt w:val="false"/>
-          <w:textDirection w:val="lrTb"/>
-          <w:docGrid w:type="default" w:linePitch="360" w:charSpace="4096"/>
-        </w:sectPr>
-      </w:pPr>
-    </w:p>
-    <w:p>
-      <w:pPr>
-        <w:pStyle w:val="Normal"/>
-        <w:overflowPunct w:val="true"/>
-        <w:spacing w:lineRule="auto" w:line="240" w:before="680" w:after="0"/>
-        <w:contextualSpacing/>
-        <w:jc w:val="both"/>
-        <w:rPr>
-          <w:rFonts w:ascii="arial" w:hAnsi="arial"/>
-        </w:rPr>
-      </w:pPr>
-      <w:bookmarkStart w:id="8" w:name="OLE_LINK1"/>
-      <w:bookmarkStart w:id="9" w:name="OLE_LINK2"/>
-      <w:bookmarkStart w:id="10" w:name="OLE_LINK121"/>
-      <w:bookmarkStart w:id="11" w:name="OLE_LINK111"/>
+          <w:color w:val="000000"/>
+        </w:rPr>
+      </w:pPr>
+      <w:bookmarkStart w:id="8" w:name="OLE_LINK1_Copy_1"/>
+      <w:bookmarkStart w:id="9" w:name="OLE_LINK2_Copy_1"/>
+      <w:bookmarkStart w:id="10" w:name="OLE_LINK121_Copy_1"/>
+      <w:bookmarkStart w:id="11" w:name="OLE_LINK111_Copy_1"/>
       <w:bookmarkEnd w:id="10"/>
       <w:bookmarkEnd w:id="11"/>
       <w:r>
         <w:rPr>
           <w:rFonts w:eastAsia="Calibri" w:cs="Arial" w:ascii="arial" w:hAnsi="arial"/>
           <w:color w:val="000000"/>
+          <w:sz w:val="21"/>
+          <w:szCs w:val="21"/>
         </w:rPr>
         <w:t>Dear Sirs</w:t>
       </w:r>
@@ -769,12 +875,16 @@
         <w:rPr>
           <w:rFonts w:eastAsia="Calibri" w:cs="Arial"/>
           <w:color w:val="000000"/>
+          <w:sz w:val="21"/>
+          <w:szCs w:val="21"/>
         </w:rPr>
       </w:pPr>
       <w:r>
         <w:rPr>
           <w:rFonts w:eastAsia="Calibri" w:cs="Arial"/>
           <w:color w:val="000000"/>
+          <w:sz w:val="21"/>
+          <w:szCs w:val="21"/>
         </w:rPr>
       </w:r>
     </w:p>
@@ -797,7 +907,7 @@
         </w:rPr>
         <w:t>Re:</w:t>
         <w:tab/>
-        <w:t>The Estate of the Late: {%=deceased.forename%} {%=deceased.surname%}</w:t>
+        <w:t>The Estate of the Late {%=deceased.forename%} {%=deceased.surname%}</w:t>
       </w:r>
     </w:p>
     <w:p>
@@ -818,26 +928,6 @@
           <w:color w:val="000000"/>
         </w:rPr>
         <w:t>Date of death: {%=deceased.dateOfDeath%}</w:t>
-      </w:r>
-    </w:p>
-    <w:p>
-      <w:pPr>
-        <w:pStyle w:val="Normal"/>
-        <w:overflowPunct w:val="true"/>
-        <w:spacing w:lineRule="auto" w:line="240" w:before="0" w:after="0"/>
-        <w:ind w:left="720" w:hanging="0"/>
-        <w:jc w:val="both"/>
-        <w:rPr>
-          <w:rFonts w:ascii="arial" w:hAnsi="arial"/>
-        </w:rPr>
-      </w:pPr>
-      <w:r>
-        <w:rPr>
-          <w:rFonts w:eastAsia="Calibri" w:cs="Arial" w:ascii="arial" w:hAnsi="arial"/>
-          <w:b/>
-          <w:color w:val="000000"/>
-        </w:rPr>
-        <w:t xml:space="preserve">Accounts:  </w:t>
       </w:r>
     </w:p>
     <w:p>
@@ -858,7 +948,16 @@
           <w:bCs w:val="false"/>
           <w:color w:val="000000"/>
         </w:rPr>
-        <w:t>{%for a in bank.accounts%}Sort Code: {%=a.sortCode%} Acc No: {%=a.accountNumber%}</w:t>
+        <w:t>{%for a in bank.accounts%}Account Number: {%=a.sortCode%} / {%=a.accountNumber%</w:t>
+      </w:r>
+      <w:r>
+        <w:rPr>
+          <w:rFonts w:eastAsia="Calibri" w:cs="Arial" w:ascii="arial" w:hAnsi="arial"/>
+          <w:b w:val="false"/>
+          <w:bCs w:val="false"/>
+          <w:color w:val="000000"/>
+        </w:rPr>
+        <w:t>}</w:t>
       </w:r>
     </w:p>
     <w:p>
@@ -1198,53 +1297,7 @@
       </w:pPr>
       <w:r>
         <w:drawing>
-          <wp:anchor behindDoc="1" distT="0" distB="0" distL="0" distR="0" simplePos="0" locked="0" layoutInCell="0" allowOverlap="1" relativeHeight="11">
-            <wp:simplePos x="0" y="0"/>
-            <wp:positionH relativeFrom="page">
-              <wp:posOffset>0</wp:posOffset>
-            </wp:positionH>
-            <wp:positionV relativeFrom="page">
-              <wp:posOffset>0</wp:posOffset>
-            </wp:positionV>
-            <wp:extent cx="7560310" cy="1210945"/>
-            <wp:effectExtent l="0" t="0" r="0" b="0"/>
-            <wp:wrapNone/>
-            <wp:docPr id="12" name="Image1" descr=""/>
-            <wp:cNvGraphicFramePr>
-              <a:graphicFrameLocks xmlns:a="http://schemas.openxmlformats.org/drawingml/2006/main" noChangeAspect="1"/>
-            </wp:cNvGraphicFramePr>
-            <a:graphic xmlns:a="http://schemas.openxmlformats.org/drawingml/2006/main">
-              <a:graphicData uri="http://schemas.openxmlformats.org/drawingml/2006/picture">
-                <pic:pic xmlns:pic="http://schemas.openxmlformats.org/drawingml/2006/picture">
-                  <pic:nvPicPr>
-                    <pic:cNvPr id="12" name="Image1" descr=""/>
-                    <pic:cNvPicPr>
-                      <a:picLocks noChangeAspect="1" noChangeArrowheads="1"/>
-                    </pic:cNvPicPr>
-                  </pic:nvPicPr>
-                  <pic:blipFill>
-                    <a:blip r:embed="rId8"/>
-                    <a:srcRect l="0" t="3249" r="0" b="85589"/>
-                    <a:stretch>
-                      <a:fillRect/>
-                    </a:stretch>
-                  </pic:blipFill>
-                  <pic:spPr bwMode="auto">
-                    <a:xfrm>
-                      <a:off x="0" y="0"/>
-                      <a:ext cx="7560310" cy="1210945"/>
-                    </a:xfrm>
-                    <a:prstGeom prst="rect">
-                      <a:avLst/>
-                    </a:prstGeom>
-                  </pic:spPr>
-                </pic:pic>
-              </a:graphicData>
-            </a:graphic>
-          </wp:anchor>
-        </w:drawing>
-        <w:drawing>
-          <wp:anchor behindDoc="1" distT="0" distB="0" distL="0" distR="0" simplePos="0" locked="0" layoutInCell="0" allowOverlap="1" relativeHeight="13">
+          <wp:anchor behindDoc="1" distT="0" distB="0" distL="0" distR="0" simplePos="0" locked="0" layoutInCell="0" allowOverlap="1" relativeHeight="17">
             <wp:simplePos x="0" y="0"/>
             <wp:positionH relativeFrom="page">
               <wp:posOffset>0</wp:posOffset>
@@ -1255,7 +1308,7 @@
             <wp:extent cx="7560310" cy="1318260"/>
             <wp:effectExtent l="0" t="0" r="0" b="0"/>
             <wp:wrapNone/>
-            <wp:docPr id="13" name="Image4" descr=""/>
+            <wp:docPr id="6" name="Image4" descr=""/>
             <wp:cNvGraphicFramePr>
               <a:graphicFrameLocks xmlns:a="http://schemas.openxmlformats.org/drawingml/2006/main" noChangeAspect="1"/>
             </wp:cNvGraphicFramePr>
@@ -1263,13 +1316,13 @@
               <a:graphicData uri="http://schemas.openxmlformats.org/drawingml/2006/picture">
                 <pic:pic xmlns:pic="http://schemas.openxmlformats.org/drawingml/2006/picture">
                   <pic:nvPicPr>
-                    <pic:cNvPr id="13" name="Image4" descr=""/>
+                    <pic:cNvPr id="6" name="Image4" descr=""/>
                     <pic:cNvPicPr>
                       <a:picLocks noChangeAspect="1" noChangeArrowheads="1"/>
                     </pic:cNvPicPr>
                   </pic:nvPicPr>
                   <pic:blipFill>
-                    <a:blip r:embed="rId9"/>
+                    <a:blip r:embed="rId2"/>
                     <a:srcRect l="0" t="87858" r="0" b="-7"/>
                     <a:stretch>
                       <a:fillRect/>
@@ -1468,15 +1521,53 @@
         <w:spacing w:lineRule="auto" w:line="240" w:before="0" w:after="0"/>
         <w:jc w:val="both"/>
         <w:rPr>
+          <w:rFonts w:ascii="Z003" w:hAnsi="Z003" w:eastAsia="Calibri" w:cs="Arial"/>
+          <w:color w:val="000000"/>
+          <w:sz w:val="28"/>
+          <w:szCs w:val="28"/>
+        </w:rPr>
+      </w:pPr>
+      <w:r>
+        <w:rPr>
+          <w:rFonts w:eastAsia="Calibri" w:cs="Arial" w:ascii="Z003" w:hAnsi="Z003"/>
+          <w:color w:val="000000"/>
+          <w:sz w:val="28"/>
+          <w:szCs w:val="28"/>
+        </w:rPr>
+        <w:t>Darby &amp; Darby</w:t>
+      </w:r>
+    </w:p>
+    <w:p>
+      <w:pPr>
+        <w:pStyle w:val="Normal"/>
+        <w:overflowPunct w:val="true"/>
+        <w:spacing w:lineRule="auto" w:line="240" w:before="0" w:after="0"/>
+        <w:jc w:val="both"/>
+        <w:rPr>
           <w:rFonts w:ascii="arial" w:hAnsi="arial" w:eastAsia="Calibri" w:cs="Arial"/>
           <w:color w:val="000000"/>
         </w:rPr>
       </w:pPr>
       <w:r>
+        <w:rPr/>
+      </w:r>
+    </w:p>
+    <w:p>
+      <w:pPr>
+        <w:pStyle w:val="Normal"/>
+        <w:overflowPunct w:val="true"/>
+        <w:spacing w:lineRule="auto" w:line="240" w:before="0" w:after="0"/>
+        <w:jc w:val="both"/>
+        <w:rPr>
+          <w:rFonts w:ascii="arial" w:hAnsi="arial"/>
+        </w:rPr>
+      </w:pPr>
+      <w:r>
         <w:rPr>
           <w:rFonts w:eastAsia="Calibri" w:cs="Arial" w:ascii="arial" w:hAnsi="arial"/>
           <w:color w:val="000000"/>
         </w:rPr>
+        <w:t>probate@darbylaw.co.uk</w:t>
       </w:r>
     </w:p>
     <w:p>
@@ -1487,112 +1578,45 @@
         <w:jc w:val="both"/>
         <w:rPr>
           <w:rFonts w:ascii="arial" w:hAnsi="arial" w:eastAsia="Calibri" w:cs="Arial"/>
+        </w:rPr>
+      </w:pPr>
+      <w:r>
+        <w:rPr>
+          <w:rFonts w:eastAsia="Calibri" w:cs="Arial" w:ascii="arial" w:hAnsi="arial"/>
+        </w:rPr>
+      </w:r>
+    </w:p>
+    <w:p>
+      <w:pPr>
+        <w:pStyle w:val="Normal"/>
+        <w:overflowPunct w:val="true"/>
+        <w:spacing w:lineRule="auto" w:line="240" w:before="0" w:after="0"/>
+        <w:jc w:val="both"/>
+        <w:rPr>
+          <w:rFonts w:ascii="arial" w:hAnsi="arial"/>
+        </w:rPr>
+      </w:pPr>
+      <w:r>
+        <w:rPr>
+          <w:rFonts w:eastAsia="Calibri" w:cs="Arial" w:ascii="arial" w:hAnsi="arial"/>
+          <w:b w:val="false"/>
+          <w:bCs w:val="false"/>
           <w:color w:val="000000"/>
-        </w:rPr>
-      </w:pPr>
-      <w:r>
-        <w:rPr>
-          <w:rFonts w:eastAsia="Calibri" w:cs="Arial" w:ascii="arial" w:hAnsi="arial"/>
-          <w:color w:val="000000"/>
-        </w:rPr>
-      </w:r>
-    </w:p>
-    <w:p>
-      <w:pPr>
-        <w:pStyle w:val="Normal"/>
-        <w:overflowPunct w:val="true"/>
-        <w:spacing w:lineRule="auto" w:line="240" w:before="0" w:after="0"/>
-        <w:jc w:val="both"/>
-        <w:rPr>
-          <w:rFonts w:ascii="arial" w:hAnsi="arial"/>
-        </w:rPr>
-      </w:pPr>
-      <w:r>
-        <w:rPr>
-          <w:rFonts w:eastAsia="Calibri" w:cs="Arial" w:ascii="arial" w:hAnsi="arial"/>
-          <w:b/>
-          <w:color w:val="000000"/>
-        </w:rPr>
-        <w:t>Darby and Darby</w:t>
-      </w:r>
-    </w:p>
-    <w:p>
-      <w:pPr>
-        <w:pStyle w:val="Normal"/>
-        <w:overflowPunct w:val="true"/>
-        <w:spacing w:lineRule="auto" w:line="240" w:before="0" w:after="0"/>
-        <w:jc w:val="both"/>
-        <w:rPr>
-          <w:rFonts w:ascii="arial" w:hAnsi="arial"/>
-        </w:rPr>
-      </w:pPr>
-      <w:r>
-        <w:rPr>
-          <w:rFonts w:eastAsia="Calibri" w:cs="Arial" w:ascii="arial" w:hAnsi="arial"/>
-          <w:color w:val="000000"/>
-        </w:rPr>
-        <w:t>probate</w:t>
-      </w:r>
-      <w:r>
-        <w:rPr>
-          <w:rFonts w:eastAsia="Calibri" w:cs="Arial" w:ascii="arial" w:hAnsi="arial"/>
-          <w:color w:val="000000"/>
-        </w:rPr>
-        <w:t>@darbylaw.co.uk</w:t>
-      </w:r>
-    </w:p>
-    <w:p>
-      <w:pPr>
-        <w:pStyle w:val="Normal"/>
-        <w:overflowPunct w:val="true"/>
-        <w:spacing w:lineRule="auto" w:line="240" w:before="0" w:after="0"/>
-        <w:jc w:val="both"/>
-        <w:rPr>
-          <w:rFonts w:ascii="arial" w:hAnsi="arial" w:eastAsia="Calibri" w:cs="Arial"/>
-        </w:rPr>
-      </w:pPr>
-      <w:r>
-        <w:rPr>
-          <w:rFonts w:eastAsia="Calibri" w:cs="Arial" w:ascii="arial" w:hAnsi="arial"/>
-        </w:rPr>
-      </w:r>
-    </w:p>
-    <w:p>
-      <w:pPr>
-        <w:pStyle w:val="Normal"/>
-        <w:overflowPunct w:val="true"/>
-        <w:spacing w:lineRule="auto" w:line="240" w:before="0" w:after="0"/>
-        <w:jc w:val="both"/>
-        <w:rPr>
-          <w:rFonts w:ascii="arial" w:hAnsi="arial"/>
-        </w:rPr>
-      </w:pPr>
-      <w:r>
-        <w:rPr>
-          <w:rFonts w:eastAsia="Calibri" w:cs="Arial" w:ascii="arial" w:hAnsi="arial"/>
+          <w:sz w:val="20"/>
+          <w:szCs w:val="20"/>
         </w:rPr>
         <w:t>Enc</w:t>
       </w:r>
     </w:p>
-    <w:p>
-      <w:pPr>
-        <w:pStyle w:val="Normal"/>
-        <w:widowControl/>
-        <w:bidi w:val="0"/>
-        <w:spacing w:lineRule="auto" w:line="259" w:before="0" w:after="0"/>
-        <w:jc w:val="left"/>
-        <w:rPr>
-          <w:rFonts w:ascii="arial" w:hAnsi="arial"/>
-        </w:rPr>
-      </w:pPr>
-      <w:r>
-        <w:rPr/>
-      </w:r>
-    </w:p>
     <w:sectPr>
-      <w:type w:val="continuous"/>
+      <w:headerReference w:type="even" r:id="rId3"/>
+      <w:headerReference w:type="default" r:id="rId4"/>
+      <w:headerReference w:type="first" r:id="rId5"/>
+      <w:footerReference w:type="default" r:id="rId6"/>
+      <w:type w:val="nextPage"/>
       <w:pgSz w:w="11906" w:h="16838"/>
-      <w:pgMar w:left="1440" w:right="1440" w:gutter="0" w:header="1418" w:top="1639" w:footer="57" w:bottom="1440"/>
+      <w:pgMar w:left="1136" w:right="1136" w:gutter="0" w:header="0" w:top="221" w:footer="0" w:bottom="1383"/>
+      <w:pgNumType w:fmt="decimal"/>
       <w:formProt w:val="false"/>
       <w:textDirection w:val="lrTb"/>
       <w:docGrid w:type="default" w:linePitch="360" w:charSpace="4096"/>
@@ -1606,47 +1630,19 @@
   <w:p>
     <w:pPr>
       <w:pStyle w:val="Footer"/>
-      <w:rPr/>
-    </w:pPr>
-    <w:r>
-      <w:rPr/>
-    </w:r>
-  </w:p>
-  <w:p>
-    <w:pPr>
-      <w:pStyle w:val="Footer"/>
-      <w:rPr/>
-    </w:pPr>
-    <w:r>
-      <w:rPr/>
-    </w:r>
-  </w:p>
-  <w:p>
-    <w:pPr>
-      <w:pStyle w:val="Footer"/>
+      <w:jc w:val="center"/>
       <w:rPr>
         <w:rFonts w:ascii="Arial" w:hAnsi="Arial" w:eastAsia="Calibri" w:cs="Arial"/>
         <w:szCs w:val="24"/>
       </w:rPr>
     </w:pPr>
     <w:r>
-      <w:rPr>
-        <w:rFonts w:eastAsia="Calibri" w:cs="Arial" w:ascii="Arial" w:hAnsi="Arial"/>
-        <w:szCs w:val="24"/>
-      </w:rPr>
+      <w:rPr/>
       <w:drawing>
-        <wp:anchor behindDoc="1" distT="0" distB="0" distL="0" distR="0" simplePos="0" locked="0" layoutInCell="0" allowOverlap="1" relativeHeight="3">
-          <wp:simplePos x="0" y="0"/>
-          <wp:positionH relativeFrom="page">
-            <wp:posOffset>0</wp:posOffset>
-          </wp:positionH>
-          <wp:positionV relativeFrom="page">
-            <wp:posOffset>9324975</wp:posOffset>
-          </wp:positionV>
-          <wp:extent cx="7560310" cy="1318260"/>
+        <wp:inline distT="0" distB="0" distL="0" distR="0">
+          <wp:extent cx="1785620" cy="542290"/>
           <wp:effectExtent l="0" t="0" r="0" b="0"/>
-          <wp:wrapNone/>
-          <wp:docPr id="8" name="Image2" descr=""/>
+          <wp:docPr id="10" name="Image2" descr=""/>
           <wp:cNvGraphicFramePr>
             <a:graphicFrameLocks xmlns:a="http://schemas.openxmlformats.org/drawingml/2006/main" noChangeAspect="1"/>
           </wp:cNvGraphicFramePr>
@@ -1654,14 +1650,13 @@
             <a:graphicData uri="http://schemas.openxmlformats.org/drawingml/2006/picture">
               <pic:pic xmlns:pic="http://schemas.openxmlformats.org/drawingml/2006/picture">
                 <pic:nvPicPr>
-                  <pic:cNvPr id="8" name="Image2" descr=""/>
+                  <pic:cNvPr id="10" name="Image2" descr=""/>
                   <pic:cNvPicPr>
                     <a:picLocks noChangeAspect="1" noChangeArrowheads="1"/>
                   </pic:cNvPicPr>
                 </pic:nvPicPr>
                 <pic:blipFill>
                   <a:blip r:embed="rId1"/>
-                  <a:srcRect l="0" t="87858" r="0" b="-7"/>
                   <a:stretch>
                     <a:fillRect/>
                   </a:stretch>
@@ -1669,7 +1664,7 @@
                 <pic:spPr bwMode="auto">
                   <a:xfrm>
                     <a:off x="0" y="0"/>
-                    <a:ext cx="7560310" cy="1318260"/>
+                    <a:ext cx="1785620" cy="542290"/>
                   </a:xfrm>
                   <a:prstGeom prst="rect">
                     <a:avLst/>
@@ -1678,25 +1673,8 @@
               </pic:pic>
             </a:graphicData>
           </a:graphic>
-        </wp:anchor>
+        </wp:inline>
       </w:drawing>
-    </w:r>
-  </w:p>
-  <w:p>
-    <w:pPr>
-      <w:pStyle w:val="Normal"/>
-      <w:overflowPunct w:val="true"/>
-      <w:spacing w:lineRule="auto" w:line="240" w:before="0" w:after="0"/>
-      <w:rPr>
-        <w:rFonts w:ascii="Arial" w:hAnsi="Arial" w:eastAsia="Calibri" w:cs="Arial"/>
-        <w:szCs w:val="24"/>
-      </w:rPr>
-    </w:pPr>
-    <w:r>
-      <w:rPr>
-        <w:rFonts w:eastAsia="Calibri" w:cs="Arial" w:ascii="Arial" w:hAnsi="Arial"/>
-        <w:szCs w:val="24"/>
-      </w:rPr>
     </w:r>
   </w:p>
   <w:p>
@@ -1708,7 +1686,7 @@
         <w:tab w:val="center" w:pos="4320" w:leader="none"/>
         <w:tab w:val="right" w:pos="8640" w:leader="none"/>
       </w:tabs>
-      <w:overflowPunct w:val="true"/>
+      <w:overflowPunct w:val="false"/>
       <w:spacing w:lineRule="auto" w:line="240" w:before="0" w:after="0"/>
       <w:jc w:val="center"/>
       <w:rPr>
@@ -1760,7 +1738,7 @@
         <w:tab w:val="center" w:pos="4320" w:leader="none"/>
         <w:tab w:val="right" w:pos="8640" w:leader="none"/>
       </w:tabs>
-      <w:overflowPunct w:val="true"/>
+      <w:overflowPunct w:val="false"/>
       <w:spacing w:lineRule="auto" w:line="240" w:before="0" w:after="0"/>
       <w:jc w:val="center"/>
       <w:rPr>
@@ -1786,7 +1764,7 @@
         <w:tab w:val="center" w:pos="4513" w:leader="none"/>
         <w:tab w:val="right" w:pos="9026" w:leader="none"/>
       </w:tabs>
-      <w:overflowPunct w:val="true"/>
+      <w:overflowPunct w:val="false"/>
       <w:spacing w:lineRule="auto" w:line="240" w:before="0" w:after="0"/>
       <w:rPr>
         <w:rFonts w:ascii="Arial" w:hAnsi="Arial" w:eastAsia="Calibri" w:cs="Arial"/>
@@ -1799,7 +1777,7 @@
         <wp:inline distT="0" distB="0" distL="0" distR="0">
           <wp:extent cx="609600" cy="361950"/>
           <wp:effectExtent l="0" t="0" r="0" b="0"/>
-          <wp:docPr id="9" name="Picture 9" descr=""/>
+          <wp:docPr id="11" name="Picture 9" descr=""/>
           <wp:cNvGraphicFramePr>
             <a:graphicFrameLocks xmlns:a="http://schemas.openxmlformats.org/drawingml/2006/main" noChangeAspect="1"/>
           </wp:cNvGraphicFramePr>
@@ -1807,7 +1785,7 @@
             <a:graphicData uri="http://schemas.openxmlformats.org/drawingml/2006/picture">
               <pic:pic xmlns:pic="http://schemas.openxmlformats.org/drawingml/2006/picture">
                 <pic:nvPicPr>
-                  <pic:cNvPr id="9" name="Picture 9" descr=""/>
+                  <pic:cNvPr id="11" name="Picture 9" descr=""/>
                   <pic:cNvPicPr>
                     <a:picLocks noChangeAspect="1" noChangeArrowheads="1"/>
                   </pic:cNvPicPr>
@@ -1847,7 +1825,7 @@
         <wp:inline distT="0" distB="0" distL="0" distR="0">
           <wp:extent cx="609600" cy="333375"/>
           <wp:effectExtent l="0" t="0" r="0" b="0"/>
-          <wp:docPr id="10" name="Picture 8" descr=""/>
+          <wp:docPr id="12" name="Picture 8" descr=""/>
           <wp:cNvGraphicFramePr>
             <a:graphicFrameLocks xmlns:a="http://schemas.openxmlformats.org/drawingml/2006/main" noChangeAspect="1"/>
           </wp:cNvGraphicFramePr>
@@ -1855,7 +1833,7 @@
             <a:graphicData uri="http://schemas.openxmlformats.org/drawingml/2006/picture">
               <pic:pic xmlns:pic="http://schemas.openxmlformats.org/drawingml/2006/picture">
                 <pic:nvPicPr>
-                  <pic:cNvPr id="10" name="Picture 8" descr=""/>
+                  <pic:cNvPr id="12" name="Picture 8" descr=""/>
                   <pic:cNvPicPr>
                     <a:picLocks noChangeAspect="1" noChangeArrowheads="1"/>
                   </pic:cNvPicPr>
@@ -1895,7 +1873,7 @@
         <wp:inline distT="0" distB="0" distL="0" distR="0">
           <wp:extent cx="666750" cy="323850"/>
           <wp:effectExtent l="0" t="0" r="0" b="0"/>
-          <wp:docPr id="11" name="Picture 7" descr=""/>
+          <wp:docPr id="13" name="Picture 7" descr=""/>
           <wp:cNvGraphicFramePr>
             <a:graphicFrameLocks xmlns:a="http://schemas.openxmlformats.org/drawingml/2006/main" noChangeAspect="1"/>
           </wp:cNvGraphicFramePr>
@@ -1903,7 +1881,7 @@
             <a:graphicData uri="http://schemas.openxmlformats.org/drawingml/2006/picture">
               <pic:pic xmlns:pic="http://schemas.openxmlformats.org/drawingml/2006/picture">
                 <pic:nvPicPr>
-                  <pic:cNvPr id="11" name="Picture 7" descr=""/>
+                  <pic:cNvPr id="13" name="Picture 7" descr=""/>
                   <pic:cNvPicPr>
                     <a:picLocks noChangeAspect="1" noChangeArrowheads="1"/>
                   </pic:cNvPicPr>
@@ -2005,55 +1983,430 @@
 <w:hdr xmlns:o="urn:schemas-microsoft-com:office:office" xmlns:r="http://schemas.openxmlformats.org/officeDocument/2006/relationships" xmlns:v="urn:schemas-microsoft-com:vml" xmlns:w="http://schemas.openxmlformats.org/wordprocessingml/2006/main" xmlns:w10="urn:schemas-microsoft-com:office:word" xmlns:wp="http://schemas.openxmlformats.org/drawingml/2006/wordprocessingDrawing" xmlns:wps="http://schemas.microsoft.com/office/word/2010/wordprocessingShape" xmlns:wpg="http://schemas.microsoft.com/office/word/2010/wordprocessingGroup" xmlns:mc="http://schemas.openxmlformats.org/markup-compatibility/2006" xmlns:wp14="http://schemas.microsoft.com/office/word/2010/wordprocessingDrawing" xmlns:w14="http://schemas.microsoft.com/office/word/2010/wordml" xmlns:w15="http://schemas.microsoft.com/office/word/2012/wordml" mc:Ignorable="w14 wp14 w15">
   <w:p>
     <w:pPr>
-      <w:pStyle w:val="Header"/>
+      <w:pStyle w:val="TextBody"/>
+      <w:spacing w:before="0" w:after="0"/>
+      <w:jc w:val="center"/>
+      <w:rPr>
+        <w:sz w:val="12"/>
+        <w:szCs w:val="12"/>
+      </w:rPr>
+    </w:pPr>
+    <w:r>
+      <w:rPr>
+        <w:sz w:val="12"/>
+        <w:szCs w:val="12"/>
+      </w:rPr>
+    </w:r>
+  </w:p>
+  <w:p>
+    <w:pPr>
+      <w:pStyle w:val="TextBody"/>
+      <w:spacing w:before="0" w:after="26"/>
       <w:jc w:val="center"/>
       <w:rPr/>
     </w:pPr>
     <w:r>
-      <w:rPr>
-        <w:sz w:val="18"/>
-        <w:szCs w:val="18"/>
-      </w:rPr>
-      <w:t>Tudor Chambers, Fore Street, St Marychurch, Torquay, TQ1 4PR</w:t>
+      <w:rPr/>
+      <w:drawing>
+        <wp:inline distT="0" distB="0" distL="0" distR="0">
+          <wp:extent cx="1791970" cy="574040"/>
+          <wp:effectExtent l="0" t="0" r="0" b="0"/>
+          <wp:docPr id="8" name="Image1" descr=""/>
+          <wp:cNvGraphicFramePr>
+            <a:graphicFrameLocks xmlns:a="http://schemas.openxmlformats.org/drawingml/2006/main" noChangeAspect="1"/>
+          </wp:cNvGraphicFramePr>
+          <a:graphic xmlns:a="http://schemas.openxmlformats.org/drawingml/2006/main">
+            <a:graphicData uri="http://schemas.openxmlformats.org/drawingml/2006/picture">
+              <pic:pic xmlns:pic="http://schemas.openxmlformats.org/drawingml/2006/picture">
+                <pic:nvPicPr>
+                  <pic:cNvPr id="8" name="Image1" descr=""/>
+                  <pic:cNvPicPr>
+                    <a:picLocks noChangeAspect="1" noChangeArrowheads="1"/>
+                  </pic:cNvPicPr>
+                </pic:nvPicPr>
+                <pic:blipFill>
+                  <a:blip r:embed="rId1"/>
+                  <a:stretch>
+                    <a:fillRect/>
+                  </a:stretch>
+                </pic:blipFill>
+                <pic:spPr bwMode="auto">
+                  <a:xfrm>
+                    <a:off x="0" y="0"/>
+                    <a:ext cx="1791970" cy="574040"/>
+                  </a:xfrm>
+                  <a:prstGeom prst="rect">
+                    <a:avLst/>
+                  </a:prstGeom>
+                </pic:spPr>
+              </pic:pic>
+            </a:graphicData>
+          </a:graphic>
+        </wp:inline>
+      </w:drawing>
     </w:r>
   </w:p>
+  <w:tbl>
+    <w:tblPr>
+      <w:tblStyle w:val="Table1"/>
+      <w:tblW w:w="9632" w:type="dxa"/>
+      <w:jc w:val="center"/>
+      <w:tblInd w:w="0" w:type="dxa"/>
+      <w:tblLayout w:type="fixed"/>
+      <w:tblCellMar>
+        <w:top w:w="0" w:type="dxa"/>
+        <w:left w:w="108" w:type="dxa"/>
+        <w:bottom w:w="0" w:type="dxa"/>
+        <w:right w:w="108" w:type="dxa"/>
+      </w:tblCellMar>
+      <w:tblLook w:val="0400"/>
+    </w:tblPr>
+    <w:tblGrid>
+      <w:gridCol w:w="3191"/>
+      <w:gridCol w:w="3223"/>
+      <w:gridCol w:w="3218"/>
+    </w:tblGrid>
+    <w:tr>
+      <w:trPr>
+        <w:trHeight w:val="142" w:hRule="atLeast"/>
+      </w:trPr>
+      <w:tc>
+        <w:tcPr>
+          <w:tcW w:w="3191" w:type="dxa"/>
+          <w:tcBorders/>
+        </w:tcPr>
+        <w:p>
+          <w:pPr>
+            <w:pStyle w:val="LOnormal"/>
+            <w:widowControl w:val="false"/>
+            <w:spacing w:lineRule="auto" w:line="240" w:before="0" w:after="0"/>
+            <w:jc w:val="center"/>
+            <w:rPr>
+              <w:sz w:val="14"/>
+              <w:szCs w:val="14"/>
+            </w:rPr>
+          </w:pPr>
+          <w:bookmarkStart w:id="14" w:name="bookmark=id.1fob9te"/>
+          <w:bookmarkStart w:id="15" w:name="bookmark=id.2et92p0"/>
+          <w:bookmarkStart w:id="16" w:name="bookmark=id.3znysh7"/>
+          <w:bookmarkStart w:id="17" w:name="bookmark=id.gjdgxs"/>
+          <w:bookmarkStart w:id="18" w:name="bookmark=id.tyjcwt"/>
+          <w:bookmarkStart w:id="19" w:name="bookmark=id.30j0zll"/>
+          <w:bookmarkEnd w:id="14"/>
+          <w:bookmarkEnd w:id="15"/>
+          <w:bookmarkEnd w:id="16"/>
+          <w:bookmarkEnd w:id="17"/>
+          <w:bookmarkEnd w:id="18"/>
+          <w:bookmarkEnd w:id="19"/>
+          <w:r>
+            <w:rPr>
+              <w:sz w:val="14"/>
+              <w:szCs w:val="14"/>
+            </w:rPr>
+            <w:t>51 Fore Street</w:t>
+          </w:r>
+        </w:p>
+        <w:p>
+          <w:pPr>
+            <w:pStyle w:val="LOnormal"/>
+            <w:widowControl w:val="false"/>
+            <w:spacing w:lineRule="auto" w:line="240" w:before="0" w:after="0"/>
+            <w:jc w:val="center"/>
+            <w:rPr>
+              <w:sz w:val="14"/>
+              <w:szCs w:val="14"/>
+            </w:rPr>
+          </w:pPr>
+          <w:r>
+            <w:rPr>
+              <w:sz w:val="14"/>
+              <w:szCs w:val="14"/>
+            </w:rPr>
+            <w:t>Brixham</w:t>
+          </w:r>
+        </w:p>
+        <w:p>
+          <w:pPr>
+            <w:pStyle w:val="LOnormal"/>
+            <w:widowControl w:val="false"/>
+            <w:spacing w:lineRule="auto" w:line="240" w:before="0" w:after="0"/>
+            <w:jc w:val="center"/>
+            <w:rPr>
+              <w:sz w:val="14"/>
+              <w:szCs w:val="14"/>
+            </w:rPr>
+          </w:pPr>
+          <w:r>
+            <w:rPr>
+              <w:sz w:val="14"/>
+              <w:szCs w:val="14"/>
+            </w:rPr>
+            <w:t>TQ5 8AG</w:t>
+          </w:r>
+        </w:p>
+        <w:p>
+          <w:pPr>
+            <w:pStyle w:val="LOnormal"/>
+            <w:widowControl w:val="false"/>
+            <w:spacing w:lineRule="auto" w:line="240" w:before="0" w:after="0"/>
+            <w:jc w:val="center"/>
+            <w:rPr>
+              <w:sz w:val="14"/>
+              <w:szCs w:val="14"/>
+            </w:rPr>
+          </w:pPr>
+          <w:r>
+            <w:rPr>
+              <w:sz w:val="14"/>
+              <w:szCs w:val="14"/>
+            </w:rPr>
+          </w:r>
+        </w:p>
+        <w:p>
+          <w:pPr>
+            <w:pStyle w:val="LOnormal"/>
+            <w:widowControl w:val="false"/>
+            <w:spacing w:lineRule="auto" w:line="240" w:before="0" w:after="0"/>
+            <w:jc w:val="center"/>
+            <w:rPr>
+              <w:sz w:val="14"/>
+              <w:szCs w:val="14"/>
+            </w:rPr>
+          </w:pPr>
+          <w:r>
+            <w:rPr>
+              <w:sz w:val="14"/>
+              <w:szCs w:val="14"/>
+            </w:rPr>
+            <w:t>(01803) 881700</w:t>
+          </w:r>
+        </w:p>
+      </w:tc>
+      <w:tc>
+        <w:tcPr>
+          <w:tcW w:w="3223" w:type="dxa"/>
+          <w:tcBorders/>
+        </w:tcPr>
+        <w:p>
+          <w:pPr>
+            <w:pStyle w:val="LOnormal"/>
+            <w:widowControl w:val="false"/>
+            <w:spacing w:lineRule="auto" w:line="240" w:before="0" w:after="0"/>
+            <w:jc w:val="center"/>
+            <w:rPr>
+              <w:sz w:val="14"/>
+              <w:szCs w:val="14"/>
+            </w:rPr>
+          </w:pPr>
+          <w:r>
+            <w:rPr>
+              <w:sz w:val="14"/>
+              <w:szCs w:val="14"/>
+            </w:rPr>
+            <w:t>Tudor Chambers</w:t>
+          </w:r>
+        </w:p>
+        <w:p>
+          <w:pPr>
+            <w:pStyle w:val="LOnormal"/>
+            <w:widowControl w:val="false"/>
+            <w:spacing w:lineRule="auto" w:line="240" w:before="0" w:after="0"/>
+            <w:jc w:val="center"/>
+            <w:rPr>
+              <w:sz w:val="14"/>
+              <w:szCs w:val="14"/>
+            </w:rPr>
+          </w:pPr>
+          <w:r>
+            <w:rPr>
+              <w:sz w:val="14"/>
+              <w:szCs w:val="14"/>
+            </w:rPr>
+            <w:t>Fore Street</w:t>
+          </w:r>
+        </w:p>
+        <w:p>
+          <w:pPr>
+            <w:pStyle w:val="LOnormal"/>
+            <w:widowControl w:val="false"/>
+            <w:spacing w:lineRule="auto" w:line="240" w:before="0" w:after="0"/>
+            <w:jc w:val="center"/>
+            <w:rPr>
+              <w:sz w:val="14"/>
+              <w:szCs w:val="14"/>
+            </w:rPr>
+          </w:pPr>
+          <w:r>
+            <w:rPr>
+              <w:sz w:val="14"/>
+              <w:szCs w:val="14"/>
+            </w:rPr>
+            <w:t>St Marychurch</w:t>
+          </w:r>
+        </w:p>
+        <w:p>
+          <w:pPr>
+            <w:pStyle w:val="LOnormal"/>
+            <w:widowControl w:val="false"/>
+            <w:spacing w:lineRule="auto" w:line="240" w:before="0" w:after="0"/>
+            <w:jc w:val="center"/>
+            <w:rPr>
+              <w:sz w:val="14"/>
+              <w:szCs w:val="14"/>
+            </w:rPr>
+          </w:pPr>
+          <w:r>
+            <w:rPr>
+              <w:sz w:val="14"/>
+              <w:szCs w:val="14"/>
+            </w:rPr>
+            <w:t>Torquay</w:t>
+          </w:r>
+        </w:p>
+        <w:p>
+          <w:pPr>
+            <w:pStyle w:val="LOnormal"/>
+            <w:widowControl w:val="false"/>
+            <w:spacing w:lineRule="auto" w:line="240" w:before="0" w:after="0"/>
+            <w:jc w:val="center"/>
+            <w:rPr>
+              <w:sz w:val="14"/>
+              <w:szCs w:val="14"/>
+            </w:rPr>
+          </w:pPr>
+          <w:r>
+            <w:rPr>
+              <w:sz w:val="14"/>
+              <w:szCs w:val="14"/>
+            </w:rPr>
+            <w:t>TQ1 4PR</w:t>
+          </w:r>
+        </w:p>
+        <w:p>
+          <w:pPr>
+            <w:pStyle w:val="LOnormal"/>
+            <w:widowControl w:val="false"/>
+            <w:spacing w:lineRule="auto" w:line="240" w:before="0" w:after="0"/>
+            <w:jc w:val="center"/>
+            <w:rPr>
+              <w:sz w:val="14"/>
+              <w:szCs w:val="14"/>
+            </w:rPr>
+          </w:pPr>
+          <w:r>
+            <w:rPr>
+              <w:sz w:val="14"/>
+              <w:szCs w:val="14"/>
+            </w:rPr>
+            <w:t>(01803) 313656</w:t>
+          </w:r>
+        </w:p>
+      </w:tc>
+      <w:tc>
+        <w:tcPr>
+          <w:tcW w:w="3218" w:type="dxa"/>
+          <w:tcBorders/>
+        </w:tcPr>
+        <w:p>
+          <w:pPr>
+            <w:pStyle w:val="LOnormal"/>
+            <w:widowControl w:val="false"/>
+            <w:spacing w:lineRule="auto" w:line="240" w:before="0" w:after="0"/>
+            <w:jc w:val="center"/>
+            <w:rPr>
+              <w:sz w:val="14"/>
+              <w:szCs w:val="14"/>
+            </w:rPr>
+          </w:pPr>
+          <w:r>
+            <w:rPr>
+              <w:sz w:val="14"/>
+              <w:szCs w:val="14"/>
+            </w:rPr>
+            <w:t>4-5 Hauley Road</w:t>
+          </w:r>
+        </w:p>
+        <w:p>
+          <w:pPr>
+            <w:pStyle w:val="LOnormal"/>
+            <w:widowControl w:val="false"/>
+            <w:spacing w:lineRule="auto" w:line="240" w:before="0" w:after="0"/>
+            <w:jc w:val="center"/>
+            <w:rPr>
+              <w:sz w:val="14"/>
+              <w:szCs w:val="14"/>
+            </w:rPr>
+          </w:pPr>
+          <w:r>
+            <w:rPr>
+              <w:sz w:val="14"/>
+              <w:szCs w:val="14"/>
+            </w:rPr>
+            <w:t>Dartmouth</w:t>
+          </w:r>
+        </w:p>
+        <w:p>
+          <w:pPr>
+            <w:pStyle w:val="LOnormal"/>
+            <w:widowControl w:val="false"/>
+            <w:spacing w:lineRule="auto" w:line="240" w:before="0" w:after="0"/>
+            <w:jc w:val="center"/>
+            <w:rPr>
+              <w:sz w:val="14"/>
+              <w:szCs w:val="14"/>
+            </w:rPr>
+          </w:pPr>
+          <w:r>
+            <w:rPr>
+              <w:sz w:val="14"/>
+              <w:szCs w:val="14"/>
+            </w:rPr>
+            <w:t>TQ6 9AA</w:t>
+          </w:r>
+        </w:p>
+        <w:p>
+          <w:pPr>
+            <w:pStyle w:val="LOnormal"/>
+            <w:widowControl w:val="false"/>
+            <w:spacing w:lineRule="auto" w:line="240" w:before="0" w:after="0"/>
+            <w:jc w:val="center"/>
+            <w:rPr>
+              <w:sz w:val="14"/>
+              <w:szCs w:val="14"/>
+            </w:rPr>
+          </w:pPr>
+          <w:r>
+            <w:rPr>
+              <w:sz w:val="14"/>
+              <w:szCs w:val="14"/>
+            </w:rPr>
+          </w:r>
+        </w:p>
+        <w:p>
+          <w:pPr>
+            <w:pStyle w:val="LOnormal"/>
+            <w:widowControl w:val="false"/>
+            <w:spacing w:lineRule="auto" w:line="240" w:before="0" w:after="0"/>
+            <w:jc w:val="center"/>
+            <w:rPr>
+              <w:sz w:val="14"/>
+              <w:szCs w:val="14"/>
+            </w:rPr>
+          </w:pPr>
+          <w:r>
+            <w:rPr>
+              <w:sz w:val="14"/>
+              <w:szCs w:val="14"/>
+            </w:rPr>
+            <w:t>(01803) 881705</w:t>
+          </w:r>
+        </w:p>
+      </w:tc>
+    </w:tr>
+  </w:tbl>
   <w:p>
     <w:pPr>
-      <w:pStyle w:val="Header"/>
-      <w:jc w:val="center"/>
-      <w:rPr>
-        <w:sz w:val="18"/>
-        <w:szCs w:val="18"/>
-      </w:rPr>
-    </w:pPr>
-    <w:r>
-      <w:rPr>
-        <w:sz w:val="18"/>
-        <w:szCs w:val="18"/>
-      </w:rPr>
-      <w:t>51 Fore Street, Brixham, TQ5 8AG</w:t>
-    </w:r>
-  </w:p>
-  <w:p>
-    <w:pPr>
-      <w:pStyle w:val="Header"/>
-      <w:jc w:val="center"/>
-      <w:rPr>
-        <w:sz w:val="18"/>
-        <w:szCs w:val="18"/>
-      </w:rPr>
-    </w:pPr>
-    <w:r>
-      <w:rPr>
-        <w:sz w:val="18"/>
-        <w:szCs w:val="18"/>
-      </w:rPr>
-      <w:t>4-5 Hauley Road, Dartmouth, TQ6 9AA</w:t>
-    </w:r>
-  </w:p>
-  <w:p>
-    <w:pPr>
-      <w:pStyle w:val="Header"/>
+      <w:pStyle w:val="Normal"/>
       <w:jc w:val="center"/>
       <w:rPr>
         <w:sz w:val="18"/>
@@ -2074,55 +2427,430 @@
 <w:hdr xmlns:o="urn:schemas-microsoft-com:office:office" xmlns:r="http://schemas.openxmlformats.org/officeDocument/2006/relationships" xmlns:v="urn:schemas-microsoft-com:vml" xmlns:w="http://schemas.openxmlformats.org/wordprocessingml/2006/main" xmlns:w10="urn:schemas-microsoft-com:office:word" xmlns:wp="http://schemas.openxmlformats.org/drawingml/2006/wordprocessingDrawing" xmlns:wps="http://schemas.microsoft.com/office/word/2010/wordprocessingShape" xmlns:wpg="http://schemas.microsoft.com/office/word/2010/wordprocessingGroup" xmlns:mc="http://schemas.openxmlformats.org/markup-compatibility/2006" xmlns:wp14="http://schemas.microsoft.com/office/word/2010/wordprocessingDrawing" xmlns:w14="http://schemas.microsoft.com/office/word/2010/wordml" xmlns:w15="http://schemas.microsoft.com/office/word/2012/wordml" mc:Ignorable="w14 wp14 w15">
   <w:p>
     <w:pPr>
-      <w:pStyle w:val="Header"/>
+      <w:pStyle w:val="TextBody"/>
+      <w:spacing w:before="0" w:after="0"/>
+      <w:jc w:val="center"/>
+      <w:rPr>
+        <w:sz w:val="12"/>
+        <w:szCs w:val="12"/>
+      </w:rPr>
+    </w:pPr>
+    <w:r>
+      <w:rPr>
+        <w:sz w:val="12"/>
+        <w:szCs w:val="12"/>
+      </w:rPr>
+    </w:r>
+  </w:p>
+  <w:p>
+    <w:pPr>
+      <w:pStyle w:val="TextBody"/>
+      <w:spacing w:before="0" w:after="26"/>
       <w:jc w:val="center"/>
       <w:rPr/>
     </w:pPr>
     <w:r>
-      <w:rPr>
-        <w:sz w:val="18"/>
-        <w:szCs w:val="18"/>
-      </w:rPr>
-      <w:t>Tudor Chambers, Fore Street, St Marychurch, Torquay, TQ1 4PR</w:t>
+      <w:rPr/>
+      <w:drawing>
+        <wp:inline distT="0" distB="0" distL="0" distR="0">
+          <wp:extent cx="1791970" cy="574040"/>
+          <wp:effectExtent l="0" t="0" r="0" b="0"/>
+          <wp:docPr id="9" name="Image1" descr=""/>
+          <wp:cNvGraphicFramePr>
+            <a:graphicFrameLocks xmlns:a="http://schemas.openxmlformats.org/drawingml/2006/main" noChangeAspect="1"/>
+          </wp:cNvGraphicFramePr>
+          <a:graphic xmlns:a="http://schemas.openxmlformats.org/drawingml/2006/main">
+            <a:graphicData uri="http://schemas.openxmlformats.org/drawingml/2006/picture">
+              <pic:pic xmlns:pic="http://schemas.openxmlformats.org/drawingml/2006/picture">
+                <pic:nvPicPr>
+                  <pic:cNvPr id="9" name="Image1" descr=""/>
+                  <pic:cNvPicPr>
+                    <a:picLocks noChangeAspect="1" noChangeArrowheads="1"/>
+                  </pic:cNvPicPr>
+                </pic:nvPicPr>
+                <pic:blipFill>
+                  <a:blip r:embed="rId1"/>
+                  <a:stretch>
+                    <a:fillRect/>
+                  </a:stretch>
+                </pic:blipFill>
+                <pic:spPr bwMode="auto">
+                  <a:xfrm>
+                    <a:off x="0" y="0"/>
+                    <a:ext cx="1791970" cy="574040"/>
+                  </a:xfrm>
+                  <a:prstGeom prst="rect">
+                    <a:avLst/>
+                  </a:prstGeom>
+                </pic:spPr>
+              </pic:pic>
+            </a:graphicData>
+          </a:graphic>
+        </wp:inline>
+      </w:drawing>
     </w:r>
   </w:p>
+  <w:tbl>
+    <w:tblPr>
+      <w:tblStyle w:val="Table1"/>
+      <w:tblW w:w="9632" w:type="dxa"/>
+      <w:jc w:val="center"/>
+      <w:tblInd w:w="0" w:type="dxa"/>
+      <w:tblLayout w:type="fixed"/>
+      <w:tblCellMar>
+        <w:top w:w="0" w:type="dxa"/>
+        <w:left w:w="108" w:type="dxa"/>
+        <w:bottom w:w="0" w:type="dxa"/>
+        <w:right w:w="108" w:type="dxa"/>
+      </w:tblCellMar>
+      <w:tblLook w:val="0400"/>
+    </w:tblPr>
+    <w:tblGrid>
+      <w:gridCol w:w="3191"/>
+      <w:gridCol w:w="3223"/>
+      <w:gridCol w:w="3218"/>
+    </w:tblGrid>
+    <w:tr>
+      <w:trPr>
+        <w:trHeight w:val="142" w:hRule="atLeast"/>
+      </w:trPr>
+      <w:tc>
+        <w:tcPr>
+          <w:tcW w:w="3191" w:type="dxa"/>
+          <w:tcBorders/>
+        </w:tcPr>
+        <w:p>
+          <w:pPr>
+            <w:pStyle w:val="LOnormal"/>
+            <w:widowControl w:val="false"/>
+            <w:spacing w:lineRule="auto" w:line="240" w:before="0" w:after="0"/>
+            <w:jc w:val="center"/>
+            <w:rPr>
+              <w:sz w:val="14"/>
+              <w:szCs w:val="14"/>
+            </w:rPr>
+          </w:pPr>
+          <w:bookmarkStart w:id="20" w:name="bookmark=id.1fob9te"/>
+          <w:bookmarkStart w:id="21" w:name="bookmark=id.2et92p0"/>
+          <w:bookmarkStart w:id="22" w:name="bookmark=id.3znysh7"/>
+          <w:bookmarkStart w:id="23" w:name="bookmark=id.gjdgxs"/>
+          <w:bookmarkStart w:id="24" w:name="bookmark=id.tyjcwt"/>
+          <w:bookmarkStart w:id="25" w:name="bookmark=id.30j0zll"/>
+          <w:bookmarkEnd w:id="20"/>
+          <w:bookmarkEnd w:id="21"/>
+          <w:bookmarkEnd w:id="22"/>
+          <w:bookmarkEnd w:id="23"/>
+          <w:bookmarkEnd w:id="24"/>
+          <w:bookmarkEnd w:id="25"/>
+          <w:r>
+            <w:rPr>
+              <w:sz w:val="14"/>
+              <w:szCs w:val="14"/>
+            </w:rPr>
+            <w:t>51 Fore Street</w:t>
+          </w:r>
+        </w:p>
+        <w:p>
+          <w:pPr>
+            <w:pStyle w:val="LOnormal"/>
+            <w:widowControl w:val="false"/>
+            <w:spacing w:lineRule="auto" w:line="240" w:before="0" w:after="0"/>
+            <w:jc w:val="center"/>
+            <w:rPr>
+              <w:sz w:val="14"/>
+              <w:szCs w:val="14"/>
+            </w:rPr>
+          </w:pPr>
+          <w:r>
+            <w:rPr>
+              <w:sz w:val="14"/>
+              <w:szCs w:val="14"/>
+            </w:rPr>
+            <w:t>Brixham</w:t>
+          </w:r>
+        </w:p>
+        <w:p>
+          <w:pPr>
+            <w:pStyle w:val="LOnormal"/>
+            <w:widowControl w:val="false"/>
+            <w:spacing w:lineRule="auto" w:line="240" w:before="0" w:after="0"/>
+            <w:jc w:val="center"/>
+            <w:rPr>
+              <w:sz w:val="14"/>
+              <w:szCs w:val="14"/>
+            </w:rPr>
+          </w:pPr>
+          <w:r>
+            <w:rPr>
+              <w:sz w:val="14"/>
+              <w:szCs w:val="14"/>
+            </w:rPr>
+            <w:t>TQ5 8AG</w:t>
+          </w:r>
+        </w:p>
+        <w:p>
+          <w:pPr>
+            <w:pStyle w:val="LOnormal"/>
+            <w:widowControl w:val="false"/>
+            <w:spacing w:lineRule="auto" w:line="240" w:before="0" w:after="0"/>
+            <w:jc w:val="center"/>
+            <w:rPr>
+              <w:sz w:val="14"/>
+              <w:szCs w:val="14"/>
+            </w:rPr>
+          </w:pPr>
+          <w:r>
+            <w:rPr>
+              <w:sz w:val="14"/>
+              <w:szCs w:val="14"/>
+            </w:rPr>
+          </w:r>
+        </w:p>
+        <w:p>
+          <w:pPr>
+            <w:pStyle w:val="LOnormal"/>
+            <w:widowControl w:val="false"/>
+            <w:spacing w:lineRule="auto" w:line="240" w:before="0" w:after="0"/>
+            <w:jc w:val="center"/>
+            <w:rPr>
+              <w:sz w:val="14"/>
+              <w:szCs w:val="14"/>
+            </w:rPr>
+          </w:pPr>
+          <w:r>
+            <w:rPr>
+              <w:sz w:val="14"/>
+              <w:szCs w:val="14"/>
+            </w:rPr>
+            <w:t>(01803) 881700</w:t>
+          </w:r>
+        </w:p>
+      </w:tc>
+      <w:tc>
+        <w:tcPr>
+          <w:tcW w:w="3223" w:type="dxa"/>
+          <w:tcBorders/>
+        </w:tcPr>
+        <w:p>
+          <w:pPr>
+            <w:pStyle w:val="LOnormal"/>
+            <w:widowControl w:val="false"/>
+            <w:spacing w:lineRule="auto" w:line="240" w:before="0" w:after="0"/>
+            <w:jc w:val="center"/>
+            <w:rPr>
+              <w:sz w:val="14"/>
+              <w:szCs w:val="14"/>
+            </w:rPr>
+          </w:pPr>
+          <w:r>
+            <w:rPr>
+              <w:sz w:val="14"/>
+              <w:szCs w:val="14"/>
+            </w:rPr>
+            <w:t>Tudor Chambers</w:t>
+          </w:r>
+        </w:p>
+        <w:p>
+          <w:pPr>
+            <w:pStyle w:val="LOnormal"/>
+            <w:widowControl w:val="false"/>
+            <w:spacing w:lineRule="auto" w:line="240" w:before="0" w:after="0"/>
+            <w:jc w:val="center"/>
+            <w:rPr>
+              <w:sz w:val="14"/>
+              <w:szCs w:val="14"/>
+            </w:rPr>
+          </w:pPr>
+          <w:r>
+            <w:rPr>
+              <w:sz w:val="14"/>
+              <w:szCs w:val="14"/>
+            </w:rPr>
+            <w:t>Fore Street</w:t>
+          </w:r>
+        </w:p>
+        <w:p>
+          <w:pPr>
+            <w:pStyle w:val="LOnormal"/>
+            <w:widowControl w:val="false"/>
+            <w:spacing w:lineRule="auto" w:line="240" w:before="0" w:after="0"/>
+            <w:jc w:val="center"/>
+            <w:rPr>
+              <w:sz w:val="14"/>
+              <w:szCs w:val="14"/>
+            </w:rPr>
+          </w:pPr>
+          <w:r>
+            <w:rPr>
+              <w:sz w:val="14"/>
+              <w:szCs w:val="14"/>
+            </w:rPr>
+            <w:t>St Marychurch</w:t>
+          </w:r>
+        </w:p>
+        <w:p>
+          <w:pPr>
+            <w:pStyle w:val="LOnormal"/>
+            <w:widowControl w:val="false"/>
+            <w:spacing w:lineRule="auto" w:line="240" w:before="0" w:after="0"/>
+            <w:jc w:val="center"/>
+            <w:rPr>
+              <w:sz w:val="14"/>
+              <w:szCs w:val="14"/>
+            </w:rPr>
+          </w:pPr>
+          <w:r>
+            <w:rPr>
+              <w:sz w:val="14"/>
+              <w:szCs w:val="14"/>
+            </w:rPr>
+            <w:t>Torquay</w:t>
+          </w:r>
+        </w:p>
+        <w:p>
+          <w:pPr>
+            <w:pStyle w:val="LOnormal"/>
+            <w:widowControl w:val="false"/>
+            <w:spacing w:lineRule="auto" w:line="240" w:before="0" w:after="0"/>
+            <w:jc w:val="center"/>
+            <w:rPr>
+              <w:sz w:val="14"/>
+              <w:szCs w:val="14"/>
+            </w:rPr>
+          </w:pPr>
+          <w:r>
+            <w:rPr>
+              <w:sz w:val="14"/>
+              <w:szCs w:val="14"/>
+            </w:rPr>
+            <w:t>TQ1 4PR</w:t>
+          </w:r>
+        </w:p>
+        <w:p>
+          <w:pPr>
+            <w:pStyle w:val="LOnormal"/>
+            <w:widowControl w:val="false"/>
+            <w:spacing w:lineRule="auto" w:line="240" w:before="0" w:after="0"/>
+            <w:jc w:val="center"/>
+            <w:rPr>
+              <w:sz w:val="14"/>
+              <w:szCs w:val="14"/>
+            </w:rPr>
+          </w:pPr>
+          <w:r>
+            <w:rPr>
+              <w:sz w:val="14"/>
+              <w:szCs w:val="14"/>
+            </w:rPr>
+            <w:t>(01803) 313656</w:t>
+          </w:r>
+        </w:p>
+      </w:tc>
+      <w:tc>
+        <w:tcPr>
+          <w:tcW w:w="3218" w:type="dxa"/>
+          <w:tcBorders/>
+        </w:tcPr>
+        <w:p>
+          <w:pPr>
+            <w:pStyle w:val="LOnormal"/>
+            <w:widowControl w:val="false"/>
+            <w:spacing w:lineRule="auto" w:line="240" w:before="0" w:after="0"/>
+            <w:jc w:val="center"/>
+            <w:rPr>
+              <w:sz w:val="14"/>
+              <w:szCs w:val="14"/>
+            </w:rPr>
+          </w:pPr>
+          <w:r>
+            <w:rPr>
+              <w:sz w:val="14"/>
+              <w:szCs w:val="14"/>
+            </w:rPr>
+            <w:t>4-5 Hauley Road</w:t>
+          </w:r>
+        </w:p>
+        <w:p>
+          <w:pPr>
+            <w:pStyle w:val="LOnormal"/>
+            <w:widowControl w:val="false"/>
+            <w:spacing w:lineRule="auto" w:line="240" w:before="0" w:after="0"/>
+            <w:jc w:val="center"/>
+            <w:rPr>
+              <w:sz w:val="14"/>
+              <w:szCs w:val="14"/>
+            </w:rPr>
+          </w:pPr>
+          <w:r>
+            <w:rPr>
+              <w:sz w:val="14"/>
+              <w:szCs w:val="14"/>
+            </w:rPr>
+            <w:t>Dartmouth</w:t>
+          </w:r>
+        </w:p>
+        <w:p>
+          <w:pPr>
+            <w:pStyle w:val="LOnormal"/>
+            <w:widowControl w:val="false"/>
+            <w:spacing w:lineRule="auto" w:line="240" w:before="0" w:after="0"/>
+            <w:jc w:val="center"/>
+            <w:rPr>
+              <w:sz w:val="14"/>
+              <w:szCs w:val="14"/>
+            </w:rPr>
+          </w:pPr>
+          <w:r>
+            <w:rPr>
+              <w:sz w:val="14"/>
+              <w:szCs w:val="14"/>
+            </w:rPr>
+            <w:t>TQ6 9AA</w:t>
+          </w:r>
+        </w:p>
+        <w:p>
+          <w:pPr>
+            <w:pStyle w:val="LOnormal"/>
+            <w:widowControl w:val="false"/>
+            <w:spacing w:lineRule="auto" w:line="240" w:before="0" w:after="0"/>
+            <w:jc w:val="center"/>
+            <w:rPr>
+              <w:sz w:val="14"/>
+              <w:szCs w:val="14"/>
+            </w:rPr>
+          </w:pPr>
+          <w:r>
+            <w:rPr>
+              <w:sz w:val="14"/>
+              <w:szCs w:val="14"/>
+            </w:rPr>
+          </w:r>
+        </w:p>
+        <w:p>
+          <w:pPr>
+            <w:pStyle w:val="LOnormal"/>
+            <w:widowControl w:val="false"/>
+            <w:spacing w:lineRule="auto" w:line="240" w:before="0" w:after="0"/>
+            <w:jc w:val="center"/>
+            <w:rPr>
+              <w:sz w:val="14"/>
+              <w:szCs w:val="14"/>
+            </w:rPr>
+          </w:pPr>
+          <w:r>
+            <w:rPr>
+              <w:sz w:val="14"/>
+              <w:szCs w:val="14"/>
+            </w:rPr>
+            <w:t>(01803) 881705</w:t>
+          </w:r>
+        </w:p>
+      </w:tc>
+    </w:tr>
+  </w:tbl>
   <w:p>
     <w:pPr>
-      <w:pStyle w:val="Header"/>
-      <w:jc w:val="center"/>
-      <w:rPr>
-        <w:sz w:val="18"/>
-        <w:szCs w:val="18"/>
-      </w:rPr>
-    </w:pPr>
-    <w:r>
-      <w:rPr>
-        <w:sz w:val="18"/>
-        <w:szCs w:val="18"/>
-      </w:rPr>
-      <w:t>51 Fore Street, Brixham, TQ5 8AG</w:t>
-    </w:r>
-  </w:p>
-  <w:p>
-    <w:pPr>
-      <w:pStyle w:val="Header"/>
-      <w:jc w:val="center"/>
-      <w:rPr>
-        <w:sz w:val="18"/>
-        <w:szCs w:val="18"/>
-      </w:rPr>
-    </w:pPr>
-    <w:r>
-      <w:rPr>
-        <w:sz w:val="18"/>
-        <w:szCs w:val="18"/>
-      </w:rPr>
-      <w:t>4-5 Hauley Road, Dartmouth, TQ6 9AA</w:t>
-    </w:r>
-  </w:p>
-  <w:p>
-    <w:pPr>
-      <w:pStyle w:val="Header"/>
+      <w:pStyle w:val="Normal"/>
       <w:jc w:val="center"/>
       <w:rPr>
         <w:sz w:val="18"/>
@@ -2803,7 +3531,7 @@
       <w:widowControl/>
       <w:suppressAutoHyphens w:val="true"/>
       <w:bidi w:val="0"/>
-      <w:spacing w:lineRule="auto" w:line="240" w:before="0" w:after="0"/>
+      <w:spacing w:lineRule="auto" w:line="259" w:before="0" w:after="0"/>
       <w:jc w:val="left"/>
     </w:pPr>
     <w:rPr>
@@ -2943,6 +3671,25 @@
     <w:qFormat/>
     <w:pPr/>
     <w:rPr/>
+  </w:style>
+  <w:style w:type="paragraph" w:styleId="LOnormal">
+    <w:name w:val="LO-normal"/>
+    <w:qFormat/>
+    <w:pPr>
+      <w:widowControl/>
+      <w:suppressAutoHyphens w:val="true"/>
+      <w:bidi w:val="0"/>
+      <w:spacing w:lineRule="auto" w:line="259" w:before="0" w:after="160"/>
+      <w:jc w:val="left"/>
+    </w:pPr>
+    <w:rPr>
+      <w:rFonts w:ascii="Calibri" w:hAnsi="Calibri" w:eastAsia="Calibri" w:cs="" w:asciiTheme="minorHAnsi" w:cstheme="minorBidi" w:eastAsiaTheme="minorHAnsi" w:hAnsiTheme="minorHAnsi"/>
+      <w:color w:val="auto"/>
+      <w:kern w:val="0"/>
+      <w:sz w:val="22"/>
+      <w:szCs w:val="22"/>
+      <w:lang w:val="en-GB" w:eastAsia="en-US" w:bidi="ar-SA"/>
+    </w:rPr>
   </w:style>
   <w:style w:type="numbering" w:styleId="NoList" w:default="1">
     <w:name w:val="No List"/>

</xml_diff>

<commit_message>
Revert "Bank and buildsoc templates updated"
This reverts commit 846ee4659fe61cf27ad36b49c686c5238c997a33.
</commit_message>
<xml_diff>
--- a/resources/darbylaw/templates/bank-notification.docx
+++ b/resources/darbylaw/templates/bank-notification.docx
@@ -5,25 +5,117 @@
     <w:p>
       <w:pPr>
         <w:pStyle w:val="Normal"/>
-        <w:overflowPunct w:val="false"/>
-        <w:spacing w:lineRule="auto" w:line="240" w:before="0" w:after="0"/>
-        <w:rPr>
-          <w:rFonts w:ascii="DejaVu Sans Condensed" w:hAnsi="DejaVu Sans Condensed" w:eastAsia="Calibri" w:cs="Arial"/>
+        <w:overflowPunct w:val="true"/>
+        <w:spacing w:lineRule="auto" w:line="240" w:before="0" w:after="0"/>
+        <w:rPr>
+          <w:rFonts w:ascii="arial" w:hAnsi="arial" w:eastAsia="Calibri" w:cs="Arial"/>
           <w:szCs w:val="24"/>
         </w:rPr>
       </w:pPr>
       <w:r>
         <w:rPr>
-          <w:rFonts w:eastAsia="Calibri" w:cs="Arial" w:ascii="DejaVu Sans Condensed" w:hAnsi="DejaVu Sans Condensed"/>
+          <w:rFonts w:eastAsia="Calibri" w:cs="Arial" w:ascii="arial" w:hAnsi="arial"/>
           <w:szCs w:val="24"/>
         </w:rPr>
+        <w:drawing>
+          <wp:anchor behindDoc="1" distT="0" distB="0" distL="0" distR="0" simplePos="0" locked="0" layoutInCell="0" allowOverlap="1" relativeHeight="10">
+            <wp:simplePos x="0" y="0"/>
+            <wp:positionH relativeFrom="page">
+              <wp:posOffset>0</wp:posOffset>
+            </wp:positionH>
+            <wp:positionV relativeFrom="page">
+              <wp:posOffset>0</wp:posOffset>
+            </wp:positionV>
+            <wp:extent cx="7560310" cy="1210945"/>
+            <wp:effectExtent l="0" t="0" r="0" b="0"/>
+            <wp:wrapNone/>
+            <wp:docPr id="1" name="WordPictureWatermark76053611" descr=""/>
+            <wp:cNvGraphicFramePr>
+              <a:graphicFrameLocks xmlns:a="http://schemas.openxmlformats.org/drawingml/2006/main" noChangeAspect="1"/>
+            </wp:cNvGraphicFramePr>
+            <a:graphic xmlns:a="http://schemas.openxmlformats.org/drawingml/2006/main">
+              <a:graphicData uri="http://schemas.openxmlformats.org/drawingml/2006/picture">
+                <pic:pic xmlns:pic="http://schemas.openxmlformats.org/drawingml/2006/picture">
+                  <pic:nvPicPr>
+                    <pic:cNvPr id="1" name="WordPictureWatermark76053611" descr=""/>
+                    <pic:cNvPicPr>
+                      <a:picLocks noChangeAspect="1" noChangeArrowheads="1"/>
+                    </pic:cNvPicPr>
+                  </pic:nvPicPr>
+                  <pic:blipFill>
+                    <a:blip r:embed="rId2"/>
+                    <a:srcRect l="0" t="3249" r="0" b="85589"/>
+                    <a:stretch>
+                      <a:fillRect/>
+                    </a:stretch>
+                  </pic:blipFill>
+                  <pic:spPr bwMode="auto">
+                    <a:xfrm>
+                      <a:off x="0" y="0"/>
+                      <a:ext cx="7560310" cy="1210945"/>
+                    </a:xfrm>
+                    <a:prstGeom prst="rect">
+                      <a:avLst/>
+                    </a:prstGeom>
+                  </pic:spPr>
+                </pic:pic>
+              </a:graphicData>
+            </a:graphic>
+          </wp:anchor>
+        </w:drawing>
+        <w:drawing>
+          <wp:anchor behindDoc="1" distT="0" distB="0" distL="0" distR="0" simplePos="0" locked="0" layoutInCell="0" allowOverlap="1" relativeHeight="12">
+            <wp:simplePos x="0" y="0"/>
+            <wp:positionH relativeFrom="page">
+              <wp:posOffset>0</wp:posOffset>
+            </wp:positionH>
+            <wp:positionV relativeFrom="page">
+              <wp:posOffset>9356725</wp:posOffset>
+            </wp:positionV>
+            <wp:extent cx="7560310" cy="1318260"/>
+            <wp:effectExtent l="0" t="0" r="0" b="0"/>
+            <wp:wrapNone/>
+            <wp:docPr id="2" name="Image3" descr=""/>
+            <wp:cNvGraphicFramePr>
+              <a:graphicFrameLocks xmlns:a="http://schemas.openxmlformats.org/drawingml/2006/main" noChangeAspect="1"/>
+            </wp:cNvGraphicFramePr>
+            <a:graphic xmlns:a="http://schemas.openxmlformats.org/drawingml/2006/main">
+              <a:graphicData uri="http://schemas.openxmlformats.org/drawingml/2006/picture">
+                <pic:pic xmlns:pic="http://schemas.openxmlformats.org/drawingml/2006/picture">
+                  <pic:nvPicPr>
+                    <pic:cNvPr id="2" name="Image3" descr=""/>
+                    <pic:cNvPicPr>
+                      <a:picLocks noChangeAspect="1" noChangeArrowheads="1"/>
+                    </pic:cNvPicPr>
+                  </pic:nvPicPr>
+                  <pic:blipFill>
+                    <a:blip r:embed="rId3"/>
+                    <a:srcRect l="0" t="87858" r="0" b="-7"/>
+                    <a:stretch>
+                      <a:fillRect/>
+                    </a:stretch>
+                  </pic:blipFill>
+                  <pic:spPr bwMode="auto">
+                    <a:xfrm>
+                      <a:off x="0" y="0"/>
+                      <a:ext cx="7560310" cy="1318260"/>
+                    </a:xfrm>
+                    <a:prstGeom prst="rect">
+                      <a:avLst/>
+                    </a:prstGeom>
+                  </pic:spPr>
+                </pic:pic>
+              </a:graphicData>
+            </a:graphic>
+          </wp:anchor>
+        </w:drawing>
         <mc:AlternateContent>
           <mc:Choice Requires="wps">
             <w:drawing>
-              <wp:anchor behindDoc="0" distT="635" distB="635" distL="635" distR="635" simplePos="0" locked="0" layoutInCell="0" allowOverlap="1" relativeHeight="12">
+              <wp:anchor behindDoc="0" distT="635" distB="635" distL="635" distR="635" simplePos="0" locked="0" layoutInCell="0" allowOverlap="1" relativeHeight="14">
                 <wp:simplePos x="0" y="0"/>
                 <wp:positionH relativeFrom="page">
-                  <wp:posOffset>828040</wp:posOffset>
+                  <wp:posOffset>791845</wp:posOffset>
                 </wp:positionH>
                 <wp:positionV relativeFrom="page">
                   <wp:posOffset>1871980</wp:posOffset>
@@ -31,7 +123,7 @@
                 <wp:extent cx="2771775" cy="1296035"/>
                 <wp:effectExtent l="635" t="635" r="635" b="635"/>
                 <wp:wrapNone/>
-                <wp:docPr id="1" name="Text Frame 1"/>
+                <wp:docPr id="3" name="Text Frame 1"/>
                 <a:graphic xmlns:a="http://schemas.openxmlformats.org/drawingml/2006/main">
                   <a:graphicData uri="http://schemas.microsoft.com/office/word/2010/wordprocessingShape">
                     <wps:wsp>
@@ -64,12 +156,7 @@
                             <w:pPr>
                               <w:pStyle w:val="Normal"/>
                               <w:spacing w:lineRule="auto" w:line="240" w:before="0" w:after="0"/>
-                              <w:rPr>
-                                <w:rFonts w:ascii="Arial" w:hAnsi="Arial"/>
-                                <w:color w:val="000000"/>
-                                <w:sz w:val="21"/>
-                                <w:szCs w:val="21"/>
-                              </w:rPr>
+                              <w:rPr/>
                             </w:pPr>
                             <w:r>
                               <w:rPr>
@@ -85,43 +172,16 @@
                             <w:pPr>
                               <w:pStyle w:val="Normal"/>
                               <w:spacing w:lineRule="auto" w:line="240" w:before="0" w:after="0"/>
-                              <w:rPr>
-                                <w:rFonts w:ascii="Arial" w:hAnsi="Arial" w:cs="Arial"/>
-                                <w:color w:val="000000"/>
-                                <w:sz w:val="21"/>
-                                <w:szCs w:val="21"/>
-                              </w:rPr>
+                              <w:rPr/>
                             </w:pPr>
                             <w:r>
                               <w:rPr>
-                                <w:rFonts w:cs="Arial" w:ascii="Arial" w:hAnsi="Arial"/>
+                                <w:rFonts w:ascii="Arial" w:hAnsi="Arial"/>
                                 <w:color w:val="000000"/>
                                 <w:sz w:val="21"/>
                                 <w:szCs w:val="21"/>
                               </w:rPr>
                               <w:t>{%=bank.orgAddress%}</w:t>
-                            </w:r>
-                          </w:p>
-                          <w:p>
-                            <w:pPr>
-                              <w:pStyle w:val="Normal"/>
-                              <w:spacing w:lineRule="auto" w:line="240" w:before="0" w:after="0"/>
-                              <w:rPr>
-                                <w:rFonts w:ascii="Arial" w:hAnsi="Arial" w:cs="Arial"/>
-                                <w:sz w:val="21"/>
-                                <w:szCs w:val="21"/>
-                              </w:rPr>
-                            </w:pPr>
-                            <w:r>
-                              <w:rPr>
-                                <w:rFonts w:cs="Arial" w:ascii="Arial" w:hAnsi="Arial"/>
-                                <w:b/>
-                                <w:bCs/>
-                                <w:color w:val="C9211E"/>
-                                <w:sz w:val="21"/>
-                                <w:szCs w:val="21"/>
-                              </w:rPr>
-                              <w:t>{%=noAddress%}</w:t>
                             </w:r>
                           </w:p>
                         </w:txbxContent>
@@ -137,7 +197,7 @@
           </mc:Choice>
           <mc:Fallback>
             <w:pict>
-              <v:rect id="shape_0" ID="Text Frame 1" path="m0,0l-2147483645,0l-2147483645,-2147483646l0,-2147483646xe" stroked="t" o:allowincell="f" style="position:absolute;margin-left:65.2pt;margin-top:147.4pt;width:218.2pt;height:102pt;mso-wrap-style:square;v-text-anchor:top;mso-position-horizontal-relative:page;mso-position-vertical-relative:page">
+              <v:rect id="shape_0" ID="Text Frame 1" path="m0,0l-2147483645,0l-2147483645,-2147483646l0,-2147483646xe" stroked="t" o:allowincell="f" style="position:absolute;margin-left:62.35pt;margin-top:147.4pt;width:218.2pt;height:102pt;mso-wrap-style:square;v-text-anchor:top;mso-position-horizontal-relative:page;mso-position-vertical-relative:page">
                 <v:fill o:detectmouseclick="t" on="false"/>
                 <v:stroke color="#cccccc" dashstyle="dot" joinstyle="round" endcap="flat"/>
                 <v:textbox>
@@ -146,12 +206,7 @@
                       <w:pPr>
                         <w:pStyle w:val="Normal"/>
                         <w:spacing w:lineRule="auto" w:line="240" w:before="0" w:after="0"/>
-                        <w:rPr>
-                          <w:rFonts w:ascii="Arial" w:hAnsi="Arial"/>
-                          <w:color w:val="000000"/>
-                          <w:sz w:val="21"/>
-                          <w:szCs w:val="21"/>
-                        </w:rPr>
+                        <w:rPr/>
                       </w:pPr>
                       <w:r>
                         <w:rPr>
@@ -167,43 +222,16 @@
                       <w:pPr>
                         <w:pStyle w:val="Normal"/>
                         <w:spacing w:lineRule="auto" w:line="240" w:before="0" w:after="0"/>
-                        <w:rPr>
-                          <w:rFonts w:ascii="Arial" w:hAnsi="Arial" w:cs="Arial"/>
-                          <w:color w:val="000000"/>
-                          <w:sz w:val="21"/>
-                          <w:szCs w:val="21"/>
-                        </w:rPr>
+                        <w:rPr/>
                       </w:pPr>
                       <w:r>
                         <w:rPr>
-                          <w:rFonts w:cs="Arial" w:ascii="Arial" w:hAnsi="Arial"/>
+                          <w:rFonts w:ascii="Arial" w:hAnsi="Arial"/>
                           <w:color w:val="000000"/>
                           <w:sz w:val="21"/>
                           <w:szCs w:val="21"/>
                         </w:rPr>
                         <w:t>{%=bank.orgAddress%}</w:t>
-                      </w:r>
-                    </w:p>
-                    <w:p>
-                      <w:pPr>
-                        <w:pStyle w:val="Normal"/>
-                        <w:spacing w:lineRule="auto" w:line="240" w:before="0" w:after="0"/>
-                        <w:rPr>
-                          <w:rFonts w:ascii="Arial" w:hAnsi="Arial" w:cs="Arial"/>
-                          <w:sz w:val="21"/>
-                          <w:szCs w:val="21"/>
-                        </w:rPr>
-                      </w:pPr>
-                      <w:r>
-                        <w:rPr>
-                          <w:rFonts w:cs="Arial" w:ascii="Arial" w:hAnsi="Arial"/>
-                          <w:b/>
-                          <w:bCs/>
-                          <w:color w:val="C9211E"/>
-                          <w:sz w:val="21"/>
-                          <w:szCs w:val="21"/>
-                        </w:rPr>
-                        <w:t>{%=noAddress%}</w:t>
                       </w:r>
                     </w:p>
                   </w:txbxContent>
@@ -216,7 +244,7 @@
         <mc:AlternateContent>
           <mc:Choice Requires="wps">
             <w:drawing>
-              <wp:anchor behindDoc="0" distT="0" distB="0" distL="0" distR="0" simplePos="0" locked="0" layoutInCell="0" allowOverlap="1" relativeHeight="14">
+              <wp:anchor behindDoc="0" distT="0" distB="0" distL="0" distR="0" simplePos="0" locked="0" layoutInCell="0" allowOverlap="1" relativeHeight="16">
                 <wp:simplePos x="0" y="0"/>
                 <wp:positionH relativeFrom="page">
                   <wp:posOffset>4491990</wp:posOffset>
@@ -227,7 +255,7 @@
                 <wp:extent cx="2156460" cy="1296035"/>
                 <wp:effectExtent l="0" t="0" r="0" b="0"/>
                 <wp:wrapNone/>
-                <wp:docPr id="3" name="Text Frame 3"/>
+                <wp:docPr id="5" name="Text Frame 3"/>
                 <a:graphic xmlns:a="http://schemas.openxmlformats.org/drawingml/2006/main">
                   <a:graphicData uri="http://schemas.microsoft.com/office/word/2010/wordprocessingShape">
                     <wps:wsp>
@@ -290,26 +318,7 @@
                             </w:pPr>
                             <w:r>
                               <w:rPr>
-                                <w:rFonts w:eastAsia="Calibri" w:cs="" w:ascii="Arial" w:hAnsi="Arial" w:cstheme="minorBidi" w:eastAsiaTheme="minorHAnsi"/>
-                                <w:color w:val="000000"/>
-                                <w:sz w:val="22"/>
-                                <w:szCs w:val="22"/>
-                              </w:rPr>
-                              <w:t>Your ref:</w:t>
-                            </w:r>
-                          </w:p>
-                          <w:p>
-                            <w:pPr>
-                              <w:pStyle w:val="Normal"/>
-                              <w:spacing w:lineRule="auto" w:line="240"/>
-                              <w:rPr>
                                 <w:rFonts w:ascii="Arial" w:hAnsi="Arial"/>
-                              </w:rPr>
-                            </w:pPr>
-                            <w:r>
-                              <w:rPr>
-                                <w:rFonts w:ascii="Arial" w:hAnsi="Arial"/>
-                                <w:color w:val="000000"/>
                               </w:rPr>
                               <w:t>Date: {%=date%}</w:t>
                             </w:r>
@@ -440,26 +449,7 @@
                       </w:pPr>
                       <w:r>
                         <w:rPr>
-                          <w:rFonts w:eastAsia="Calibri" w:cs="" w:ascii="Arial" w:hAnsi="Arial" w:cstheme="minorBidi" w:eastAsiaTheme="minorHAnsi"/>
-                          <w:color w:val="000000"/>
-                          <w:sz w:val="22"/>
-                          <w:szCs w:val="22"/>
-                        </w:rPr>
-                        <w:t>Your ref:</w:t>
-                      </w:r>
-                    </w:p>
-                    <w:p>
-                      <w:pPr>
-                        <w:pStyle w:val="Normal"/>
-                        <w:spacing w:lineRule="auto" w:line="240"/>
-                        <w:rPr>
                           <w:rFonts w:ascii="Arial" w:hAnsi="Arial"/>
-                        </w:rPr>
-                      </w:pPr>
-                      <w:r>
-                        <w:rPr>
-                          <w:rFonts w:ascii="Arial" w:hAnsi="Arial"/>
-                          <w:color w:val="000000"/>
                         </w:rPr>
                         <w:t>Date: {%=date%}</w:t>
                       </w:r>
@@ -542,78 +532,15 @@
             </w:pict>
           </mc:Fallback>
         </mc:AlternateContent>
-        <mc:AlternateContent>
-          <mc:Choice Requires="wps">
-            <w:drawing>
-              <wp:anchor behindDoc="0" distT="0" distB="635" distL="635" distR="0" simplePos="0" locked="0" layoutInCell="0" allowOverlap="1" relativeHeight="16">
-                <wp:simplePos x="0" y="0"/>
-                <wp:positionH relativeFrom="page">
-                  <wp:posOffset>323850</wp:posOffset>
-                </wp:positionH>
-                <wp:positionV relativeFrom="page">
-                  <wp:posOffset>1403985</wp:posOffset>
-                </wp:positionV>
-                <wp:extent cx="3672205" cy="2195830"/>
-                <wp:effectExtent l="635" t="0" r="0" b="0"/>
-                <wp:wrapThrough wrapText="bothSides">
-                  <wp:wrapPolygon edited="0">
-                    <wp:start x="-2" y="21600"/>
-                    <wp:lineTo x="-2" y="0"/>
-                    <wp:lineTo x="21598" y="0"/>
-                    <wp:lineTo x="21598" y="21600"/>
-                    <wp:lineTo x="-2" y="21600"/>
-                  </wp:wrapPolygon>
-                </wp:wrapThrough>
-                <wp:docPr id="5" name="Shape 1"/>
-                <a:graphic xmlns:a="http://schemas.openxmlformats.org/drawingml/2006/main">
-                  <a:graphicData uri="http://schemas.microsoft.com/office/word/2010/wordprocessingShape">
-                    <wps:wsp>
-                      <wps:cNvSpPr/>
-                      <wps:spPr>
-                        <a:xfrm>
-                          <a:off x="0" y="0"/>
-                          <a:ext cx="3672360" cy="2196000"/>
-                        </a:xfrm>
-                        <a:prstGeom prst="rect">
-                          <a:avLst/>
-                        </a:prstGeom>
-                        <a:noFill/>
-                        <a:ln w="0">
-                          <a:noFill/>
-                        </a:ln>
-                      </wps:spPr>
-                      <wps:style>
-                        <a:lnRef idx="0"/>
-                        <a:fillRef idx="0"/>
-                        <a:effectRef idx="0"/>
-                        <a:fontRef idx="minor"/>
-                      </wps:style>
-                      <wps:bodyPr/>
-                    </wps:wsp>
-                  </a:graphicData>
-                </a:graphic>
-              </wp:anchor>
-            </w:drawing>
-          </mc:Choice>
-          <mc:Fallback>
-            <w:pict>
-              <v:rect id="shape_0" ID="Shape 1" path="m0,0l-2147483645,0l-2147483645,-2147483646l0,-2147483646xe" stroked="f" o:allowincell="f" style="position:absolute;margin-left:25.5pt;margin-top:110.55pt;width:289.1pt;height:172.85pt;mso-wrap-style:none;v-text-anchor:middle;mso-position-horizontal-relative:page;mso-position-vertical-relative:page">
-                <v:fill o:detectmouseclick="t" on="false"/>
-                <v:stroke color="#3465a4" joinstyle="round" endcap="flat"/>
-                <w10:wrap type="square"/>
-              </v:rect>
-            </w:pict>
-          </mc:Fallback>
-        </mc:AlternateContent>
-      </w:r>
-      <w:bookmarkStart w:id="0" w:name="OLE_LINK15"/>
-      <w:bookmarkStart w:id="1" w:name="OLE_LINK11"/>
-      <w:bookmarkStart w:id="2" w:name="OLE_LINK12"/>
-      <w:bookmarkStart w:id="3" w:name="OLE_LINK16"/>
-      <w:bookmarkStart w:id="4" w:name="OLE_LINK15"/>
-      <w:bookmarkStart w:id="5" w:name="OLE_LINK11"/>
-      <w:bookmarkStart w:id="6" w:name="OLE_LINK12"/>
-      <w:bookmarkStart w:id="7" w:name="OLE_LINK16"/>
+      </w:r>
+      <w:bookmarkStart w:id="0" w:name="OLE_LINK16"/>
+      <w:bookmarkStart w:id="1" w:name="OLE_LINK12"/>
+      <w:bookmarkStart w:id="2" w:name="OLE_LINK11"/>
+      <w:bookmarkStart w:id="3" w:name="OLE_LINK15"/>
+      <w:bookmarkStart w:id="4" w:name="OLE_LINK16"/>
+      <w:bookmarkStart w:id="5" w:name="OLE_LINK12"/>
+      <w:bookmarkStart w:id="6" w:name="OLE_LINK11"/>
+      <w:bookmarkStart w:id="7" w:name="OLE_LINK15"/>
       <w:bookmarkEnd w:id="4"/>
       <w:bookmarkEnd w:id="5"/>
       <w:bookmarkEnd w:id="6"/>
@@ -622,16 +549,16 @@
     <w:p>
       <w:pPr>
         <w:pStyle w:val="Normal"/>
-        <w:overflowPunct w:val="false"/>
-        <w:spacing w:lineRule="auto" w:line="240" w:before="0" w:after="0"/>
-        <w:rPr>
-          <w:rFonts w:ascii="DejaVu Sans Condensed" w:hAnsi="DejaVu Sans Condensed" w:eastAsia="Calibri" w:cs="Arial"/>
+        <w:overflowPunct w:val="true"/>
+        <w:spacing w:lineRule="auto" w:line="240" w:before="0" w:after="0"/>
+        <w:rPr>
+          <w:rFonts w:ascii="arial" w:hAnsi="arial" w:eastAsia="Calibri" w:cs="Arial"/>
           <w:szCs w:val="24"/>
         </w:rPr>
       </w:pPr>
       <w:r>
         <w:rPr>
-          <w:rFonts w:eastAsia="Calibri" w:cs="Arial" w:ascii="DejaVu Sans Condensed" w:hAnsi="DejaVu Sans Condensed"/>
+          <w:rFonts w:eastAsia="Calibri" w:cs="Arial" w:ascii="arial" w:hAnsi="arial"/>
           <w:szCs w:val="24"/>
         </w:rPr>
       </w:r>
@@ -639,16 +566,16 @@
     <w:p>
       <w:pPr>
         <w:pStyle w:val="Normal"/>
-        <w:overflowPunct w:val="false"/>
-        <w:spacing w:lineRule="auto" w:line="240" w:before="0" w:after="0"/>
-        <w:rPr>
-          <w:rFonts w:ascii="DejaVu Sans Condensed" w:hAnsi="DejaVu Sans Condensed" w:eastAsia="Calibri" w:cs="Arial"/>
+        <w:overflowPunct w:val="true"/>
+        <w:spacing w:lineRule="auto" w:line="240" w:before="0" w:after="0"/>
+        <w:rPr>
+          <w:rFonts w:ascii="arial" w:hAnsi="arial" w:eastAsia="Calibri" w:cs="Arial"/>
           <w:szCs w:val="24"/>
         </w:rPr>
       </w:pPr>
       <w:r>
         <w:rPr>
-          <w:rFonts w:eastAsia="Calibri" w:cs="Arial" w:ascii="DejaVu Sans Condensed" w:hAnsi="DejaVu Sans Condensed"/>
+          <w:rFonts w:eastAsia="Calibri" w:cs="Arial" w:ascii="arial" w:hAnsi="arial"/>
           <w:szCs w:val="24"/>
         </w:rPr>
       </w:r>
@@ -656,16 +583,16 @@
     <w:p>
       <w:pPr>
         <w:pStyle w:val="Normal"/>
-        <w:overflowPunct w:val="false"/>
-        <w:spacing w:lineRule="auto" w:line="240" w:before="0" w:after="0"/>
-        <w:rPr>
-          <w:rFonts w:ascii="DejaVu Sans Condensed" w:hAnsi="DejaVu Sans Condensed" w:eastAsia="Calibri" w:cs="Arial"/>
+        <w:overflowPunct w:val="true"/>
+        <w:spacing w:lineRule="auto" w:line="240" w:before="0" w:after="0"/>
+        <w:rPr>
+          <w:rFonts w:ascii="arial" w:hAnsi="arial" w:eastAsia="Calibri" w:cs="Arial"/>
           <w:szCs w:val="24"/>
         </w:rPr>
       </w:pPr>
       <w:r>
         <w:rPr>
-          <w:rFonts w:eastAsia="Calibri" w:cs="Arial" w:ascii="DejaVu Sans Condensed" w:hAnsi="DejaVu Sans Condensed"/>
+          <w:rFonts w:eastAsia="Calibri" w:cs="Arial" w:ascii="arial" w:hAnsi="arial"/>
           <w:szCs w:val="24"/>
         </w:rPr>
       </w:r>
@@ -673,16 +600,16 @@
     <w:p>
       <w:pPr>
         <w:pStyle w:val="Normal"/>
-        <w:overflowPunct w:val="false"/>
-        <w:spacing w:lineRule="auto" w:line="240" w:before="0" w:after="0"/>
-        <w:rPr>
-          <w:rFonts w:ascii="DejaVu Sans Condensed" w:hAnsi="DejaVu Sans Condensed" w:eastAsia="Calibri" w:cs="Arial"/>
+        <w:overflowPunct w:val="true"/>
+        <w:spacing w:lineRule="auto" w:line="240" w:before="0" w:after="0"/>
+        <w:rPr>
+          <w:rFonts w:ascii="arial" w:hAnsi="arial" w:eastAsia="Calibri" w:cs="Arial"/>
           <w:szCs w:val="24"/>
         </w:rPr>
       </w:pPr>
       <w:r>
         <w:rPr>
-          <w:rFonts w:eastAsia="Calibri" w:cs="Arial" w:ascii="DejaVu Sans Condensed" w:hAnsi="DejaVu Sans Condensed"/>
+          <w:rFonts w:eastAsia="Calibri" w:cs="Arial" w:ascii="arial" w:hAnsi="arial"/>
           <w:szCs w:val="24"/>
         </w:rPr>
       </w:r>
@@ -690,16 +617,16 @@
     <w:p>
       <w:pPr>
         <w:pStyle w:val="Normal"/>
-        <w:overflowPunct w:val="false"/>
-        <w:spacing w:lineRule="auto" w:line="240" w:before="0" w:after="0"/>
-        <w:rPr>
-          <w:rFonts w:ascii="DejaVu Sans Condensed" w:hAnsi="DejaVu Sans Condensed" w:eastAsia="Calibri" w:cs="Arial"/>
+        <w:overflowPunct w:val="true"/>
+        <w:spacing w:lineRule="auto" w:line="240" w:before="0" w:after="0"/>
+        <w:rPr>
+          <w:rFonts w:ascii="arial" w:hAnsi="arial" w:eastAsia="Calibri" w:cs="Arial"/>
           <w:szCs w:val="24"/>
         </w:rPr>
       </w:pPr>
       <w:r>
         <w:rPr>
-          <w:rFonts w:eastAsia="Calibri" w:cs="Arial" w:ascii="DejaVu Sans Condensed" w:hAnsi="DejaVu Sans Condensed"/>
+          <w:rFonts w:eastAsia="Calibri" w:cs="Arial" w:ascii="arial" w:hAnsi="arial"/>
           <w:szCs w:val="24"/>
         </w:rPr>
       </w:r>
@@ -707,16 +634,16 @@
     <w:p>
       <w:pPr>
         <w:pStyle w:val="Normal"/>
-        <w:overflowPunct w:val="false"/>
-        <w:spacing w:lineRule="auto" w:line="240" w:before="0" w:after="0"/>
-        <w:rPr>
-          <w:rFonts w:ascii="DejaVu Sans Condensed" w:hAnsi="DejaVu Sans Condensed" w:eastAsia="Calibri" w:cs="Arial"/>
+        <w:overflowPunct w:val="true"/>
+        <w:spacing w:lineRule="auto" w:line="240" w:before="0" w:after="0"/>
+        <w:rPr>
+          <w:rFonts w:ascii="arial" w:hAnsi="arial" w:eastAsia="Calibri" w:cs="Arial"/>
           <w:szCs w:val="24"/>
         </w:rPr>
       </w:pPr>
       <w:r>
         <w:rPr>
-          <w:rFonts w:eastAsia="Calibri" w:cs="Arial" w:ascii="DejaVu Sans Condensed" w:hAnsi="DejaVu Sans Condensed"/>
+          <w:rFonts w:eastAsia="Calibri" w:cs="Arial" w:ascii="arial" w:hAnsi="arial"/>
           <w:szCs w:val="24"/>
         </w:rPr>
       </w:r>
@@ -724,16 +651,16 @@
     <w:p>
       <w:pPr>
         <w:pStyle w:val="Normal"/>
-        <w:overflowPunct w:val="false"/>
-        <w:spacing w:lineRule="auto" w:line="240" w:before="0" w:after="0"/>
-        <w:rPr>
-          <w:rFonts w:ascii="DejaVu Sans Condensed" w:hAnsi="DejaVu Sans Condensed" w:eastAsia="Calibri" w:cs="Arial"/>
+        <w:overflowPunct w:val="true"/>
+        <w:spacing w:lineRule="auto" w:line="240" w:before="0" w:after="0"/>
+        <w:rPr>
+          <w:rFonts w:ascii="arial" w:hAnsi="arial" w:eastAsia="Calibri" w:cs="Arial"/>
           <w:szCs w:val="24"/>
         </w:rPr>
       </w:pPr>
       <w:r>
         <w:rPr>
-          <w:rFonts w:eastAsia="Calibri" w:cs="Arial" w:ascii="DejaVu Sans Condensed" w:hAnsi="DejaVu Sans Condensed"/>
+          <w:rFonts w:eastAsia="Calibri" w:cs="Arial" w:ascii="arial" w:hAnsi="arial"/>
           <w:szCs w:val="24"/>
         </w:rPr>
       </w:r>
@@ -741,16 +668,16 @@
     <w:p>
       <w:pPr>
         <w:pStyle w:val="Normal"/>
-        <w:overflowPunct w:val="false"/>
-        <w:spacing w:lineRule="auto" w:line="240" w:before="0" w:after="0"/>
-        <w:rPr>
-          <w:rFonts w:ascii="DejaVu Sans Condensed" w:hAnsi="DejaVu Sans Condensed" w:eastAsia="Calibri" w:cs="Arial"/>
+        <w:overflowPunct w:val="true"/>
+        <w:spacing w:lineRule="auto" w:line="240" w:before="0" w:after="0"/>
+        <w:rPr>
+          <w:rFonts w:ascii="arial" w:hAnsi="arial" w:eastAsia="Calibri" w:cs="Arial"/>
           <w:szCs w:val="24"/>
         </w:rPr>
       </w:pPr>
       <w:r>
         <w:rPr>
-          <w:rFonts w:eastAsia="Calibri" w:cs="Arial" w:ascii="DejaVu Sans Condensed" w:hAnsi="DejaVu Sans Condensed"/>
+          <w:rFonts w:eastAsia="Calibri" w:cs="Arial" w:ascii="arial" w:hAnsi="arial"/>
           <w:szCs w:val="24"/>
         </w:rPr>
       </w:r>
@@ -758,16 +685,16 @@
     <w:p>
       <w:pPr>
         <w:pStyle w:val="Normal"/>
-        <w:overflowPunct w:val="false"/>
-        <w:spacing w:lineRule="auto" w:line="240" w:before="0" w:after="0"/>
-        <w:rPr>
-          <w:rFonts w:ascii="DejaVu Sans Condensed" w:hAnsi="DejaVu Sans Condensed" w:eastAsia="Calibri" w:cs="Arial"/>
+        <w:overflowPunct w:val="true"/>
+        <w:spacing w:lineRule="auto" w:line="240" w:before="0" w:after="0"/>
+        <w:rPr>
+          <w:rFonts w:ascii="arial" w:hAnsi="arial" w:eastAsia="Calibri" w:cs="Arial"/>
           <w:szCs w:val="24"/>
         </w:rPr>
       </w:pPr>
       <w:r>
         <w:rPr>
-          <w:rFonts w:eastAsia="Calibri" w:cs="Arial" w:ascii="DejaVu Sans Condensed" w:hAnsi="DejaVu Sans Condensed"/>
+          <w:rFonts w:eastAsia="Calibri" w:cs="Arial" w:ascii="arial" w:hAnsi="arial"/>
           <w:szCs w:val="24"/>
         </w:rPr>
       </w:r>
@@ -775,91 +702,58 @@
     <w:p>
       <w:pPr>
         <w:pStyle w:val="Normal"/>
-        <w:overflowPunct w:val="false"/>
-        <w:spacing w:lineRule="auto" w:line="240" w:before="0" w:after="0"/>
-        <w:rPr>
-          <w:rFonts w:ascii="DejaVu Sans Condensed" w:hAnsi="DejaVu Sans Condensed" w:eastAsia="Calibri" w:cs="Arial"/>
+        <w:overflowPunct w:val="true"/>
+        <w:spacing w:lineRule="auto" w:line="240" w:before="0" w:after="0"/>
+        <w:rPr>
+          <w:rFonts w:ascii="arial" w:hAnsi="arial" w:eastAsia="Calibri" w:cs="Arial"/>
           <w:szCs w:val="24"/>
         </w:rPr>
       </w:pPr>
       <w:r>
         <w:rPr>
-          <w:rFonts w:eastAsia="Calibri" w:cs="Arial" w:ascii="DejaVu Sans Condensed" w:hAnsi="DejaVu Sans Condensed"/>
+          <w:rFonts w:eastAsia="Calibri" w:cs="Arial" w:ascii="arial" w:hAnsi="arial"/>
           <w:szCs w:val="24"/>
         </w:rPr>
       </w:r>
     </w:p>
     <w:p>
       <w:pPr>
-        <w:pStyle w:val="Normal"/>
-        <w:overflowPunct w:val="true"/>
-        <w:spacing w:lineRule="auto" w:line="240" w:before="0" w:after="0"/>
+        <w:sectPr>
+          <w:headerReference w:type="even" r:id="rId4"/>
+          <w:headerReference w:type="default" r:id="rId5"/>
+          <w:headerReference w:type="first" r:id="rId6"/>
+          <w:footerReference w:type="default" r:id="rId7"/>
+          <w:type w:val="nextPage"/>
+          <w:pgSz w:w="11906" w:h="16838"/>
+          <w:pgMar w:left="1440" w:right="1440" w:gutter="0" w:header="1418" w:top="1639" w:footer="57" w:bottom="1440"/>
+          <w:pgNumType w:fmt="decimal"/>
+          <w:formProt w:val="false"/>
+          <w:textDirection w:val="lrTb"/>
+          <w:docGrid w:type="default" w:linePitch="360" w:charSpace="4096"/>
+        </w:sectPr>
+      </w:pPr>
+    </w:p>
+    <w:p>
+      <w:pPr>
+        <w:pStyle w:val="Normal"/>
+        <w:overflowPunct w:val="true"/>
+        <w:spacing w:lineRule="auto" w:line="240" w:before="680" w:after="0"/>
+        <w:contextualSpacing/>
         <w:jc w:val="both"/>
         <w:rPr>
-          <w:rFonts w:ascii="arial" w:hAnsi="arial" w:eastAsia="Calibri" w:cs="Arial"/>
-          <w:color w:val="000000"/>
-        </w:rPr>
-      </w:pPr>
-      <w:r>
-        <w:rPr>
-          <w:rFonts w:eastAsia="Calibri" w:cs="Arial" w:ascii="arial" w:hAnsi="arial"/>
-          <w:color w:val="000000"/>
-        </w:rPr>
-      </w:r>
-    </w:p>
-    <w:p>
-      <w:pPr>
-        <w:pStyle w:val="Normal"/>
-        <w:overflowPunct w:val="true"/>
-        <w:spacing w:lineRule="auto" w:line="240" w:before="0" w:after="0"/>
-        <w:jc w:val="both"/>
-        <w:rPr>
-          <w:rFonts w:ascii="arial" w:hAnsi="arial" w:eastAsia="Calibri" w:cs="Arial"/>
-          <w:color w:val="000000"/>
-        </w:rPr>
-      </w:pPr>
-      <w:r>
-        <w:rPr/>
-      </w:r>
-    </w:p>
-    <w:p>
-      <w:pPr>
-        <w:pStyle w:val="Normal"/>
-        <w:overflowPunct w:val="true"/>
-        <w:spacing w:lineRule="auto" w:line="240" w:before="0" w:after="0"/>
-        <w:jc w:val="both"/>
-        <w:rPr>
-          <w:rFonts w:ascii="arial" w:hAnsi="arial" w:eastAsia="Calibri" w:cs="Arial"/>
-          <w:color w:val="000000"/>
-        </w:rPr>
-      </w:pPr>
-      <w:r>
-        <w:rPr/>
-      </w:r>
-    </w:p>
-    <w:p>
-      <w:pPr>
-        <w:pStyle w:val="Normal"/>
-        <w:overflowPunct w:val="true"/>
-        <w:spacing w:lineRule="auto" w:line="240" w:before="0" w:after="0"/>
-        <w:jc w:val="both"/>
-        <w:rPr>
-          <w:rFonts w:ascii="arial" w:hAnsi="arial" w:eastAsia="Calibri" w:cs="Arial"/>
-          <w:color w:val="000000"/>
-        </w:rPr>
-      </w:pPr>
-      <w:bookmarkStart w:id="8" w:name="OLE_LINK1_Copy_1"/>
-      <w:bookmarkStart w:id="9" w:name="OLE_LINK2_Copy_1"/>
-      <w:bookmarkStart w:id="10" w:name="OLE_LINK121_Copy_1"/>
-      <w:bookmarkStart w:id="11" w:name="OLE_LINK111_Copy_1"/>
+          <w:rFonts w:ascii="arial" w:hAnsi="arial"/>
+        </w:rPr>
+      </w:pPr>
+      <w:bookmarkStart w:id="8" w:name="OLE_LINK1"/>
+      <w:bookmarkStart w:id="9" w:name="OLE_LINK2"/>
+      <w:bookmarkStart w:id="10" w:name="OLE_LINK121"/>
+      <w:bookmarkStart w:id="11" w:name="OLE_LINK111"/>
       <w:bookmarkEnd w:id="10"/>
       <w:bookmarkEnd w:id="11"/>
       <w:r>
         <w:rPr>
           <w:rFonts w:eastAsia="Calibri" w:cs="Arial" w:ascii="arial" w:hAnsi="arial"/>
           <w:color w:val="000000"/>
-          <w:sz w:val="21"/>
-          <w:szCs w:val="21"/>
         </w:rPr>
         <w:t>Dear Sirs</w:t>
       </w:r>
@@ -875,16 +769,12 @@
         <w:rPr>
           <w:rFonts w:eastAsia="Calibri" w:cs="Arial"/>
           <w:color w:val="000000"/>
-          <w:sz w:val="21"/>
-          <w:szCs w:val="21"/>
         </w:rPr>
       </w:pPr>
       <w:r>
         <w:rPr>
           <w:rFonts w:eastAsia="Calibri" w:cs="Arial"/>
           <w:color w:val="000000"/>
-          <w:sz w:val="21"/>
-          <w:szCs w:val="21"/>
         </w:rPr>
       </w:r>
     </w:p>
@@ -907,7 +797,7 @@
         </w:rPr>
         <w:t>Re:</w:t>
         <w:tab/>
-        <w:t>The Estate of the Late {%=deceased.forename%} {%=deceased.surname%}</w:t>
+        <w:t>The Estate of the Late: {%=deceased.forename%} {%=deceased.surname%}</w:t>
       </w:r>
     </w:p>
     <w:p>
@@ -928,6 +818,26 @@
           <w:color w:val="000000"/>
         </w:rPr>
         <w:t>Date of death: {%=deceased.dateOfDeath%}</w:t>
+      </w:r>
+    </w:p>
+    <w:p>
+      <w:pPr>
+        <w:pStyle w:val="Normal"/>
+        <w:overflowPunct w:val="true"/>
+        <w:spacing w:lineRule="auto" w:line="240" w:before="0" w:after="0"/>
+        <w:ind w:left="720" w:hanging="0"/>
+        <w:jc w:val="both"/>
+        <w:rPr>
+          <w:rFonts w:ascii="arial" w:hAnsi="arial"/>
+        </w:rPr>
+      </w:pPr>
+      <w:r>
+        <w:rPr>
+          <w:rFonts w:eastAsia="Calibri" w:cs="Arial" w:ascii="arial" w:hAnsi="arial"/>
+          <w:b/>
+          <w:color w:val="000000"/>
+        </w:rPr>
+        <w:t xml:space="preserve">Accounts:  </w:t>
       </w:r>
     </w:p>
     <w:p>
@@ -948,16 +858,7 @@
           <w:bCs w:val="false"/>
           <w:color w:val="000000"/>
         </w:rPr>
-        <w:t>{%for a in bank.accounts%}Account Number: {%=a.sortCode%} / {%=a.accountNumber%</w:t>
-      </w:r>
-      <w:r>
-        <w:rPr>
-          <w:rFonts w:eastAsia="Calibri" w:cs="Arial" w:ascii="arial" w:hAnsi="arial"/>
-          <w:b w:val="false"/>
-          <w:bCs w:val="false"/>
-          <w:color w:val="000000"/>
-        </w:rPr>
-        <w:t>}</w:t>
+        <w:t>{%for a in bank.accounts%}Sort Code: {%=a.sortCode%} Acc No: {%=a.accountNumber%}</w:t>
       </w:r>
     </w:p>
     <w:p>
@@ -1297,7 +1198,53 @@
       </w:pPr>
       <w:r>
         <w:drawing>
-          <wp:anchor behindDoc="1" distT="0" distB="0" distL="0" distR="0" simplePos="0" locked="0" layoutInCell="0" allowOverlap="1" relativeHeight="17">
+          <wp:anchor behindDoc="1" distT="0" distB="0" distL="0" distR="0" simplePos="0" locked="0" layoutInCell="0" allowOverlap="1" relativeHeight="11">
+            <wp:simplePos x="0" y="0"/>
+            <wp:positionH relativeFrom="page">
+              <wp:posOffset>0</wp:posOffset>
+            </wp:positionH>
+            <wp:positionV relativeFrom="page">
+              <wp:posOffset>0</wp:posOffset>
+            </wp:positionV>
+            <wp:extent cx="7560310" cy="1210945"/>
+            <wp:effectExtent l="0" t="0" r="0" b="0"/>
+            <wp:wrapNone/>
+            <wp:docPr id="12" name="Image1" descr=""/>
+            <wp:cNvGraphicFramePr>
+              <a:graphicFrameLocks xmlns:a="http://schemas.openxmlformats.org/drawingml/2006/main" noChangeAspect="1"/>
+            </wp:cNvGraphicFramePr>
+            <a:graphic xmlns:a="http://schemas.openxmlformats.org/drawingml/2006/main">
+              <a:graphicData uri="http://schemas.openxmlformats.org/drawingml/2006/picture">
+                <pic:pic xmlns:pic="http://schemas.openxmlformats.org/drawingml/2006/picture">
+                  <pic:nvPicPr>
+                    <pic:cNvPr id="12" name="Image1" descr=""/>
+                    <pic:cNvPicPr>
+                      <a:picLocks noChangeAspect="1" noChangeArrowheads="1"/>
+                    </pic:cNvPicPr>
+                  </pic:nvPicPr>
+                  <pic:blipFill>
+                    <a:blip r:embed="rId8"/>
+                    <a:srcRect l="0" t="3249" r="0" b="85589"/>
+                    <a:stretch>
+                      <a:fillRect/>
+                    </a:stretch>
+                  </pic:blipFill>
+                  <pic:spPr bwMode="auto">
+                    <a:xfrm>
+                      <a:off x="0" y="0"/>
+                      <a:ext cx="7560310" cy="1210945"/>
+                    </a:xfrm>
+                    <a:prstGeom prst="rect">
+                      <a:avLst/>
+                    </a:prstGeom>
+                  </pic:spPr>
+                </pic:pic>
+              </a:graphicData>
+            </a:graphic>
+          </wp:anchor>
+        </w:drawing>
+        <w:drawing>
+          <wp:anchor behindDoc="1" distT="0" distB="0" distL="0" distR="0" simplePos="0" locked="0" layoutInCell="0" allowOverlap="1" relativeHeight="13">
             <wp:simplePos x="0" y="0"/>
             <wp:positionH relativeFrom="page">
               <wp:posOffset>0</wp:posOffset>
@@ -1308,7 +1255,7 @@
             <wp:extent cx="7560310" cy="1318260"/>
             <wp:effectExtent l="0" t="0" r="0" b="0"/>
             <wp:wrapNone/>
-            <wp:docPr id="6" name="Image4" descr=""/>
+            <wp:docPr id="13" name="Image4" descr=""/>
             <wp:cNvGraphicFramePr>
               <a:graphicFrameLocks xmlns:a="http://schemas.openxmlformats.org/drawingml/2006/main" noChangeAspect="1"/>
             </wp:cNvGraphicFramePr>
@@ -1316,13 +1263,13 @@
               <a:graphicData uri="http://schemas.openxmlformats.org/drawingml/2006/picture">
                 <pic:pic xmlns:pic="http://schemas.openxmlformats.org/drawingml/2006/picture">
                   <pic:nvPicPr>
-                    <pic:cNvPr id="6" name="Image4" descr=""/>
+                    <pic:cNvPr id="13" name="Image4" descr=""/>
                     <pic:cNvPicPr>
                       <a:picLocks noChangeAspect="1" noChangeArrowheads="1"/>
                     </pic:cNvPicPr>
                   </pic:nvPicPr>
                   <pic:blipFill>
-                    <a:blip r:embed="rId2"/>
+                    <a:blip r:embed="rId9"/>
                     <a:srcRect l="0" t="87858" r="0" b="-7"/>
                     <a:stretch>
                       <a:fillRect/>
@@ -1521,102 +1468,131 @@
         <w:spacing w:lineRule="auto" w:line="240" w:before="0" w:after="0"/>
         <w:jc w:val="both"/>
         <w:rPr>
-          <w:rFonts w:ascii="Z003" w:hAnsi="Z003" w:eastAsia="Calibri" w:cs="Arial"/>
-          <w:color w:val="000000"/>
-          <w:sz w:val="28"/>
-          <w:szCs w:val="28"/>
-        </w:rPr>
-      </w:pPr>
-      <w:r>
-        <w:rPr>
-          <w:rFonts w:eastAsia="Calibri" w:cs="Arial" w:ascii="Z003" w:hAnsi="Z003"/>
-          <w:color w:val="000000"/>
-          <w:sz w:val="28"/>
-          <w:szCs w:val="28"/>
-        </w:rPr>
-        <w:t>Darby &amp; Darby</w:t>
-      </w:r>
-    </w:p>
-    <w:p>
-      <w:pPr>
-        <w:pStyle w:val="Normal"/>
-        <w:overflowPunct w:val="true"/>
-        <w:spacing w:lineRule="auto" w:line="240" w:before="0" w:after="0"/>
-        <w:jc w:val="both"/>
-        <w:rPr>
           <w:rFonts w:ascii="arial" w:hAnsi="arial" w:eastAsia="Calibri" w:cs="Arial"/>
           <w:color w:val="000000"/>
         </w:rPr>
       </w:pPr>
       <w:r>
+        <w:rPr>
+          <w:rFonts w:eastAsia="Calibri" w:cs="Arial" w:ascii="arial" w:hAnsi="arial"/>
+          <w:color w:val="000000"/>
+        </w:rPr>
+      </w:r>
+    </w:p>
+    <w:p>
+      <w:pPr>
+        <w:pStyle w:val="Normal"/>
+        <w:overflowPunct w:val="true"/>
+        <w:spacing w:lineRule="auto" w:line="240" w:before="0" w:after="0"/>
+        <w:jc w:val="both"/>
+        <w:rPr>
+          <w:rFonts w:ascii="arial" w:hAnsi="arial" w:eastAsia="Calibri" w:cs="Arial"/>
+          <w:color w:val="000000"/>
+        </w:rPr>
+      </w:pPr>
+      <w:r>
+        <w:rPr>
+          <w:rFonts w:eastAsia="Calibri" w:cs="Arial" w:ascii="arial" w:hAnsi="arial"/>
+          <w:color w:val="000000"/>
+        </w:rPr>
+      </w:r>
+    </w:p>
+    <w:p>
+      <w:pPr>
+        <w:pStyle w:val="Normal"/>
+        <w:overflowPunct w:val="true"/>
+        <w:spacing w:lineRule="auto" w:line="240" w:before="0" w:after="0"/>
+        <w:jc w:val="both"/>
+        <w:rPr>
+          <w:rFonts w:ascii="arial" w:hAnsi="arial"/>
+        </w:rPr>
+      </w:pPr>
+      <w:r>
+        <w:rPr>
+          <w:rFonts w:eastAsia="Calibri" w:cs="Arial" w:ascii="arial" w:hAnsi="arial"/>
+          <w:b/>
+          <w:color w:val="000000"/>
+        </w:rPr>
+        <w:t>Darby and Darby</w:t>
+      </w:r>
+    </w:p>
+    <w:p>
+      <w:pPr>
+        <w:pStyle w:val="Normal"/>
+        <w:overflowPunct w:val="true"/>
+        <w:spacing w:lineRule="auto" w:line="240" w:before="0" w:after="0"/>
+        <w:jc w:val="both"/>
+        <w:rPr>
+          <w:rFonts w:ascii="arial" w:hAnsi="arial"/>
+        </w:rPr>
+      </w:pPr>
+      <w:r>
+        <w:rPr>
+          <w:rFonts w:eastAsia="Calibri" w:cs="Arial" w:ascii="arial" w:hAnsi="arial"/>
+          <w:color w:val="000000"/>
+        </w:rPr>
+        <w:t>probate</w:t>
+      </w:r>
+      <w:r>
+        <w:rPr>
+          <w:rFonts w:eastAsia="Calibri" w:cs="Arial" w:ascii="arial" w:hAnsi="arial"/>
+          <w:color w:val="000000"/>
+        </w:rPr>
+        <w:t>@darbylaw.co.uk</w:t>
+      </w:r>
+    </w:p>
+    <w:p>
+      <w:pPr>
+        <w:pStyle w:val="Normal"/>
+        <w:overflowPunct w:val="true"/>
+        <w:spacing w:lineRule="auto" w:line="240" w:before="0" w:after="0"/>
+        <w:jc w:val="both"/>
+        <w:rPr>
+          <w:rFonts w:ascii="arial" w:hAnsi="arial" w:eastAsia="Calibri" w:cs="Arial"/>
+        </w:rPr>
+      </w:pPr>
+      <w:r>
+        <w:rPr>
+          <w:rFonts w:eastAsia="Calibri" w:cs="Arial" w:ascii="arial" w:hAnsi="arial"/>
+        </w:rPr>
+      </w:r>
+    </w:p>
+    <w:p>
+      <w:pPr>
+        <w:pStyle w:val="Normal"/>
+        <w:overflowPunct w:val="true"/>
+        <w:spacing w:lineRule="auto" w:line="240" w:before="0" w:after="0"/>
+        <w:jc w:val="both"/>
+        <w:rPr>
+          <w:rFonts w:ascii="arial" w:hAnsi="arial"/>
+        </w:rPr>
+      </w:pPr>
+      <w:r>
+        <w:rPr>
+          <w:rFonts w:eastAsia="Calibri" w:cs="Arial" w:ascii="arial" w:hAnsi="arial"/>
+        </w:rPr>
+        <w:t>Enc</w:t>
+      </w:r>
+    </w:p>
+    <w:p>
+      <w:pPr>
+        <w:pStyle w:val="Normal"/>
+        <w:widowControl/>
+        <w:bidi w:val="0"/>
+        <w:spacing w:lineRule="auto" w:line="259" w:before="0" w:after="0"/>
+        <w:jc w:val="left"/>
+        <w:rPr>
+          <w:rFonts w:ascii="arial" w:hAnsi="arial"/>
+        </w:rPr>
+      </w:pPr>
+      <w:r>
         <w:rPr/>
       </w:r>
     </w:p>
-    <w:p>
-      <w:pPr>
-        <w:pStyle w:val="Normal"/>
-        <w:overflowPunct w:val="true"/>
-        <w:spacing w:lineRule="auto" w:line="240" w:before="0" w:after="0"/>
-        <w:jc w:val="both"/>
-        <w:rPr>
-          <w:rFonts w:ascii="arial" w:hAnsi="arial"/>
-        </w:rPr>
-      </w:pPr>
-      <w:r>
-        <w:rPr>
-          <w:rFonts w:eastAsia="Calibri" w:cs="Arial" w:ascii="arial" w:hAnsi="arial"/>
-          <w:color w:val="000000"/>
-        </w:rPr>
-        <w:t>probate@darbylaw.co.uk</w:t>
-      </w:r>
-    </w:p>
-    <w:p>
-      <w:pPr>
-        <w:pStyle w:val="Normal"/>
-        <w:overflowPunct w:val="true"/>
-        <w:spacing w:lineRule="auto" w:line="240" w:before="0" w:after="0"/>
-        <w:jc w:val="both"/>
-        <w:rPr>
-          <w:rFonts w:ascii="arial" w:hAnsi="arial" w:eastAsia="Calibri" w:cs="Arial"/>
-        </w:rPr>
-      </w:pPr>
-      <w:r>
-        <w:rPr>
-          <w:rFonts w:eastAsia="Calibri" w:cs="Arial" w:ascii="arial" w:hAnsi="arial"/>
-        </w:rPr>
-      </w:r>
-    </w:p>
-    <w:p>
-      <w:pPr>
-        <w:pStyle w:val="Normal"/>
-        <w:overflowPunct w:val="true"/>
-        <w:spacing w:lineRule="auto" w:line="240" w:before="0" w:after="0"/>
-        <w:jc w:val="both"/>
-        <w:rPr>
-          <w:rFonts w:ascii="arial" w:hAnsi="arial"/>
-        </w:rPr>
-      </w:pPr>
-      <w:r>
-        <w:rPr>
-          <w:rFonts w:eastAsia="Calibri" w:cs="Arial" w:ascii="arial" w:hAnsi="arial"/>
-          <w:b w:val="false"/>
-          <w:bCs w:val="false"/>
-          <w:color w:val="000000"/>
-          <w:sz w:val="20"/>
-          <w:szCs w:val="20"/>
-        </w:rPr>
-        <w:t>Enc</w:t>
-      </w:r>
-    </w:p>
     <w:sectPr>
-      <w:headerReference w:type="even" r:id="rId3"/>
-      <w:headerReference w:type="default" r:id="rId4"/>
-      <w:headerReference w:type="first" r:id="rId5"/>
-      <w:footerReference w:type="default" r:id="rId6"/>
-      <w:type w:val="nextPage"/>
+      <w:type w:val="continuous"/>
       <w:pgSz w:w="11906" w:h="16838"/>
-      <w:pgMar w:left="1136" w:right="1136" w:gutter="0" w:header="0" w:top="221" w:footer="0" w:bottom="1383"/>
-      <w:pgNumType w:fmt="decimal"/>
+      <w:pgMar w:left="1440" w:right="1440" w:gutter="0" w:header="1418" w:top="1639" w:footer="57" w:bottom="1440"/>
       <w:formProt w:val="false"/>
       <w:textDirection w:val="lrTb"/>
       <w:docGrid w:type="default" w:linePitch="360" w:charSpace="4096"/>
@@ -1630,19 +1606,47 @@
   <w:p>
     <w:pPr>
       <w:pStyle w:val="Footer"/>
-      <w:jc w:val="center"/>
-      <w:rPr>
-        <w:rFonts w:ascii="Arial" w:hAnsi="Arial" w:eastAsia="Calibri" w:cs="Arial"/>
-        <w:szCs w:val="24"/>
-      </w:rPr>
+      <w:rPr/>
     </w:pPr>
     <w:r>
       <w:rPr/>
+    </w:r>
+  </w:p>
+  <w:p>
+    <w:pPr>
+      <w:pStyle w:val="Footer"/>
+      <w:rPr/>
+    </w:pPr>
+    <w:r>
+      <w:rPr/>
+    </w:r>
+  </w:p>
+  <w:p>
+    <w:pPr>
+      <w:pStyle w:val="Footer"/>
+      <w:rPr>
+        <w:rFonts w:ascii="Arial" w:hAnsi="Arial" w:eastAsia="Calibri" w:cs="Arial"/>
+        <w:szCs w:val="24"/>
+      </w:rPr>
+    </w:pPr>
+    <w:r>
+      <w:rPr>
+        <w:rFonts w:eastAsia="Calibri" w:cs="Arial" w:ascii="Arial" w:hAnsi="Arial"/>
+        <w:szCs w:val="24"/>
+      </w:rPr>
       <w:drawing>
-        <wp:inline distT="0" distB="0" distL="0" distR="0">
-          <wp:extent cx="1785620" cy="542290"/>
+        <wp:anchor behindDoc="1" distT="0" distB="0" distL="0" distR="0" simplePos="0" locked="0" layoutInCell="0" allowOverlap="1" relativeHeight="3">
+          <wp:simplePos x="0" y="0"/>
+          <wp:positionH relativeFrom="page">
+            <wp:posOffset>0</wp:posOffset>
+          </wp:positionH>
+          <wp:positionV relativeFrom="page">
+            <wp:posOffset>9324975</wp:posOffset>
+          </wp:positionV>
+          <wp:extent cx="7560310" cy="1318260"/>
           <wp:effectExtent l="0" t="0" r="0" b="0"/>
-          <wp:docPr id="10" name="Image2" descr=""/>
+          <wp:wrapNone/>
+          <wp:docPr id="8" name="Image2" descr=""/>
           <wp:cNvGraphicFramePr>
             <a:graphicFrameLocks xmlns:a="http://schemas.openxmlformats.org/drawingml/2006/main" noChangeAspect="1"/>
           </wp:cNvGraphicFramePr>
@@ -1650,13 +1654,14 @@
             <a:graphicData uri="http://schemas.openxmlformats.org/drawingml/2006/picture">
               <pic:pic xmlns:pic="http://schemas.openxmlformats.org/drawingml/2006/picture">
                 <pic:nvPicPr>
-                  <pic:cNvPr id="10" name="Image2" descr=""/>
+                  <pic:cNvPr id="8" name="Image2" descr=""/>
                   <pic:cNvPicPr>
                     <a:picLocks noChangeAspect="1" noChangeArrowheads="1"/>
                   </pic:cNvPicPr>
                 </pic:nvPicPr>
                 <pic:blipFill>
                   <a:blip r:embed="rId1"/>
+                  <a:srcRect l="0" t="87858" r="0" b="-7"/>
                   <a:stretch>
                     <a:fillRect/>
                   </a:stretch>
@@ -1664,7 +1669,7 @@
                 <pic:spPr bwMode="auto">
                   <a:xfrm>
                     <a:off x="0" y="0"/>
-                    <a:ext cx="1785620" cy="542290"/>
+                    <a:ext cx="7560310" cy="1318260"/>
                   </a:xfrm>
                   <a:prstGeom prst="rect">
                     <a:avLst/>
@@ -1673,8 +1678,25 @@
               </pic:pic>
             </a:graphicData>
           </a:graphic>
-        </wp:inline>
+        </wp:anchor>
       </w:drawing>
+    </w:r>
+  </w:p>
+  <w:p>
+    <w:pPr>
+      <w:pStyle w:val="Normal"/>
+      <w:overflowPunct w:val="true"/>
+      <w:spacing w:lineRule="auto" w:line="240" w:before="0" w:after="0"/>
+      <w:rPr>
+        <w:rFonts w:ascii="Arial" w:hAnsi="Arial" w:eastAsia="Calibri" w:cs="Arial"/>
+        <w:szCs w:val="24"/>
+      </w:rPr>
+    </w:pPr>
+    <w:r>
+      <w:rPr>
+        <w:rFonts w:eastAsia="Calibri" w:cs="Arial" w:ascii="Arial" w:hAnsi="Arial"/>
+        <w:szCs w:val="24"/>
+      </w:rPr>
     </w:r>
   </w:p>
   <w:p>
@@ -1686,7 +1708,7 @@
         <w:tab w:val="center" w:pos="4320" w:leader="none"/>
         <w:tab w:val="right" w:pos="8640" w:leader="none"/>
       </w:tabs>
-      <w:overflowPunct w:val="false"/>
+      <w:overflowPunct w:val="true"/>
       <w:spacing w:lineRule="auto" w:line="240" w:before="0" w:after="0"/>
       <w:jc w:val="center"/>
       <w:rPr>
@@ -1738,7 +1760,7 @@
         <w:tab w:val="center" w:pos="4320" w:leader="none"/>
         <w:tab w:val="right" w:pos="8640" w:leader="none"/>
       </w:tabs>
-      <w:overflowPunct w:val="false"/>
+      <w:overflowPunct w:val="true"/>
       <w:spacing w:lineRule="auto" w:line="240" w:before="0" w:after="0"/>
       <w:jc w:val="center"/>
       <w:rPr>
@@ -1764,7 +1786,7 @@
         <w:tab w:val="center" w:pos="4513" w:leader="none"/>
         <w:tab w:val="right" w:pos="9026" w:leader="none"/>
       </w:tabs>
-      <w:overflowPunct w:val="false"/>
+      <w:overflowPunct w:val="true"/>
       <w:spacing w:lineRule="auto" w:line="240" w:before="0" w:after="0"/>
       <w:rPr>
         <w:rFonts w:ascii="Arial" w:hAnsi="Arial" w:eastAsia="Calibri" w:cs="Arial"/>
@@ -1777,7 +1799,7 @@
         <wp:inline distT="0" distB="0" distL="0" distR="0">
           <wp:extent cx="609600" cy="361950"/>
           <wp:effectExtent l="0" t="0" r="0" b="0"/>
-          <wp:docPr id="11" name="Picture 9" descr=""/>
+          <wp:docPr id="9" name="Picture 9" descr=""/>
           <wp:cNvGraphicFramePr>
             <a:graphicFrameLocks xmlns:a="http://schemas.openxmlformats.org/drawingml/2006/main" noChangeAspect="1"/>
           </wp:cNvGraphicFramePr>
@@ -1785,7 +1807,7 @@
             <a:graphicData uri="http://schemas.openxmlformats.org/drawingml/2006/picture">
               <pic:pic xmlns:pic="http://schemas.openxmlformats.org/drawingml/2006/picture">
                 <pic:nvPicPr>
-                  <pic:cNvPr id="11" name="Picture 9" descr=""/>
+                  <pic:cNvPr id="9" name="Picture 9" descr=""/>
                   <pic:cNvPicPr>
                     <a:picLocks noChangeAspect="1" noChangeArrowheads="1"/>
                   </pic:cNvPicPr>
@@ -1825,7 +1847,7 @@
         <wp:inline distT="0" distB="0" distL="0" distR="0">
           <wp:extent cx="609600" cy="333375"/>
           <wp:effectExtent l="0" t="0" r="0" b="0"/>
-          <wp:docPr id="12" name="Picture 8" descr=""/>
+          <wp:docPr id="10" name="Picture 8" descr=""/>
           <wp:cNvGraphicFramePr>
             <a:graphicFrameLocks xmlns:a="http://schemas.openxmlformats.org/drawingml/2006/main" noChangeAspect="1"/>
           </wp:cNvGraphicFramePr>
@@ -1833,7 +1855,7 @@
             <a:graphicData uri="http://schemas.openxmlformats.org/drawingml/2006/picture">
               <pic:pic xmlns:pic="http://schemas.openxmlformats.org/drawingml/2006/picture">
                 <pic:nvPicPr>
-                  <pic:cNvPr id="12" name="Picture 8" descr=""/>
+                  <pic:cNvPr id="10" name="Picture 8" descr=""/>
                   <pic:cNvPicPr>
                     <a:picLocks noChangeAspect="1" noChangeArrowheads="1"/>
                   </pic:cNvPicPr>
@@ -1873,7 +1895,7 @@
         <wp:inline distT="0" distB="0" distL="0" distR="0">
           <wp:extent cx="666750" cy="323850"/>
           <wp:effectExtent l="0" t="0" r="0" b="0"/>
-          <wp:docPr id="13" name="Picture 7" descr=""/>
+          <wp:docPr id="11" name="Picture 7" descr=""/>
           <wp:cNvGraphicFramePr>
             <a:graphicFrameLocks xmlns:a="http://schemas.openxmlformats.org/drawingml/2006/main" noChangeAspect="1"/>
           </wp:cNvGraphicFramePr>
@@ -1881,7 +1903,7 @@
             <a:graphicData uri="http://schemas.openxmlformats.org/drawingml/2006/picture">
               <pic:pic xmlns:pic="http://schemas.openxmlformats.org/drawingml/2006/picture">
                 <pic:nvPicPr>
-                  <pic:cNvPr id="13" name="Picture 7" descr=""/>
+                  <pic:cNvPr id="11" name="Picture 7" descr=""/>
                   <pic:cNvPicPr>
                     <a:picLocks noChangeAspect="1" noChangeArrowheads="1"/>
                   </pic:cNvPicPr>
@@ -1983,430 +2005,55 @@
 <w:hdr xmlns:o="urn:schemas-microsoft-com:office:office" xmlns:r="http://schemas.openxmlformats.org/officeDocument/2006/relationships" xmlns:v="urn:schemas-microsoft-com:vml" xmlns:w="http://schemas.openxmlformats.org/wordprocessingml/2006/main" xmlns:w10="urn:schemas-microsoft-com:office:word" xmlns:wp="http://schemas.openxmlformats.org/drawingml/2006/wordprocessingDrawing" xmlns:wps="http://schemas.microsoft.com/office/word/2010/wordprocessingShape" xmlns:wpg="http://schemas.microsoft.com/office/word/2010/wordprocessingGroup" xmlns:mc="http://schemas.openxmlformats.org/markup-compatibility/2006" xmlns:wp14="http://schemas.microsoft.com/office/word/2010/wordprocessingDrawing" xmlns:w14="http://schemas.microsoft.com/office/word/2010/wordml" xmlns:w15="http://schemas.microsoft.com/office/word/2012/wordml" mc:Ignorable="w14 wp14 w15">
   <w:p>
     <w:pPr>
-      <w:pStyle w:val="TextBody"/>
-      <w:spacing w:before="0" w:after="0"/>
+      <w:pStyle w:val="Header"/>
       <w:jc w:val="center"/>
-      <w:rPr>
-        <w:sz w:val="12"/>
-        <w:szCs w:val="12"/>
-      </w:rPr>
+      <w:rPr/>
     </w:pPr>
     <w:r>
       <w:rPr>
-        <w:sz w:val="12"/>
-        <w:szCs w:val="12"/>
-      </w:rPr>
+        <w:sz w:val="18"/>
+        <w:szCs w:val="18"/>
+      </w:rPr>
+      <w:t>Tudor Chambers, Fore Street, St Marychurch, Torquay, TQ1 4PR</w:t>
     </w:r>
   </w:p>
   <w:p>
     <w:pPr>
-      <w:pStyle w:val="TextBody"/>
-      <w:spacing w:before="0" w:after="26"/>
+      <w:pStyle w:val="Header"/>
       <w:jc w:val="center"/>
-      <w:rPr/>
+      <w:rPr>
+        <w:sz w:val="18"/>
+        <w:szCs w:val="18"/>
+      </w:rPr>
     </w:pPr>
     <w:r>
-      <w:rPr/>
-      <w:drawing>
-        <wp:inline distT="0" distB="0" distL="0" distR="0">
-          <wp:extent cx="1791970" cy="574040"/>
-          <wp:effectExtent l="0" t="0" r="0" b="0"/>
-          <wp:docPr id="8" name="Image1" descr=""/>
-          <wp:cNvGraphicFramePr>
-            <a:graphicFrameLocks xmlns:a="http://schemas.openxmlformats.org/drawingml/2006/main" noChangeAspect="1"/>
-          </wp:cNvGraphicFramePr>
-          <a:graphic xmlns:a="http://schemas.openxmlformats.org/drawingml/2006/main">
-            <a:graphicData uri="http://schemas.openxmlformats.org/drawingml/2006/picture">
-              <pic:pic xmlns:pic="http://schemas.openxmlformats.org/drawingml/2006/picture">
-                <pic:nvPicPr>
-                  <pic:cNvPr id="8" name="Image1" descr=""/>
-                  <pic:cNvPicPr>
-                    <a:picLocks noChangeAspect="1" noChangeArrowheads="1"/>
-                  </pic:cNvPicPr>
-                </pic:nvPicPr>
-                <pic:blipFill>
-                  <a:blip r:embed="rId1"/>
-                  <a:stretch>
-                    <a:fillRect/>
-                  </a:stretch>
-                </pic:blipFill>
-                <pic:spPr bwMode="auto">
-                  <a:xfrm>
-                    <a:off x="0" y="0"/>
-                    <a:ext cx="1791970" cy="574040"/>
-                  </a:xfrm>
-                  <a:prstGeom prst="rect">
-                    <a:avLst/>
-                  </a:prstGeom>
-                </pic:spPr>
-              </pic:pic>
-            </a:graphicData>
-          </a:graphic>
-        </wp:inline>
-      </w:drawing>
+      <w:rPr>
+        <w:sz w:val="18"/>
+        <w:szCs w:val="18"/>
+      </w:rPr>
+      <w:t>51 Fore Street, Brixham, TQ5 8AG</w:t>
     </w:r>
   </w:p>
-  <w:tbl>
-    <w:tblPr>
-      <w:tblStyle w:val="Table1"/>
-      <w:tblW w:w="9632" w:type="dxa"/>
-      <w:jc w:val="center"/>
-      <w:tblInd w:w="0" w:type="dxa"/>
-      <w:tblLayout w:type="fixed"/>
-      <w:tblCellMar>
-        <w:top w:w="0" w:type="dxa"/>
-        <w:left w:w="108" w:type="dxa"/>
-        <w:bottom w:w="0" w:type="dxa"/>
-        <w:right w:w="108" w:type="dxa"/>
-      </w:tblCellMar>
-      <w:tblLook w:val="0400"/>
-    </w:tblPr>
-    <w:tblGrid>
-      <w:gridCol w:w="3191"/>
-      <w:gridCol w:w="3223"/>
-      <w:gridCol w:w="3218"/>
-    </w:tblGrid>
-    <w:tr>
-      <w:trPr>
-        <w:trHeight w:val="142" w:hRule="atLeast"/>
-      </w:trPr>
-      <w:tc>
-        <w:tcPr>
-          <w:tcW w:w="3191" w:type="dxa"/>
-          <w:tcBorders/>
-        </w:tcPr>
-        <w:p>
-          <w:pPr>
-            <w:pStyle w:val="LOnormal"/>
-            <w:widowControl w:val="false"/>
-            <w:spacing w:lineRule="auto" w:line="240" w:before="0" w:after="0"/>
-            <w:jc w:val="center"/>
-            <w:rPr>
-              <w:sz w:val="14"/>
-              <w:szCs w:val="14"/>
-            </w:rPr>
-          </w:pPr>
-          <w:bookmarkStart w:id="14" w:name="bookmark=id.1fob9te"/>
-          <w:bookmarkStart w:id="15" w:name="bookmark=id.2et92p0"/>
-          <w:bookmarkStart w:id="16" w:name="bookmark=id.3znysh7"/>
-          <w:bookmarkStart w:id="17" w:name="bookmark=id.gjdgxs"/>
-          <w:bookmarkStart w:id="18" w:name="bookmark=id.tyjcwt"/>
-          <w:bookmarkStart w:id="19" w:name="bookmark=id.30j0zll"/>
-          <w:bookmarkEnd w:id="14"/>
-          <w:bookmarkEnd w:id="15"/>
-          <w:bookmarkEnd w:id="16"/>
-          <w:bookmarkEnd w:id="17"/>
-          <w:bookmarkEnd w:id="18"/>
-          <w:bookmarkEnd w:id="19"/>
-          <w:r>
-            <w:rPr>
-              <w:sz w:val="14"/>
-              <w:szCs w:val="14"/>
-            </w:rPr>
-            <w:t>51 Fore Street</w:t>
-          </w:r>
-        </w:p>
-        <w:p>
-          <w:pPr>
-            <w:pStyle w:val="LOnormal"/>
-            <w:widowControl w:val="false"/>
-            <w:spacing w:lineRule="auto" w:line="240" w:before="0" w:after="0"/>
-            <w:jc w:val="center"/>
-            <w:rPr>
-              <w:sz w:val="14"/>
-              <w:szCs w:val="14"/>
-            </w:rPr>
-          </w:pPr>
-          <w:r>
-            <w:rPr>
-              <w:sz w:val="14"/>
-              <w:szCs w:val="14"/>
-            </w:rPr>
-            <w:t>Brixham</w:t>
-          </w:r>
-        </w:p>
-        <w:p>
-          <w:pPr>
-            <w:pStyle w:val="LOnormal"/>
-            <w:widowControl w:val="false"/>
-            <w:spacing w:lineRule="auto" w:line="240" w:before="0" w:after="0"/>
-            <w:jc w:val="center"/>
-            <w:rPr>
-              <w:sz w:val="14"/>
-              <w:szCs w:val="14"/>
-            </w:rPr>
-          </w:pPr>
-          <w:r>
-            <w:rPr>
-              <w:sz w:val="14"/>
-              <w:szCs w:val="14"/>
-            </w:rPr>
-            <w:t>TQ5 8AG</w:t>
-          </w:r>
-        </w:p>
-        <w:p>
-          <w:pPr>
-            <w:pStyle w:val="LOnormal"/>
-            <w:widowControl w:val="false"/>
-            <w:spacing w:lineRule="auto" w:line="240" w:before="0" w:after="0"/>
-            <w:jc w:val="center"/>
-            <w:rPr>
-              <w:sz w:val="14"/>
-              <w:szCs w:val="14"/>
-            </w:rPr>
-          </w:pPr>
-          <w:r>
-            <w:rPr>
-              <w:sz w:val="14"/>
-              <w:szCs w:val="14"/>
-            </w:rPr>
-          </w:r>
-        </w:p>
-        <w:p>
-          <w:pPr>
-            <w:pStyle w:val="LOnormal"/>
-            <w:widowControl w:val="false"/>
-            <w:spacing w:lineRule="auto" w:line="240" w:before="0" w:after="0"/>
-            <w:jc w:val="center"/>
-            <w:rPr>
-              <w:sz w:val="14"/>
-              <w:szCs w:val="14"/>
-            </w:rPr>
-          </w:pPr>
-          <w:r>
-            <w:rPr>
-              <w:sz w:val="14"/>
-              <w:szCs w:val="14"/>
-            </w:rPr>
-            <w:t>(01803) 881700</w:t>
-          </w:r>
-        </w:p>
-      </w:tc>
-      <w:tc>
-        <w:tcPr>
-          <w:tcW w:w="3223" w:type="dxa"/>
-          <w:tcBorders/>
-        </w:tcPr>
-        <w:p>
-          <w:pPr>
-            <w:pStyle w:val="LOnormal"/>
-            <w:widowControl w:val="false"/>
-            <w:spacing w:lineRule="auto" w:line="240" w:before="0" w:after="0"/>
-            <w:jc w:val="center"/>
-            <w:rPr>
-              <w:sz w:val="14"/>
-              <w:szCs w:val="14"/>
-            </w:rPr>
-          </w:pPr>
-          <w:r>
-            <w:rPr>
-              <w:sz w:val="14"/>
-              <w:szCs w:val="14"/>
-            </w:rPr>
-            <w:t>Tudor Chambers</w:t>
-          </w:r>
-        </w:p>
-        <w:p>
-          <w:pPr>
-            <w:pStyle w:val="LOnormal"/>
-            <w:widowControl w:val="false"/>
-            <w:spacing w:lineRule="auto" w:line="240" w:before="0" w:after="0"/>
-            <w:jc w:val="center"/>
-            <w:rPr>
-              <w:sz w:val="14"/>
-              <w:szCs w:val="14"/>
-            </w:rPr>
-          </w:pPr>
-          <w:r>
-            <w:rPr>
-              <w:sz w:val="14"/>
-              <w:szCs w:val="14"/>
-            </w:rPr>
-            <w:t>Fore Street</w:t>
-          </w:r>
-        </w:p>
-        <w:p>
-          <w:pPr>
-            <w:pStyle w:val="LOnormal"/>
-            <w:widowControl w:val="false"/>
-            <w:spacing w:lineRule="auto" w:line="240" w:before="0" w:after="0"/>
-            <w:jc w:val="center"/>
-            <w:rPr>
-              <w:sz w:val="14"/>
-              <w:szCs w:val="14"/>
-            </w:rPr>
-          </w:pPr>
-          <w:r>
-            <w:rPr>
-              <w:sz w:val="14"/>
-              <w:szCs w:val="14"/>
-            </w:rPr>
-            <w:t>St Marychurch</w:t>
-          </w:r>
-        </w:p>
-        <w:p>
-          <w:pPr>
-            <w:pStyle w:val="LOnormal"/>
-            <w:widowControl w:val="false"/>
-            <w:spacing w:lineRule="auto" w:line="240" w:before="0" w:after="0"/>
-            <w:jc w:val="center"/>
-            <w:rPr>
-              <w:sz w:val="14"/>
-              <w:szCs w:val="14"/>
-            </w:rPr>
-          </w:pPr>
-          <w:r>
-            <w:rPr>
-              <w:sz w:val="14"/>
-              <w:szCs w:val="14"/>
-            </w:rPr>
-            <w:t>Torquay</w:t>
-          </w:r>
-        </w:p>
-        <w:p>
-          <w:pPr>
-            <w:pStyle w:val="LOnormal"/>
-            <w:widowControl w:val="false"/>
-            <w:spacing w:lineRule="auto" w:line="240" w:before="0" w:after="0"/>
-            <w:jc w:val="center"/>
-            <w:rPr>
-              <w:sz w:val="14"/>
-              <w:szCs w:val="14"/>
-            </w:rPr>
-          </w:pPr>
-          <w:r>
-            <w:rPr>
-              <w:sz w:val="14"/>
-              <w:szCs w:val="14"/>
-            </w:rPr>
-            <w:t>TQ1 4PR</w:t>
-          </w:r>
-        </w:p>
-        <w:p>
-          <w:pPr>
-            <w:pStyle w:val="LOnormal"/>
-            <w:widowControl w:val="false"/>
-            <w:spacing w:lineRule="auto" w:line="240" w:before="0" w:after="0"/>
-            <w:jc w:val="center"/>
-            <w:rPr>
-              <w:sz w:val="14"/>
-              <w:szCs w:val="14"/>
-            </w:rPr>
-          </w:pPr>
-          <w:r>
-            <w:rPr>
-              <w:sz w:val="14"/>
-              <w:szCs w:val="14"/>
-            </w:rPr>
-            <w:t>(01803) 313656</w:t>
-          </w:r>
-        </w:p>
-      </w:tc>
-      <w:tc>
-        <w:tcPr>
-          <w:tcW w:w="3218" w:type="dxa"/>
-          <w:tcBorders/>
-        </w:tcPr>
-        <w:p>
-          <w:pPr>
-            <w:pStyle w:val="LOnormal"/>
-            <w:widowControl w:val="false"/>
-            <w:spacing w:lineRule="auto" w:line="240" w:before="0" w:after="0"/>
-            <w:jc w:val="center"/>
-            <w:rPr>
-              <w:sz w:val="14"/>
-              <w:szCs w:val="14"/>
-            </w:rPr>
-          </w:pPr>
-          <w:r>
-            <w:rPr>
-              <w:sz w:val="14"/>
-              <w:szCs w:val="14"/>
-            </w:rPr>
-            <w:t>4-5 Hauley Road</w:t>
-          </w:r>
-        </w:p>
-        <w:p>
-          <w:pPr>
-            <w:pStyle w:val="LOnormal"/>
-            <w:widowControl w:val="false"/>
-            <w:spacing w:lineRule="auto" w:line="240" w:before="0" w:after="0"/>
-            <w:jc w:val="center"/>
-            <w:rPr>
-              <w:sz w:val="14"/>
-              <w:szCs w:val="14"/>
-            </w:rPr>
-          </w:pPr>
-          <w:r>
-            <w:rPr>
-              <w:sz w:val="14"/>
-              <w:szCs w:val="14"/>
-            </w:rPr>
-            <w:t>Dartmouth</w:t>
-          </w:r>
-        </w:p>
-        <w:p>
-          <w:pPr>
-            <w:pStyle w:val="LOnormal"/>
-            <w:widowControl w:val="false"/>
-            <w:spacing w:lineRule="auto" w:line="240" w:before="0" w:after="0"/>
-            <w:jc w:val="center"/>
-            <w:rPr>
-              <w:sz w:val="14"/>
-              <w:szCs w:val="14"/>
-            </w:rPr>
-          </w:pPr>
-          <w:r>
-            <w:rPr>
-              <w:sz w:val="14"/>
-              <w:szCs w:val="14"/>
-            </w:rPr>
-            <w:t>TQ6 9AA</w:t>
-          </w:r>
-        </w:p>
-        <w:p>
-          <w:pPr>
-            <w:pStyle w:val="LOnormal"/>
-            <w:widowControl w:val="false"/>
-            <w:spacing w:lineRule="auto" w:line="240" w:before="0" w:after="0"/>
-            <w:jc w:val="center"/>
-            <w:rPr>
-              <w:sz w:val="14"/>
-              <w:szCs w:val="14"/>
-            </w:rPr>
-          </w:pPr>
-          <w:r>
-            <w:rPr>
-              <w:sz w:val="14"/>
-              <w:szCs w:val="14"/>
-            </w:rPr>
-          </w:r>
-        </w:p>
-        <w:p>
-          <w:pPr>
-            <w:pStyle w:val="LOnormal"/>
-            <w:widowControl w:val="false"/>
-            <w:spacing w:lineRule="auto" w:line="240" w:before="0" w:after="0"/>
-            <w:jc w:val="center"/>
-            <w:rPr>
-              <w:sz w:val="14"/>
-              <w:szCs w:val="14"/>
-            </w:rPr>
-          </w:pPr>
-          <w:r>
-            <w:rPr>
-              <w:sz w:val="14"/>
-              <w:szCs w:val="14"/>
-            </w:rPr>
-            <w:t>(01803) 881705</w:t>
-          </w:r>
-        </w:p>
-      </w:tc>
-    </w:tr>
-  </w:tbl>
   <w:p>
     <w:pPr>
-      <w:pStyle w:val="Normal"/>
+      <w:pStyle w:val="Header"/>
+      <w:jc w:val="center"/>
+      <w:rPr>
+        <w:sz w:val="18"/>
+        <w:szCs w:val="18"/>
+      </w:rPr>
+    </w:pPr>
+    <w:r>
+      <w:rPr>
+        <w:sz w:val="18"/>
+        <w:szCs w:val="18"/>
+      </w:rPr>
+      <w:t>4-5 Hauley Road, Dartmouth, TQ6 9AA</w:t>
+    </w:r>
+  </w:p>
+  <w:p>
+    <w:pPr>
+      <w:pStyle w:val="Header"/>
       <w:jc w:val="center"/>
       <w:rPr>
         <w:sz w:val="18"/>
@@ -2427,430 +2074,55 @@
 <w:hdr xmlns:o="urn:schemas-microsoft-com:office:office" xmlns:r="http://schemas.openxmlformats.org/officeDocument/2006/relationships" xmlns:v="urn:schemas-microsoft-com:vml" xmlns:w="http://schemas.openxmlformats.org/wordprocessingml/2006/main" xmlns:w10="urn:schemas-microsoft-com:office:word" xmlns:wp="http://schemas.openxmlformats.org/drawingml/2006/wordprocessingDrawing" xmlns:wps="http://schemas.microsoft.com/office/word/2010/wordprocessingShape" xmlns:wpg="http://schemas.microsoft.com/office/word/2010/wordprocessingGroup" xmlns:mc="http://schemas.openxmlformats.org/markup-compatibility/2006" xmlns:wp14="http://schemas.microsoft.com/office/word/2010/wordprocessingDrawing" xmlns:w14="http://schemas.microsoft.com/office/word/2010/wordml" xmlns:w15="http://schemas.microsoft.com/office/word/2012/wordml" mc:Ignorable="w14 wp14 w15">
   <w:p>
     <w:pPr>
-      <w:pStyle w:val="TextBody"/>
-      <w:spacing w:before="0" w:after="0"/>
+      <w:pStyle w:val="Header"/>
       <w:jc w:val="center"/>
-      <w:rPr>
-        <w:sz w:val="12"/>
-        <w:szCs w:val="12"/>
-      </w:rPr>
+      <w:rPr/>
     </w:pPr>
     <w:r>
       <w:rPr>
-        <w:sz w:val="12"/>
-        <w:szCs w:val="12"/>
-      </w:rPr>
+        <w:sz w:val="18"/>
+        <w:szCs w:val="18"/>
+      </w:rPr>
+      <w:t>Tudor Chambers, Fore Street, St Marychurch, Torquay, TQ1 4PR</w:t>
     </w:r>
   </w:p>
   <w:p>
     <w:pPr>
-      <w:pStyle w:val="TextBody"/>
-      <w:spacing w:before="0" w:after="26"/>
+      <w:pStyle w:val="Header"/>
       <w:jc w:val="center"/>
-      <w:rPr/>
+      <w:rPr>
+        <w:sz w:val="18"/>
+        <w:szCs w:val="18"/>
+      </w:rPr>
     </w:pPr>
     <w:r>
-      <w:rPr/>
-      <w:drawing>
-        <wp:inline distT="0" distB="0" distL="0" distR="0">
-          <wp:extent cx="1791970" cy="574040"/>
-          <wp:effectExtent l="0" t="0" r="0" b="0"/>
-          <wp:docPr id="9" name="Image1" descr=""/>
-          <wp:cNvGraphicFramePr>
-            <a:graphicFrameLocks xmlns:a="http://schemas.openxmlformats.org/drawingml/2006/main" noChangeAspect="1"/>
-          </wp:cNvGraphicFramePr>
-          <a:graphic xmlns:a="http://schemas.openxmlformats.org/drawingml/2006/main">
-            <a:graphicData uri="http://schemas.openxmlformats.org/drawingml/2006/picture">
-              <pic:pic xmlns:pic="http://schemas.openxmlformats.org/drawingml/2006/picture">
-                <pic:nvPicPr>
-                  <pic:cNvPr id="9" name="Image1" descr=""/>
-                  <pic:cNvPicPr>
-                    <a:picLocks noChangeAspect="1" noChangeArrowheads="1"/>
-                  </pic:cNvPicPr>
-                </pic:nvPicPr>
-                <pic:blipFill>
-                  <a:blip r:embed="rId1"/>
-                  <a:stretch>
-                    <a:fillRect/>
-                  </a:stretch>
-                </pic:blipFill>
-                <pic:spPr bwMode="auto">
-                  <a:xfrm>
-                    <a:off x="0" y="0"/>
-                    <a:ext cx="1791970" cy="574040"/>
-                  </a:xfrm>
-                  <a:prstGeom prst="rect">
-                    <a:avLst/>
-                  </a:prstGeom>
-                </pic:spPr>
-              </pic:pic>
-            </a:graphicData>
-          </a:graphic>
-        </wp:inline>
-      </w:drawing>
+      <w:rPr>
+        <w:sz w:val="18"/>
+        <w:szCs w:val="18"/>
+      </w:rPr>
+      <w:t>51 Fore Street, Brixham, TQ5 8AG</w:t>
     </w:r>
   </w:p>
-  <w:tbl>
-    <w:tblPr>
-      <w:tblStyle w:val="Table1"/>
-      <w:tblW w:w="9632" w:type="dxa"/>
-      <w:jc w:val="center"/>
-      <w:tblInd w:w="0" w:type="dxa"/>
-      <w:tblLayout w:type="fixed"/>
-      <w:tblCellMar>
-        <w:top w:w="0" w:type="dxa"/>
-        <w:left w:w="108" w:type="dxa"/>
-        <w:bottom w:w="0" w:type="dxa"/>
-        <w:right w:w="108" w:type="dxa"/>
-      </w:tblCellMar>
-      <w:tblLook w:val="0400"/>
-    </w:tblPr>
-    <w:tblGrid>
-      <w:gridCol w:w="3191"/>
-      <w:gridCol w:w="3223"/>
-      <w:gridCol w:w="3218"/>
-    </w:tblGrid>
-    <w:tr>
-      <w:trPr>
-        <w:trHeight w:val="142" w:hRule="atLeast"/>
-      </w:trPr>
-      <w:tc>
-        <w:tcPr>
-          <w:tcW w:w="3191" w:type="dxa"/>
-          <w:tcBorders/>
-        </w:tcPr>
-        <w:p>
-          <w:pPr>
-            <w:pStyle w:val="LOnormal"/>
-            <w:widowControl w:val="false"/>
-            <w:spacing w:lineRule="auto" w:line="240" w:before="0" w:after="0"/>
-            <w:jc w:val="center"/>
-            <w:rPr>
-              <w:sz w:val="14"/>
-              <w:szCs w:val="14"/>
-            </w:rPr>
-          </w:pPr>
-          <w:bookmarkStart w:id="20" w:name="bookmark=id.1fob9te"/>
-          <w:bookmarkStart w:id="21" w:name="bookmark=id.2et92p0"/>
-          <w:bookmarkStart w:id="22" w:name="bookmark=id.3znysh7"/>
-          <w:bookmarkStart w:id="23" w:name="bookmark=id.gjdgxs"/>
-          <w:bookmarkStart w:id="24" w:name="bookmark=id.tyjcwt"/>
-          <w:bookmarkStart w:id="25" w:name="bookmark=id.30j0zll"/>
-          <w:bookmarkEnd w:id="20"/>
-          <w:bookmarkEnd w:id="21"/>
-          <w:bookmarkEnd w:id="22"/>
-          <w:bookmarkEnd w:id="23"/>
-          <w:bookmarkEnd w:id="24"/>
-          <w:bookmarkEnd w:id="25"/>
-          <w:r>
-            <w:rPr>
-              <w:sz w:val="14"/>
-              <w:szCs w:val="14"/>
-            </w:rPr>
-            <w:t>51 Fore Street</w:t>
-          </w:r>
-        </w:p>
-        <w:p>
-          <w:pPr>
-            <w:pStyle w:val="LOnormal"/>
-            <w:widowControl w:val="false"/>
-            <w:spacing w:lineRule="auto" w:line="240" w:before="0" w:after="0"/>
-            <w:jc w:val="center"/>
-            <w:rPr>
-              <w:sz w:val="14"/>
-              <w:szCs w:val="14"/>
-            </w:rPr>
-          </w:pPr>
-          <w:r>
-            <w:rPr>
-              <w:sz w:val="14"/>
-              <w:szCs w:val="14"/>
-            </w:rPr>
-            <w:t>Brixham</w:t>
-          </w:r>
-        </w:p>
-        <w:p>
-          <w:pPr>
-            <w:pStyle w:val="LOnormal"/>
-            <w:widowControl w:val="false"/>
-            <w:spacing w:lineRule="auto" w:line="240" w:before="0" w:after="0"/>
-            <w:jc w:val="center"/>
-            <w:rPr>
-              <w:sz w:val="14"/>
-              <w:szCs w:val="14"/>
-            </w:rPr>
-          </w:pPr>
-          <w:r>
-            <w:rPr>
-              <w:sz w:val="14"/>
-              <w:szCs w:val="14"/>
-            </w:rPr>
-            <w:t>TQ5 8AG</w:t>
-          </w:r>
-        </w:p>
-        <w:p>
-          <w:pPr>
-            <w:pStyle w:val="LOnormal"/>
-            <w:widowControl w:val="false"/>
-            <w:spacing w:lineRule="auto" w:line="240" w:before="0" w:after="0"/>
-            <w:jc w:val="center"/>
-            <w:rPr>
-              <w:sz w:val="14"/>
-              <w:szCs w:val="14"/>
-            </w:rPr>
-          </w:pPr>
-          <w:r>
-            <w:rPr>
-              <w:sz w:val="14"/>
-              <w:szCs w:val="14"/>
-            </w:rPr>
-          </w:r>
-        </w:p>
-        <w:p>
-          <w:pPr>
-            <w:pStyle w:val="LOnormal"/>
-            <w:widowControl w:val="false"/>
-            <w:spacing w:lineRule="auto" w:line="240" w:before="0" w:after="0"/>
-            <w:jc w:val="center"/>
-            <w:rPr>
-              <w:sz w:val="14"/>
-              <w:szCs w:val="14"/>
-            </w:rPr>
-          </w:pPr>
-          <w:r>
-            <w:rPr>
-              <w:sz w:val="14"/>
-              <w:szCs w:val="14"/>
-            </w:rPr>
-            <w:t>(01803) 881700</w:t>
-          </w:r>
-        </w:p>
-      </w:tc>
-      <w:tc>
-        <w:tcPr>
-          <w:tcW w:w="3223" w:type="dxa"/>
-          <w:tcBorders/>
-        </w:tcPr>
-        <w:p>
-          <w:pPr>
-            <w:pStyle w:val="LOnormal"/>
-            <w:widowControl w:val="false"/>
-            <w:spacing w:lineRule="auto" w:line="240" w:before="0" w:after="0"/>
-            <w:jc w:val="center"/>
-            <w:rPr>
-              <w:sz w:val="14"/>
-              <w:szCs w:val="14"/>
-            </w:rPr>
-          </w:pPr>
-          <w:r>
-            <w:rPr>
-              <w:sz w:val="14"/>
-              <w:szCs w:val="14"/>
-            </w:rPr>
-            <w:t>Tudor Chambers</w:t>
-          </w:r>
-        </w:p>
-        <w:p>
-          <w:pPr>
-            <w:pStyle w:val="LOnormal"/>
-            <w:widowControl w:val="false"/>
-            <w:spacing w:lineRule="auto" w:line="240" w:before="0" w:after="0"/>
-            <w:jc w:val="center"/>
-            <w:rPr>
-              <w:sz w:val="14"/>
-              <w:szCs w:val="14"/>
-            </w:rPr>
-          </w:pPr>
-          <w:r>
-            <w:rPr>
-              <w:sz w:val="14"/>
-              <w:szCs w:val="14"/>
-            </w:rPr>
-            <w:t>Fore Street</w:t>
-          </w:r>
-        </w:p>
-        <w:p>
-          <w:pPr>
-            <w:pStyle w:val="LOnormal"/>
-            <w:widowControl w:val="false"/>
-            <w:spacing w:lineRule="auto" w:line="240" w:before="0" w:after="0"/>
-            <w:jc w:val="center"/>
-            <w:rPr>
-              <w:sz w:val="14"/>
-              <w:szCs w:val="14"/>
-            </w:rPr>
-          </w:pPr>
-          <w:r>
-            <w:rPr>
-              <w:sz w:val="14"/>
-              <w:szCs w:val="14"/>
-            </w:rPr>
-            <w:t>St Marychurch</w:t>
-          </w:r>
-        </w:p>
-        <w:p>
-          <w:pPr>
-            <w:pStyle w:val="LOnormal"/>
-            <w:widowControl w:val="false"/>
-            <w:spacing w:lineRule="auto" w:line="240" w:before="0" w:after="0"/>
-            <w:jc w:val="center"/>
-            <w:rPr>
-              <w:sz w:val="14"/>
-              <w:szCs w:val="14"/>
-            </w:rPr>
-          </w:pPr>
-          <w:r>
-            <w:rPr>
-              <w:sz w:val="14"/>
-              <w:szCs w:val="14"/>
-            </w:rPr>
-            <w:t>Torquay</w:t>
-          </w:r>
-        </w:p>
-        <w:p>
-          <w:pPr>
-            <w:pStyle w:val="LOnormal"/>
-            <w:widowControl w:val="false"/>
-            <w:spacing w:lineRule="auto" w:line="240" w:before="0" w:after="0"/>
-            <w:jc w:val="center"/>
-            <w:rPr>
-              <w:sz w:val="14"/>
-              <w:szCs w:val="14"/>
-            </w:rPr>
-          </w:pPr>
-          <w:r>
-            <w:rPr>
-              <w:sz w:val="14"/>
-              <w:szCs w:val="14"/>
-            </w:rPr>
-            <w:t>TQ1 4PR</w:t>
-          </w:r>
-        </w:p>
-        <w:p>
-          <w:pPr>
-            <w:pStyle w:val="LOnormal"/>
-            <w:widowControl w:val="false"/>
-            <w:spacing w:lineRule="auto" w:line="240" w:before="0" w:after="0"/>
-            <w:jc w:val="center"/>
-            <w:rPr>
-              <w:sz w:val="14"/>
-              <w:szCs w:val="14"/>
-            </w:rPr>
-          </w:pPr>
-          <w:r>
-            <w:rPr>
-              <w:sz w:val="14"/>
-              <w:szCs w:val="14"/>
-            </w:rPr>
-            <w:t>(01803) 313656</w:t>
-          </w:r>
-        </w:p>
-      </w:tc>
-      <w:tc>
-        <w:tcPr>
-          <w:tcW w:w="3218" w:type="dxa"/>
-          <w:tcBorders/>
-        </w:tcPr>
-        <w:p>
-          <w:pPr>
-            <w:pStyle w:val="LOnormal"/>
-            <w:widowControl w:val="false"/>
-            <w:spacing w:lineRule="auto" w:line="240" w:before="0" w:after="0"/>
-            <w:jc w:val="center"/>
-            <w:rPr>
-              <w:sz w:val="14"/>
-              <w:szCs w:val="14"/>
-            </w:rPr>
-          </w:pPr>
-          <w:r>
-            <w:rPr>
-              <w:sz w:val="14"/>
-              <w:szCs w:val="14"/>
-            </w:rPr>
-            <w:t>4-5 Hauley Road</w:t>
-          </w:r>
-        </w:p>
-        <w:p>
-          <w:pPr>
-            <w:pStyle w:val="LOnormal"/>
-            <w:widowControl w:val="false"/>
-            <w:spacing w:lineRule="auto" w:line="240" w:before="0" w:after="0"/>
-            <w:jc w:val="center"/>
-            <w:rPr>
-              <w:sz w:val="14"/>
-              <w:szCs w:val="14"/>
-            </w:rPr>
-          </w:pPr>
-          <w:r>
-            <w:rPr>
-              <w:sz w:val="14"/>
-              <w:szCs w:val="14"/>
-            </w:rPr>
-            <w:t>Dartmouth</w:t>
-          </w:r>
-        </w:p>
-        <w:p>
-          <w:pPr>
-            <w:pStyle w:val="LOnormal"/>
-            <w:widowControl w:val="false"/>
-            <w:spacing w:lineRule="auto" w:line="240" w:before="0" w:after="0"/>
-            <w:jc w:val="center"/>
-            <w:rPr>
-              <w:sz w:val="14"/>
-              <w:szCs w:val="14"/>
-            </w:rPr>
-          </w:pPr>
-          <w:r>
-            <w:rPr>
-              <w:sz w:val="14"/>
-              <w:szCs w:val="14"/>
-            </w:rPr>
-            <w:t>TQ6 9AA</w:t>
-          </w:r>
-        </w:p>
-        <w:p>
-          <w:pPr>
-            <w:pStyle w:val="LOnormal"/>
-            <w:widowControl w:val="false"/>
-            <w:spacing w:lineRule="auto" w:line="240" w:before="0" w:after="0"/>
-            <w:jc w:val="center"/>
-            <w:rPr>
-              <w:sz w:val="14"/>
-              <w:szCs w:val="14"/>
-            </w:rPr>
-          </w:pPr>
-          <w:r>
-            <w:rPr>
-              <w:sz w:val="14"/>
-              <w:szCs w:val="14"/>
-            </w:rPr>
-          </w:r>
-        </w:p>
-        <w:p>
-          <w:pPr>
-            <w:pStyle w:val="LOnormal"/>
-            <w:widowControl w:val="false"/>
-            <w:spacing w:lineRule="auto" w:line="240" w:before="0" w:after="0"/>
-            <w:jc w:val="center"/>
-            <w:rPr>
-              <w:sz w:val="14"/>
-              <w:szCs w:val="14"/>
-            </w:rPr>
-          </w:pPr>
-          <w:r>
-            <w:rPr>
-              <w:sz w:val="14"/>
-              <w:szCs w:val="14"/>
-            </w:rPr>
-            <w:t>(01803) 881705</w:t>
-          </w:r>
-        </w:p>
-      </w:tc>
-    </w:tr>
-  </w:tbl>
   <w:p>
     <w:pPr>
-      <w:pStyle w:val="Normal"/>
+      <w:pStyle w:val="Header"/>
+      <w:jc w:val="center"/>
+      <w:rPr>
+        <w:sz w:val="18"/>
+        <w:szCs w:val="18"/>
+      </w:rPr>
+    </w:pPr>
+    <w:r>
+      <w:rPr>
+        <w:sz w:val="18"/>
+        <w:szCs w:val="18"/>
+      </w:rPr>
+      <w:t>4-5 Hauley Road, Dartmouth, TQ6 9AA</w:t>
+    </w:r>
+  </w:p>
+  <w:p>
+    <w:pPr>
+      <w:pStyle w:val="Header"/>
       <w:jc w:val="center"/>
       <w:rPr>
         <w:sz w:val="18"/>
@@ -3531,7 +2803,7 @@
       <w:widowControl/>
       <w:suppressAutoHyphens w:val="true"/>
       <w:bidi w:val="0"/>
-      <w:spacing w:lineRule="auto" w:line="259" w:before="0" w:after="0"/>
+      <w:spacing w:lineRule="auto" w:line="240" w:before="0" w:after="0"/>
       <w:jc w:val="left"/>
     </w:pPr>
     <w:rPr>
@@ -3671,25 +2943,6 @@
     <w:qFormat/>
     <w:pPr/>
     <w:rPr/>
-  </w:style>
-  <w:style w:type="paragraph" w:styleId="LOnormal">
-    <w:name w:val="LO-normal"/>
-    <w:qFormat/>
-    <w:pPr>
-      <w:widowControl/>
-      <w:suppressAutoHyphens w:val="true"/>
-      <w:bidi w:val="0"/>
-      <w:spacing w:lineRule="auto" w:line="259" w:before="0" w:after="160"/>
-      <w:jc w:val="left"/>
-    </w:pPr>
-    <w:rPr>
-      <w:rFonts w:ascii="Calibri" w:hAnsi="Calibri" w:eastAsia="Calibri" w:cs="" w:asciiTheme="minorHAnsi" w:cstheme="minorBidi" w:eastAsiaTheme="minorHAnsi" w:hAnsiTheme="minorHAnsi"/>
-      <w:color w:val="auto"/>
-      <w:kern w:val="0"/>
-      <w:sz w:val="22"/>
-      <w:szCs w:val="22"/>
-      <w:lang w:val="en-GB" w:eastAsia="en-US" w:bidi="ar-SA"/>
-    </w:rPr>
   </w:style>
   <w:style w:type="numbering" w:styleId="NoList" w:default="1">
     <w:name w:val="No List"/>

</xml_diff>

<commit_message>
Updated notification templates. New date format for banking letters
</commit_message>
<xml_diff>
--- a/resources/darbylaw/templates/bank-notification.docx
+++ b/resources/darbylaw/templates/bank-notification.docx
@@ -5,117 +5,25 @@
     <w:p>
       <w:pPr>
         <w:pStyle w:val="Normal"/>
-        <w:overflowPunct w:val="true"/>
-        <w:spacing w:lineRule="auto" w:line="240" w:before="0" w:after="0"/>
-        <w:rPr>
-          <w:rFonts w:ascii="arial" w:hAnsi="arial" w:eastAsia="Calibri" w:cs="Arial"/>
+        <w:overflowPunct w:val="false"/>
+        <w:spacing w:lineRule="auto" w:line="240" w:before="0" w:after="0"/>
+        <w:rPr>
+          <w:rFonts w:ascii="DejaVu Sans Condensed" w:hAnsi="DejaVu Sans Condensed" w:eastAsia="Calibri" w:cs="Arial"/>
           <w:szCs w:val="24"/>
         </w:rPr>
       </w:pPr>
       <w:r>
         <w:rPr>
-          <w:rFonts w:eastAsia="Calibri" w:cs="Arial" w:ascii="arial" w:hAnsi="arial"/>
+          <w:rFonts w:eastAsia="Calibri" w:cs="Arial" w:ascii="DejaVu Sans Condensed" w:hAnsi="DejaVu Sans Condensed"/>
           <w:szCs w:val="24"/>
         </w:rPr>
-        <w:drawing>
-          <wp:anchor behindDoc="1" distT="0" distB="0" distL="0" distR="0" simplePos="0" locked="0" layoutInCell="0" allowOverlap="1" relativeHeight="10">
-            <wp:simplePos x="0" y="0"/>
-            <wp:positionH relativeFrom="page">
-              <wp:posOffset>0</wp:posOffset>
-            </wp:positionH>
-            <wp:positionV relativeFrom="page">
-              <wp:posOffset>0</wp:posOffset>
-            </wp:positionV>
-            <wp:extent cx="7560310" cy="1210945"/>
-            <wp:effectExtent l="0" t="0" r="0" b="0"/>
-            <wp:wrapNone/>
-            <wp:docPr id="1" name="WordPictureWatermark76053611" descr=""/>
-            <wp:cNvGraphicFramePr>
-              <a:graphicFrameLocks xmlns:a="http://schemas.openxmlformats.org/drawingml/2006/main" noChangeAspect="1"/>
-            </wp:cNvGraphicFramePr>
-            <a:graphic xmlns:a="http://schemas.openxmlformats.org/drawingml/2006/main">
-              <a:graphicData uri="http://schemas.openxmlformats.org/drawingml/2006/picture">
-                <pic:pic xmlns:pic="http://schemas.openxmlformats.org/drawingml/2006/picture">
-                  <pic:nvPicPr>
-                    <pic:cNvPr id="1" name="WordPictureWatermark76053611" descr=""/>
-                    <pic:cNvPicPr>
-                      <a:picLocks noChangeAspect="1" noChangeArrowheads="1"/>
-                    </pic:cNvPicPr>
-                  </pic:nvPicPr>
-                  <pic:blipFill>
-                    <a:blip r:embed="rId2"/>
-                    <a:srcRect l="0" t="3249" r="0" b="85589"/>
-                    <a:stretch>
-                      <a:fillRect/>
-                    </a:stretch>
-                  </pic:blipFill>
-                  <pic:spPr bwMode="auto">
-                    <a:xfrm>
-                      <a:off x="0" y="0"/>
-                      <a:ext cx="7560310" cy="1210945"/>
-                    </a:xfrm>
-                    <a:prstGeom prst="rect">
-                      <a:avLst/>
-                    </a:prstGeom>
-                  </pic:spPr>
-                </pic:pic>
-              </a:graphicData>
-            </a:graphic>
-          </wp:anchor>
-        </w:drawing>
-        <w:drawing>
-          <wp:anchor behindDoc="1" distT="0" distB="0" distL="0" distR="0" simplePos="0" locked="0" layoutInCell="0" allowOverlap="1" relativeHeight="12">
-            <wp:simplePos x="0" y="0"/>
-            <wp:positionH relativeFrom="page">
-              <wp:posOffset>0</wp:posOffset>
-            </wp:positionH>
-            <wp:positionV relativeFrom="page">
-              <wp:posOffset>9356725</wp:posOffset>
-            </wp:positionV>
-            <wp:extent cx="7560310" cy="1318260"/>
-            <wp:effectExtent l="0" t="0" r="0" b="0"/>
-            <wp:wrapNone/>
-            <wp:docPr id="2" name="Image3" descr=""/>
-            <wp:cNvGraphicFramePr>
-              <a:graphicFrameLocks xmlns:a="http://schemas.openxmlformats.org/drawingml/2006/main" noChangeAspect="1"/>
-            </wp:cNvGraphicFramePr>
-            <a:graphic xmlns:a="http://schemas.openxmlformats.org/drawingml/2006/main">
-              <a:graphicData uri="http://schemas.openxmlformats.org/drawingml/2006/picture">
-                <pic:pic xmlns:pic="http://schemas.openxmlformats.org/drawingml/2006/picture">
-                  <pic:nvPicPr>
-                    <pic:cNvPr id="2" name="Image3" descr=""/>
-                    <pic:cNvPicPr>
-                      <a:picLocks noChangeAspect="1" noChangeArrowheads="1"/>
-                    </pic:cNvPicPr>
-                  </pic:nvPicPr>
-                  <pic:blipFill>
-                    <a:blip r:embed="rId3"/>
-                    <a:srcRect l="0" t="87858" r="0" b="-7"/>
-                    <a:stretch>
-                      <a:fillRect/>
-                    </a:stretch>
-                  </pic:blipFill>
-                  <pic:spPr bwMode="auto">
-                    <a:xfrm>
-                      <a:off x="0" y="0"/>
-                      <a:ext cx="7560310" cy="1318260"/>
-                    </a:xfrm>
-                    <a:prstGeom prst="rect">
-                      <a:avLst/>
-                    </a:prstGeom>
-                  </pic:spPr>
-                </pic:pic>
-              </a:graphicData>
-            </a:graphic>
-          </wp:anchor>
-        </w:drawing>
         <mc:AlternateContent>
           <mc:Choice Requires="wps">
             <w:drawing>
-              <wp:anchor behindDoc="0" distT="635" distB="635" distL="635" distR="635" simplePos="0" locked="0" layoutInCell="0" allowOverlap="1" relativeHeight="14">
+              <wp:anchor behindDoc="0" distT="635" distB="635" distL="635" distR="635" simplePos="0" locked="0" layoutInCell="0" allowOverlap="1" relativeHeight="12">
                 <wp:simplePos x="0" y="0"/>
                 <wp:positionH relativeFrom="page">
-                  <wp:posOffset>791845</wp:posOffset>
+                  <wp:posOffset>828040</wp:posOffset>
                 </wp:positionH>
                 <wp:positionV relativeFrom="page">
                   <wp:posOffset>1871980</wp:posOffset>
@@ -123,7 +31,7 @@
                 <wp:extent cx="2771775" cy="1296035"/>
                 <wp:effectExtent l="635" t="635" r="635" b="635"/>
                 <wp:wrapNone/>
-                <wp:docPr id="3" name="Text Frame 1"/>
+                <wp:docPr id="1" name="Text Frame 1"/>
                 <a:graphic xmlns:a="http://schemas.openxmlformats.org/drawingml/2006/main">
                   <a:graphicData uri="http://schemas.microsoft.com/office/word/2010/wordprocessingShape">
                     <wps:wsp>
@@ -156,7 +64,12 @@
                             <w:pPr>
                               <w:pStyle w:val="Normal"/>
                               <w:spacing w:lineRule="auto" w:line="240" w:before="0" w:after="0"/>
-                              <w:rPr/>
+                              <w:rPr>
+                                <w:rFonts w:ascii="Arial" w:hAnsi="Arial"/>
+                                <w:color w:val="000000"/>
+                                <w:sz w:val="21"/>
+                                <w:szCs w:val="21"/>
+                              </w:rPr>
                             </w:pPr>
                             <w:r>
                               <w:rPr>
@@ -172,16 +85,43 @@
                             <w:pPr>
                               <w:pStyle w:val="Normal"/>
                               <w:spacing w:lineRule="auto" w:line="240" w:before="0" w:after="0"/>
-                              <w:rPr/>
+                              <w:rPr>
+                                <w:rFonts w:ascii="Arial" w:hAnsi="Arial" w:cs="Arial"/>
+                                <w:color w:val="000000"/>
+                                <w:sz w:val="21"/>
+                                <w:szCs w:val="21"/>
+                              </w:rPr>
                             </w:pPr>
                             <w:r>
                               <w:rPr>
-                                <w:rFonts w:ascii="Arial" w:hAnsi="Arial"/>
+                                <w:rFonts w:cs="Arial" w:ascii="Arial" w:hAnsi="Arial"/>
                                 <w:color w:val="000000"/>
                                 <w:sz w:val="21"/>
                                 <w:szCs w:val="21"/>
                               </w:rPr>
                               <w:t>{%=bank.orgAddress%}</w:t>
+                            </w:r>
+                          </w:p>
+                          <w:p>
+                            <w:pPr>
+                              <w:pStyle w:val="Normal"/>
+                              <w:spacing w:lineRule="auto" w:line="240" w:before="0" w:after="0"/>
+                              <w:rPr>
+                                <w:rFonts w:ascii="Arial" w:hAnsi="Arial" w:cs="Arial"/>
+                                <w:sz w:val="21"/>
+                                <w:szCs w:val="21"/>
+                              </w:rPr>
+                            </w:pPr>
+                            <w:r>
+                              <w:rPr>
+                                <w:rFonts w:cs="Arial" w:ascii="Arial" w:hAnsi="Arial"/>
+                                <w:b/>
+                                <w:bCs/>
+                                <w:color w:val="C9211E"/>
+                                <w:sz w:val="21"/>
+                                <w:szCs w:val="21"/>
+                              </w:rPr>
+                              <w:t>{%=noAddress%}</w:t>
                             </w:r>
                           </w:p>
                         </w:txbxContent>
@@ -197,7 +137,7 @@
           </mc:Choice>
           <mc:Fallback>
             <w:pict>
-              <v:rect id="shape_0" ID="Text Frame 1" path="m0,0l-2147483645,0l-2147483645,-2147483646l0,-2147483646xe" stroked="t" o:allowincell="f" style="position:absolute;margin-left:62.35pt;margin-top:147.4pt;width:218.2pt;height:102pt;mso-wrap-style:square;v-text-anchor:top;mso-position-horizontal-relative:page;mso-position-vertical-relative:page">
+              <v:rect id="shape_0" ID="Text Frame 1" path="m0,0l-2147483645,0l-2147483645,-2147483646l0,-2147483646xe" stroked="t" o:allowincell="f" style="position:absolute;margin-left:65.2pt;margin-top:147.4pt;width:218.2pt;height:102pt;mso-wrap-style:square;v-text-anchor:top;mso-position-horizontal-relative:page;mso-position-vertical-relative:page">
                 <v:fill o:detectmouseclick="t" on="false"/>
                 <v:stroke color="#cccccc" dashstyle="dot" joinstyle="round" endcap="flat"/>
                 <v:textbox>
@@ -206,7 +146,12 @@
                       <w:pPr>
                         <w:pStyle w:val="Normal"/>
                         <w:spacing w:lineRule="auto" w:line="240" w:before="0" w:after="0"/>
-                        <w:rPr/>
+                        <w:rPr>
+                          <w:rFonts w:ascii="Arial" w:hAnsi="Arial"/>
+                          <w:color w:val="000000"/>
+                          <w:sz w:val="21"/>
+                          <w:szCs w:val="21"/>
+                        </w:rPr>
                       </w:pPr>
                       <w:r>
                         <w:rPr>
@@ -222,16 +167,43 @@
                       <w:pPr>
                         <w:pStyle w:val="Normal"/>
                         <w:spacing w:lineRule="auto" w:line="240" w:before="0" w:after="0"/>
-                        <w:rPr/>
+                        <w:rPr>
+                          <w:rFonts w:ascii="Arial" w:hAnsi="Arial" w:cs="Arial"/>
+                          <w:color w:val="000000"/>
+                          <w:sz w:val="21"/>
+                          <w:szCs w:val="21"/>
+                        </w:rPr>
                       </w:pPr>
                       <w:r>
                         <w:rPr>
-                          <w:rFonts w:ascii="Arial" w:hAnsi="Arial"/>
+                          <w:rFonts w:cs="Arial" w:ascii="Arial" w:hAnsi="Arial"/>
                           <w:color w:val="000000"/>
                           <w:sz w:val="21"/>
                           <w:szCs w:val="21"/>
                         </w:rPr>
                         <w:t>{%=bank.orgAddress%}</w:t>
+                      </w:r>
+                    </w:p>
+                    <w:p>
+                      <w:pPr>
+                        <w:pStyle w:val="Normal"/>
+                        <w:spacing w:lineRule="auto" w:line="240" w:before="0" w:after="0"/>
+                        <w:rPr>
+                          <w:rFonts w:ascii="Arial" w:hAnsi="Arial" w:cs="Arial"/>
+                          <w:sz w:val="21"/>
+                          <w:szCs w:val="21"/>
+                        </w:rPr>
+                      </w:pPr>
+                      <w:r>
+                        <w:rPr>
+                          <w:rFonts w:cs="Arial" w:ascii="Arial" w:hAnsi="Arial"/>
+                          <w:b/>
+                          <w:bCs/>
+                          <w:color w:val="C9211E"/>
+                          <w:sz w:val="21"/>
+                          <w:szCs w:val="21"/>
+                        </w:rPr>
+                        <w:t>{%=noAddress%}</w:t>
                       </w:r>
                     </w:p>
                   </w:txbxContent>
@@ -244,7 +216,7 @@
         <mc:AlternateContent>
           <mc:Choice Requires="wps">
             <w:drawing>
-              <wp:anchor behindDoc="0" distT="0" distB="0" distL="0" distR="0" simplePos="0" locked="0" layoutInCell="0" allowOverlap="1" relativeHeight="16">
+              <wp:anchor behindDoc="0" distT="0" distB="0" distL="0" distR="0" simplePos="0" locked="0" layoutInCell="0" allowOverlap="1" relativeHeight="14">
                 <wp:simplePos x="0" y="0"/>
                 <wp:positionH relativeFrom="page">
                   <wp:posOffset>4491990</wp:posOffset>
@@ -255,7 +227,7 @@
                 <wp:extent cx="2156460" cy="1296035"/>
                 <wp:effectExtent l="0" t="0" r="0" b="0"/>
                 <wp:wrapNone/>
-                <wp:docPr id="5" name="Text Frame 3"/>
+                <wp:docPr id="3" name="Text Frame 3"/>
                 <a:graphic xmlns:a="http://schemas.openxmlformats.org/drawingml/2006/main">
                   <a:graphicData uri="http://schemas.microsoft.com/office/word/2010/wordprocessingShape">
                     <wps:wsp>
@@ -318,7 +290,26 @@
                             </w:pPr>
                             <w:r>
                               <w:rPr>
+                                <w:rFonts w:eastAsia="Calibri" w:cs="" w:ascii="Arial" w:hAnsi="Arial" w:cstheme="minorBidi" w:eastAsiaTheme="minorHAnsi"/>
+                                <w:color w:val="000000"/>
+                                <w:sz w:val="22"/>
+                                <w:szCs w:val="22"/>
+                              </w:rPr>
+                              <w:t>Your ref:</w:t>
+                            </w:r>
+                          </w:p>
+                          <w:p>
+                            <w:pPr>
+                              <w:pStyle w:val="Normal"/>
+                              <w:spacing w:lineRule="auto" w:line="240"/>
+                              <w:rPr>
                                 <w:rFonts w:ascii="Arial" w:hAnsi="Arial"/>
+                              </w:rPr>
+                            </w:pPr>
+                            <w:r>
+                              <w:rPr>
+                                <w:rFonts w:ascii="Arial" w:hAnsi="Arial"/>
+                                <w:color w:val="000000"/>
                               </w:rPr>
                               <w:t>Date: {%=date%}</w:t>
                             </w:r>
@@ -449,7 +440,26 @@
                       </w:pPr>
                       <w:r>
                         <w:rPr>
+                          <w:rFonts w:eastAsia="Calibri" w:cs="" w:ascii="Arial" w:hAnsi="Arial" w:cstheme="minorBidi" w:eastAsiaTheme="minorHAnsi"/>
+                          <w:color w:val="000000"/>
+                          <w:sz w:val="22"/>
+                          <w:szCs w:val="22"/>
+                        </w:rPr>
+                        <w:t>Your ref:</w:t>
+                      </w:r>
+                    </w:p>
+                    <w:p>
+                      <w:pPr>
+                        <w:pStyle w:val="Normal"/>
+                        <w:spacing w:lineRule="auto" w:line="240"/>
+                        <w:rPr>
                           <w:rFonts w:ascii="Arial" w:hAnsi="Arial"/>
+                        </w:rPr>
+                      </w:pPr>
+                      <w:r>
+                        <w:rPr>
+                          <w:rFonts w:ascii="Arial" w:hAnsi="Arial"/>
+                          <w:color w:val="000000"/>
                         </w:rPr>
                         <w:t>Date: {%=date%}</w:t>
                       </w:r>
@@ -532,15 +542,78 @@
             </w:pict>
           </mc:Fallback>
         </mc:AlternateContent>
-      </w:r>
-      <w:bookmarkStart w:id="0" w:name="OLE_LINK16"/>
-      <w:bookmarkStart w:id="1" w:name="OLE_LINK12"/>
-      <w:bookmarkStart w:id="2" w:name="OLE_LINK11"/>
-      <w:bookmarkStart w:id="3" w:name="OLE_LINK15"/>
-      <w:bookmarkStart w:id="4" w:name="OLE_LINK16"/>
-      <w:bookmarkStart w:id="5" w:name="OLE_LINK12"/>
-      <w:bookmarkStart w:id="6" w:name="OLE_LINK11"/>
-      <w:bookmarkStart w:id="7" w:name="OLE_LINK15"/>
+        <mc:AlternateContent>
+          <mc:Choice Requires="wps">
+            <w:drawing>
+              <wp:anchor behindDoc="0" distT="0" distB="635" distL="635" distR="0" simplePos="0" locked="0" layoutInCell="0" allowOverlap="1" relativeHeight="16">
+                <wp:simplePos x="0" y="0"/>
+                <wp:positionH relativeFrom="page">
+                  <wp:posOffset>323850</wp:posOffset>
+                </wp:positionH>
+                <wp:positionV relativeFrom="page">
+                  <wp:posOffset>1403985</wp:posOffset>
+                </wp:positionV>
+                <wp:extent cx="3672205" cy="2195830"/>
+                <wp:effectExtent l="635" t="0" r="0" b="0"/>
+                <wp:wrapThrough wrapText="bothSides">
+                  <wp:wrapPolygon edited="0">
+                    <wp:start x="-2" y="21600"/>
+                    <wp:lineTo x="-2" y="0"/>
+                    <wp:lineTo x="21598" y="0"/>
+                    <wp:lineTo x="21598" y="21600"/>
+                    <wp:lineTo x="-2" y="21600"/>
+                  </wp:wrapPolygon>
+                </wp:wrapThrough>
+                <wp:docPr id="5" name="Shape 1"/>
+                <a:graphic xmlns:a="http://schemas.openxmlformats.org/drawingml/2006/main">
+                  <a:graphicData uri="http://schemas.microsoft.com/office/word/2010/wordprocessingShape">
+                    <wps:wsp>
+                      <wps:cNvSpPr/>
+                      <wps:spPr>
+                        <a:xfrm>
+                          <a:off x="0" y="0"/>
+                          <a:ext cx="3672360" cy="2196000"/>
+                        </a:xfrm>
+                        <a:prstGeom prst="rect">
+                          <a:avLst/>
+                        </a:prstGeom>
+                        <a:noFill/>
+                        <a:ln w="0">
+                          <a:noFill/>
+                        </a:ln>
+                      </wps:spPr>
+                      <wps:style>
+                        <a:lnRef idx="0"/>
+                        <a:fillRef idx="0"/>
+                        <a:effectRef idx="0"/>
+                        <a:fontRef idx="minor"/>
+                      </wps:style>
+                      <wps:bodyPr/>
+                    </wps:wsp>
+                  </a:graphicData>
+                </a:graphic>
+              </wp:anchor>
+            </w:drawing>
+          </mc:Choice>
+          <mc:Fallback>
+            <w:pict>
+              <v:rect id="shape_0" ID="Shape 1" path="m0,0l-2147483645,0l-2147483645,-2147483646l0,-2147483646xe" stroked="f" o:allowincell="f" style="position:absolute;margin-left:25.5pt;margin-top:110.55pt;width:289.1pt;height:172.85pt;mso-wrap-style:none;v-text-anchor:middle;mso-position-horizontal-relative:page;mso-position-vertical-relative:page">
+                <v:fill o:detectmouseclick="t" on="false"/>
+                <v:stroke color="#3465a4" joinstyle="round" endcap="flat"/>
+                <w10:wrap type="square"/>
+              </v:rect>
+            </w:pict>
+          </mc:Fallback>
+        </mc:AlternateContent>
+      </w:r>
+      <w:bookmarkStart w:id="0" w:name="OLE_LINK15"/>
+      <w:bookmarkStart w:id="1" w:name="OLE_LINK11"/>
+      <w:bookmarkStart w:id="2" w:name="OLE_LINK12"/>
+      <w:bookmarkStart w:id="3" w:name="OLE_LINK16"/>
+      <w:bookmarkStart w:id="4" w:name="OLE_LINK15"/>
+      <w:bookmarkStart w:id="5" w:name="OLE_LINK11"/>
+      <w:bookmarkStart w:id="6" w:name="OLE_LINK12"/>
+      <w:bookmarkStart w:id="7" w:name="OLE_LINK16"/>
       <w:bookmarkEnd w:id="4"/>
       <w:bookmarkEnd w:id="5"/>
       <w:bookmarkEnd w:id="6"/>
@@ -549,17 +622,188 @@
     <w:p>
       <w:pPr>
         <w:pStyle w:val="Normal"/>
+        <w:overflowPunct w:val="false"/>
+        <w:spacing w:lineRule="auto" w:line="240" w:before="0" w:after="0"/>
+        <w:rPr>
+          <w:rFonts w:ascii="DejaVu Sans Condensed" w:hAnsi="DejaVu Sans Condensed" w:eastAsia="Calibri" w:cs="Arial"/>
+          <w:szCs w:val="24"/>
+        </w:rPr>
+      </w:pPr>
+      <w:r>
+        <w:rPr>
+          <w:rFonts w:eastAsia="Calibri" w:cs="Arial" w:ascii="DejaVu Sans Condensed" w:hAnsi="DejaVu Sans Condensed"/>
+          <w:szCs w:val="24"/>
+        </w:rPr>
+      </w:r>
+    </w:p>
+    <w:p>
+      <w:pPr>
+        <w:pStyle w:val="Normal"/>
+        <w:overflowPunct w:val="false"/>
+        <w:spacing w:lineRule="auto" w:line="240" w:before="0" w:after="0"/>
+        <w:rPr>
+          <w:rFonts w:ascii="DejaVu Sans Condensed" w:hAnsi="DejaVu Sans Condensed" w:eastAsia="Calibri" w:cs="Arial"/>
+          <w:szCs w:val="24"/>
+        </w:rPr>
+      </w:pPr>
+      <w:r>
+        <w:rPr>
+          <w:rFonts w:eastAsia="Calibri" w:cs="Arial" w:ascii="DejaVu Sans Condensed" w:hAnsi="DejaVu Sans Condensed"/>
+          <w:szCs w:val="24"/>
+        </w:rPr>
+      </w:r>
+    </w:p>
+    <w:p>
+      <w:pPr>
+        <w:pStyle w:val="Normal"/>
+        <w:overflowPunct w:val="false"/>
+        <w:spacing w:lineRule="auto" w:line="240" w:before="0" w:after="0"/>
+        <w:rPr>
+          <w:rFonts w:ascii="DejaVu Sans Condensed" w:hAnsi="DejaVu Sans Condensed" w:eastAsia="Calibri" w:cs="Arial"/>
+          <w:szCs w:val="24"/>
+        </w:rPr>
+      </w:pPr>
+      <w:r>
+        <w:rPr>
+          <w:rFonts w:eastAsia="Calibri" w:cs="Arial" w:ascii="DejaVu Sans Condensed" w:hAnsi="DejaVu Sans Condensed"/>
+          <w:szCs w:val="24"/>
+        </w:rPr>
+      </w:r>
+    </w:p>
+    <w:p>
+      <w:pPr>
+        <w:pStyle w:val="Normal"/>
+        <w:overflowPunct w:val="false"/>
+        <w:spacing w:lineRule="auto" w:line="240" w:before="0" w:after="0"/>
+        <w:rPr>
+          <w:rFonts w:ascii="DejaVu Sans Condensed" w:hAnsi="DejaVu Sans Condensed" w:eastAsia="Calibri" w:cs="Arial"/>
+          <w:szCs w:val="24"/>
+        </w:rPr>
+      </w:pPr>
+      <w:r>
+        <w:rPr>
+          <w:rFonts w:eastAsia="Calibri" w:cs="Arial" w:ascii="DejaVu Sans Condensed" w:hAnsi="DejaVu Sans Condensed"/>
+          <w:szCs w:val="24"/>
+        </w:rPr>
+      </w:r>
+    </w:p>
+    <w:p>
+      <w:pPr>
+        <w:pStyle w:val="Normal"/>
+        <w:overflowPunct w:val="false"/>
+        <w:spacing w:lineRule="auto" w:line="240" w:before="0" w:after="0"/>
+        <w:rPr>
+          <w:rFonts w:ascii="DejaVu Sans Condensed" w:hAnsi="DejaVu Sans Condensed" w:eastAsia="Calibri" w:cs="Arial"/>
+          <w:szCs w:val="24"/>
+        </w:rPr>
+      </w:pPr>
+      <w:r>
+        <w:rPr>
+          <w:rFonts w:eastAsia="Calibri" w:cs="Arial" w:ascii="DejaVu Sans Condensed" w:hAnsi="DejaVu Sans Condensed"/>
+          <w:szCs w:val="24"/>
+        </w:rPr>
+      </w:r>
+    </w:p>
+    <w:p>
+      <w:pPr>
+        <w:pStyle w:val="Normal"/>
+        <w:overflowPunct w:val="false"/>
+        <w:spacing w:lineRule="auto" w:line="240" w:before="0" w:after="0"/>
+        <w:rPr>
+          <w:rFonts w:ascii="DejaVu Sans Condensed" w:hAnsi="DejaVu Sans Condensed" w:eastAsia="Calibri" w:cs="Arial"/>
+          <w:szCs w:val="24"/>
+        </w:rPr>
+      </w:pPr>
+      <w:r>
+        <w:rPr>
+          <w:rFonts w:eastAsia="Calibri" w:cs="Arial" w:ascii="DejaVu Sans Condensed" w:hAnsi="DejaVu Sans Condensed"/>
+          <w:szCs w:val="24"/>
+        </w:rPr>
+      </w:r>
+    </w:p>
+    <w:p>
+      <w:pPr>
+        <w:pStyle w:val="Normal"/>
+        <w:overflowPunct w:val="false"/>
+        <w:spacing w:lineRule="auto" w:line="240" w:before="0" w:after="0"/>
+        <w:rPr>
+          <w:rFonts w:ascii="DejaVu Sans Condensed" w:hAnsi="DejaVu Sans Condensed" w:eastAsia="Calibri" w:cs="Arial"/>
+          <w:szCs w:val="24"/>
+        </w:rPr>
+      </w:pPr>
+      <w:r>
+        <w:rPr>
+          <w:rFonts w:eastAsia="Calibri" w:cs="Arial" w:ascii="DejaVu Sans Condensed" w:hAnsi="DejaVu Sans Condensed"/>
+          <w:szCs w:val="24"/>
+        </w:rPr>
+      </w:r>
+    </w:p>
+    <w:p>
+      <w:pPr>
+        <w:pStyle w:val="Normal"/>
+        <w:overflowPunct w:val="false"/>
+        <w:spacing w:lineRule="auto" w:line="240" w:before="0" w:after="0"/>
+        <w:rPr>
+          <w:rFonts w:ascii="DejaVu Sans Condensed" w:hAnsi="DejaVu Sans Condensed" w:eastAsia="Calibri" w:cs="Arial"/>
+          <w:szCs w:val="24"/>
+        </w:rPr>
+      </w:pPr>
+      <w:r>
+        <w:rPr>
+          <w:rFonts w:eastAsia="Calibri" w:cs="Arial" w:ascii="DejaVu Sans Condensed" w:hAnsi="DejaVu Sans Condensed"/>
+          <w:szCs w:val="24"/>
+        </w:rPr>
+      </w:r>
+    </w:p>
+    <w:p>
+      <w:pPr>
+        <w:pStyle w:val="Normal"/>
+        <w:overflowPunct w:val="false"/>
+        <w:spacing w:lineRule="auto" w:line="240" w:before="0" w:after="0"/>
+        <w:rPr>
+          <w:rFonts w:ascii="DejaVu Sans Condensed" w:hAnsi="DejaVu Sans Condensed" w:eastAsia="Calibri" w:cs="Arial"/>
+          <w:szCs w:val="24"/>
+        </w:rPr>
+      </w:pPr>
+      <w:r>
+        <w:rPr>
+          <w:rFonts w:eastAsia="Calibri" w:cs="Arial" w:ascii="DejaVu Sans Condensed" w:hAnsi="DejaVu Sans Condensed"/>
+          <w:szCs w:val="24"/>
+        </w:rPr>
+      </w:r>
+    </w:p>
+    <w:p>
+      <w:pPr>
+        <w:pStyle w:val="Normal"/>
+        <w:overflowPunct w:val="false"/>
+        <w:spacing w:lineRule="auto" w:line="240" w:before="0" w:after="0"/>
+        <w:rPr>
+          <w:rFonts w:ascii="DejaVu Sans Condensed" w:hAnsi="DejaVu Sans Condensed" w:eastAsia="Calibri" w:cs="Arial"/>
+          <w:szCs w:val="24"/>
+        </w:rPr>
+      </w:pPr>
+      <w:r>
+        <w:rPr>
+          <w:rFonts w:eastAsia="Calibri" w:cs="Arial" w:ascii="DejaVu Sans Condensed" w:hAnsi="DejaVu Sans Condensed"/>
+          <w:szCs w:val="24"/>
+        </w:rPr>
+      </w:r>
+    </w:p>
+    <w:p>
+      <w:pPr>
+        <w:pStyle w:val="Normal"/>
         <w:overflowPunct w:val="true"/>
         <w:spacing w:lineRule="auto" w:line="240" w:before="0" w:after="0"/>
+        <w:jc w:val="both"/>
         <w:rPr>
           <w:rFonts w:ascii="arial" w:hAnsi="arial" w:eastAsia="Calibri" w:cs="Arial"/>
-          <w:szCs w:val="24"/>
-        </w:rPr>
-      </w:pPr>
-      <w:r>
-        <w:rPr>
-          <w:rFonts w:eastAsia="Calibri" w:cs="Arial" w:ascii="arial" w:hAnsi="arial"/>
-          <w:szCs w:val="24"/>
+          <w:color w:val="000000"/>
+        </w:rPr>
+      </w:pPr>
+      <w:r>
+        <w:rPr>
+          <w:rFonts w:eastAsia="Calibri" w:cs="Arial" w:ascii="arial" w:hAnsi="arial"/>
+          <w:color w:val="000000"/>
         </w:rPr>
       </w:r>
     </w:p>
@@ -568,15 +812,16 @@
         <w:pStyle w:val="Normal"/>
         <w:overflowPunct w:val="true"/>
         <w:spacing w:lineRule="auto" w:line="240" w:before="0" w:after="0"/>
+        <w:jc w:val="both"/>
         <w:rPr>
           <w:rFonts w:ascii="arial" w:hAnsi="arial" w:eastAsia="Calibri" w:cs="Arial"/>
-          <w:szCs w:val="24"/>
-        </w:rPr>
-      </w:pPr>
-      <w:r>
-        <w:rPr>
-          <w:rFonts w:eastAsia="Calibri" w:cs="Arial" w:ascii="arial" w:hAnsi="arial"/>
-          <w:szCs w:val="24"/>
+          <w:color w:val="000000"/>
+        </w:rPr>
+      </w:pPr>
+      <w:r>
+        <w:rPr>
+          <w:rFonts w:eastAsia="Calibri" w:cs="Arial" w:ascii="arial" w:hAnsi="arial"/>
+          <w:color w:val="000000"/>
         </w:rPr>
       </w:r>
     </w:p>
@@ -585,15 +830,16 @@
         <w:pStyle w:val="Normal"/>
         <w:overflowPunct w:val="true"/>
         <w:spacing w:lineRule="auto" w:line="240" w:before="0" w:after="0"/>
+        <w:jc w:val="both"/>
         <w:rPr>
           <w:rFonts w:ascii="arial" w:hAnsi="arial" w:eastAsia="Calibri" w:cs="Arial"/>
-          <w:szCs w:val="24"/>
-        </w:rPr>
-      </w:pPr>
-      <w:r>
-        <w:rPr>
-          <w:rFonts w:eastAsia="Calibri" w:cs="Arial" w:ascii="arial" w:hAnsi="arial"/>
-          <w:szCs w:val="24"/>
+          <w:color w:val="000000"/>
+        </w:rPr>
+      </w:pPr>
+      <w:r>
+        <w:rPr>
+          <w:rFonts w:eastAsia="Calibri" w:cs="Arial" w:ascii="arial" w:hAnsi="arial"/>
+          <w:color w:val="000000"/>
         </w:rPr>
       </w:r>
     </w:p>
@@ -602,158 +848,24 @@
         <w:pStyle w:val="Normal"/>
         <w:overflowPunct w:val="true"/>
         <w:spacing w:lineRule="auto" w:line="240" w:before="0" w:after="0"/>
+        <w:jc w:val="both"/>
         <w:rPr>
           <w:rFonts w:ascii="arial" w:hAnsi="arial" w:eastAsia="Calibri" w:cs="Arial"/>
-          <w:szCs w:val="24"/>
-        </w:rPr>
-      </w:pPr>
-      <w:r>
-        <w:rPr>
-          <w:rFonts w:eastAsia="Calibri" w:cs="Arial" w:ascii="arial" w:hAnsi="arial"/>
-          <w:szCs w:val="24"/>
-        </w:rPr>
-      </w:r>
-    </w:p>
-    <w:p>
-      <w:pPr>
-        <w:pStyle w:val="Normal"/>
-        <w:overflowPunct w:val="true"/>
-        <w:spacing w:lineRule="auto" w:line="240" w:before="0" w:after="0"/>
-        <w:rPr>
-          <w:rFonts w:ascii="arial" w:hAnsi="arial" w:eastAsia="Calibri" w:cs="Arial"/>
-          <w:szCs w:val="24"/>
-        </w:rPr>
-      </w:pPr>
-      <w:r>
-        <w:rPr>
-          <w:rFonts w:eastAsia="Calibri" w:cs="Arial" w:ascii="arial" w:hAnsi="arial"/>
-          <w:szCs w:val="24"/>
-        </w:rPr>
-      </w:r>
-    </w:p>
-    <w:p>
-      <w:pPr>
-        <w:pStyle w:val="Normal"/>
-        <w:overflowPunct w:val="true"/>
-        <w:spacing w:lineRule="auto" w:line="240" w:before="0" w:after="0"/>
-        <w:rPr>
-          <w:rFonts w:ascii="arial" w:hAnsi="arial" w:eastAsia="Calibri" w:cs="Arial"/>
-          <w:szCs w:val="24"/>
-        </w:rPr>
-      </w:pPr>
-      <w:r>
-        <w:rPr>
-          <w:rFonts w:eastAsia="Calibri" w:cs="Arial" w:ascii="arial" w:hAnsi="arial"/>
-          <w:szCs w:val="24"/>
-        </w:rPr>
-      </w:r>
-    </w:p>
-    <w:p>
-      <w:pPr>
-        <w:pStyle w:val="Normal"/>
-        <w:overflowPunct w:val="true"/>
-        <w:spacing w:lineRule="auto" w:line="240" w:before="0" w:after="0"/>
-        <w:rPr>
-          <w:rFonts w:ascii="arial" w:hAnsi="arial" w:eastAsia="Calibri" w:cs="Arial"/>
-          <w:szCs w:val="24"/>
-        </w:rPr>
-      </w:pPr>
-      <w:r>
-        <w:rPr>
-          <w:rFonts w:eastAsia="Calibri" w:cs="Arial" w:ascii="arial" w:hAnsi="arial"/>
-          <w:szCs w:val="24"/>
-        </w:rPr>
-      </w:r>
-    </w:p>
-    <w:p>
-      <w:pPr>
-        <w:pStyle w:val="Normal"/>
-        <w:overflowPunct w:val="true"/>
-        <w:spacing w:lineRule="auto" w:line="240" w:before="0" w:after="0"/>
-        <w:rPr>
-          <w:rFonts w:ascii="arial" w:hAnsi="arial" w:eastAsia="Calibri" w:cs="Arial"/>
-          <w:szCs w:val="24"/>
-        </w:rPr>
-      </w:pPr>
-      <w:r>
-        <w:rPr>
-          <w:rFonts w:eastAsia="Calibri" w:cs="Arial" w:ascii="arial" w:hAnsi="arial"/>
-          <w:szCs w:val="24"/>
-        </w:rPr>
-      </w:r>
-    </w:p>
-    <w:p>
-      <w:pPr>
-        <w:pStyle w:val="Normal"/>
-        <w:overflowPunct w:val="true"/>
-        <w:spacing w:lineRule="auto" w:line="240" w:before="0" w:after="0"/>
-        <w:rPr>
-          <w:rFonts w:ascii="arial" w:hAnsi="arial" w:eastAsia="Calibri" w:cs="Arial"/>
-          <w:szCs w:val="24"/>
-        </w:rPr>
-      </w:pPr>
-      <w:r>
-        <w:rPr>
-          <w:rFonts w:eastAsia="Calibri" w:cs="Arial" w:ascii="arial" w:hAnsi="arial"/>
-          <w:szCs w:val="24"/>
-        </w:rPr>
-      </w:r>
-    </w:p>
-    <w:p>
-      <w:pPr>
-        <w:pStyle w:val="Normal"/>
-        <w:overflowPunct w:val="true"/>
-        <w:spacing w:lineRule="auto" w:line="240" w:before="0" w:after="0"/>
-        <w:rPr>
-          <w:rFonts w:ascii="arial" w:hAnsi="arial" w:eastAsia="Calibri" w:cs="Arial"/>
-          <w:szCs w:val="24"/>
-        </w:rPr>
-      </w:pPr>
-      <w:r>
-        <w:rPr>
-          <w:rFonts w:eastAsia="Calibri" w:cs="Arial" w:ascii="arial" w:hAnsi="arial"/>
-          <w:szCs w:val="24"/>
-        </w:rPr>
-      </w:r>
-    </w:p>
-    <w:p>
-      <w:pPr>
-        <w:sectPr>
-          <w:headerReference w:type="even" r:id="rId4"/>
-          <w:headerReference w:type="default" r:id="rId5"/>
-          <w:headerReference w:type="first" r:id="rId6"/>
-          <w:footerReference w:type="default" r:id="rId7"/>
-          <w:type w:val="nextPage"/>
-          <w:pgSz w:w="11906" w:h="16838"/>
-          <w:pgMar w:left="1440" w:right="1440" w:gutter="0" w:header="1418" w:top="1639" w:footer="57" w:bottom="1440"/>
-          <w:pgNumType w:fmt="decimal"/>
-          <w:formProt w:val="false"/>
-          <w:textDirection w:val="lrTb"/>
-          <w:docGrid w:type="default" w:linePitch="360" w:charSpace="4096"/>
-        </w:sectPr>
-      </w:pPr>
-    </w:p>
-    <w:p>
-      <w:pPr>
-        <w:pStyle w:val="Normal"/>
-        <w:overflowPunct w:val="true"/>
-        <w:spacing w:lineRule="auto" w:line="240" w:before="680" w:after="0"/>
-        <w:contextualSpacing/>
-        <w:jc w:val="both"/>
-        <w:rPr>
-          <w:rFonts w:ascii="arial" w:hAnsi="arial"/>
-        </w:rPr>
-      </w:pPr>
-      <w:bookmarkStart w:id="8" w:name="OLE_LINK1"/>
-      <w:bookmarkStart w:id="9" w:name="OLE_LINK2"/>
-      <w:bookmarkStart w:id="10" w:name="OLE_LINK121"/>
-      <w:bookmarkStart w:id="11" w:name="OLE_LINK111"/>
+          <w:color w:val="000000"/>
+        </w:rPr>
+      </w:pPr>
+      <w:bookmarkStart w:id="8" w:name="OLE_LINK1_Copy_1"/>
+      <w:bookmarkStart w:id="9" w:name="OLE_LINK2_Copy_1"/>
+      <w:bookmarkStart w:id="10" w:name="OLE_LINK121_Copy_1"/>
+      <w:bookmarkStart w:id="11" w:name="OLE_LINK111_Copy_1"/>
       <w:bookmarkEnd w:id="10"/>
       <w:bookmarkEnd w:id="11"/>
       <w:r>
         <w:rPr>
           <w:rFonts w:eastAsia="Calibri" w:cs="Arial" w:ascii="arial" w:hAnsi="arial"/>
           <w:color w:val="000000"/>
+          <w:sz w:val="21"/>
+          <w:szCs w:val="21"/>
         </w:rPr>
         <w:t>Dear Sirs</w:t>
       </w:r>
@@ -769,12 +881,16 @@
         <w:rPr>
           <w:rFonts w:eastAsia="Calibri" w:cs="Arial"/>
           <w:color w:val="000000"/>
+          <w:sz w:val="21"/>
+          <w:szCs w:val="21"/>
         </w:rPr>
       </w:pPr>
       <w:r>
         <w:rPr>
           <w:rFonts w:eastAsia="Calibri" w:cs="Arial"/>
           <w:color w:val="000000"/>
+          <w:sz w:val="21"/>
+          <w:szCs w:val="21"/>
         </w:rPr>
       </w:r>
     </w:p>
@@ -797,7 +913,7 @@
         </w:rPr>
         <w:t>Re:</w:t>
         <w:tab/>
-        <w:t>The Estate of the Late: {%=deceased.forename%} {%=deceased.surname%}</w:t>
+        <w:t>The Estate of the Late {%=deceased.forename%} {%=deceased.surname%}</w:t>
       </w:r>
     </w:p>
     <w:p>
@@ -818,26 +934,6 @@
           <w:color w:val="000000"/>
         </w:rPr>
         <w:t>Date of death: {%=deceased.dateOfDeath%}</w:t>
-      </w:r>
-    </w:p>
-    <w:p>
-      <w:pPr>
-        <w:pStyle w:val="Normal"/>
-        <w:overflowPunct w:val="true"/>
-        <w:spacing w:lineRule="auto" w:line="240" w:before="0" w:after="0"/>
-        <w:ind w:left="720" w:hanging="0"/>
-        <w:jc w:val="both"/>
-        <w:rPr>
-          <w:rFonts w:ascii="arial" w:hAnsi="arial"/>
-        </w:rPr>
-      </w:pPr>
-      <w:r>
-        <w:rPr>
-          <w:rFonts w:eastAsia="Calibri" w:cs="Arial" w:ascii="arial" w:hAnsi="arial"/>
-          <w:b/>
-          <w:color w:val="000000"/>
-        </w:rPr>
-        <w:t xml:space="preserve">Accounts:  </w:t>
       </w:r>
     </w:p>
     <w:p>
@@ -858,7 +954,7 @@
           <w:bCs w:val="false"/>
           <w:color w:val="000000"/>
         </w:rPr>
-        <w:t>{%for a in bank.accounts%}Sort Code: {%=a.sortCode%} Acc No: {%=a.accountNumber%}</w:t>
+        <w:t>{%for a in bank.accounts%}Account Number: {%=a.sortCode%} / {%=a.accountNumber%}</w:t>
       </w:r>
     </w:p>
     <w:p>
@@ -1198,53 +1294,7 @@
       </w:pPr>
       <w:r>
         <w:drawing>
-          <wp:anchor behindDoc="1" distT="0" distB="0" distL="0" distR="0" simplePos="0" locked="0" layoutInCell="0" allowOverlap="1" relativeHeight="11">
-            <wp:simplePos x="0" y="0"/>
-            <wp:positionH relativeFrom="page">
-              <wp:posOffset>0</wp:posOffset>
-            </wp:positionH>
-            <wp:positionV relativeFrom="page">
-              <wp:posOffset>0</wp:posOffset>
-            </wp:positionV>
-            <wp:extent cx="7560310" cy="1210945"/>
-            <wp:effectExtent l="0" t="0" r="0" b="0"/>
-            <wp:wrapNone/>
-            <wp:docPr id="12" name="Image1" descr=""/>
-            <wp:cNvGraphicFramePr>
-              <a:graphicFrameLocks xmlns:a="http://schemas.openxmlformats.org/drawingml/2006/main" noChangeAspect="1"/>
-            </wp:cNvGraphicFramePr>
-            <a:graphic xmlns:a="http://schemas.openxmlformats.org/drawingml/2006/main">
-              <a:graphicData uri="http://schemas.openxmlformats.org/drawingml/2006/picture">
-                <pic:pic xmlns:pic="http://schemas.openxmlformats.org/drawingml/2006/picture">
-                  <pic:nvPicPr>
-                    <pic:cNvPr id="12" name="Image1" descr=""/>
-                    <pic:cNvPicPr>
-                      <a:picLocks noChangeAspect="1" noChangeArrowheads="1"/>
-                    </pic:cNvPicPr>
-                  </pic:nvPicPr>
-                  <pic:blipFill>
-                    <a:blip r:embed="rId8"/>
-                    <a:srcRect l="0" t="3249" r="0" b="85589"/>
-                    <a:stretch>
-                      <a:fillRect/>
-                    </a:stretch>
-                  </pic:blipFill>
-                  <pic:spPr bwMode="auto">
-                    <a:xfrm>
-                      <a:off x="0" y="0"/>
-                      <a:ext cx="7560310" cy="1210945"/>
-                    </a:xfrm>
-                    <a:prstGeom prst="rect">
-                      <a:avLst/>
-                    </a:prstGeom>
-                  </pic:spPr>
-                </pic:pic>
-              </a:graphicData>
-            </a:graphic>
-          </wp:anchor>
-        </w:drawing>
-        <w:drawing>
-          <wp:anchor behindDoc="1" distT="0" distB="0" distL="0" distR="0" simplePos="0" locked="0" layoutInCell="0" allowOverlap="1" relativeHeight="13">
+          <wp:anchor behindDoc="1" distT="0" distB="0" distL="0" distR="0" simplePos="0" locked="0" layoutInCell="0" allowOverlap="1" relativeHeight="17">
             <wp:simplePos x="0" y="0"/>
             <wp:positionH relativeFrom="page">
               <wp:posOffset>0</wp:posOffset>
@@ -1255,7 +1305,7 @@
             <wp:extent cx="7560310" cy="1318260"/>
             <wp:effectExtent l="0" t="0" r="0" b="0"/>
             <wp:wrapNone/>
-            <wp:docPr id="13" name="Image4" descr=""/>
+            <wp:docPr id="6" name="Image4" descr=""/>
             <wp:cNvGraphicFramePr>
               <a:graphicFrameLocks xmlns:a="http://schemas.openxmlformats.org/drawingml/2006/main" noChangeAspect="1"/>
             </wp:cNvGraphicFramePr>
@@ -1263,13 +1313,13 @@
               <a:graphicData uri="http://schemas.openxmlformats.org/drawingml/2006/picture">
                 <pic:pic xmlns:pic="http://schemas.openxmlformats.org/drawingml/2006/picture">
                   <pic:nvPicPr>
-                    <pic:cNvPr id="13" name="Image4" descr=""/>
+                    <pic:cNvPr id="6" name="Image4" descr=""/>
                     <pic:cNvPicPr>
                       <a:picLocks noChangeAspect="1" noChangeArrowheads="1"/>
                     </pic:cNvPicPr>
                   </pic:nvPicPr>
                   <pic:blipFill>
-                    <a:blip r:embed="rId9"/>
+                    <a:blip r:embed="rId2"/>
                     <a:srcRect l="0" t="87858" r="0" b="-7"/>
                     <a:stretch>
                       <a:fillRect/>
@@ -1468,131 +1518,104 @@
         <w:spacing w:lineRule="auto" w:line="240" w:before="0" w:after="0"/>
         <w:jc w:val="both"/>
         <w:rPr>
+          <w:rFonts w:ascii="Z003" w:hAnsi="Z003" w:eastAsia="Calibri" w:cs="Arial"/>
+          <w:color w:val="000000"/>
+          <w:sz w:val="28"/>
+          <w:szCs w:val="28"/>
+        </w:rPr>
+      </w:pPr>
+      <w:r>
+        <w:rPr/>
+      </w:r>
+    </w:p>
+    <w:p>
+      <w:pPr>
+        <w:pStyle w:val="Normal"/>
+        <w:overflowPunct w:val="true"/>
+        <w:spacing w:lineRule="auto" w:line="240" w:before="0" w:after="0"/>
+        <w:jc w:val="both"/>
+        <w:rPr>
+          <w:rFonts w:ascii="Z003" w:hAnsi="Z003" w:eastAsia="Calibri" w:cs="Arial"/>
+          <w:color w:val="000000"/>
+          <w:sz w:val="28"/>
+          <w:szCs w:val="28"/>
+        </w:rPr>
+      </w:pPr>
+      <w:r>
+        <w:rPr>
+          <w:rFonts w:eastAsia="Calibri" w:cs="Arial" w:ascii="Z003" w:hAnsi="Z003"/>
+          <w:color w:val="000000"/>
+          <w:sz w:val="28"/>
+          <w:szCs w:val="28"/>
+        </w:rPr>
+        <w:t>Darby &amp; Darby</w:t>
+      </w:r>
+    </w:p>
+    <w:p>
+      <w:pPr>
+        <w:pStyle w:val="Normal"/>
+        <w:overflowPunct w:val="true"/>
+        <w:spacing w:lineRule="auto" w:line="240" w:before="0" w:after="0"/>
+        <w:jc w:val="both"/>
+        <w:rPr>
+          <w:rFonts w:ascii="arial" w:hAnsi="arial"/>
+        </w:rPr>
+      </w:pPr>
+      <w:r>
+        <w:rPr>
+          <w:rFonts w:eastAsia="Calibri" w:cs="Arial" w:ascii="arial" w:hAnsi="arial"/>
+          <w:color w:val="000000"/>
+        </w:rPr>
+        <w:t>probate@darbylaw.co.uk</w:t>
+      </w:r>
+    </w:p>
+    <w:p>
+      <w:pPr>
+        <w:pStyle w:val="Normal"/>
+        <w:overflowPunct w:val="true"/>
+        <w:spacing w:lineRule="auto" w:line="240" w:before="0" w:after="0"/>
+        <w:jc w:val="both"/>
+        <w:rPr>
           <w:rFonts w:ascii="arial" w:hAnsi="arial" w:eastAsia="Calibri" w:cs="Arial"/>
+        </w:rPr>
+      </w:pPr>
+      <w:r>
+        <w:rPr>
+          <w:rFonts w:eastAsia="Calibri" w:cs="Arial" w:ascii="arial" w:hAnsi="arial"/>
+        </w:rPr>
+      </w:r>
+    </w:p>
+    <w:p>
+      <w:pPr>
+        <w:pStyle w:val="Normal"/>
+        <w:overflowPunct w:val="true"/>
+        <w:spacing w:lineRule="auto" w:line="240" w:before="0" w:after="0"/>
+        <w:jc w:val="both"/>
+        <w:rPr>
+          <w:rFonts w:ascii="arial" w:hAnsi="arial"/>
+        </w:rPr>
+      </w:pPr>
+      <w:r>
+        <w:rPr>
+          <w:rFonts w:eastAsia="Calibri" w:cs="Arial" w:ascii="arial" w:hAnsi="arial"/>
+          <w:b w:val="false"/>
+          <w:bCs w:val="false"/>
           <w:color w:val="000000"/>
-        </w:rPr>
-      </w:pPr>
-      <w:r>
-        <w:rPr>
-          <w:rFonts w:eastAsia="Calibri" w:cs="Arial" w:ascii="arial" w:hAnsi="arial"/>
-          <w:color w:val="000000"/>
-        </w:rPr>
-      </w:r>
-    </w:p>
-    <w:p>
-      <w:pPr>
-        <w:pStyle w:val="Normal"/>
-        <w:overflowPunct w:val="true"/>
-        <w:spacing w:lineRule="auto" w:line="240" w:before="0" w:after="0"/>
-        <w:jc w:val="both"/>
-        <w:rPr>
-          <w:rFonts w:ascii="arial" w:hAnsi="arial" w:eastAsia="Calibri" w:cs="Arial"/>
-          <w:color w:val="000000"/>
-        </w:rPr>
-      </w:pPr>
-      <w:r>
-        <w:rPr>
-          <w:rFonts w:eastAsia="Calibri" w:cs="Arial" w:ascii="arial" w:hAnsi="arial"/>
-          <w:color w:val="000000"/>
-        </w:rPr>
-      </w:r>
-    </w:p>
-    <w:p>
-      <w:pPr>
-        <w:pStyle w:val="Normal"/>
-        <w:overflowPunct w:val="true"/>
-        <w:spacing w:lineRule="auto" w:line="240" w:before="0" w:after="0"/>
-        <w:jc w:val="both"/>
-        <w:rPr>
-          <w:rFonts w:ascii="arial" w:hAnsi="arial"/>
-        </w:rPr>
-      </w:pPr>
-      <w:r>
-        <w:rPr>
-          <w:rFonts w:eastAsia="Calibri" w:cs="Arial" w:ascii="arial" w:hAnsi="arial"/>
-          <w:b/>
-          <w:color w:val="000000"/>
-        </w:rPr>
-        <w:t>Darby and Darby</w:t>
-      </w:r>
-    </w:p>
-    <w:p>
-      <w:pPr>
-        <w:pStyle w:val="Normal"/>
-        <w:overflowPunct w:val="true"/>
-        <w:spacing w:lineRule="auto" w:line="240" w:before="0" w:after="0"/>
-        <w:jc w:val="both"/>
-        <w:rPr>
-          <w:rFonts w:ascii="arial" w:hAnsi="arial"/>
-        </w:rPr>
-      </w:pPr>
-      <w:r>
-        <w:rPr>
-          <w:rFonts w:eastAsia="Calibri" w:cs="Arial" w:ascii="arial" w:hAnsi="arial"/>
-          <w:color w:val="000000"/>
-        </w:rPr>
-        <w:t>probate</w:t>
-      </w:r>
-      <w:r>
-        <w:rPr>
-          <w:rFonts w:eastAsia="Calibri" w:cs="Arial" w:ascii="arial" w:hAnsi="arial"/>
-          <w:color w:val="000000"/>
-        </w:rPr>
-        <w:t>@darbylaw.co.uk</w:t>
-      </w:r>
-    </w:p>
-    <w:p>
-      <w:pPr>
-        <w:pStyle w:val="Normal"/>
-        <w:overflowPunct w:val="true"/>
-        <w:spacing w:lineRule="auto" w:line="240" w:before="0" w:after="0"/>
-        <w:jc w:val="both"/>
-        <w:rPr>
-          <w:rFonts w:ascii="arial" w:hAnsi="arial" w:eastAsia="Calibri" w:cs="Arial"/>
-        </w:rPr>
-      </w:pPr>
-      <w:r>
-        <w:rPr>
-          <w:rFonts w:eastAsia="Calibri" w:cs="Arial" w:ascii="arial" w:hAnsi="arial"/>
-        </w:rPr>
-      </w:r>
-    </w:p>
-    <w:p>
-      <w:pPr>
-        <w:pStyle w:val="Normal"/>
-        <w:overflowPunct w:val="true"/>
-        <w:spacing w:lineRule="auto" w:line="240" w:before="0" w:after="0"/>
-        <w:jc w:val="both"/>
-        <w:rPr>
-          <w:rFonts w:ascii="arial" w:hAnsi="arial"/>
-        </w:rPr>
-      </w:pPr>
-      <w:r>
-        <w:rPr>
-          <w:rFonts w:eastAsia="Calibri" w:cs="Arial" w:ascii="arial" w:hAnsi="arial"/>
+          <w:sz w:val="20"/>
+          <w:szCs w:val="20"/>
         </w:rPr>
         <w:t>Enc</w:t>
       </w:r>
     </w:p>
-    <w:p>
-      <w:pPr>
-        <w:pStyle w:val="Normal"/>
-        <w:widowControl/>
-        <w:bidi w:val="0"/>
-        <w:spacing w:lineRule="auto" w:line="259" w:before="0" w:after="0"/>
-        <w:jc w:val="left"/>
-        <w:rPr>
-          <w:rFonts w:ascii="arial" w:hAnsi="arial"/>
-        </w:rPr>
-      </w:pPr>
-      <w:r>
-        <w:rPr/>
-      </w:r>
-    </w:p>
     <w:sectPr>
-      <w:type w:val="continuous"/>
+      <w:headerReference w:type="even" r:id="rId3"/>
+      <w:headerReference w:type="default" r:id="rId4"/>
+      <w:headerReference w:type="first" r:id="rId5"/>
+      <w:footerReference w:type="default" r:id="rId6"/>
+      <w:type w:val="nextPage"/>
       <w:pgSz w:w="11906" w:h="16838"/>
-      <w:pgMar w:left="1440" w:right="1440" w:gutter="0" w:header="1418" w:top="1639" w:footer="57" w:bottom="1440"/>
+      <w:pgMar w:left="1136" w:right="1136" w:gutter="0" w:header="0" w:top="221" w:footer="0" w:bottom="1383"/>
+      <w:pgNumType w:fmt="decimal"/>
       <w:formProt w:val="false"/>
       <w:textDirection w:val="lrTb"/>
       <w:docGrid w:type="default" w:linePitch="360" w:charSpace="4096"/>
@@ -1606,47 +1629,19 @@
   <w:p>
     <w:pPr>
       <w:pStyle w:val="Footer"/>
-      <w:rPr/>
-    </w:pPr>
-    <w:r>
-      <w:rPr/>
-    </w:r>
-  </w:p>
-  <w:p>
-    <w:pPr>
-      <w:pStyle w:val="Footer"/>
-      <w:rPr/>
-    </w:pPr>
-    <w:r>
-      <w:rPr/>
-    </w:r>
-  </w:p>
-  <w:p>
-    <w:pPr>
-      <w:pStyle w:val="Footer"/>
+      <w:jc w:val="center"/>
       <w:rPr>
         <w:rFonts w:ascii="Arial" w:hAnsi="Arial" w:eastAsia="Calibri" w:cs="Arial"/>
         <w:szCs w:val="24"/>
       </w:rPr>
     </w:pPr>
     <w:r>
-      <w:rPr>
-        <w:rFonts w:eastAsia="Calibri" w:cs="Arial" w:ascii="Arial" w:hAnsi="Arial"/>
-        <w:szCs w:val="24"/>
-      </w:rPr>
+      <w:rPr/>
       <w:drawing>
-        <wp:anchor behindDoc="1" distT="0" distB="0" distL="0" distR="0" simplePos="0" locked="0" layoutInCell="0" allowOverlap="1" relativeHeight="3">
-          <wp:simplePos x="0" y="0"/>
-          <wp:positionH relativeFrom="page">
-            <wp:posOffset>0</wp:posOffset>
-          </wp:positionH>
-          <wp:positionV relativeFrom="page">
-            <wp:posOffset>9324975</wp:posOffset>
-          </wp:positionV>
-          <wp:extent cx="7560310" cy="1318260"/>
+        <wp:inline distT="0" distB="0" distL="0" distR="0">
+          <wp:extent cx="1785620" cy="542290"/>
           <wp:effectExtent l="0" t="0" r="0" b="0"/>
-          <wp:wrapNone/>
-          <wp:docPr id="8" name="Image2" descr=""/>
+          <wp:docPr id="10" name="Image2" descr=""/>
           <wp:cNvGraphicFramePr>
             <a:graphicFrameLocks xmlns:a="http://schemas.openxmlformats.org/drawingml/2006/main" noChangeAspect="1"/>
           </wp:cNvGraphicFramePr>
@@ -1654,14 +1649,13 @@
             <a:graphicData uri="http://schemas.openxmlformats.org/drawingml/2006/picture">
               <pic:pic xmlns:pic="http://schemas.openxmlformats.org/drawingml/2006/picture">
                 <pic:nvPicPr>
-                  <pic:cNvPr id="8" name="Image2" descr=""/>
+                  <pic:cNvPr id="10" name="Image2" descr=""/>
                   <pic:cNvPicPr>
                     <a:picLocks noChangeAspect="1" noChangeArrowheads="1"/>
                   </pic:cNvPicPr>
                 </pic:nvPicPr>
                 <pic:blipFill>
                   <a:blip r:embed="rId1"/>
-                  <a:srcRect l="0" t="87858" r="0" b="-7"/>
                   <a:stretch>
                     <a:fillRect/>
                   </a:stretch>
@@ -1669,7 +1663,7 @@
                 <pic:spPr bwMode="auto">
                   <a:xfrm>
                     <a:off x="0" y="0"/>
-                    <a:ext cx="7560310" cy="1318260"/>
+                    <a:ext cx="1785620" cy="542290"/>
                   </a:xfrm>
                   <a:prstGeom prst="rect">
                     <a:avLst/>
@@ -1678,25 +1672,8 @@
               </pic:pic>
             </a:graphicData>
           </a:graphic>
-        </wp:anchor>
+        </wp:inline>
       </w:drawing>
-    </w:r>
-  </w:p>
-  <w:p>
-    <w:pPr>
-      <w:pStyle w:val="Normal"/>
-      <w:overflowPunct w:val="true"/>
-      <w:spacing w:lineRule="auto" w:line="240" w:before="0" w:after="0"/>
-      <w:rPr>
-        <w:rFonts w:ascii="Arial" w:hAnsi="Arial" w:eastAsia="Calibri" w:cs="Arial"/>
-        <w:szCs w:val="24"/>
-      </w:rPr>
-    </w:pPr>
-    <w:r>
-      <w:rPr>
-        <w:rFonts w:eastAsia="Calibri" w:cs="Arial" w:ascii="Arial" w:hAnsi="Arial"/>
-        <w:szCs w:val="24"/>
-      </w:rPr>
     </w:r>
   </w:p>
   <w:p>
@@ -1708,7 +1685,7 @@
         <w:tab w:val="center" w:pos="4320" w:leader="none"/>
         <w:tab w:val="right" w:pos="8640" w:leader="none"/>
       </w:tabs>
-      <w:overflowPunct w:val="true"/>
+      <w:overflowPunct w:val="false"/>
       <w:spacing w:lineRule="auto" w:line="240" w:before="0" w:after="0"/>
       <w:jc w:val="center"/>
       <w:rPr>
@@ -1760,7 +1737,7 @@
         <w:tab w:val="center" w:pos="4320" w:leader="none"/>
         <w:tab w:val="right" w:pos="8640" w:leader="none"/>
       </w:tabs>
-      <w:overflowPunct w:val="true"/>
+      <w:overflowPunct w:val="false"/>
       <w:spacing w:lineRule="auto" w:line="240" w:before="0" w:after="0"/>
       <w:jc w:val="center"/>
       <w:rPr>
@@ -1786,7 +1763,7 @@
         <w:tab w:val="center" w:pos="4513" w:leader="none"/>
         <w:tab w:val="right" w:pos="9026" w:leader="none"/>
       </w:tabs>
-      <w:overflowPunct w:val="true"/>
+      <w:overflowPunct w:val="false"/>
       <w:spacing w:lineRule="auto" w:line="240" w:before="0" w:after="0"/>
       <w:rPr>
         <w:rFonts w:ascii="Arial" w:hAnsi="Arial" w:eastAsia="Calibri" w:cs="Arial"/>
@@ -1799,7 +1776,7 @@
         <wp:inline distT="0" distB="0" distL="0" distR="0">
           <wp:extent cx="609600" cy="361950"/>
           <wp:effectExtent l="0" t="0" r="0" b="0"/>
-          <wp:docPr id="9" name="Picture 9" descr=""/>
+          <wp:docPr id="11" name="Picture 9" descr=""/>
           <wp:cNvGraphicFramePr>
             <a:graphicFrameLocks xmlns:a="http://schemas.openxmlformats.org/drawingml/2006/main" noChangeAspect="1"/>
           </wp:cNvGraphicFramePr>
@@ -1807,7 +1784,7 @@
             <a:graphicData uri="http://schemas.openxmlformats.org/drawingml/2006/picture">
               <pic:pic xmlns:pic="http://schemas.openxmlformats.org/drawingml/2006/picture">
                 <pic:nvPicPr>
-                  <pic:cNvPr id="9" name="Picture 9" descr=""/>
+                  <pic:cNvPr id="11" name="Picture 9" descr=""/>
                   <pic:cNvPicPr>
                     <a:picLocks noChangeAspect="1" noChangeArrowheads="1"/>
                   </pic:cNvPicPr>
@@ -1847,7 +1824,7 @@
         <wp:inline distT="0" distB="0" distL="0" distR="0">
           <wp:extent cx="609600" cy="333375"/>
           <wp:effectExtent l="0" t="0" r="0" b="0"/>
-          <wp:docPr id="10" name="Picture 8" descr=""/>
+          <wp:docPr id="12" name="Picture 8" descr=""/>
           <wp:cNvGraphicFramePr>
             <a:graphicFrameLocks xmlns:a="http://schemas.openxmlformats.org/drawingml/2006/main" noChangeAspect="1"/>
           </wp:cNvGraphicFramePr>
@@ -1855,7 +1832,7 @@
             <a:graphicData uri="http://schemas.openxmlformats.org/drawingml/2006/picture">
               <pic:pic xmlns:pic="http://schemas.openxmlformats.org/drawingml/2006/picture">
                 <pic:nvPicPr>
-                  <pic:cNvPr id="10" name="Picture 8" descr=""/>
+                  <pic:cNvPr id="12" name="Picture 8" descr=""/>
                   <pic:cNvPicPr>
                     <a:picLocks noChangeAspect="1" noChangeArrowheads="1"/>
                   </pic:cNvPicPr>
@@ -1895,7 +1872,7 @@
         <wp:inline distT="0" distB="0" distL="0" distR="0">
           <wp:extent cx="666750" cy="323850"/>
           <wp:effectExtent l="0" t="0" r="0" b="0"/>
-          <wp:docPr id="11" name="Picture 7" descr=""/>
+          <wp:docPr id="13" name="Picture 7" descr=""/>
           <wp:cNvGraphicFramePr>
             <a:graphicFrameLocks xmlns:a="http://schemas.openxmlformats.org/drawingml/2006/main" noChangeAspect="1"/>
           </wp:cNvGraphicFramePr>
@@ -1903,7 +1880,7 @@
             <a:graphicData uri="http://schemas.openxmlformats.org/drawingml/2006/picture">
               <pic:pic xmlns:pic="http://schemas.openxmlformats.org/drawingml/2006/picture">
                 <pic:nvPicPr>
-                  <pic:cNvPr id="11" name="Picture 7" descr=""/>
+                  <pic:cNvPr id="13" name="Picture 7" descr=""/>
                   <pic:cNvPicPr>
                     <a:picLocks noChangeAspect="1" noChangeArrowheads="1"/>
                   </pic:cNvPicPr>
@@ -2005,55 +1982,430 @@
 <w:hdr xmlns:o="urn:schemas-microsoft-com:office:office" xmlns:r="http://schemas.openxmlformats.org/officeDocument/2006/relationships" xmlns:v="urn:schemas-microsoft-com:vml" xmlns:w="http://schemas.openxmlformats.org/wordprocessingml/2006/main" xmlns:w10="urn:schemas-microsoft-com:office:word" xmlns:wp="http://schemas.openxmlformats.org/drawingml/2006/wordprocessingDrawing" xmlns:wps="http://schemas.microsoft.com/office/word/2010/wordprocessingShape" xmlns:wpg="http://schemas.microsoft.com/office/word/2010/wordprocessingGroup" xmlns:mc="http://schemas.openxmlformats.org/markup-compatibility/2006" xmlns:wp14="http://schemas.microsoft.com/office/word/2010/wordprocessingDrawing" xmlns:w14="http://schemas.microsoft.com/office/word/2010/wordml" xmlns:w15="http://schemas.microsoft.com/office/word/2012/wordml" mc:Ignorable="w14 wp14 w15">
   <w:p>
     <w:pPr>
-      <w:pStyle w:val="Header"/>
+      <w:pStyle w:val="TextBody"/>
+      <w:spacing w:before="0" w:after="0"/>
+      <w:jc w:val="center"/>
+      <w:rPr>
+        <w:sz w:val="12"/>
+        <w:szCs w:val="12"/>
+      </w:rPr>
+    </w:pPr>
+    <w:r>
+      <w:rPr>
+        <w:sz w:val="12"/>
+        <w:szCs w:val="12"/>
+      </w:rPr>
+    </w:r>
+  </w:p>
+  <w:p>
+    <w:pPr>
+      <w:pStyle w:val="TextBody"/>
+      <w:spacing w:before="0" w:after="26"/>
       <w:jc w:val="center"/>
       <w:rPr/>
     </w:pPr>
     <w:r>
-      <w:rPr>
-        <w:sz w:val="18"/>
-        <w:szCs w:val="18"/>
-      </w:rPr>
-      <w:t>Tudor Chambers, Fore Street, St Marychurch, Torquay, TQ1 4PR</w:t>
+      <w:rPr/>
+      <w:drawing>
+        <wp:inline distT="0" distB="0" distL="0" distR="0">
+          <wp:extent cx="1791970" cy="574040"/>
+          <wp:effectExtent l="0" t="0" r="0" b="0"/>
+          <wp:docPr id="8" name="Image1" descr=""/>
+          <wp:cNvGraphicFramePr>
+            <a:graphicFrameLocks xmlns:a="http://schemas.openxmlformats.org/drawingml/2006/main" noChangeAspect="1"/>
+          </wp:cNvGraphicFramePr>
+          <a:graphic xmlns:a="http://schemas.openxmlformats.org/drawingml/2006/main">
+            <a:graphicData uri="http://schemas.openxmlformats.org/drawingml/2006/picture">
+              <pic:pic xmlns:pic="http://schemas.openxmlformats.org/drawingml/2006/picture">
+                <pic:nvPicPr>
+                  <pic:cNvPr id="8" name="Image1" descr=""/>
+                  <pic:cNvPicPr>
+                    <a:picLocks noChangeAspect="1" noChangeArrowheads="1"/>
+                  </pic:cNvPicPr>
+                </pic:nvPicPr>
+                <pic:blipFill>
+                  <a:blip r:embed="rId1"/>
+                  <a:stretch>
+                    <a:fillRect/>
+                  </a:stretch>
+                </pic:blipFill>
+                <pic:spPr bwMode="auto">
+                  <a:xfrm>
+                    <a:off x="0" y="0"/>
+                    <a:ext cx="1791970" cy="574040"/>
+                  </a:xfrm>
+                  <a:prstGeom prst="rect">
+                    <a:avLst/>
+                  </a:prstGeom>
+                </pic:spPr>
+              </pic:pic>
+            </a:graphicData>
+          </a:graphic>
+        </wp:inline>
+      </w:drawing>
     </w:r>
   </w:p>
+  <w:tbl>
+    <w:tblPr>
+      <w:tblStyle w:val="Table1"/>
+      <w:tblW w:w="9632" w:type="dxa"/>
+      <w:jc w:val="center"/>
+      <w:tblInd w:w="0" w:type="dxa"/>
+      <w:tblLayout w:type="fixed"/>
+      <w:tblCellMar>
+        <w:top w:w="0" w:type="dxa"/>
+        <w:left w:w="108" w:type="dxa"/>
+        <w:bottom w:w="0" w:type="dxa"/>
+        <w:right w:w="108" w:type="dxa"/>
+      </w:tblCellMar>
+      <w:tblLook w:val="0400"/>
+    </w:tblPr>
+    <w:tblGrid>
+      <w:gridCol w:w="3191"/>
+      <w:gridCol w:w="3221"/>
+      <w:gridCol w:w="3220"/>
+    </w:tblGrid>
+    <w:tr>
+      <w:trPr>
+        <w:trHeight w:val="142" w:hRule="atLeast"/>
+      </w:trPr>
+      <w:tc>
+        <w:tcPr>
+          <w:tcW w:w="3191" w:type="dxa"/>
+          <w:tcBorders/>
+        </w:tcPr>
+        <w:p>
+          <w:pPr>
+            <w:pStyle w:val="LOnormal"/>
+            <w:widowControl w:val="false"/>
+            <w:spacing w:lineRule="auto" w:line="240" w:before="0" w:after="0"/>
+            <w:jc w:val="center"/>
+            <w:rPr>
+              <w:sz w:val="14"/>
+              <w:szCs w:val="14"/>
+            </w:rPr>
+          </w:pPr>
+          <w:bookmarkStart w:id="14" w:name="bookmark=id.1fob9te"/>
+          <w:bookmarkStart w:id="15" w:name="bookmark=id.2et92p0"/>
+          <w:bookmarkStart w:id="16" w:name="bookmark=id.3znysh7"/>
+          <w:bookmarkStart w:id="17" w:name="bookmark=id.gjdgxs"/>
+          <w:bookmarkStart w:id="18" w:name="bookmark=id.tyjcwt"/>
+          <w:bookmarkStart w:id="19" w:name="bookmark=id.30j0zll"/>
+          <w:bookmarkEnd w:id="14"/>
+          <w:bookmarkEnd w:id="15"/>
+          <w:bookmarkEnd w:id="16"/>
+          <w:bookmarkEnd w:id="17"/>
+          <w:bookmarkEnd w:id="18"/>
+          <w:bookmarkEnd w:id="19"/>
+          <w:r>
+            <w:rPr>
+              <w:sz w:val="14"/>
+              <w:szCs w:val="14"/>
+            </w:rPr>
+            <w:t>51 Fore Street</w:t>
+          </w:r>
+        </w:p>
+        <w:p>
+          <w:pPr>
+            <w:pStyle w:val="LOnormal"/>
+            <w:widowControl w:val="false"/>
+            <w:spacing w:lineRule="auto" w:line="240" w:before="0" w:after="0"/>
+            <w:jc w:val="center"/>
+            <w:rPr>
+              <w:sz w:val="14"/>
+              <w:szCs w:val="14"/>
+            </w:rPr>
+          </w:pPr>
+          <w:r>
+            <w:rPr>
+              <w:sz w:val="14"/>
+              <w:szCs w:val="14"/>
+            </w:rPr>
+            <w:t>Brixham</w:t>
+          </w:r>
+        </w:p>
+        <w:p>
+          <w:pPr>
+            <w:pStyle w:val="LOnormal"/>
+            <w:widowControl w:val="false"/>
+            <w:spacing w:lineRule="auto" w:line="240" w:before="0" w:after="0"/>
+            <w:jc w:val="center"/>
+            <w:rPr>
+              <w:sz w:val="14"/>
+              <w:szCs w:val="14"/>
+            </w:rPr>
+          </w:pPr>
+          <w:r>
+            <w:rPr>
+              <w:sz w:val="14"/>
+              <w:szCs w:val="14"/>
+            </w:rPr>
+            <w:t>TQ5 8AG</w:t>
+          </w:r>
+        </w:p>
+        <w:p>
+          <w:pPr>
+            <w:pStyle w:val="LOnormal"/>
+            <w:widowControl w:val="false"/>
+            <w:spacing w:lineRule="auto" w:line="240" w:before="0" w:after="0"/>
+            <w:jc w:val="center"/>
+            <w:rPr>
+              <w:sz w:val="14"/>
+              <w:szCs w:val="14"/>
+            </w:rPr>
+          </w:pPr>
+          <w:r>
+            <w:rPr>
+              <w:sz w:val="14"/>
+              <w:szCs w:val="14"/>
+            </w:rPr>
+          </w:r>
+        </w:p>
+        <w:p>
+          <w:pPr>
+            <w:pStyle w:val="LOnormal"/>
+            <w:widowControl w:val="false"/>
+            <w:spacing w:lineRule="auto" w:line="240" w:before="0" w:after="0"/>
+            <w:jc w:val="center"/>
+            <w:rPr>
+              <w:sz w:val="14"/>
+              <w:szCs w:val="14"/>
+            </w:rPr>
+          </w:pPr>
+          <w:r>
+            <w:rPr>
+              <w:sz w:val="14"/>
+              <w:szCs w:val="14"/>
+            </w:rPr>
+            <w:t>(01803) 881700</w:t>
+          </w:r>
+        </w:p>
+      </w:tc>
+      <w:tc>
+        <w:tcPr>
+          <w:tcW w:w="3221" w:type="dxa"/>
+          <w:tcBorders/>
+        </w:tcPr>
+        <w:p>
+          <w:pPr>
+            <w:pStyle w:val="LOnormal"/>
+            <w:widowControl w:val="false"/>
+            <w:spacing w:lineRule="auto" w:line="240" w:before="0" w:after="0"/>
+            <w:jc w:val="center"/>
+            <w:rPr>
+              <w:sz w:val="14"/>
+              <w:szCs w:val="14"/>
+            </w:rPr>
+          </w:pPr>
+          <w:r>
+            <w:rPr>
+              <w:sz w:val="14"/>
+              <w:szCs w:val="14"/>
+            </w:rPr>
+            <w:t>Tudor Chambers</w:t>
+          </w:r>
+        </w:p>
+        <w:p>
+          <w:pPr>
+            <w:pStyle w:val="LOnormal"/>
+            <w:widowControl w:val="false"/>
+            <w:spacing w:lineRule="auto" w:line="240" w:before="0" w:after="0"/>
+            <w:jc w:val="center"/>
+            <w:rPr>
+              <w:sz w:val="14"/>
+              <w:szCs w:val="14"/>
+            </w:rPr>
+          </w:pPr>
+          <w:r>
+            <w:rPr>
+              <w:sz w:val="14"/>
+              <w:szCs w:val="14"/>
+            </w:rPr>
+            <w:t>Fore Street</w:t>
+          </w:r>
+        </w:p>
+        <w:p>
+          <w:pPr>
+            <w:pStyle w:val="LOnormal"/>
+            <w:widowControl w:val="false"/>
+            <w:spacing w:lineRule="auto" w:line="240" w:before="0" w:after="0"/>
+            <w:jc w:val="center"/>
+            <w:rPr>
+              <w:sz w:val="14"/>
+              <w:szCs w:val="14"/>
+            </w:rPr>
+          </w:pPr>
+          <w:r>
+            <w:rPr>
+              <w:sz w:val="14"/>
+              <w:szCs w:val="14"/>
+            </w:rPr>
+            <w:t>St Marychurch</w:t>
+          </w:r>
+        </w:p>
+        <w:p>
+          <w:pPr>
+            <w:pStyle w:val="LOnormal"/>
+            <w:widowControl w:val="false"/>
+            <w:spacing w:lineRule="auto" w:line="240" w:before="0" w:after="0"/>
+            <w:jc w:val="center"/>
+            <w:rPr>
+              <w:sz w:val="14"/>
+              <w:szCs w:val="14"/>
+            </w:rPr>
+          </w:pPr>
+          <w:r>
+            <w:rPr>
+              <w:sz w:val="14"/>
+              <w:szCs w:val="14"/>
+            </w:rPr>
+            <w:t>Torquay</w:t>
+          </w:r>
+        </w:p>
+        <w:p>
+          <w:pPr>
+            <w:pStyle w:val="LOnormal"/>
+            <w:widowControl w:val="false"/>
+            <w:spacing w:lineRule="auto" w:line="240" w:before="0" w:after="0"/>
+            <w:jc w:val="center"/>
+            <w:rPr>
+              <w:sz w:val="14"/>
+              <w:szCs w:val="14"/>
+            </w:rPr>
+          </w:pPr>
+          <w:r>
+            <w:rPr>
+              <w:sz w:val="14"/>
+              <w:szCs w:val="14"/>
+            </w:rPr>
+            <w:t>TQ1 4PR</w:t>
+          </w:r>
+        </w:p>
+        <w:p>
+          <w:pPr>
+            <w:pStyle w:val="LOnormal"/>
+            <w:widowControl w:val="false"/>
+            <w:spacing w:lineRule="auto" w:line="240" w:before="0" w:after="0"/>
+            <w:jc w:val="center"/>
+            <w:rPr>
+              <w:sz w:val="14"/>
+              <w:szCs w:val="14"/>
+            </w:rPr>
+          </w:pPr>
+          <w:r>
+            <w:rPr>
+              <w:sz w:val="14"/>
+              <w:szCs w:val="14"/>
+            </w:rPr>
+            <w:t>(01803) 313656</w:t>
+          </w:r>
+        </w:p>
+      </w:tc>
+      <w:tc>
+        <w:tcPr>
+          <w:tcW w:w="3220" w:type="dxa"/>
+          <w:tcBorders/>
+        </w:tcPr>
+        <w:p>
+          <w:pPr>
+            <w:pStyle w:val="LOnormal"/>
+            <w:widowControl w:val="false"/>
+            <w:spacing w:lineRule="auto" w:line="240" w:before="0" w:after="0"/>
+            <w:jc w:val="center"/>
+            <w:rPr>
+              <w:sz w:val="14"/>
+              <w:szCs w:val="14"/>
+            </w:rPr>
+          </w:pPr>
+          <w:r>
+            <w:rPr>
+              <w:sz w:val="14"/>
+              <w:szCs w:val="14"/>
+            </w:rPr>
+            <w:t>4-5 Hauley Road</w:t>
+          </w:r>
+        </w:p>
+        <w:p>
+          <w:pPr>
+            <w:pStyle w:val="LOnormal"/>
+            <w:widowControl w:val="false"/>
+            <w:spacing w:lineRule="auto" w:line="240" w:before="0" w:after="0"/>
+            <w:jc w:val="center"/>
+            <w:rPr>
+              <w:sz w:val="14"/>
+              <w:szCs w:val="14"/>
+            </w:rPr>
+          </w:pPr>
+          <w:r>
+            <w:rPr>
+              <w:sz w:val="14"/>
+              <w:szCs w:val="14"/>
+            </w:rPr>
+            <w:t>Dartmouth</w:t>
+          </w:r>
+        </w:p>
+        <w:p>
+          <w:pPr>
+            <w:pStyle w:val="LOnormal"/>
+            <w:widowControl w:val="false"/>
+            <w:spacing w:lineRule="auto" w:line="240" w:before="0" w:after="0"/>
+            <w:jc w:val="center"/>
+            <w:rPr>
+              <w:sz w:val="14"/>
+              <w:szCs w:val="14"/>
+            </w:rPr>
+          </w:pPr>
+          <w:r>
+            <w:rPr>
+              <w:sz w:val="14"/>
+              <w:szCs w:val="14"/>
+            </w:rPr>
+            <w:t>TQ6 9AA</w:t>
+          </w:r>
+        </w:p>
+        <w:p>
+          <w:pPr>
+            <w:pStyle w:val="LOnormal"/>
+            <w:widowControl w:val="false"/>
+            <w:spacing w:lineRule="auto" w:line="240" w:before="0" w:after="0"/>
+            <w:jc w:val="center"/>
+            <w:rPr>
+              <w:sz w:val="14"/>
+              <w:szCs w:val="14"/>
+            </w:rPr>
+          </w:pPr>
+          <w:r>
+            <w:rPr>
+              <w:sz w:val="14"/>
+              <w:szCs w:val="14"/>
+            </w:rPr>
+          </w:r>
+        </w:p>
+        <w:p>
+          <w:pPr>
+            <w:pStyle w:val="LOnormal"/>
+            <w:widowControl w:val="false"/>
+            <w:spacing w:lineRule="auto" w:line="240" w:before="0" w:after="0"/>
+            <w:jc w:val="center"/>
+            <w:rPr>
+              <w:sz w:val="14"/>
+              <w:szCs w:val="14"/>
+            </w:rPr>
+          </w:pPr>
+          <w:r>
+            <w:rPr>
+              <w:sz w:val="14"/>
+              <w:szCs w:val="14"/>
+            </w:rPr>
+            <w:t>(01803) 881705</w:t>
+          </w:r>
+        </w:p>
+      </w:tc>
+    </w:tr>
+  </w:tbl>
   <w:p>
     <w:pPr>
-      <w:pStyle w:val="Header"/>
-      <w:jc w:val="center"/>
-      <w:rPr>
-        <w:sz w:val="18"/>
-        <w:szCs w:val="18"/>
-      </w:rPr>
-    </w:pPr>
-    <w:r>
-      <w:rPr>
-        <w:sz w:val="18"/>
-        <w:szCs w:val="18"/>
-      </w:rPr>
-      <w:t>51 Fore Street, Brixham, TQ5 8AG</w:t>
-    </w:r>
-  </w:p>
-  <w:p>
-    <w:pPr>
-      <w:pStyle w:val="Header"/>
-      <w:jc w:val="center"/>
-      <w:rPr>
-        <w:sz w:val="18"/>
-        <w:szCs w:val="18"/>
-      </w:rPr>
-    </w:pPr>
-    <w:r>
-      <w:rPr>
-        <w:sz w:val="18"/>
-        <w:szCs w:val="18"/>
-      </w:rPr>
-      <w:t>4-5 Hauley Road, Dartmouth, TQ6 9AA</w:t>
-    </w:r>
-  </w:p>
-  <w:p>
-    <w:pPr>
-      <w:pStyle w:val="Header"/>
+      <w:pStyle w:val="Normal"/>
       <w:jc w:val="center"/>
       <w:rPr>
         <w:sz w:val="18"/>
@@ -2074,55 +2426,430 @@
 <w:hdr xmlns:o="urn:schemas-microsoft-com:office:office" xmlns:r="http://schemas.openxmlformats.org/officeDocument/2006/relationships" xmlns:v="urn:schemas-microsoft-com:vml" xmlns:w="http://schemas.openxmlformats.org/wordprocessingml/2006/main" xmlns:w10="urn:schemas-microsoft-com:office:word" xmlns:wp="http://schemas.openxmlformats.org/drawingml/2006/wordprocessingDrawing" xmlns:wps="http://schemas.microsoft.com/office/word/2010/wordprocessingShape" xmlns:wpg="http://schemas.microsoft.com/office/word/2010/wordprocessingGroup" xmlns:mc="http://schemas.openxmlformats.org/markup-compatibility/2006" xmlns:wp14="http://schemas.microsoft.com/office/word/2010/wordprocessingDrawing" xmlns:w14="http://schemas.microsoft.com/office/word/2010/wordml" xmlns:w15="http://schemas.microsoft.com/office/word/2012/wordml" mc:Ignorable="w14 wp14 w15">
   <w:p>
     <w:pPr>
-      <w:pStyle w:val="Header"/>
+      <w:pStyle w:val="TextBody"/>
+      <w:spacing w:before="0" w:after="0"/>
+      <w:jc w:val="center"/>
+      <w:rPr>
+        <w:sz w:val="12"/>
+        <w:szCs w:val="12"/>
+      </w:rPr>
+    </w:pPr>
+    <w:r>
+      <w:rPr>
+        <w:sz w:val="12"/>
+        <w:szCs w:val="12"/>
+      </w:rPr>
+    </w:r>
+  </w:p>
+  <w:p>
+    <w:pPr>
+      <w:pStyle w:val="TextBody"/>
+      <w:spacing w:before="0" w:after="26"/>
       <w:jc w:val="center"/>
       <w:rPr/>
     </w:pPr>
     <w:r>
-      <w:rPr>
-        <w:sz w:val="18"/>
-        <w:szCs w:val="18"/>
-      </w:rPr>
-      <w:t>Tudor Chambers, Fore Street, St Marychurch, Torquay, TQ1 4PR</w:t>
+      <w:rPr/>
+      <w:drawing>
+        <wp:inline distT="0" distB="0" distL="0" distR="0">
+          <wp:extent cx="1791970" cy="574040"/>
+          <wp:effectExtent l="0" t="0" r="0" b="0"/>
+          <wp:docPr id="9" name="Image1" descr=""/>
+          <wp:cNvGraphicFramePr>
+            <a:graphicFrameLocks xmlns:a="http://schemas.openxmlformats.org/drawingml/2006/main" noChangeAspect="1"/>
+          </wp:cNvGraphicFramePr>
+          <a:graphic xmlns:a="http://schemas.openxmlformats.org/drawingml/2006/main">
+            <a:graphicData uri="http://schemas.openxmlformats.org/drawingml/2006/picture">
+              <pic:pic xmlns:pic="http://schemas.openxmlformats.org/drawingml/2006/picture">
+                <pic:nvPicPr>
+                  <pic:cNvPr id="9" name="Image1" descr=""/>
+                  <pic:cNvPicPr>
+                    <a:picLocks noChangeAspect="1" noChangeArrowheads="1"/>
+                  </pic:cNvPicPr>
+                </pic:nvPicPr>
+                <pic:blipFill>
+                  <a:blip r:embed="rId1"/>
+                  <a:stretch>
+                    <a:fillRect/>
+                  </a:stretch>
+                </pic:blipFill>
+                <pic:spPr bwMode="auto">
+                  <a:xfrm>
+                    <a:off x="0" y="0"/>
+                    <a:ext cx="1791970" cy="574040"/>
+                  </a:xfrm>
+                  <a:prstGeom prst="rect">
+                    <a:avLst/>
+                  </a:prstGeom>
+                </pic:spPr>
+              </pic:pic>
+            </a:graphicData>
+          </a:graphic>
+        </wp:inline>
+      </w:drawing>
     </w:r>
   </w:p>
+  <w:tbl>
+    <w:tblPr>
+      <w:tblStyle w:val="Table1"/>
+      <w:tblW w:w="9632" w:type="dxa"/>
+      <w:jc w:val="center"/>
+      <w:tblInd w:w="0" w:type="dxa"/>
+      <w:tblLayout w:type="fixed"/>
+      <w:tblCellMar>
+        <w:top w:w="0" w:type="dxa"/>
+        <w:left w:w="108" w:type="dxa"/>
+        <w:bottom w:w="0" w:type="dxa"/>
+        <w:right w:w="108" w:type="dxa"/>
+      </w:tblCellMar>
+      <w:tblLook w:val="0400"/>
+    </w:tblPr>
+    <w:tblGrid>
+      <w:gridCol w:w="3191"/>
+      <w:gridCol w:w="3221"/>
+      <w:gridCol w:w="3220"/>
+    </w:tblGrid>
+    <w:tr>
+      <w:trPr>
+        <w:trHeight w:val="142" w:hRule="atLeast"/>
+      </w:trPr>
+      <w:tc>
+        <w:tcPr>
+          <w:tcW w:w="3191" w:type="dxa"/>
+          <w:tcBorders/>
+        </w:tcPr>
+        <w:p>
+          <w:pPr>
+            <w:pStyle w:val="LOnormal"/>
+            <w:widowControl w:val="false"/>
+            <w:spacing w:lineRule="auto" w:line="240" w:before="0" w:after="0"/>
+            <w:jc w:val="center"/>
+            <w:rPr>
+              <w:sz w:val="14"/>
+              <w:szCs w:val="14"/>
+            </w:rPr>
+          </w:pPr>
+          <w:bookmarkStart w:id="20" w:name="bookmark=id.1fob9te"/>
+          <w:bookmarkStart w:id="21" w:name="bookmark=id.2et92p0"/>
+          <w:bookmarkStart w:id="22" w:name="bookmark=id.3znysh7"/>
+          <w:bookmarkStart w:id="23" w:name="bookmark=id.gjdgxs"/>
+          <w:bookmarkStart w:id="24" w:name="bookmark=id.tyjcwt"/>
+          <w:bookmarkStart w:id="25" w:name="bookmark=id.30j0zll"/>
+          <w:bookmarkEnd w:id="20"/>
+          <w:bookmarkEnd w:id="21"/>
+          <w:bookmarkEnd w:id="22"/>
+          <w:bookmarkEnd w:id="23"/>
+          <w:bookmarkEnd w:id="24"/>
+          <w:bookmarkEnd w:id="25"/>
+          <w:r>
+            <w:rPr>
+              <w:sz w:val="14"/>
+              <w:szCs w:val="14"/>
+            </w:rPr>
+            <w:t>51 Fore Street</w:t>
+          </w:r>
+        </w:p>
+        <w:p>
+          <w:pPr>
+            <w:pStyle w:val="LOnormal"/>
+            <w:widowControl w:val="false"/>
+            <w:spacing w:lineRule="auto" w:line="240" w:before="0" w:after="0"/>
+            <w:jc w:val="center"/>
+            <w:rPr>
+              <w:sz w:val="14"/>
+              <w:szCs w:val="14"/>
+            </w:rPr>
+          </w:pPr>
+          <w:r>
+            <w:rPr>
+              <w:sz w:val="14"/>
+              <w:szCs w:val="14"/>
+            </w:rPr>
+            <w:t>Brixham</w:t>
+          </w:r>
+        </w:p>
+        <w:p>
+          <w:pPr>
+            <w:pStyle w:val="LOnormal"/>
+            <w:widowControl w:val="false"/>
+            <w:spacing w:lineRule="auto" w:line="240" w:before="0" w:after="0"/>
+            <w:jc w:val="center"/>
+            <w:rPr>
+              <w:sz w:val="14"/>
+              <w:szCs w:val="14"/>
+            </w:rPr>
+          </w:pPr>
+          <w:r>
+            <w:rPr>
+              <w:sz w:val="14"/>
+              <w:szCs w:val="14"/>
+            </w:rPr>
+            <w:t>TQ5 8AG</w:t>
+          </w:r>
+        </w:p>
+        <w:p>
+          <w:pPr>
+            <w:pStyle w:val="LOnormal"/>
+            <w:widowControl w:val="false"/>
+            <w:spacing w:lineRule="auto" w:line="240" w:before="0" w:after="0"/>
+            <w:jc w:val="center"/>
+            <w:rPr>
+              <w:sz w:val="14"/>
+              <w:szCs w:val="14"/>
+            </w:rPr>
+          </w:pPr>
+          <w:r>
+            <w:rPr>
+              <w:sz w:val="14"/>
+              <w:szCs w:val="14"/>
+            </w:rPr>
+          </w:r>
+        </w:p>
+        <w:p>
+          <w:pPr>
+            <w:pStyle w:val="LOnormal"/>
+            <w:widowControl w:val="false"/>
+            <w:spacing w:lineRule="auto" w:line="240" w:before="0" w:after="0"/>
+            <w:jc w:val="center"/>
+            <w:rPr>
+              <w:sz w:val="14"/>
+              <w:szCs w:val="14"/>
+            </w:rPr>
+          </w:pPr>
+          <w:r>
+            <w:rPr>
+              <w:sz w:val="14"/>
+              <w:szCs w:val="14"/>
+            </w:rPr>
+            <w:t>(01803) 881700</w:t>
+          </w:r>
+        </w:p>
+      </w:tc>
+      <w:tc>
+        <w:tcPr>
+          <w:tcW w:w="3221" w:type="dxa"/>
+          <w:tcBorders/>
+        </w:tcPr>
+        <w:p>
+          <w:pPr>
+            <w:pStyle w:val="LOnormal"/>
+            <w:widowControl w:val="false"/>
+            <w:spacing w:lineRule="auto" w:line="240" w:before="0" w:after="0"/>
+            <w:jc w:val="center"/>
+            <w:rPr>
+              <w:sz w:val="14"/>
+              <w:szCs w:val="14"/>
+            </w:rPr>
+          </w:pPr>
+          <w:r>
+            <w:rPr>
+              <w:sz w:val="14"/>
+              <w:szCs w:val="14"/>
+            </w:rPr>
+            <w:t>Tudor Chambers</w:t>
+          </w:r>
+        </w:p>
+        <w:p>
+          <w:pPr>
+            <w:pStyle w:val="LOnormal"/>
+            <w:widowControl w:val="false"/>
+            <w:spacing w:lineRule="auto" w:line="240" w:before="0" w:after="0"/>
+            <w:jc w:val="center"/>
+            <w:rPr>
+              <w:sz w:val="14"/>
+              <w:szCs w:val="14"/>
+            </w:rPr>
+          </w:pPr>
+          <w:r>
+            <w:rPr>
+              <w:sz w:val="14"/>
+              <w:szCs w:val="14"/>
+            </w:rPr>
+            <w:t>Fore Street</w:t>
+          </w:r>
+        </w:p>
+        <w:p>
+          <w:pPr>
+            <w:pStyle w:val="LOnormal"/>
+            <w:widowControl w:val="false"/>
+            <w:spacing w:lineRule="auto" w:line="240" w:before="0" w:after="0"/>
+            <w:jc w:val="center"/>
+            <w:rPr>
+              <w:sz w:val="14"/>
+              <w:szCs w:val="14"/>
+            </w:rPr>
+          </w:pPr>
+          <w:r>
+            <w:rPr>
+              <w:sz w:val="14"/>
+              <w:szCs w:val="14"/>
+            </w:rPr>
+            <w:t>St Marychurch</w:t>
+          </w:r>
+        </w:p>
+        <w:p>
+          <w:pPr>
+            <w:pStyle w:val="LOnormal"/>
+            <w:widowControl w:val="false"/>
+            <w:spacing w:lineRule="auto" w:line="240" w:before="0" w:after="0"/>
+            <w:jc w:val="center"/>
+            <w:rPr>
+              <w:sz w:val="14"/>
+              <w:szCs w:val="14"/>
+            </w:rPr>
+          </w:pPr>
+          <w:r>
+            <w:rPr>
+              <w:sz w:val="14"/>
+              <w:szCs w:val="14"/>
+            </w:rPr>
+            <w:t>Torquay</w:t>
+          </w:r>
+        </w:p>
+        <w:p>
+          <w:pPr>
+            <w:pStyle w:val="LOnormal"/>
+            <w:widowControl w:val="false"/>
+            <w:spacing w:lineRule="auto" w:line="240" w:before="0" w:after="0"/>
+            <w:jc w:val="center"/>
+            <w:rPr>
+              <w:sz w:val="14"/>
+              <w:szCs w:val="14"/>
+            </w:rPr>
+          </w:pPr>
+          <w:r>
+            <w:rPr>
+              <w:sz w:val="14"/>
+              <w:szCs w:val="14"/>
+            </w:rPr>
+            <w:t>TQ1 4PR</w:t>
+          </w:r>
+        </w:p>
+        <w:p>
+          <w:pPr>
+            <w:pStyle w:val="LOnormal"/>
+            <w:widowControl w:val="false"/>
+            <w:spacing w:lineRule="auto" w:line="240" w:before="0" w:after="0"/>
+            <w:jc w:val="center"/>
+            <w:rPr>
+              <w:sz w:val="14"/>
+              <w:szCs w:val="14"/>
+            </w:rPr>
+          </w:pPr>
+          <w:r>
+            <w:rPr>
+              <w:sz w:val="14"/>
+              <w:szCs w:val="14"/>
+            </w:rPr>
+            <w:t>(01803) 313656</w:t>
+          </w:r>
+        </w:p>
+      </w:tc>
+      <w:tc>
+        <w:tcPr>
+          <w:tcW w:w="3220" w:type="dxa"/>
+          <w:tcBorders/>
+        </w:tcPr>
+        <w:p>
+          <w:pPr>
+            <w:pStyle w:val="LOnormal"/>
+            <w:widowControl w:val="false"/>
+            <w:spacing w:lineRule="auto" w:line="240" w:before="0" w:after="0"/>
+            <w:jc w:val="center"/>
+            <w:rPr>
+              <w:sz w:val="14"/>
+              <w:szCs w:val="14"/>
+            </w:rPr>
+          </w:pPr>
+          <w:r>
+            <w:rPr>
+              <w:sz w:val="14"/>
+              <w:szCs w:val="14"/>
+            </w:rPr>
+            <w:t>4-5 Hauley Road</w:t>
+          </w:r>
+        </w:p>
+        <w:p>
+          <w:pPr>
+            <w:pStyle w:val="LOnormal"/>
+            <w:widowControl w:val="false"/>
+            <w:spacing w:lineRule="auto" w:line="240" w:before="0" w:after="0"/>
+            <w:jc w:val="center"/>
+            <w:rPr>
+              <w:sz w:val="14"/>
+              <w:szCs w:val="14"/>
+            </w:rPr>
+          </w:pPr>
+          <w:r>
+            <w:rPr>
+              <w:sz w:val="14"/>
+              <w:szCs w:val="14"/>
+            </w:rPr>
+            <w:t>Dartmouth</w:t>
+          </w:r>
+        </w:p>
+        <w:p>
+          <w:pPr>
+            <w:pStyle w:val="LOnormal"/>
+            <w:widowControl w:val="false"/>
+            <w:spacing w:lineRule="auto" w:line="240" w:before="0" w:after="0"/>
+            <w:jc w:val="center"/>
+            <w:rPr>
+              <w:sz w:val="14"/>
+              <w:szCs w:val="14"/>
+            </w:rPr>
+          </w:pPr>
+          <w:r>
+            <w:rPr>
+              <w:sz w:val="14"/>
+              <w:szCs w:val="14"/>
+            </w:rPr>
+            <w:t>TQ6 9AA</w:t>
+          </w:r>
+        </w:p>
+        <w:p>
+          <w:pPr>
+            <w:pStyle w:val="LOnormal"/>
+            <w:widowControl w:val="false"/>
+            <w:spacing w:lineRule="auto" w:line="240" w:before="0" w:after="0"/>
+            <w:jc w:val="center"/>
+            <w:rPr>
+              <w:sz w:val="14"/>
+              <w:szCs w:val="14"/>
+            </w:rPr>
+          </w:pPr>
+          <w:r>
+            <w:rPr>
+              <w:sz w:val="14"/>
+              <w:szCs w:val="14"/>
+            </w:rPr>
+          </w:r>
+        </w:p>
+        <w:p>
+          <w:pPr>
+            <w:pStyle w:val="LOnormal"/>
+            <w:widowControl w:val="false"/>
+            <w:spacing w:lineRule="auto" w:line="240" w:before="0" w:after="0"/>
+            <w:jc w:val="center"/>
+            <w:rPr>
+              <w:sz w:val="14"/>
+              <w:szCs w:val="14"/>
+            </w:rPr>
+          </w:pPr>
+          <w:r>
+            <w:rPr>
+              <w:sz w:val="14"/>
+              <w:szCs w:val="14"/>
+            </w:rPr>
+            <w:t>(01803) 881705</w:t>
+          </w:r>
+        </w:p>
+      </w:tc>
+    </w:tr>
+  </w:tbl>
   <w:p>
     <w:pPr>
-      <w:pStyle w:val="Header"/>
-      <w:jc w:val="center"/>
-      <w:rPr>
-        <w:sz w:val="18"/>
-        <w:szCs w:val="18"/>
-      </w:rPr>
-    </w:pPr>
-    <w:r>
-      <w:rPr>
-        <w:sz w:val="18"/>
-        <w:szCs w:val="18"/>
-      </w:rPr>
-      <w:t>51 Fore Street, Brixham, TQ5 8AG</w:t>
-    </w:r>
-  </w:p>
-  <w:p>
-    <w:pPr>
-      <w:pStyle w:val="Header"/>
-      <w:jc w:val="center"/>
-      <w:rPr>
-        <w:sz w:val="18"/>
-        <w:szCs w:val="18"/>
-      </w:rPr>
-    </w:pPr>
-    <w:r>
-      <w:rPr>
-        <w:sz w:val="18"/>
-        <w:szCs w:val="18"/>
-      </w:rPr>
-      <w:t>4-5 Hauley Road, Dartmouth, TQ6 9AA</w:t>
-    </w:r>
-  </w:p>
-  <w:p>
-    <w:pPr>
-      <w:pStyle w:val="Header"/>
+      <w:pStyle w:val="Normal"/>
       <w:jc w:val="center"/>
       <w:rPr>
         <w:sz w:val="18"/>
@@ -2803,7 +3530,7 @@
       <w:widowControl/>
       <w:suppressAutoHyphens w:val="true"/>
       <w:bidi w:val="0"/>
-      <w:spacing w:lineRule="auto" w:line="240" w:before="0" w:after="0"/>
+      <w:spacing w:lineRule="auto" w:line="259" w:before="0" w:after="0"/>
       <w:jc w:val="left"/>
     </w:pPr>
     <w:rPr>
@@ -2943,6 +3670,25 @@
     <w:qFormat/>
     <w:pPr/>
     <w:rPr/>
+  </w:style>
+  <w:style w:type="paragraph" w:styleId="LOnormal">
+    <w:name w:val="LO-normal"/>
+    <w:qFormat/>
+    <w:pPr>
+      <w:widowControl/>
+      <w:suppressAutoHyphens w:val="true"/>
+      <w:bidi w:val="0"/>
+      <w:spacing w:lineRule="auto" w:line="259" w:before="0" w:after="160"/>
+      <w:jc w:val="left"/>
+    </w:pPr>
+    <w:rPr>
+      <w:rFonts w:ascii="Calibri" w:hAnsi="Calibri" w:eastAsia="Calibri" w:cs="" w:asciiTheme="minorHAnsi" w:cstheme="minorBidi" w:eastAsiaTheme="minorHAnsi" w:hAnsiTheme="minorHAnsi"/>
+      <w:color w:val="auto"/>
+      <w:kern w:val="0"/>
+      <w:sz w:val="22"/>
+      <w:szCs w:val="22"/>
+      <w:lang w:val="en-GB" w:eastAsia="en-US" w:bidi="ar-SA"/>
+    </w:rPr>
   </w:style>
   <w:style w:type="numbering" w:styleId="NoList" w:default="1">
     <w:name w:val="No List"/>

</xml_diff>

<commit_message>
removed ordinal from template date. kept ordinal function for possible use later
</commit_message>
<xml_diff>
--- a/resources/darbylaw/templates/bank-notification.docx
+++ b/resources/darbylaw/templates/bank-notification.docx
@@ -5,7 +5,7 @@
     <w:p>
       <w:pPr>
         <w:pStyle w:val="Normal"/>
-        <w:overflowPunct w:val="false"/>
+        <w:overflowPunct w:val="true"/>
         <w:spacing w:lineRule="auto" w:line="240" w:before="0" w:after="0"/>
         <w:rPr>
           <w:rFonts w:ascii="DejaVu Sans Condensed" w:hAnsi="DejaVu Sans Condensed" w:eastAsia="Calibri" w:cs="Arial"/>
@@ -219,12 +219,12 @@
               <wp:anchor behindDoc="0" distT="0" distB="0" distL="0" distR="0" simplePos="0" locked="0" layoutInCell="0" allowOverlap="1" relativeHeight="14">
                 <wp:simplePos x="0" y="0"/>
                 <wp:positionH relativeFrom="page">
-                  <wp:posOffset>4491990</wp:posOffset>
+                  <wp:posOffset>4492625</wp:posOffset>
                 </wp:positionH>
                 <wp:positionV relativeFrom="page">
-                  <wp:posOffset>1866900</wp:posOffset>
+                  <wp:posOffset>1868170</wp:posOffset>
                 </wp:positionV>
-                <wp:extent cx="2156460" cy="1296035"/>
+                <wp:extent cx="2520315" cy="1296035"/>
                 <wp:effectExtent l="0" t="0" r="0" b="0"/>
                 <wp:wrapNone/>
                 <wp:docPr id="3" name="Text Frame 3"/>
@@ -235,7 +235,7 @@
                       <wps:spPr>
                         <a:xfrm>
                           <a:off x="0" y="0"/>
-                          <a:ext cx="2156400" cy="1296000"/>
+                          <a:ext cx="2520360" cy="1296000"/>
                         </a:xfrm>
                         <a:prstGeom prst="rect">
                           <a:avLst/>
@@ -329,7 +329,16 @@
                                 <w:sz w:val="22"/>
                                 <w:szCs w:val="22"/>
                               </w:rPr>
-                              <w:t xml:space="preserve">Reply to: </w:t>
+                              <w:t>Please r</w:t>
+                            </w:r>
+                            <w:r>
+                              <w:rPr>
+                                <w:rFonts w:eastAsia="Calibri" w:cs="" w:ascii="Arial" w:hAnsi="Arial" w:cstheme="minorBidi" w:eastAsiaTheme="minorHAnsi"/>
+                                <w:color w:val="000000"/>
+                                <w:sz w:val="22"/>
+                                <w:szCs w:val="22"/>
+                              </w:rPr>
+                              <w:t xml:space="preserve">eply to: </w:t>
                             </w:r>
                             <w:r>
                               <w:rPr>
@@ -354,37 +363,6 @@
                               <w:t xml:space="preserve"> office</w:t>
                             </w:r>
                           </w:p>
-                          <w:p>
-                            <w:pPr>
-                              <w:pStyle w:val="Normal"/>
-                              <w:spacing w:lineRule="auto" w:line="240" w:before="0" w:after="160"/>
-                              <w:rPr>
-                                <w:rFonts w:ascii="Arial" w:hAnsi="Arial"/>
-                              </w:rPr>
-                            </w:pPr>
-                            <w:r>
-                              <w:rPr>
-                                <w:rFonts w:eastAsia="Calibri" w:cs="" w:ascii="Arial" w:hAnsi="Arial" w:cstheme="minorBidi" w:eastAsiaTheme="minorHAnsi"/>
-                                <w:b w:val="false"/>
-                                <w:bCs w:val="false"/>
-                                <w:color w:val="000000"/>
-                                <w:sz w:val="22"/>
-                                <w:szCs w:val="22"/>
-                              </w:rPr>
-                              <w:t xml:space="preserve">Tel.: </w:t>
-                            </w:r>
-                            <w:r>
-                              <w:rPr>
-                                <w:rFonts w:eastAsia="Calibri" w:cs="" w:ascii="Arial" w:hAnsi="Arial" w:cstheme="minorBidi" w:eastAsiaTheme="minorHAnsi"/>
-                                <w:b/>
-                                <w:bCs w:val="false"/>
-                                <w:color w:val="000000"/>
-                                <w:sz w:val="22"/>
-                                <w:szCs w:val="22"/>
-                              </w:rPr>
-                              <w:t>01803 313656</w:t>
-                            </w:r>
-                          </w:p>
                         </w:txbxContent>
                       </wps:txbx>
                       <wps:bodyPr lIns="179640" rIns="179640" tIns="179640" bIns="179640" anchor="t">
@@ -398,7 +376,7 @@
           </mc:Choice>
           <mc:Fallback>
             <w:pict>
-              <v:rect id="shape_0" ID="Text Frame 3" path="m0,0l-2147483645,0l-2147483645,-2147483646l0,-2147483646xe" stroked="f" o:allowincell="f" style="position:absolute;margin-left:353.7pt;margin-top:147pt;width:169.75pt;height:102pt;mso-wrap-style:square;v-text-anchor:top;mso-position-horizontal-relative:page;mso-position-vertical-relative:page">
+              <v:rect id="shape_0" ID="Text Frame 3" path="m0,0l-2147483645,0l-2147483645,-2147483646l0,-2147483646xe" stroked="f" o:allowincell="f" style="position:absolute;margin-left:353.75pt;margin-top:147.1pt;width:198.4pt;height:102pt;mso-wrap-style:square;v-text-anchor:top;mso-position-horizontal-relative:page;mso-position-vertical-relative:page">
                 <v:fill o:detectmouseclick="t" on="false"/>
                 <v:stroke color="#3465a4" joinstyle="round" endcap="flat"/>
                 <v:textbox>
@@ -479,7 +457,16 @@
                           <w:sz w:val="22"/>
                           <w:szCs w:val="22"/>
                         </w:rPr>
-                        <w:t xml:space="preserve">Reply to: </w:t>
+                        <w:t>Please r</w:t>
+                      </w:r>
+                      <w:r>
+                        <w:rPr>
+                          <w:rFonts w:eastAsia="Calibri" w:cs="" w:ascii="Arial" w:hAnsi="Arial" w:cstheme="minorBidi" w:eastAsiaTheme="minorHAnsi"/>
+                          <w:color w:val="000000"/>
+                          <w:sz w:val="22"/>
+                          <w:szCs w:val="22"/>
+                        </w:rPr>
+                        <w:t xml:space="preserve">eply to: </w:t>
                       </w:r>
                       <w:r>
                         <w:rPr>
@@ -502,37 +489,6 @@
                           <w:szCs w:val="22"/>
                         </w:rPr>
                         <w:t xml:space="preserve"> office</w:t>
-                      </w:r>
-                    </w:p>
-                    <w:p>
-                      <w:pPr>
-                        <w:pStyle w:val="Normal"/>
-                        <w:spacing w:lineRule="auto" w:line="240" w:before="0" w:after="160"/>
-                        <w:rPr>
-                          <w:rFonts w:ascii="Arial" w:hAnsi="Arial"/>
-                        </w:rPr>
-                      </w:pPr>
-                      <w:r>
-                        <w:rPr>
-                          <w:rFonts w:eastAsia="Calibri" w:cs="" w:ascii="Arial" w:hAnsi="Arial" w:cstheme="minorBidi" w:eastAsiaTheme="minorHAnsi"/>
-                          <w:b w:val="false"/>
-                          <w:bCs w:val="false"/>
-                          <w:color w:val="000000"/>
-                          <w:sz w:val="22"/>
-                          <w:szCs w:val="22"/>
-                        </w:rPr>
-                        <w:t xml:space="preserve">Tel.: </w:t>
-                      </w:r>
-                      <w:r>
-                        <w:rPr>
-                          <w:rFonts w:eastAsia="Calibri" w:cs="" w:ascii="Arial" w:hAnsi="Arial" w:cstheme="minorBidi" w:eastAsiaTheme="minorHAnsi"/>
-                          <w:b/>
-                          <w:bCs w:val="false"/>
-                          <w:color w:val="000000"/>
-                          <w:sz w:val="22"/>
-                          <w:szCs w:val="22"/>
-                        </w:rPr>
-                        <w:t>01803 313656</w:t>
                       </w:r>
                     </w:p>
                   </w:txbxContent>
@@ -606,14 +562,14 @@
           </mc:Fallback>
         </mc:AlternateContent>
       </w:r>
-      <w:bookmarkStart w:id="0" w:name="OLE_LINK15"/>
-      <w:bookmarkStart w:id="1" w:name="OLE_LINK11"/>
-      <w:bookmarkStart w:id="2" w:name="OLE_LINK12"/>
-      <w:bookmarkStart w:id="3" w:name="OLE_LINK16"/>
-      <w:bookmarkStart w:id="4" w:name="OLE_LINK15"/>
-      <w:bookmarkStart w:id="5" w:name="OLE_LINK11"/>
-      <w:bookmarkStart w:id="6" w:name="OLE_LINK12"/>
-      <w:bookmarkStart w:id="7" w:name="OLE_LINK16"/>
+      <w:bookmarkStart w:id="0" w:name="OLE_LINK16"/>
+      <w:bookmarkStart w:id="1" w:name="OLE_LINK12"/>
+      <w:bookmarkStart w:id="2" w:name="OLE_LINK11"/>
+      <w:bookmarkStart w:id="3" w:name="OLE_LINK15"/>
+      <w:bookmarkStart w:id="4" w:name="OLE_LINK16"/>
+      <w:bookmarkStart w:id="5" w:name="OLE_LINK12"/>
+      <w:bookmarkStart w:id="6" w:name="OLE_LINK11"/>
+      <w:bookmarkStart w:id="7" w:name="OLE_LINK15"/>
       <w:bookmarkEnd w:id="4"/>
       <w:bookmarkEnd w:id="5"/>
       <w:bookmarkEnd w:id="6"/>
@@ -622,7 +578,7 @@
     <w:p>
       <w:pPr>
         <w:pStyle w:val="Normal"/>
-        <w:overflowPunct w:val="false"/>
+        <w:overflowPunct w:val="true"/>
         <w:spacing w:lineRule="auto" w:line="240" w:before="0" w:after="0"/>
         <w:rPr>
           <w:rFonts w:ascii="DejaVu Sans Condensed" w:hAnsi="DejaVu Sans Condensed" w:eastAsia="Calibri" w:cs="Arial"/>
@@ -639,7 +595,7 @@
     <w:p>
       <w:pPr>
         <w:pStyle w:val="Normal"/>
-        <w:overflowPunct w:val="false"/>
+        <w:overflowPunct w:val="true"/>
         <w:spacing w:lineRule="auto" w:line="240" w:before="0" w:after="0"/>
         <w:rPr>
           <w:rFonts w:ascii="DejaVu Sans Condensed" w:hAnsi="DejaVu Sans Condensed" w:eastAsia="Calibri" w:cs="Arial"/>
@@ -656,7 +612,7 @@
     <w:p>
       <w:pPr>
         <w:pStyle w:val="Normal"/>
-        <w:overflowPunct w:val="false"/>
+        <w:overflowPunct w:val="true"/>
         <w:spacing w:lineRule="auto" w:line="240" w:before="0" w:after="0"/>
         <w:rPr>
           <w:rFonts w:ascii="DejaVu Sans Condensed" w:hAnsi="DejaVu Sans Condensed" w:eastAsia="Calibri" w:cs="Arial"/>
@@ -673,7 +629,7 @@
     <w:p>
       <w:pPr>
         <w:pStyle w:val="Normal"/>
-        <w:overflowPunct w:val="false"/>
+        <w:overflowPunct w:val="true"/>
         <w:spacing w:lineRule="auto" w:line="240" w:before="0" w:after="0"/>
         <w:rPr>
           <w:rFonts w:ascii="DejaVu Sans Condensed" w:hAnsi="DejaVu Sans Condensed" w:eastAsia="Calibri" w:cs="Arial"/>
@@ -690,7 +646,7 @@
     <w:p>
       <w:pPr>
         <w:pStyle w:val="Normal"/>
-        <w:overflowPunct w:val="false"/>
+        <w:overflowPunct w:val="true"/>
         <w:spacing w:lineRule="auto" w:line="240" w:before="0" w:after="0"/>
         <w:rPr>
           <w:rFonts w:ascii="DejaVu Sans Condensed" w:hAnsi="DejaVu Sans Condensed" w:eastAsia="Calibri" w:cs="Arial"/>
@@ -707,7 +663,7 @@
     <w:p>
       <w:pPr>
         <w:pStyle w:val="Normal"/>
-        <w:overflowPunct w:val="false"/>
+        <w:overflowPunct w:val="true"/>
         <w:spacing w:lineRule="auto" w:line="240" w:before="0" w:after="0"/>
         <w:rPr>
           <w:rFonts w:ascii="DejaVu Sans Condensed" w:hAnsi="DejaVu Sans Condensed" w:eastAsia="Calibri" w:cs="Arial"/>
@@ -724,7 +680,7 @@
     <w:p>
       <w:pPr>
         <w:pStyle w:val="Normal"/>
-        <w:overflowPunct w:val="false"/>
+        <w:overflowPunct w:val="true"/>
         <w:spacing w:lineRule="auto" w:line="240" w:before="0" w:after="0"/>
         <w:rPr>
           <w:rFonts w:ascii="DejaVu Sans Condensed" w:hAnsi="DejaVu Sans Condensed" w:eastAsia="Calibri" w:cs="Arial"/>
@@ -741,7 +697,7 @@
     <w:p>
       <w:pPr>
         <w:pStyle w:val="Normal"/>
-        <w:overflowPunct w:val="false"/>
+        <w:overflowPunct w:val="true"/>
         <w:spacing w:lineRule="auto" w:line="240" w:before="0" w:after="0"/>
         <w:rPr>
           <w:rFonts w:ascii="DejaVu Sans Condensed" w:hAnsi="DejaVu Sans Condensed" w:eastAsia="Calibri" w:cs="Arial"/>
@@ -758,7 +714,7 @@
     <w:p>
       <w:pPr>
         <w:pStyle w:val="Normal"/>
-        <w:overflowPunct w:val="false"/>
+        <w:overflowPunct w:val="true"/>
         <w:spacing w:lineRule="auto" w:line="240" w:before="0" w:after="0"/>
         <w:rPr>
           <w:rFonts w:ascii="DejaVu Sans Condensed" w:hAnsi="DejaVu Sans Condensed" w:eastAsia="Calibri" w:cs="Arial"/>
@@ -775,7 +731,7 @@
     <w:p>
       <w:pPr>
         <w:pStyle w:val="Normal"/>
-        <w:overflowPunct w:val="false"/>
+        <w:overflowPunct w:val="true"/>
         <w:spacing w:lineRule="auto" w:line="240" w:before="0" w:after="0"/>
         <w:rPr>
           <w:rFonts w:ascii="DejaVu Sans Condensed" w:hAnsi="DejaVu Sans Condensed" w:eastAsia="Calibri" w:cs="Arial"/>
@@ -792,7 +748,7 @@
     <w:p>
       <w:pPr>
         <w:pStyle w:val="Normal"/>
-        <w:overflowPunct w:val="true"/>
+        <w:overflowPunct w:val="false"/>
         <w:spacing w:lineRule="auto" w:line="240" w:before="0" w:after="0"/>
         <w:jc w:val="both"/>
         <w:rPr>
@@ -810,7 +766,7 @@
     <w:p>
       <w:pPr>
         <w:pStyle w:val="Normal"/>
-        <w:overflowPunct w:val="true"/>
+        <w:overflowPunct w:val="false"/>
         <w:spacing w:lineRule="auto" w:line="240" w:before="0" w:after="0"/>
         <w:jc w:val="both"/>
         <w:rPr>
@@ -828,7 +784,7 @@
     <w:p>
       <w:pPr>
         <w:pStyle w:val="Normal"/>
-        <w:overflowPunct w:val="true"/>
+        <w:overflowPunct w:val="false"/>
         <w:spacing w:lineRule="auto" w:line="240" w:before="0" w:after="0"/>
         <w:jc w:val="both"/>
         <w:rPr>
@@ -846,7 +802,7 @@
     <w:p>
       <w:pPr>
         <w:pStyle w:val="Normal"/>
-        <w:overflowPunct w:val="true"/>
+        <w:overflowPunct w:val="false"/>
         <w:spacing w:lineRule="auto" w:line="240" w:before="0" w:after="0"/>
         <w:jc w:val="both"/>
         <w:rPr>
@@ -854,10 +810,10 @@
           <w:color w:val="000000"/>
         </w:rPr>
       </w:pPr>
-      <w:bookmarkStart w:id="8" w:name="OLE_LINK1_Copy_1"/>
-      <w:bookmarkStart w:id="9" w:name="OLE_LINK2_Copy_1"/>
-      <w:bookmarkStart w:id="10" w:name="OLE_LINK121_Copy_1"/>
-      <w:bookmarkStart w:id="11" w:name="OLE_LINK111_Copy_1"/>
+      <w:bookmarkStart w:id="8" w:name="OLE_LINK2_Copy_1"/>
+      <w:bookmarkStart w:id="9" w:name="OLE_LINK1_Copy_1"/>
+      <w:bookmarkStart w:id="10" w:name="OLE_LINK111_Copy_1"/>
+      <w:bookmarkStart w:id="11" w:name="OLE_LINK121_Copy_1"/>
       <w:bookmarkEnd w:id="10"/>
       <w:bookmarkEnd w:id="11"/>
       <w:r>
@@ -875,7 +831,7 @@
     <w:p>
       <w:pPr>
         <w:pStyle w:val="Normal"/>
-        <w:overflowPunct w:val="true"/>
+        <w:overflowPunct w:val="false"/>
         <w:spacing w:lineRule="auto" w:line="240" w:before="0" w:after="0"/>
         <w:jc w:val="both"/>
         <w:rPr>
@@ -897,7 +853,7 @@
     <w:p>
       <w:pPr>
         <w:pStyle w:val="Normal"/>
-        <w:overflowPunct w:val="true"/>
+        <w:overflowPunct w:val="false"/>
         <w:spacing w:lineRule="auto" w:line="240" w:before="0" w:after="0"/>
         <w:ind w:left="720" w:hanging="720"/>
         <w:jc w:val="both"/>
@@ -913,33 +869,51 @@
         </w:rPr>
         <w:t>Re:</w:t>
         <w:tab/>
-        <w:t>The Estate of the Late {%=deceased.forename%} {%=deceased.surname%}</w:t>
-      </w:r>
-    </w:p>
-    <w:p>
-      <w:pPr>
-        <w:pStyle w:val="Normal"/>
-        <w:overflowPunct w:val="true"/>
-        <w:spacing w:lineRule="auto" w:line="240" w:before="0" w:after="0"/>
-        <w:ind w:left="720" w:hanging="0"/>
-        <w:jc w:val="both"/>
-        <w:rPr>
-          <w:rFonts w:ascii="arial" w:hAnsi="arial"/>
-        </w:rPr>
-      </w:pPr>
+        <w:t xml:space="preserve">The Estate of the Late {%=deceased.forename%} {%=deceased.surname%} </w:t>
+      </w:r>
       <w:r>
         <w:rPr>
           <w:rFonts w:eastAsia="Calibri" w:cs="Arial" w:ascii="arial" w:hAnsi="arial"/>
           <w:b/>
           <w:color w:val="000000"/>
         </w:rPr>
-        <w:t>Date of death: {%=deceased.dateOfDeath%}</w:t>
-      </w:r>
-    </w:p>
-    <w:p>
-      <w:pPr>
-        <w:pStyle w:val="Normal"/>
-        <w:overflowPunct w:val="true"/>
+        <w:t>Deceased</w:t>
+      </w:r>
+    </w:p>
+    <w:p>
+      <w:pPr>
+        <w:pStyle w:val="Normal"/>
+        <w:overflowPunct w:val="false"/>
+        <w:spacing w:lineRule="auto" w:line="240" w:before="0" w:after="0"/>
+        <w:ind w:left="720" w:hanging="720"/>
+        <w:jc w:val="both"/>
+        <w:rPr>
+          <w:rFonts w:ascii="arial" w:hAnsi="arial"/>
+        </w:rPr>
+      </w:pPr>
+      <w:r>
+        <w:rPr>
+          <w:rFonts w:eastAsia="Calibri" w:cs="Arial" w:ascii="arial" w:hAnsi="arial"/>
+          <w:b/>
+          <w:color w:val="000000"/>
+        </w:rPr>
+        <w:tab/>
+        <w:t xml:space="preserve">Date of death: </w:t>
+      </w:r>
+      <w:r>
+        <w:rPr>
+          <w:rFonts w:eastAsia="Calibri" w:cs="Arial" w:ascii="arial" w:hAnsi="arial"/>
+          <w:b/>
+          <w:color w:val="000000"/>
+          <w:lang w:val="en-US"/>
+        </w:rPr>
+        <w:t>{%=deceased.dateOfDeath%}</w:t>
+      </w:r>
+    </w:p>
+    <w:p>
+      <w:pPr>
+        <w:pStyle w:val="Normal"/>
+        <w:overflowPunct w:val="false"/>
         <w:spacing w:lineRule="auto" w:line="240" w:before="0" w:after="0"/>
         <w:ind w:left="720" w:hanging="0"/>
         <w:jc w:val="left"/>
@@ -954,20 +928,17 @@
           <w:bCs w:val="false"/>
           <w:color w:val="000000"/>
         </w:rPr>
-        <w:t>{%for a in bank.accounts%}Account Number: {%=a.sortCode%} / {%=a.accountNumber%}</w:t>
-      </w:r>
-    </w:p>
-    <w:p>
-      <w:pPr>
-        <w:pStyle w:val="Normal"/>
-        <w:overflowPunct w:val="true"/>
-        <w:spacing w:lineRule="auto" w:line="240" w:before="0" w:after="0"/>
-        <w:ind w:left="720" w:hanging="0"/>
-        <w:jc w:val="left"/>
-        <w:rPr>
-          <w:rFonts w:ascii="arial" w:hAnsi="arial"/>
-        </w:rPr>
-      </w:pPr>
+        <w:t>{%for a in bank.accounts%}</w:t>
+      </w:r>
+      <w:r>
+        <w:rPr>
+          <w:rFonts w:eastAsia="Calibri" w:cs="Arial" w:ascii="arial" w:hAnsi="arial"/>
+          <w:b/>
+          <w:bCs/>
+          <w:color w:val="000000"/>
+        </w:rPr>
+        <w:t>Account Number:</w:t>
+      </w:r>
       <w:r>
         <w:rPr>
           <w:rFonts w:eastAsia="Calibri" w:cs="Arial" w:ascii="arial" w:hAnsi="arial"/>
@@ -975,20 +946,8 @@
           <w:bCs w:val="false"/>
           <w:color w:val="000000"/>
         </w:rPr>
-        <w:t>{%if a.jointCheck%} - Joint account with: {%=a.jointInfo%}{%end%}</w:t>
-      </w:r>
-    </w:p>
-    <w:p>
-      <w:pPr>
-        <w:pStyle w:val="Normal"/>
-        <w:overflowPunct w:val="true"/>
-        <w:spacing w:lineRule="auto" w:line="240" w:before="0" w:after="0"/>
-        <w:ind w:left="720" w:hanging="0"/>
-        <w:jc w:val="left"/>
-        <w:rPr>
-          <w:rFonts w:ascii="arial" w:hAnsi="arial"/>
-        </w:rPr>
-      </w:pPr>
+        <w:t xml:space="preserve"> </w:t>
+      </w:r>
       <w:r>
         <w:rPr>
           <w:rFonts w:eastAsia="Calibri" w:cs="Arial" w:ascii="arial" w:hAnsi="arial"/>
@@ -996,6 +955,48 @@
           <w:bCs w:val="false"/>
           <w:color w:val="000000"/>
         </w:rPr>
+        <w:t>{%=a.sortCode%} / {%=a.accountNumber%}</w:t>
+      </w:r>
+    </w:p>
+    <w:p>
+      <w:pPr>
+        <w:pStyle w:val="Normal"/>
+        <w:overflowPunct w:val="false"/>
+        <w:spacing w:lineRule="auto" w:line="240" w:before="0" w:after="0"/>
+        <w:ind w:left="720" w:hanging="0"/>
+        <w:jc w:val="left"/>
+        <w:rPr>
+          <w:rFonts w:ascii="arial" w:hAnsi="arial"/>
+        </w:rPr>
+      </w:pPr>
+      <w:r>
+        <w:rPr>
+          <w:rFonts w:eastAsia="Calibri" w:cs="Arial" w:ascii="arial" w:hAnsi="arial"/>
+          <w:b w:val="false"/>
+          <w:bCs w:val="false"/>
+          <w:color w:val="000000"/>
+        </w:rPr>
+        <w:t>{%if a.jointCheck%} - Joint account with: {%=a.jointInfo%}{%end%}</w:t>
+      </w:r>
+    </w:p>
+    <w:p>
+      <w:pPr>
+        <w:pStyle w:val="Normal"/>
+        <w:overflowPunct w:val="false"/>
+        <w:spacing w:lineRule="auto" w:line="240" w:before="0" w:after="0"/>
+        <w:ind w:left="720" w:hanging="0"/>
+        <w:jc w:val="left"/>
+        <w:rPr>
+          <w:rFonts w:ascii="arial" w:hAnsi="arial"/>
+        </w:rPr>
+      </w:pPr>
+      <w:r>
+        <w:rPr>
+          <w:rFonts w:eastAsia="Calibri" w:cs="Arial" w:ascii="arial" w:hAnsi="arial"/>
+          <w:b w:val="false"/>
+          <w:bCs w:val="false"/>
+          <w:color w:val="000000"/>
+        </w:rPr>
         <w:t>{%end%}</w:t>
       </w:r>
     </w:p>
@@ -1020,30 +1021,18 @@
       <w:r>
         <w:rPr>
           <w:rFonts w:eastAsia="Calibri" w:cs="Arial" w:ascii="arial" w:hAnsi="arial"/>
-        </w:rPr>
-        <w:t xml:space="preserve">the above date </w:t>
-      </w:r>
-      <w:r>
-        <w:rPr>
-          <w:rFonts w:eastAsia="Calibri" w:cs="Arial" w:ascii="arial" w:hAnsi="arial"/>
+          <w:b/>
+          <w:color w:val="000000"/>
           <w:lang w:val="en-US"/>
         </w:rPr>
-        <w:t xml:space="preserve">and we </w:t>
-      </w:r>
-      <w:r>
-        <w:rPr>
-          <w:rFonts w:eastAsia="Calibri" w:cs="Arial" w:ascii="arial" w:hAnsi="arial"/>
-          <w:bCs/>
+        <w:t>{%=deceased.dateOfDeath%}</w:t>
+      </w:r>
+      <w:r>
+        <w:rPr>
+          <w:rFonts w:eastAsia="Calibri" w:cs="Arial" w:ascii="arial" w:hAnsi="arial"/>
           <w:lang w:val="en-US"/>
         </w:rPr>
-        <w:t xml:space="preserve">enclose a </w:t>
-      </w:r>
-      <w:r>
-        <w:rPr>
-          <w:rFonts w:eastAsia="Calibri" w:cs="Arial" w:ascii="arial" w:hAnsi="arial"/>
-          <w:lang w:val="en-US"/>
-        </w:rPr>
-        <w:t>Death Certificate Verification Form for your noting and return.</w:t>
+        <w:t xml:space="preserve"> and we enclose a Death Certificate Verification Form for noting in your records and return.</w:t>
       </w:r>
     </w:p>
     <w:p>
@@ -1082,18 +1071,14 @@
     <w:p>
       <w:pPr>
         <w:pStyle w:val="Normal"/>
-        <w:overflowPunct w:val="true"/>
-        <w:spacing w:lineRule="auto" w:line="240" w:before="0" w:after="0"/>
-        <w:rPr>
-          <w:rFonts w:ascii="arial" w:hAnsi="arial" w:eastAsia="Calibri" w:cs="Arial"/>
-          <w:color w:val="000000"/>
-        </w:rPr>
-      </w:pPr>
-      <w:r>
-        <w:rPr>
-          <w:rFonts w:eastAsia="Calibri" w:cs="Arial" w:ascii="arial" w:hAnsi="arial"/>
-          <w:color w:val="000000"/>
-        </w:rPr>
+        <w:spacing w:lineRule="auto" w:line="240" w:before="0" w:after="0"/>
+        <w:jc w:val="both"/>
+        <w:rPr>
+          <w:rFonts w:ascii="arial" w:hAnsi="arial"/>
+        </w:rPr>
+      </w:pPr>
+      <w:r>
+        <w:rPr/>
       </w:r>
     </w:p>
     <w:p>
@@ -1103,17 +1088,17 @@
           <w:ilvl w:val="0"/>
           <w:numId w:val="1"/>
         </w:numPr>
-        <w:overflowPunct w:val="true"/>
         <w:spacing w:lineRule="auto" w:line="240" w:before="0" w:after="0"/>
         <w:jc w:val="both"/>
         <w:rPr>
-          <w:rFonts w:ascii="arial" w:hAnsi="arial"/>
-        </w:rPr>
-      </w:pPr>
-      <w:r>
-        <w:rPr>
-          <w:rFonts w:eastAsia="Calibri" w:cs="Arial" w:ascii="arial" w:hAnsi="arial"/>
-          <w:color w:val="000000"/>
+          <w:rFonts w:ascii="arial" w:hAnsi="arial" w:eastAsia="Calibri" w:cs="Arial"/>
+          <w:lang w:val="en-US"/>
+        </w:rPr>
+      </w:pPr>
+      <w:r>
+        <w:rPr>
+          <w:rFonts w:eastAsia="Calibri" w:cs="Arial" w:ascii="arial" w:hAnsi="arial"/>
+          <w:lang w:val="en-US"/>
         </w:rPr>
         <w:t>Confirm the balance of the accounts, together with any interest accrued but not yet credited, as at the date of death.</w:t>
       </w:r>
@@ -1125,16 +1110,17 @@
           <w:ilvl w:val="0"/>
           <w:numId w:val="1"/>
         </w:numPr>
-        <w:overflowPunct w:val="true"/>
-        <w:spacing w:lineRule="auto" w:line="240" w:before="0" w:after="0"/>
-        <w:rPr>
-          <w:rFonts w:ascii="arial" w:hAnsi="arial"/>
-        </w:rPr>
-      </w:pPr>
-      <w:r>
-        <w:rPr>
-          <w:rFonts w:eastAsia="Calibri" w:cs="Arial" w:ascii="arial" w:hAnsi="arial"/>
-          <w:color w:val="000000"/>
+        <w:spacing w:lineRule="auto" w:line="240" w:before="0" w:after="0"/>
+        <w:jc w:val="both"/>
+        <w:rPr>
+          <w:rFonts w:ascii="arial" w:hAnsi="arial" w:eastAsia="Calibri" w:cs="Arial"/>
+          <w:lang w:val="en-US"/>
+        </w:rPr>
+      </w:pPr>
+      <w:r>
+        <w:rPr>
+          <w:rFonts w:eastAsia="Calibri" w:cs="Arial" w:ascii="arial" w:hAnsi="arial"/>
+          <w:lang w:val="en-US"/>
         </w:rPr>
         <w:t xml:space="preserve">Details of interest accrued as at the date of death. </w:t>
       </w:r>
@@ -1146,17 +1132,17 @@
           <w:ilvl w:val="0"/>
           <w:numId w:val="1"/>
         </w:numPr>
-        <w:overflowPunct w:val="true"/>
         <w:spacing w:lineRule="auto" w:line="240" w:before="0" w:after="0"/>
         <w:jc w:val="both"/>
         <w:rPr>
-          <w:rFonts w:ascii="arial" w:hAnsi="arial"/>
-        </w:rPr>
-      </w:pPr>
-      <w:r>
-        <w:rPr>
-          <w:rFonts w:eastAsia="Calibri" w:cs="Arial" w:ascii="arial" w:hAnsi="arial"/>
-          <w:color w:val="000000"/>
+          <w:rFonts w:ascii="arial" w:hAnsi="arial" w:eastAsia="Calibri" w:cs="Arial"/>
+          <w:lang w:val="en-US"/>
+        </w:rPr>
+      </w:pPr>
+      <w:r>
+        <w:rPr>
+          <w:rFonts w:eastAsia="Calibri" w:cs="Arial" w:ascii="arial" w:hAnsi="arial"/>
+          <w:lang w:val="en-US"/>
         </w:rPr>
         <w:t xml:space="preserve">Confirm the balance and details of any other accounts or investments that the deceased may have held either in their sole name or jointly with any other person. </w:t>
       </w:r>
@@ -1168,17 +1154,17 @@
           <w:ilvl w:val="0"/>
           <w:numId w:val="1"/>
         </w:numPr>
-        <w:overflowPunct w:val="true"/>
         <w:spacing w:lineRule="auto" w:line="240" w:before="0" w:after="0"/>
         <w:jc w:val="both"/>
         <w:rPr>
-          <w:rFonts w:ascii="arial" w:hAnsi="arial"/>
-        </w:rPr>
-      </w:pPr>
-      <w:r>
-        <w:rPr>
-          <w:rFonts w:eastAsia="Calibri" w:cs="Arial" w:ascii="arial" w:hAnsi="arial"/>
-          <w:color w:val="000000"/>
+          <w:rFonts w:ascii="arial" w:hAnsi="arial" w:eastAsia="Calibri" w:cs="Arial"/>
+          <w:lang w:val="en-US"/>
+        </w:rPr>
+      </w:pPr>
+      <w:r>
+        <w:rPr>
+          <w:rFonts w:eastAsia="Calibri" w:cs="Arial" w:ascii="arial" w:hAnsi="arial"/>
+          <w:lang w:val="en-US"/>
         </w:rPr>
         <w:t>Transfer any balance to an account that pays the highest rate of interest for repayment without notice. A tax deduction certificate for the year period 6 April to the date of death would also be useful if appropriate.</w:t>
       </w:r>
@@ -1190,17 +1176,17 @@
           <w:ilvl w:val="0"/>
           <w:numId w:val="1"/>
         </w:numPr>
-        <w:overflowPunct w:val="true"/>
         <w:spacing w:lineRule="auto" w:line="240" w:before="0" w:after="0"/>
         <w:jc w:val="both"/>
         <w:rPr>
-          <w:rFonts w:ascii="arial" w:hAnsi="arial"/>
-        </w:rPr>
-      </w:pPr>
-      <w:r>
-        <w:rPr>
-          <w:rFonts w:eastAsia="Calibri" w:cs="Arial" w:ascii="arial" w:hAnsi="arial"/>
-          <w:color w:val="000000"/>
+          <w:rFonts w:ascii="arial" w:hAnsi="arial" w:eastAsia="Calibri" w:cs="Arial"/>
+          <w:lang w:val="en-US"/>
+        </w:rPr>
+      </w:pPr>
+      <w:r>
+        <w:rPr>
+          <w:rFonts w:eastAsia="Calibri" w:cs="Arial" w:ascii="arial" w:hAnsi="arial"/>
+          <w:lang w:val="en-US"/>
         </w:rPr>
         <w:t>Supply a list of all direct debits/standing orders relating to the above accounts and let us have a copy of the last statement relating to the accounts or a copy of the most recent transactions on the accounts.</w:t>
       </w:r>
@@ -1212,15 +1198,17 @@
           <w:ilvl w:val="0"/>
           <w:numId w:val="1"/>
         </w:numPr>
-        <w:overflowPunct w:val="true"/>
-        <w:spacing w:lineRule="auto" w:line="240" w:before="0" w:after="0"/>
-        <w:rPr>
-          <w:rFonts w:ascii="arial" w:hAnsi="arial"/>
-        </w:rPr>
-      </w:pPr>
-      <w:r>
-        <w:rPr>
-          <w:rFonts w:eastAsia="Calibri" w:cs="Arial" w:ascii="arial" w:hAnsi="arial"/>
+        <w:spacing w:lineRule="auto" w:line="240" w:before="0" w:after="0"/>
+        <w:jc w:val="both"/>
+        <w:rPr>
+          <w:rFonts w:ascii="arial" w:hAnsi="arial" w:eastAsia="Calibri" w:cs="Arial"/>
+          <w:lang w:val="en-US"/>
+        </w:rPr>
+      </w:pPr>
+      <w:r>
+        <w:rPr>
+          <w:rFonts w:eastAsia="Calibri" w:cs="Arial" w:ascii="arial" w:hAnsi="arial"/>
+          <w:lang w:val="en-US"/>
         </w:rPr>
         <w:t>Confirmation as to whether you participate in the Inland Revenue direct payment scheme relating to Inheritance Tax.</w:t>
       </w:r>
@@ -1232,17 +1220,19 @@
           <w:ilvl w:val="0"/>
           <w:numId w:val="1"/>
         </w:numPr>
-        <w:overflowPunct w:val="true"/>
-        <w:spacing w:lineRule="auto" w:line="240" w:before="0" w:after="0"/>
-        <w:rPr>
-          <w:rFonts w:ascii="arial" w:hAnsi="arial"/>
-        </w:rPr>
-      </w:pPr>
-      <w:r>
-        <w:rPr>
-          <w:rFonts w:eastAsia="Calibri" w:cs="Arial" w:ascii="arial" w:hAnsi="arial"/>
-        </w:rPr>
-        <w:t>Whether you hold any Title Deeds, original or copy Wills, Stocks and Securities or other documents in safe custody on behalf of the deceased.</w:t>
+        <w:spacing w:lineRule="auto" w:line="240" w:before="0" w:after="0"/>
+        <w:jc w:val="both"/>
+        <w:rPr>
+          <w:rFonts w:ascii="arial" w:hAnsi="arial" w:eastAsia="Calibri" w:cs="Arial"/>
+          <w:lang w:val="en-US"/>
+        </w:rPr>
+      </w:pPr>
+      <w:r>
+        <w:rPr>
+          <w:rFonts w:eastAsia="Calibri" w:cs="Arial" w:ascii="arial" w:hAnsi="arial"/>
+          <w:lang w:val="en-US"/>
+        </w:rPr>
+        <w:t>If applicable, provide us with the balance of the mortgage together with any interest accrued, but not yet credited, as at date of death.  (Please note that we are not in a position to settle any outstanding balances until such time we have obtained the Grant of Probate and have funds on account.)</w:t>
       </w:r>
     </w:p>
     <w:p>
@@ -1252,16 +1242,38 @@
           <w:ilvl w:val="0"/>
           <w:numId w:val="1"/>
         </w:numPr>
-        <w:overflowPunct w:val="true"/>
         <w:spacing w:lineRule="auto" w:line="240" w:before="0" w:after="0"/>
         <w:jc w:val="both"/>
         <w:rPr>
+          <w:rFonts w:ascii="arial" w:hAnsi="arial" w:eastAsia="Calibri" w:cs="Arial"/>
+          <w:lang w:val="en-US"/>
+        </w:rPr>
+      </w:pPr>
+      <w:r>
+        <w:rPr>
+          <w:rFonts w:eastAsia="Calibri" w:cs="Arial" w:ascii="arial" w:hAnsi="arial"/>
+          <w:lang w:val="en-US"/>
+        </w:rPr>
+        <w:t>Whether you hold any Title Deeds, original or copy Wills, Stocks and Securities or other documents in safe custody on behalf of the deceased.</w:t>
+      </w:r>
+    </w:p>
+    <w:p>
+      <w:pPr>
+        <w:pStyle w:val="Normal"/>
+        <w:numPr>
+          <w:ilvl w:val="0"/>
+          <w:numId w:val="1"/>
+        </w:numPr>
+        <w:spacing w:lineRule="auto" w:line="240" w:before="0" w:after="0"/>
+        <w:jc w:val="both"/>
+        <w:rPr>
           <w:rFonts w:ascii="arial" w:hAnsi="arial"/>
         </w:rPr>
       </w:pPr>
       <w:r>
         <w:rPr>
           <w:rFonts w:eastAsia="Calibri" w:cs="Arial" w:ascii="arial" w:hAnsi="arial"/>
+          <w:lang w:val="en-US"/>
         </w:rPr>
         <w:t>If applicable, provide details of Home Insurance held.</w:t>
       </w:r>
@@ -1269,7 +1281,7 @@
     <w:p>
       <w:pPr>
         <w:pStyle w:val="Normal"/>
-        <w:overflowPunct w:val="true"/>
+        <w:overflowPunct w:val="false"/>
         <w:spacing w:lineRule="auto" w:line="240" w:before="0" w:after="0"/>
         <w:rPr>
           <w:rFonts w:ascii="arial" w:hAnsi="arial" w:eastAsia="Calibri" w:cs="Arial"/>
@@ -1286,7 +1298,7 @@
     <w:p>
       <w:pPr>
         <w:pStyle w:val="Normal"/>
-        <w:overflowPunct w:val="true"/>
+        <w:overflowPunct w:val="false"/>
         <w:spacing w:lineRule="auto" w:line="240" w:before="0" w:after="0"/>
         <w:rPr>
           <w:rFonts w:ascii="arial" w:hAnsi="arial"/>
@@ -1351,7 +1363,7 @@
     <w:p>
       <w:pPr>
         <w:pStyle w:val="Normal"/>
-        <w:overflowPunct w:val="true"/>
+        <w:overflowPunct w:val="false"/>
         <w:spacing w:lineRule="auto" w:line="240" w:before="0" w:after="0"/>
         <w:rPr>
           <w:rFonts w:ascii="arial" w:hAnsi="arial" w:eastAsia="Calibri" w:cs="Arial"/>
@@ -1368,7 +1380,7 @@
     <w:p>
       <w:pPr>
         <w:pStyle w:val="Normal"/>
-        <w:overflowPunct w:val="true"/>
+        <w:overflowPunct w:val="false"/>
         <w:spacing w:lineRule="auto" w:line="240" w:before="0" w:after="0"/>
         <w:jc w:val="both"/>
         <w:rPr>
@@ -1389,7 +1401,7 @@
     <w:p>
       <w:pPr>
         <w:pStyle w:val="Normal"/>
-        <w:overflowPunct w:val="true"/>
+        <w:overflowPunct w:val="false"/>
         <w:spacing w:lineRule="auto" w:line="240" w:before="0" w:after="0"/>
         <w:jc w:val="both"/>
         <w:rPr>
@@ -1449,7 +1461,7 @@
     <w:p>
       <w:pPr>
         <w:pStyle w:val="Normal"/>
-        <w:overflowPunct w:val="true"/>
+        <w:overflowPunct w:val="false"/>
         <w:spacing w:lineRule="auto" w:line="240" w:before="0" w:after="0"/>
         <w:rPr>
           <w:rFonts w:ascii="arial" w:hAnsi="arial" w:eastAsia="Calibri" w:cs="Arial"/>
@@ -1464,7 +1476,7 @@
     <w:p>
       <w:pPr>
         <w:pStyle w:val="Normal"/>
-        <w:overflowPunct w:val="true"/>
+        <w:overflowPunct w:val="false"/>
         <w:spacing w:lineRule="auto" w:line="240" w:before="0" w:after="0"/>
         <w:rPr>
           <w:rFonts w:ascii="arial" w:hAnsi="arial"/>
@@ -1480,7 +1492,7 @@
     <w:p>
       <w:pPr>
         <w:pStyle w:val="Normal"/>
-        <w:overflowPunct w:val="true"/>
+        <w:overflowPunct w:val="false"/>
         <w:spacing w:lineRule="auto" w:line="240" w:before="0" w:after="0"/>
         <w:jc w:val="both"/>
         <w:rPr>
@@ -1496,7 +1508,7 @@
     <w:p>
       <w:pPr>
         <w:pStyle w:val="Normal"/>
-        <w:overflowPunct w:val="true"/>
+        <w:overflowPunct w:val="false"/>
         <w:spacing w:lineRule="auto" w:line="240" w:before="0" w:after="0"/>
         <w:jc w:val="both"/>
         <w:rPr>
@@ -1514,7 +1526,7 @@
     <w:p>
       <w:pPr>
         <w:pStyle w:val="Normal"/>
-        <w:overflowPunct w:val="true"/>
+        <w:overflowPunct w:val="false"/>
         <w:spacing w:lineRule="auto" w:line="240" w:before="0" w:after="0"/>
         <w:jc w:val="both"/>
         <w:rPr>
@@ -1525,13 +1537,18 @@
         </w:rPr>
       </w:pPr>
       <w:r>
-        <w:rPr/>
-      </w:r>
-    </w:p>
-    <w:p>
-      <w:pPr>
-        <w:pStyle w:val="Normal"/>
-        <w:overflowPunct w:val="true"/>
+        <w:rPr>
+          <w:rFonts w:eastAsia="Calibri" w:cs="Arial" w:ascii="Z003" w:hAnsi="Z003"/>
+          <w:color w:val="000000"/>
+          <w:sz w:val="28"/>
+          <w:szCs w:val="28"/>
+        </w:rPr>
+      </w:r>
+    </w:p>
+    <w:p>
+      <w:pPr>
+        <w:pStyle w:val="Normal"/>
+        <w:overflowPunct w:val="false"/>
         <w:spacing w:lineRule="auto" w:line="240" w:before="0" w:after="0"/>
         <w:jc w:val="both"/>
         <w:rPr>
@@ -1554,7 +1571,7 @@
     <w:p>
       <w:pPr>
         <w:pStyle w:val="Normal"/>
-        <w:overflowPunct w:val="true"/>
+        <w:overflowPunct w:val="false"/>
         <w:spacing w:lineRule="auto" w:line="240" w:before="0" w:after="0"/>
         <w:jc w:val="both"/>
         <w:rPr>
@@ -1572,7 +1589,7 @@
     <w:p>
       <w:pPr>
         <w:pStyle w:val="Normal"/>
-        <w:overflowPunct w:val="true"/>
+        <w:overflowPunct w:val="false"/>
         <w:spacing w:lineRule="auto" w:line="240" w:before="0" w:after="0"/>
         <w:jc w:val="both"/>
         <w:rPr>
@@ -1588,7 +1605,7 @@
     <w:p>
       <w:pPr>
         <w:pStyle w:val="Normal"/>
-        <w:overflowPunct w:val="true"/>
+        <w:overflowPunct w:val="false"/>
         <w:spacing w:lineRule="auto" w:line="240" w:before="0" w:after="0"/>
         <w:jc w:val="both"/>
         <w:rPr>
@@ -1685,7 +1702,7 @@
         <w:tab w:val="center" w:pos="4320" w:leader="none"/>
         <w:tab w:val="right" w:pos="8640" w:leader="none"/>
       </w:tabs>
-      <w:overflowPunct w:val="false"/>
+      <w:overflowPunct w:val="true"/>
       <w:spacing w:lineRule="auto" w:line="240" w:before="0" w:after="0"/>
       <w:jc w:val="center"/>
       <w:rPr>
@@ -1737,7 +1754,7 @@
         <w:tab w:val="center" w:pos="4320" w:leader="none"/>
         <w:tab w:val="right" w:pos="8640" w:leader="none"/>
       </w:tabs>
-      <w:overflowPunct w:val="false"/>
+      <w:overflowPunct w:val="true"/>
       <w:spacing w:lineRule="auto" w:line="240" w:before="0" w:after="0"/>
       <w:jc w:val="center"/>
       <w:rPr>
@@ -1763,7 +1780,7 @@
         <w:tab w:val="center" w:pos="4513" w:leader="none"/>
         <w:tab w:val="right" w:pos="9026" w:leader="none"/>
       </w:tabs>
-      <w:overflowPunct w:val="false"/>
+      <w:overflowPunct w:val="true"/>
       <w:spacing w:lineRule="auto" w:line="240" w:before="0" w:after="0"/>
       <w:rPr>
         <w:rFonts w:ascii="Arial" w:hAnsi="Arial" w:eastAsia="Calibri" w:cs="Arial"/>
@@ -2085,12 +2102,12 @@
               <w:szCs w:val="14"/>
             </w:rPr>
           </w:pPr>
-          <w:bookmarkStart w:id="14" w:name="bookmark=id.1fob9te"/>
-          <w:bookmarkStart w:id="15" w:name="bookmark=id.2et92p0"/>
-          <w:bookmarkStart w:id="16" w:name="bookmark=id.3znysh7"/>
-          <w:bookmarkStart w:id="17" w:name="bookmark=id.gjdgxs"/>
-          <w:bookmarkStart w:id="18" w:name="bookmark=id.tyjcwt"/>
-          <w:bookmarkStart w:id="19" w:name="bookmark=id.30j0zll"/>
+          <w:bookmarkStart w:id="14" w:name="bookmark=id.30j0zll"/>
+          <w:bookmarkStart w:id="15" w:name="bookmark=id.tyjcwt"/>
+          <w:bookmarkStart w:id="16" w:name="bookmark=id.gjdgxs"/>
+          <w:bookmarkStart w:id="17" w:name="bookmark=id.3znysh7"/>
+          <w:bookmarkStart w:id="18" w:name="bookmark=id.2et92p0"/>
+          <w:bookmarkStart w:id="19" w:name="bookmark=id.1fob9te"/>
           <w:bookmarkEnd w:id="14"/>
           <w:bookmarkEnd w:id="15"/>
           <w:bookmarkEnd w:id="16"/>
@@ -2529,12 +2546,12 @@
               <w:szCs w:val="14"/>
             </w:rPr>
           </w:pPr>
-          <w:bookmarkStart w:id="20" w:name="bookmark=id.1fob9te"/>
-          <w:bookmarkStart w:id="21" w:name="bookmark=id.2et92p0"/>
-          <w:bookmarkStart w:id="22" w:name="bookmark=id.3znysh7"/>
-          <w:bookmarkStart w:id="23" w:name="bookmark=id.gjdgxs"/>
-          <w:bookmarkStart w:id="24" w:name="bookmark=id.tyjcwt"/>
-          <w:bookmarkStart w:id="25" w:name="bookmark=id.30j0zll"/>
+          <w:bookmarkStart w:id="20" w:name="bookmark=id.30j0zll"/>
+          <w:bookmarkStart w:id="21" w:name="bookmark=id.tyjcwt"/>
+          <w:bookmarkStart w:id="22" w:name="bookmark=id.gjdgxs"/>
+          <w:bookmarkStart w:id="23" w:name="bookmark=id.3znysh7"/>
+          <w:bookmarkStart w:id="24" w:name="bookmark=id.2et92p0"/>
+          <w:bookmarkStart w:id="25" w:name="bookmark=id.1fob9te"/>
           <w:bookmarkEnd w:id="20"/>
           <w:bookmarkEnd w:id="21"/>
           <w:bookmarkEnd w:id="22"/>
@@ -2876,7 +2893,7 @@
       <w:lvlJc w:val="left"/>
       <w:pPr>
         <w:tabs>
-          <w:tab w:val="num" w:pos="0"/>
+          <w:tab w:val="num" w:pos="720"/>
         </w:tabs>
         <w:ind w:left="720" w:hanging="360"/>
       </w:pPr>
@@ -2887,31 +2904,31 @@
     <w:lvl w:ilvl="1">
       <w:start w:val="1"/>
       <w:numFmt w:val="bullet"/>
-      <w:lvlText w:val="o"/>
+      <w:lvlText w:val="◦"/>
       <w:lvlJc w:val="left"/>
       <w:pPr>
         <w:tabs>
-          <w:tab w:val="num" w:pos="0"/>
+          <w:tab w:val="num" w:pos="1080"/>
         </w:tabs>
-        <w:ind w:left="1440" w:hanging="360"/>
+        <w:ind w:left="1080" w:hanging="360"/>
       </w:pPr>
       <w:rPr>
-        <w:rFonts w:ascii="Courier New" w:hAnsi="Courier New" w:cs="Courier New" w:hint="default"/>
+        <w:rFonts w:ascii="OpenSymbol" w:hAnsi="OpenSymbol" w:cs="OpenSymbol" w:hint="default"/>
       </w:rPr>
     </w:lvl>
     <w:lvl w:ilvl="2">
       <w:start w:val="1"/>
       <w:numFmt w:val="bullet"/>
-      <w:lvlText w:val=""/>
+      <w:lvlText w:val="▪"/>
       <w:lvlJc w:val="left"/>
       <w:pPr>
         <w:tabs>
-          <w:tab w:val="num" w:pos="0"/>
+          <w:tab w:val="num" w:pos="1440"/>
         </w:tabs>
-        <w:ind w:left="2160" w:hanging="360"/>
+        <w:ind w:left="1440" w:hanging="360"/>
       </w:pPr>
       <w:rPr>
-        <w:rFonts w:ascii="Wingdings" w:hAnsi="Wingdings" w:cs="Wingdings" w:hint="default"/>
+        <w:rFonts w:ascii="OpenSymbol" w:hAnsi="OpenSymbol" w:cs="OpenSymbol" w:hint="default"/>
       </w:rPr>
     </w:lvl>
     <w:lvl w:ilvl="3">
@@ -2921,9 +2938,9 @@
       <w:lvlJc w:val="left"/>
       <w:pPr>
         <w:tabs>
-          <w:tab w:val="num" w:pos="0"/>
+          <w:tab w:val="num" w:pos="1800"/>
         </w:tabs>
-        <w:ind w:left="2880" w:hanging="360"/>
+        <w:ind w:left="1800" w:hanging="360"/>
       </w:pPr>
       <w:rPr>
         <w:rFonts w:ascii="Symbol" w:hAnsi="Symbol" w:cs="Symbol" w:hint="default"/>
@@ -2932,31 +2949,31 @@
     <w:lvl w:ilvl="4">
       <w:start w:val="1"/>
       <w:numFmt w:val="bullet"/>
-      <w:lvlText w:val="o"/>
+      <w:lvlText w:val="◦"/>
       <w:lvlJc w:val="left"/>
       <w:pPr>
         <w:tabs>
-          <w:tab w:val="num" w:pos="0"/>
+          <w:tab w:val="num" w:pos="2160"/>
         </w:tabs>
-        <w:ind w:left="3600" w:hanging="360"/>
+        <w:ind w:left="2160" w:hanging="360"/>
       </w:pPr>
       <w:rPr>
-        <w:rFonts w:ascii="Courier New" w:hAnsi="Courier New" w:cs="Courier New" w:hint="default"/>
+        <w:rFonts w:ascii="OpenSymbol" w:hAnsi="OpenSymbol" w:cs="OpenSymbol" w:hint="default"/>
       </w:rPr>
     </w:lvl>
     <w:lvl w:ilvl="5">
       <w:start w:val="1"/>
       <w:numFmt w:val="bullet"/>
-      <w:lvlText w:val=""/>
+      <w:lvlText w:val="▪"/>
       <w:lvlJc w:val="left"/>
       <w:pPr>
         <w:tabs>
-          <w:tab w:val="num" w:pos="0"/>
+          <w:tab w:val="num" w:pos="2520"/>
         </w:tabs>
-        <w:ind w:left="4320" w:hanging="360"/>
+        <w:ind w:left="2520" w:hanging="360"/>
       </w:pPr>
       <w:rPr>
-        <w:rFonts w:ascii="Wingdings" w:hAnsi="Wingdings" w:cs="Wingdings" w:hint="default"/>
+        <w:rFonts w:ascii="OpenSymbol" w:hAnsi="OpenSymbol" w:cs="OpenSymbol" w:hint="default"/>
       </w:rPr>
     </w:lvl>
     <w:lvl w:ilvl="6">
@@ -2966,9 +2983,9 @@
       <w:lvlJc w:val="left"/>
       <w:pPr>
         <w:tabs>
-          <w:tab w:val="num" w:pos="0"/>
+          <w:tab w:val="num" w:pos="2880"/>
         </w:tabs>
-        <w:ind w:left="5040" w:hanging="360"/>
+        <w:ind w:left="2880" w:hanging="360"/>
       </w:pPr>
       <w:rPr>
         <w:rFonts w:ascii="Symbol" w:hAnsi="Symbol" w:cs="Symbol" w:hint="default"/>
@@ -2977,31 +2994,31 @@
     <w:lvl w:ilvl="7">
       <w:start w:val="1"/>
       <w:numFmt w:val="bullet"/>
-      <w:lvlText w:val="o"/>
+      <w:lvlText w:val="◦"/>
       <w:lvlJc w:val="left"/>
       <w:pPr>
         <w:tabs>
-          <w:tab w:val="num" w:pos="0"/>
+          <w:tab w:val="num" w:pos="3240"/>
         </w:tabs>
-        <w:ind w:left="5760" w:hanging="360"/>
+        <w:ind w:left="3240" w:hanging="360"/>
       </w:pPr>
       <w:rPr>
-        <w:rFonts w:ascii="Courier New" w:hAnsi="Courier New" w:cs="Courier New" w:hint="default"/>
+        <w:rFonts w:ascii="OpenSymbol" w:hAnsi="OpenSymbol" w:cs="OpenSymbol" w:hint="default"/>
       </w:rPr>
     </w:lvl>
     <w:lvl w:ilvl="8">
       <w:start w:val="1"/>
       <w:numFmt w:val="bullet"/>
-      <w:lvlText w:val=""/>
+      <w:lvlText w:val="▪"/>
       <w:lvlJc w:val="left"/>
       <w:pPr>
         <w:tabs>
-          <w:tab w:val="num" w:pos="0"/>
+          <w:tab w:val="num" w:pos="3600"/>
         </w:tabs>
-        <w:ind w:left="6480" w:hanging="360"/>
+        <w:ind w:left="3600" w:hanging="360"/>
       </w:pPr>
       <w:rPr>
-        <w:rFonts w:ascii="Wingdings" w:hAnsi="Wingdings" w:cs="Wingdings" w:hint="default"/>
+        <w:rFonts w:ascii="OpenSymbol" w:hAnsi="OpenSymbol" w:cs="OpenSymbol" w:hint="default"/>
       </w:rPr>
     </w:lvl>
   </w:abstractNum>
@@ -3567,6 +3584,13 @@
     <w:qFormat/>
     <w:rsid w:val="007b3f99"/>
     <w:rPr/>
+  </w:style>
+  <w:style w:type="character" w:styleId="Bullets">
+    <w:name w:val="Bullets"/>
+    <w:qFormat/>
+    <w:rPr>
+      <w:rFonts w:ascii="OpenSymbol" w:hAnsi="OpenSymbol" w:eastAsia="OpenSymbol" w:cs="OpenSymbol"/>
+    </w:rPr>
   </w:style>
   <w:style w:type="paragraph" w:styleId="Heading">
     <w:name w:val="Heading"/>

</xml_diff>

<commit_message>
Changes to verification form
</commit_message>
<xml_diff>
--- a/resources/darbylaw/templates/bank-notification.docx
+++ b/resources/darbylaw/templates/bank-notification.docx
@@ -5,7 +5,7 @@
     <w:p>
       <w:pPr>
         <w:pStyle w:val="Normal"/>
-        <w:overflowPunct w:val="true"/>
+        <w:overflowPunct w:val="false"/>
         <w:spacing w:lineRule="auto" w:line="240" w:before="0" w:after="0"/>
         <w:rPr>
           <w:rFonts w:ascii="DejaVu Sans Condensed" w:hAnsi="DejaVu Sans Condensed" w:eastAsia="Calibri" w:cs="Arial"/>
@@ -329,16 +329,7 @@
                                 <w:sz w:val="22"/>
                                 <w:szCs w:val="22"/>
                               </w:rPr>
-                              <w:t>Please r</w:t>
-                            </w:r>
-                            <w:r>
-                              <w:rPr>
-                                <w:rFonts w:eastAsia="Calibri" w:cs="" w:ascii="Arial" w:hAnsi="Arial" w:cstheme="minorBidi" w:eastAsiaTheme="minorHAnsi"/>
-                                <w:color w:val="000000"/>
-                                <w:sz w:val="22"/>
-                                <w:szCs w:val="22"/>
-                              </w:rPr>
-                              <w:t xml:space="preserve">eply to: </w:t>
+                              <w:t xml:space="preserve">Please reply to: </w:t>
                             </w:r>
                             <w:r>
                               <w:rPr>
@@ -457,16 +448,7 @@
                           <w:sz w:val="22"/>
                           <w:szCs w:val="22"/>
                         </w:rPr>
-                        <w:t>Please r</w:t>
-                      </w:r>
-                      <w:r>
-                        <w:rPr>
-                          <w:rFonts w:eastAsia="Calibri" w:cs="" w:ascii="Arial" w:hAnsi="Arial" w:cstheme="minorBidi" w:eastAsiaTheme="minorHAnsi"/>
-                          <w:color w:val="000000"/>
-                          <w:sz w:val="22"/>
-                          <w:szCs w:val="22"/>
-                        </w:rPr>
-                        <w:t xml:space="preserve">eply to: </w:t>
+                        <w:t xml:space="preserve">Please reply to: </w:t>
                       </w:r>
                       <w:r>
                         <w:rPr>
@@ -562,14 +544,14 @@
           </mc:Fallback>
         </mc:AlternateContent>
       </w:r>
-      <w:bookmarkStart w:id="0" w:name="OLE_LINK16"/>
-      <w:bookmarkStart w:id="1" w:name="OLE_LINK12"/>
-      <w:bookmarkStart w:id="2" w:name="OLE_LINK11"/>
-      <w:bookmarkStart w:id="3" w:name="OLE_LINK15"/>
-      <w:bookmarkStart w:id="4" w:name="OLE_LINK16"/>
-      <w:bookmarkStart w:id="5" w:name="OLE_LINK12"/>
-      <w:bookmarkStart w:id="6" w:name="OLE_LINK11"/>
-      <w:bookmarkStart w:id="7" w:name="OLE_LINK15"/>
+      <w:bookmarkStart w:id="0" w:name="OLE_LINK15"/>
+      <w:bookmarkStart w:id="1" w:name="OLE_LINK11"/>
+      <w:bookmarkStart w:id="2" w:name="OLE_LINK12"/>
+      <w:bookmarkStart w:id="3" w:name="OLE_LINK16"/>
+      <w:bookmarkStart w:id="4" w:name="OLE_LINK15"/>
+      <w:bookmarkStart w:id="5" w:name="OLE_LINK11"/>
+      <w:bookmarkStart w:id="6" w:name="OLE_LINK12"/>
+      <w:bookmarkStart w:id="7" w:name="OLE_LINK16"/>
       <w:bookmarkEnd w:id="4"/>
       <w:bookmarkEnd w:id="5"/>
       <w:bookmarkEnd w:id="6"/>
@@ -578,7 +560,7 @@
     <w:p>
       <w:pPr>
         <w:pStyle w:val="Normal"/>
-        <w:overflowPunct w:val="true"/>
+        <w:overflowPunct w:val="false"/>
         <w:spacing w:lineRule="auto" w:line="240" w:before="0" w:after="0"/>
         <w:rPr>
           <w:rFonts w:ascii="DejaVu Sans Condensed" w:hAnsi="DejaVu Sans Condensed" w:eastAsia="Calibri" w:cs="Arial"/>
@@ -595,7 +577,7 @@
     <w:p>
       <w:pPr>
         <w:pStyle w:val="Normal"/>
-        <w:overflowPunct w:val="true"/>
+        <w:overflowPunct w:val="false"/>
         <w:spacing w:lineRule="auto" w:line="240" w:before="0" w:after="0"/>
         <w:rPr>
           <w:rFonts w:ascii="DejaVu Sans Condensed" w:hAnsi="DejaVu Sans Condensed" w:eastAsia="Calibri" w:cs="Arial"/>
@@ -612,7 +594,7 @@
     <w:p>
       <w:pPr>
         <w:pStyle w:val="Normal"/>
-        <w:overflowPunct w:val="true"/>
+        <w:overflowPunct w:val="false"/>
         <w:spacing w:lineRule="auto" w:line="240" w:before="0" w:after="0"/>
         <w:rPr>
           <w:rFonts w:ascii="DejaVu Sans Condensed" w:hAnsi="DejaVu Sans Condensed" w:eastAsia="Calibri" w:cs="Arial"/>
@@ -629,7 +611,7 @@
     <w:p>
       <w:pPr>
         <w:pStyle w:val="Normal"/>
-        <w:overflowPunct w:val="true"/>
+        <w:overflowPunct w:val="false"/>
         <w:spacing w:lineRule="auto" w:line="240" w:before="0" w:after="0"/>
         <w:rPr>
           <w:rFonts w:ascii="DejaVu Sans Condensed" w:hAnsi="DejaVu Sans Condensed" w:eastAsia="Calibri" w:cs="Arial"/>
@@ -646,7 +628,7 @@
     <w:p>
       <w:pPr>
         <w:pStyle w:val="Normal"/>
-        <w:overflowPunct w:val="true"/>
+        <w:overflowPunct w:val="false"/>
         <w:spacing w:lineRule="auto" w:line="240" w:before="0" w:after="0"/>
         <w:rPr>
           <w:rFonts w:ascii="DejaVu Sans Condensed" w:hAnsi="DejaVu Sans Condensed" w:eastAsia="Calibri" w:cs="Arial"/>
@@ -663,7 +645,7 @@
     <w:p>
       <w:pPr>
         <w:pStyle w:val="Normal"/>
-        <w:overflowPunct w:val="true"/>
+        <w:overflowPunct w:val="false"/>
         <w:spacing w:lineRule="auto" w:line="240" w:before="0" w:after="0"/>
         <w:rPr>
           <w:rFonts w:ascii="DejaVu Sans Condensed" w:hAnsi="DejaVu Sans Condensed" w:eastAsia="Calibri" w:cs="Arial"/>
@@ -680,7 +662,7 @@
     <w:p>
       <w:pPr>
         <w:pStyle w:val="Normal"/>
-        <w:overflowPunct w:val="true"/>
+        <w:overflowPunct w:val="false"/>
         <w:spacing w:lineRule="auto" w:line="240" w:before="0" w:after="0"/>
         <w:rPr>
           <w:rFonts w:ascii="DejaVu Sans Condensed" w:hAnsi="DejaVu Sans Condensed" w:eastAsia="Calibri" w:cs="Arial"/>
@@ -697,7 +679,7 @@
     <w:p>
       <w:pPr>
         <w:pStyle w:val="Normal"/>
-        <w:overflowPunct w:val="true"/>
+        <w:overflowPunct w:val="false"/>
         <w:spacing w:lineRule="auto" w:line="240" w:before="0" w:after="0"/>
         <w:rPr>
           <w:rFonts w:ascii="DejaVu Sans Condensed" w:hAnsi="DejaVu Sans Condensed" w:eastAsia="Calibri" w:cs="Arial"/>
@@ -714,7 +696,7 @@
     <w:p>
       <w:pPr>
         <w:pStyle w:val="Normal"/>
-        <w:overflowPunct w:val="true"/>
+        <w:overflowPunct w:val="false"/>
         <w:spacing w:lineRule="auto" w:line="240" w:before="0" w:after="0"/>
         <w:rPr>
           <w:rFonts w:ascii="DejaVu Sans Condensed" w:hAnsi="DejaVu Sans Condensed" w:eastAsia="Calibri" w:cs="Arial"/>
@@ -731,7 +713,7 @@
     <w:p>
       <w:pPr>
         <w:pStyle w:val="Normal"/>
-        <w:overflowPunct w:val="true"/>
+        <w:overflowPunct w:val="false"/>
         <w:spacing w:lineRule="auto" w:line="240" w:before="0" w:after="0"/>
         <w:rPr>
           <w:rFonts w:ascii="DejaVu Sans Condensed" w:hAnsi="DejaVu Sans Condensed" w:eastAsia="Calibri" w:cs="Arial"/>
@@ -748,7 +730,7 @@
     <w:p>
       <w:pPr>
         <w:pStyle w:val="Normal"/>
-        <w:overflowPunct w:val="false"/>
+        <w:overflowPunct w:val="true"/>
         <w:spacing w:lineRule="auto" w:line="240" w:before="0" w:after="0"/>
         <w:jc w:val="both"/>
         <w:rPr>
@@ -766,7 +748,7 @@
     <w:p>
       <w:pPr>
         <w:pStyle w:val="Normal"/>
-        <w:overflowPunct w:val="false"/>
+        <w:overflowPunct w:val="true"/>
         <w:spacing w:lineRule="auto" w:line="240" w:before="0" w:after="0"/>
         <w:jc w:val="both"/>
         <w:rPr>
@@ -784,7 +766,7 @@
     <w:p>
       <w:pPr>
         <w:pStyle w:val="Normal"/>
-        <w:overflowPunct w:val="false"/>
+        <w:overflowPunct w:val="true"/>
         <w:spacing w:lineRule="auto" w:line="240" w:before="0" w:after="0"/>
         <w:jc w:val="both"/>
         <w:rPr>
@@ -802,7 +784,7 @@
     <w:p>
       <w:pPr>
         <w:pStyle w:val="Normal"/>
-        <w:overflowPunct w:val="false"/>
+        <w:overflowPunct w:val="true"/>
         <w:spacing w:lineRule="auto" w:line="240" w:before="0" w:after="0"/>
         <w:jc w:val="both"/>
         <w:rPr>
@@ -810,10 +792,10 @@
           <w:color w:val="000000"/>
         </w:rPr>
       </w:pPr>
-      <w:bookmarkStart w:id="8" w:name="OLE_LINK2_Copy_1"/>
-      <w:bookmarkStart w:id="9" w:name="OLE_LINK1_Copy_1"/>
-      <w:bookmarkStart w:id="10" w:name="OLE_LINK111_Copy_1"/>
-      <w:bookmarkStart w:id="11" w:name="OLE_LINK121_Copy_1"/>
+      <w:bookmarkStart w:id="8" w:name="OLE_LINK1_Copy_1"/>
+      <w:bookmarkStart w:id="9" w:name="OLE_LINK2_Copy_1"/>
+      <w:bookmarkStart w:id="10" w:name="OLE_LINK121_Copy_1"/>
+      <w:bookmarkStart w:id="11" w:name="OLE_LINK111_Copy_1"/>
       <w:bookmarkEnd w:id="10"/>
       <w:bookmarkEnd w:id="11"/>
       <w:r>
@@ -831,7 +813,7 @@
     <w:p>
       <w:pPr>
         <w:pStyle w:val="Normal"/>
-        <w:overflowPunct w:val="false"/>
+        <w:overflowPunct w:val="true"/>
         <w:spacing w:lineRule="auto" w:line="240" w:before="0" w:after="0"/>
         <w:jc w:val="both"/>
         <w:rPr>
@@ -853,7 +835,7 @@
     <w:p>
       <w:pPr>
         <w:pStyle w:val="Normal"/>
-        <w:overflowPunct w:val="false"/>
+        <w:overflowPunct w:val="true"/>
         <w:spacing w:lineRule="auto" w:line="240" w:before="0" w:after="0"/>
         <w:ind w:left="720" w:hanging="720"/>
         <w:jc w:val="both"/>
@@ -869,21 +851,13 @@
         </w:rPr>
         <w:t>Re:</w:t>
         <w:tab/>
-        <w:t xml:space="preserve">The Estate of the Late {%=deceased.forename%} {%=deceased.surname%} </w:t>
-      </w:r>
-      <w:r>
-        <w:rPr>
-          <w:rFonts w:eastAsia="Calibri" w:cs="Arial" w:ascii="arial" w:hAnsi="arial"/>
-          <w:b/>
-          <w:color w:val="000000"/>
-        </w:rPr>
-        <w:t>Deceased</w:t>
-      </w:r>
-    </w:p>
-    <w:p>
-      <w:pPr>
-        <w:pStyle w:val="Normal"/>
-        <w:overflowPunct w:val="false"/>
+        <w:t>The Estate of the Late {%=deceased.forename%} {%=deceased.surname%} Deceased</w:t>
+      </w:r>
+    </w:p>
+    <w:p>
+      <w:pPr>
+        <w:pStyle w:val="Normal"/>
+        <w:overflowPunct w:val="true"/>
         <w:spacing w:lineRule="auto" w:line="240" w:before="0" w:after="0"/>
         <w:ind w:left="720" w:hanging="720"/>
         <w:jc w:val="both"/>
@@ -913,7 +887,7 @@
     <w:p>
       <w:pPr>
         <w:pStyle w:val="Normal"/>
-        <w:overflowPunct w:val="false"/>
+        <w:overflowPunct w:val="true"/>
         <w:spacing w:lineRule="auto" w:line="240" w:before="0" w:after="0"/>
         <w:ind w:left="720" w:hanging="0"/>
         <w:jc w:val="left"/>
@@ -946,8 +920,20 @@
           <w:bCs w:val="false"/>
           <w:color w:val="000000"/>
         </w:rPr>
-        <w:t xml:space="preserve"> </w:t>
-      </w:r>
+        <w:t xml:space="preserve"> {%=a.sortCode%} / {%=a.accountNumber%}</w:t>
+      </w:r>
+    </w:p>
+    <w:p>
+      <w:pPr>
+        <w:pStyle w:val="Normal"/>
+        <w:overflowPunct w:val="true"/>
+        <w:spacing w:lineRule="auto" w:line="240" w:before="0" w:after="0"/>
+        <w:ind w:left="720" w:hanging="0"/>
+        <w:jc w:val="left"/>
+        <w:rPr>
+          <w:rFonts w:ascii="arial" w:hAnsi="arial"/>
+        </w:rPr>
+      </w:pPr>
       <w:r>
         <w:rPr>
           <w:rFonts w:eastAsia="Calibri" w:cs="Arial" w:ascii="arial" w:hAnsi="arial"/>
@@ -955,13 +941,13 @@
           <w:bCs w:val="false"/>
           <w:color w:val="000000"/>
         </w:rPr>
-        <w:t>{%=a.sortCode%} / {%=a.accountNumber%}</w:t>
-      </w:r>
-    </w:p>
-    <w:p>
-      <w:pPr>
-        <w:pStyle w:val="Normal"/>
-        <w:overflowPunct w:val="false"/>
+        <w:t>{%if a.jointCheck%} - Joint account with: {%=a.jointInfo%}{%end%}</w:t>
+      </w:r>
+    </w:p>
+    <w:p>
+      <w:pPr>
+        <w:pStyle w:val="Normal"/>
+        <w:overflowPunct w:val="true"/>
         <w:spacing w:lineRule="auto" w:line="240" w:before="0" w:after="0"/>
         <w:ind w:left="720" w:hanging="0"/>
         <w:jc w:val="left"/>
@@ -976,27 +962,6 @@
           <w:bCs w:val="false"/>
           <w:color w:val="000000"/>
         </w:rPr>
-        <w:t>{%if a.jointCheck%} - Joint account with: {%=a.jointInfo%}{%end%}</w:t>
-      </w:r>
-    </w:p>
-    <w:p>
-      <w:pPr>
-        <w:pStyle w:val="Normal"/>
-        <w:overflowPunct w:val="false"/>
-        <w:spacing w:lineRule="auto" w:line="240" w:before="0" w:after="0"/>
-        <w:ind w:left="720" w:hanging="0"/>
-        <w:jc w:val="left"/>
-        <w:rPr>
-          <w:rFonts w:ascii="arial" w:hAnsi="arial"/>
-        </w:rPr>
-      </w:pPr>
-      <w:r>
-        <w:rPr>
-          <w:rFonts w:eastAsia="Calibri" w:cs="Arial" w:ascii="arial" w:hAnsi="arial"/>
-          <w:b w:val="false"/>
-          <w:bCs w:val="false"/>
-          <w:color w:val="000000"/>
-        </w:rPr>
         <w:t>{%end%}</w:t>
       </w:r>
     </w:p>
@@ -1078,7 +1043,9 @@
         </w:rPr>
       </w:pPr>
       <w:r>
-        <w:rPr/>
+        <w:rPr>
+          <w:rFonts w:ascii="arial" w:hAnsi="arial"/>
+        </w:rPr>
       </w:r>
     </w:p>
     <w:p>
@@ -1281,7 +1248,7 @@
     <w:p>
       <w:pPr>
         <w:pStyle w:val="Normal"/>
-        <w:overflowPunct w:val="false"/>
+        <w:overflowPunct w:val="true"/>
         <w:spacing w:lineRule="auto" w:line="240" w:before="0" w:after="0"/>
         <w:rPr>
           <w:rFonts w:ascii="arial" w:hAnsi="arial" w:eastAsia="Calibri" w:cs="Arial"/>
@@ -1298,7 +1265,7 @@
     <w:p>
       <w:pPr>
         <w:pStyle w:val="Normal"/>
-        <w:overflowPunct w:val="false"/>
+        <w:overflowPunct w:val="true"/>
         <w:spacing w:lineRule="auto" w:line="240" w:before="0" w:after="0"/>
         <w:rPr>
           <w:rFonts w:ascii="arial" w:hAnsi="arial"/>
@@ -1363,7 +1330,7 @@
     <w:p>
       <w:pPr>
         <w:pStyle w:val="Normal"/>
-        <w:overflowPunct w:val="false"/>
+        <w:overflowPunct w:val="true"/>
         <w:spacing w:lineRule="auto" w:line="240" w:before="0" w:after="0"/>
         <w:rPr>
           <w:rFonts w:ascii="arial" w:hAnsi="arial" w:eastAsia="Calibri" w:cs="Arial"/>
@@ -1380,7 +1347,7 @@
     <w:p>
       <w:pPr>
         <w:pStyle w:val="Normal"/>
-        <w:overflowPunct w:val="false"/>
+        <w:overflowPunct w:val="true"/>
         <w:spacing w:lineRule="auto" w:line="240" w:before="0" w:after="0"/>
         <w:jc w:val="both"/>
         <w:rPr>
@@ -1401,7 +1368,7 @@
     <w:p>
       <w:pPr>
         <w:pStyle w:val="Normal"/>
-        <w:overflowPunct w:val="false"/>
+        <w:overflowPunct w:val="true"/>
         <w:spacing w:lineRule="auto" w:line="240" w:before="0" w:after="0"/>
         <w:jc w:val="both"/>
         <w:rPr>
@@ -1461,7 +1428,7 @@
     <w:p>
       <w:pPr>
         <w:pStyle w:val="Normal"/>
-        <w:overflowPunct w:val="false"/>
+        <w:overflowPunct w:val="true"/>
         <w:spacing w:lineRule="auto" w:line="240" w:before="0" w:after="0"/>
         <w:rPr>
           <w:rFonts w:ascii="arial" w:hAnsi="arial" w:eastAsia="Calibri" w:cs="Arial"/>
@@ -1476,7 +1443,7 @@
     <w:p>
       <w:pPr>
         <w:pStyle w:val="Normal"/>
-        <w:overflowPunct w:val="false"/>
+        <w:overflowPunct w:val="true"/>
         <w:spacing w:lineRule="auto" w:line="240" w:before="0" w:after="0"/>
         <w:rPr>
           <w:rFonts w:ascii="arial" w:hAnsi="arial"/>
@@ -1492,7 +1459,7 @@
     <w:p>
       <w:pPr>
         <w:pStyle w:val="Normal"/>
-        <w:overflowPunct w:val="false"/>
+        <w:overflowPunct w:val="true"/>
         <w:spacing w:lineRule="auto" w:line="240" w:before="0" w:after="0"/>
         <w:jc w:val="both"/>
         <w:rPr>
@@ -1508,7 +1475,7 @@
     <w:p>
       <w:pPr>
         <w:pStyle w:val="Normal"/>
-        <w:overflowPunct w:val="false"/>
+        <w:overflowPunct w:val="true"/>
         <w:spacing w:lineRule="auto" w:line="240" w:before="0" w:after="0"/>
         <w:jc w:val="both"/>
         <w:rPr>
@@ -1526,7 +1493,7 @@
     <w:p>
       <w:pPr>
         <w:pStyle w:val="Normal"/>
-        <w:overflowPunct w:val="false"/>
+        <w:overflowPunct w:val="true"/>
         <w:spacing w:lineRule="auto" w:line="240" w:before="0" w:after="0"/>
         <w:jc w:val="both"/>
         <w:rPr>
@@ -1548,7 +1515,7 @@
     <w:p>
       <w:pPr>
         <w:pStyle w:val="Normal"/>
-        <w:overflowPunct w:val="false"/>
+        <w:overflowPunct w:val="true"/>
         <w:spacing w:lineRule="auto" w:line="240" w:before="0" w:after="0"/>
         <w:jc w:val="both"/>
         <w:rPr>
@@ -1571,7 +1538,7 @@
     <w:p>
       <w:pPr>
         <w:pStyle w:val="Normal"/>
-        <w:overflowPunct w:val="false"/>
+        <w:overflowPunct w:val="true"/>
         <w:spacing w:lineRule="auto" w:line="240" w:before="0" w:after="0"/>
         <w:jc w:val="both"/>
         <w:rPr>
@@ -1589,7 +1556,7 @@
     <w:p>
       <w:pPr>
         <w:pStyle w:val="Normal"/>
-        <w:overflowPunct w:val="false"/>
+        <w:overflowPunct w:val="true"/>
         <w:spacing w:lineRule="auto" w:line="240" w:before="0" w:after="0"/>
         <w:jc w:val="both"/>
         <w:rPr>
@@ -1605,23 +1572,76 @@
     <w:p>
       <w:pPr>
         <w:pStyle w:val="Normal"/>
-        <w:overflowPunct w:val="false"/>
+        <w:overflowPunct w:val="true"/>
         <w:spacing w:lineRule="auto" w:line="240" w:before="0" w:after="0"/>
         <w:jc w:val="both"/>
         <w:rPr>
           <w:rFonts w:ascii="arial" w:hAnsi="arial"/>
         </w:rPr>
       </w:pPr>
-      <w:r>
-        <w:rPr>
-          <w:rFonts w:eastAsia="Calibri" w:cs="Arial" w:ascii="arial" w:hAnsi="arial"/>
+      <w:bookmarkStart w:id="14" w:name="docs-internal-guid-cb3ebaab-7fff-6e7d-2e"/>
+      <w:bookmarkEnd w:id="14"/>
+      <w:r>
+        <w:rPr>
+          <w:rFonts w:ascii="Arial" w:hAnsi="Arial"/>
           <w:b w:val="false"/>
-          <w:bCs w:val="false"/>
+          <w:i w:val="false"/>
+          <w:caps w:val="false"/>
+          <w:smallCaps w:val="false"/>
+          <w:strike w:val="false"/>
+          <w:dstrike w:val="false"/>
           <w:color w:val="000000"/>
-          <w:sz w:val="20"/>
-          <w:szCs w:val="20"/>
-        </w:rPr>
-        <w:t>Enc</w:t>
+          <w:sz w:val="22"/>
+          <w:u w:val="none"/>
+          <w:effect w:val="none"/>
+          <w:shd w:fill="auto" w:val="clear"/>
+        </w:rPr>
+        <w:t>Encl</w:t>
+      </w:r>
+      <w:r>
+        <w:rPr>
+          <w:b w:val="false"/>
+          <w:caps w:val="false"/>
+          <w:smallCaps w:val="false"/>
+          <w:strike w:val="false"/>
+          <w:dstrike w:val="false"/>
+          <w:color w:val="000000"/>
+          <w:u w:val="none"/>
+          <w:effect w:val="none"/>
+          <w:shd w:fill="auto" w:val="clear"/>
+        </w:rPr>
+        <w:t xml:space="preserve"> </w:t>
+      </w:r>
+      <w:r>
+        <w:rPr>
+          <w:rFonts w:ascii="Arial" w:hAnsi="Arial"/>
+          <w:b w:val="false"/>
+          <w:i w:val="false"/>
+          <w:caps w:val="false"/>
+          <w:smallCaps w:val="false"/>
+          <w:strike w:val="false"/>
+          <w:dstrike w:val="false"/>
+          <w:color w:val="000000"/>
+          <w:sz w:val="22"/>
+          <w:u w:val="none"/>
+          <w:effect w:val="none"/>
+          <w:shd w:fill="auto" w:val="clear"/>
+        </w:rPr>
+        <w:t>Copy Death Certificate Verification Form</w:t>
+      </w:r>
+    </w:p>
+    <w:p>
+      <w:pPr>
+        <w:pStyle w:val="Normal"/>
+        <w:overflowPunct w:val="true"/>
+        <w:spacing w:lineRule="auto" w:line="240" w:before="0" w:after="0"/>
+        <w:jc w:val="both"/>
+        <w:rPr>
+          <w:rFonts w:ascii="arial" w:hAnsi="arial"/>
+        </w:rPr>
+      </w:pPr>
+      <w:r>
+        <w:rPr/>
       </w:r>
     </w:p>
     <w:sectPr>
@@ -1702,7 +1722,7 @@
         <w:tab w:val="center" w:pos="4320" w:leader="none"/>
         <w:tab w:val="right" w:pos="8640" w:leader="none"/>
       </w:tabs>
-      <w:overflowPunct w:val="true"/>
+      <w:overflowPunct w:val="false"/>
       <w:spacing w:lineRule="auto" w:line="240" w:before="0" w:after="0"/>
       <w:jc w:val="center"/>
       <w:rPr>
@@ -1754,7 +1774,7 @@
         <w:tab w:val="center" w:pos="4320" w:leader="none"/>
         <w:tab w:val="right" w:pos="8640" w:leader="none"/>
       </w:tabs>
-      <w:overflowPunct w:val="true"/>
+      <w:overflowPunct w:val="false"/>
       <w:spacing w:lineRule="auto" w:line="240" w:before="0" w:after="0"/>
       <w:jc w:val="center"/>
       <w:rPr>
@@ -1780,7 +1800,7 @@
         <w:tab w:val="center" w:pos="4513" w:leader="none"/>
         <w:tab w:val="right" w:pos="9026" w:leader="none"/>
       </w:tabs>
-      <w:overflowPunct w:val="true"/>
+      <w:overflowPunct w:val="false"/>
       <w:spacing w:lineRule="auto" w:line="240" w:before="0" w:after="0"/>
       <w:rPr>
         <w:rFonts w:ascii="Arial" w:hAnsi="Arial" w:eastAsia="Calibri" w:cs="Arial"/>
@@ -2102,18 +2122,18 @@
               <w:szCs w:val="14"/>
             </w:rPr>
           </w:pPr>
-          <w:bookmarkStart w:id="14" w:name="bookmark=id.30j0zll"/>
-          <w:bookmarkStart w:id="15" w:name="bookmark=id.tyjcwt"/>
-          <w:bookmarkStart w:id="16" w:name="bookmark=id.gjdgxs"/>
-          <w:bookmarkStart w:id="17" w:name="bookmark=id.3znysh7"/>
-          <w:bookmarkStart w:id="18" w:name="bookmark=id.2et92p0"/>
-          <w:bookmarkStart w:id="19" w:name="bookmark=id.1fob9te"/>
-          <w:bookmarkEnd w:id="14"/>
+          <w:bookmarkStart w:id="15" w:name="bookmark=id.gjdgxs"/>
+          <w:bookmarkStart w:id="16" w:name="bookmark=id.tyjcwt"/>
+          <w:bookmarkStart w:id="17" w:name="bookmark=id.30j0zll"/>
+          <w:bookmarkStart w:id="18" w:name="bookmark=id.1fob9te"/>
+          <w:bookmarkStart w:id="19" w:name="bookmark=id.2et92p0"/>
+          <w:bookmarkStart w:id="20" w:name="bookmark=id.3znysh7"/>
           <w:bookmarkEnd w:id="15"/>
           <w:bookmarkEnd w:id="16"/>
           <w:bookmarkEnd w:id="17"/>
           <w:bookmarkEnd w:id="18"/>
           <w:bookmarkEnd w:id="19"/>
+          <w:bookmarkEnd w:id="20"/>
           <w:r>
             <w:rPr>
               <w:sz w:val="14"/>
@@ -2546,18 +2566,18 @@
               <w:szCs w:val="14"/>
             </w:rPr>
           </w:pPr>
-          <w:bookmarkStart w:id="20" w:name="bookmark=id.30j0zll"/>
-          <w:bookmarkStart w:id="21" w:name="bookmark=id.tyjcwt"/>
-          <w:bookmarkStart w:id="22" w:name="bookmark=id.gjdgxs"/>
-          <w:bookmarkStart w:id="23" w:name="bookmark=id.3znysh7"/>
-          <w:bookmarkStart w:id="24" w:name="bookmark=id.2et92p0"/>
-          <w:bookmarkStart w:id="25" w:name="bookmark=id.1fob9te"/>
-          <w:bookmarkEnd w:id="20"/>
+          <w:bookmarkStart w:id="21" w:name="bookmark=id.gjdgxs"/>
+          <w:bookmarkStart w:id="22" w:name="bookmark=id.tyjcwt"/>
+          <w:bookmarkStart w:id="23" w:name="bookmark=id.30j0zll"/>
+          <w:bookmarkStart w:id="24" w:name="bookmark=id.1fob9te"/>
+          <w:bookmarkStart w:id="25" w:name="bookmark=id.2et92p0"/>
+          <w:bookmarkStart w:id="26" w:name="bookmark=id.3znysh7"/>
           <w:bookmarkEnd w:id="21"/>
           <w:bookmarkEnd w:id="22"/>
           <w:bookmarkEnd w:id="23"/>
           <w:bookmarkEnd w:id="24"/>
           <w:bookmarkEnd w:id="25"/>
+          <w:bookmarkEnd w:id="26"/>
           <w:r>
             <w:rPr>
               <w:sz w:val="14"/>

</xml_diff>